<commit_message>
Worked on Moderator Site
</commit_message>
<xml_diff>
--- a/DA-Buch/Diplomarbeit-Höller-Werth.docx
+++ b/DA-Buch/Diplomarbeit-Höller-Werth.docx
@@ -190,17 +190,8 @@
           <w:rFonts w:cs="Arial"/>
           <w:lang w:val="en-US"/>
         </w:rPr>
-        <w:t xml:space="preserve">hristian </w:t>
-      </w:r>
-      <w:proofErr w:type="spellStart"/>
-      <w:r>
-        <w:rPr>
-          <w:rFonts w:cs="Arial"/>
-          <w:lang w:val="en-US"/>
-        </w:rPr>
-        <w:t>Höller</w:t>
-      </w:r>
-      <w:proofErr w:type="spellEnd"/>
+        <w:t>hristian Höller</w:t>
+      </w:r>
       <w:r>
         <w:rPr>
           <w:rFonts w:cs="Arial"/>
@@ -1618,7 +1609,7 @@
         <mc:AlternateContent>
           <mc:Choice Requires="wpg">
             <w:drawing>
-              <wp:anchor distT="0" distB="0" distL="114300" distR="114300" simplePos="0" relativeHeight="251674112" behindDoc="0" locked="0" layoutInCell="1" allowOverlap="1" wp14:anchorId="4222824C" wp14:editId="40ED647E">
+              <wp:anchor distT="0" distB="0" distL="114300" distR="114300" simplePos="0" relativeHeight="251674112" behindDoc="0" locked="0" layoutInCell="1" allowOverlap="1" wp14:anchorId="49227C27" wp14:editId="4B01C13B">
                 <wp:simplePos x="0" y="0"/>
                 <wp:positionH relativeFrom="margin">
                   <wp:align>right</wp:align>
@@ -1840,7 +1831,7 @@
           </mc:Choice>
           <mc:Fallback>
             <w:pict>
-              <v:group w14:anchorId="4222824C" id="Gruppieren 35" o:spid="_x0000_s1026" style="position:absolute;left:0;text-align:left;margin-left:93.05pt;margin-top:386.9pt;width:144.25pt;height:155.1pt;z-index:251674112;mso-position-horizontal:right;mso-position-horizontal-relative:margin;mso-width-relative:margin;mso-height-relative:margin" coordsize="22288,22288" o:gfxdata="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">
+              <v:group w14:anchorId="49227C27" id="Gruppieren 35" o:spid="_x0000_s1026" style="position:absolute;left:0;text-align:left;margin-left:93.05pt;margin-top:386.9pt;width:144.25pt;height:155.1pt;z-index:251674112;mso-position-horizontal:right;mso-position-horizontal-relative:margin;mso-width-relative:margin;mso-height-relative:margin" coordsize="22288,22288" o:gfxdata="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">
                 <v:shapetype id="_x0000_t75" coordsize="21600,21600" o:spt="75" o:preferrelative="t" path="m@4@5l@4@11@9@11@9@5xe" filled="f" stroked="f">
                   <v:stroke joinstyle="miter"/>
                   <v:formulas>
@@ -1860,7 +1851,7 @@
                   <v:path o:extrusionok="f" gradientshapeok="t" o:connecttype="rect"/>
                   <o:lock v:ext="edit" aspectratio="t"/>
                 </v:shapetype>
-                <v:shape id="Bild 3" o:spid="_x0000_s1027" type="#_x0000_t75" alt="Bildergebnis für pinnadel clipart" href="https://www.google.at/imgres?imgurl=https://previews.123rf.com/images/daksel/daksel1111/daksel111100005/11137191-gelben-Aufkleber-beigef-gten-Zeichnung-pin-Lizenzfreie-Bilder.jpg&amp;imgrefurl=https://de.123rf.com/clipart-vektorgrafiken/stift_icon.html&amp;docid=hNG3z7d6vhg7fM&amp;tbnid=AFQGbeFzQxalXM:&amp;vet=10ahUKEwjZhtLw7IPUAhXJIJoKHbiQCo4QMwhbKDEwMQ..i&amp;w=1300&amp;h=1300&amp;bih=822&amp;biw=1593&amp;q=pinnadel%20clipart&amp;ved=0ahUKEwjZhtLw7IPUAhXJIJoKHbiQCo4QMwhbKDEwMQ&amp;iact=mrc&amp;uact=8" style="position:absolute;width:22288;height:22288;rotation:191692fd;visibility:visible;mso-wrap-style:square" o:gfxdata="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" o:button="t">
+                <v:shape id="Bild 3" o:spid="_x0000_s1027" type="#_x0000_t75" alt="Bildergebnis für pinnadel clipart" href="https://www.google.at/imgres?imgurl=https://previews.123rf.com/images/daksel/daksel1111/daksel111100005/11137191-gelben-Aufkleber-beigef-gten-Zeichnung-pin-Lizenzfreie-Bilder.jpg&amp;imgrefurl=https://de.123rf.com/clipart-vektorgrafiken/stift_icon.html&amp;docid=hNG3z7d6vhg7fM&amp;tbnid=AFQGbeFzQxalXM:&amp;vet=10ahUKEwjZhtLw7IPUAhXJIJoKHbiQCo4QMwhbKDEwMQ..i&amp;w=1300&amp;h=1300&amp;bih=822&amp;biw=1593&amp;q=pinnadel%20clipart&amp;ved=0ahUKEwjZhtLw7IPUAhXJIJoKHbiQCo4QMwhbKDEwMQ&amp;iact=mrc&amp;uact=8" style="position:absolute;width:22288;height:22288;rotation:191692fd;visibility:visible;mso-wrap-style:square" o:gfxdata="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" o:button="t">
                   <v:fill o:detectmouseclick="t"/>
                   <v:imagedata r:id="rId12" o:title="Bildergebnis für pinnadel clipart"/>
                 </v:shape>
@@ -1868,7 +1859,7 @@
                   <v:stroke joinstyle="miter"/>
                   <v:path gradientshapeok="t" o:connecttype="rect"/>
                 </v:shapetype>
-                <v:shape id="Textfeld 25" o:spid="_x0000_s1028" type="#_x0000_t202" style="position:absolute;left:2289;top:4759;width:17246;height:15050;rotation:187184fd;visibility:visible;mso-wrap-style:square;v-text-anchor:top" o:gfxdata="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" filled="f" stroked="f" strokeweight=".5pt">
+                <v:shape id="Textfeld 25" o:spid="_x0000_s1028" type="#_x0000_t202" style="position:absolute;left:2289;top:4759;width:17246;height:15050;rotation:187184fd;visibility:visible;mso-wrap-style:square;v-text-anchor:top" o:gfxdata="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" filled="f" stroked="f" strokeweight=".5pt">
                   <v:textbox>
                     <w:txbxContent>
                       <w:p>
@@ -2399,19 +2390,8 @@
                 <w:szCs w:val="16"/>
                 <w:lang w:val="de-AT"/>
               </w:rPr>
-              <w:t>Abteilungsvorstand/</w:t>
+              <w:t>Abteilungsvorstand/Abteilungsvorständin</w:t>
             </w:r>
-            <w:proofErr w:type="spellStart"/>
-            <w:r>
-              <w:rPr>
-                <w:rFonts w:cs="Arial"/>
-                <w:sz w:val="16"/>
-                <w:szCs w:val="16"/>
-                <w:lang w:val="de-AT"/>
-              </w:rPr>
-              <w:t>Abteilungsvorständin</w:t>
-            </w:r>
-            <w:proofErr w:type="spellEnd"/>
           </w:p>
           <w:p>
             <w:pPr>
@@ -2487,7 +2467,7 @@
         <mc:AlternateContent>
           <mc:Choice Requires="wps">
             <w:drawing>
-              <wp:anchor distT="0" distB="0" distL="114300" distR="114300" simplePos="0" relativeHeight="251696640" behindDoc="0" locked="0" layoutInCell="1" allowOverlap="1" wp14:anchorId="29F526AE" wp14:editId="3CD9B0DC">
+              <wp:anchor distT="0" distB="0" distL="114300" distR="114300" simplePos="0" relativeHeight="251696640" behindDoc="0" locked="0" layoutInCell="1" allowOverlap="1" wp14:anchorId="1D5EBED7" wp14:editId="56CBFFBE">
                 <wp:simplePos x="0" y="0"/>
                 <wp:positionH relativeFrom="column">
                   <wp:posOffset>3706546</wp:posOffset>
@@ -3066,7 +3046,7 @@
           </mc:Choice>
           <mc:Fallback>
             <w:pict>
-              <v:shapetype w14:anchorId="29F526AE" id="_x0000_t62" coordsize="21600,21600" o:spt="62" adj="1350,25920" path="m3600,qx,3600l0@8@12@24,0@9,,18000qy3600,21600l@6,21600@15@27@7,21600,18000,21600qx21600,18000l21600@9@18@30,21600@8,21600,3600qy18000,l@7,0@21@33@6,xe">
+              <v:shapetype w14:anchorId="1D5EBED7" id="_x0000_t62" coordsize="21600,21600" o:spt="62" adj="1350,25920" path="m3600,qx,3600l0@8@12@24,0@9,,18000qy3600,21600l@6,21600@15@27@7,21600,18000,21600qx21600,18000l21600@9@18@30,21600@8,21600,3600qy18000,l@7,0@21@33@6,xe">
                 <v:stroke joinstyle="miter"/>
                 <v:formulas>
                   <v:f eqn="sum 10800 0 #0"/>
@@ -3111,7 +3091,7 @@
                   <v:h position="#0,#1"/>
                 </v:handles>
               </v:shapetype>
-              <v:shape id="Abgerundete rechteckige Legende 20" o:spid="_x0000_s1029" type="#_x0000_t62" style="position:absolute;left:0;text-align:left;margin-left:291.85pt;margin-top:18.65pt;width:177.3pt;height:301.25pt;z-index:251696640;visibility:visible;mso-wrap-style:square;mso-width-percent:0;mso-height-percent:0;mso-wrap-distance-left:9pt;mso-wrap-distance-top:0;mso-wrap-distance-right:9pt;mso-wrap-distance-bottom:0;mso-position-horizontal:absolute;mso-position-horizontal-relative:text;mso-position-vertical:absolute;mso-position-vertical-relative:text;mso-width-percent:0;mso-height-percent:0;mso-width-relative:margin;mso-height-relative:margin;v-text-anchor:middle" o:gfxdata="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" adj="-642,-4035" fillcolor="yellow" strokecolor="#c00000">
+              <v:shape id="Abgerundete rechteckige Legende 20" o:spid="_x0000_s1029" type="#_x0000_t62" style="position:absolute;left:0;text-align:left;margin-left:291.85pt;margin-top:18.65pt;width:177.3pt;height:301.25pt;z-index:251696640;visibility:visible;mso-wrap-style:square;mso-width-percent:0;mso-height-percent:0;mso-wrap-distance-left:9pt;mso-wrap-distance-top:0;mso-wrap-distance-right:9pt;mso-wrap-distance-bottom:0;mso-position-horizontal:absolute;mso-position-horizontal-relative:text;mso-position-vertical:absolute;mso-position-vertical-relative:text;mso-width-percent:0;mso-height-percent:0;mso-width-relative:margin;mso-height-relative:margin;v-text-anchor:middle" o:gfxdata="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" adj="-642,-4035" fillcolor="yellow" strokecolor="#c00000">
                 <v:textbox inset="0,0,0,0">
                   <w:txbxContent>
                     <w:p>
@@ -3686,7 +3666,6 @@
                 <w:lang w:val="de-AT"/>
               </w:rPr>
             </w:pPr>
-            <w:proofErr w:type="spellStart"/>
             <w:r>
               <w:rPr>
                 <w:rFonts w:cs="Arial"/>
@@ -3694,17 +3673,7 @@
                 <w:szCs w:val="22"/>
                 <w:lang w:val="de-AT"/>
               </w:rPr>
-              <w:t>Author</w:t>
-            </w:r>
-            <w:proofErr w:type="spellEnd"/>
-            <w:r>
-              <w:rPr>
-                <w:rFonts w:cs="Arial"/>
-                <w:sz w:val="22"/>
-                <w:szCs w:val="22"/>
-                <w:lang w:val="de-AT"/>
-              </w:rPr>
-              <w:t>(s)</w:t>
+              <w:t>Author(s)</w:t>
             </w:r>
           </w:p>
         </w:tc>
@@ -3791,19 +3760,8 @@
                 <w:szCs w:val="22"/>
                 <w:lang w:val="de-AT"/>
               </w:rPr>
-              <w:t xml:space="preserve">Academic </w:t>
+              <w:t>Academic year</w:t>
             </w:r>
-            <w:proofErr w:type="spellStart"/>
-            <w:r>
-              <w:rPr>
-                <w:rFonts w:cs="Arial"/>
-                <w:sz w:val="22"/>
-                <w:szCs w:val="22"/>
-                <w:lang w:val="de-AT"/>
-              </w:rPr>
-              <w:t>year</w:t>
-            </w:r>
-            <w:proofErr w:type="spellEnd"/>
           </w:p>
         </w:tc>
         <w:tc>
@@ -3916,19 +3874,8 @@
                 <w:szCs w:val="22"/>
                 <w:lang w:val="de-AT"/>
               </w:rPr>
-              <w:t xml:space="preserve">Co-operation </w:t>
+              <w:t>Co-operation partners</w:t>
             </w:r>
-            <w:proofErr w:type="spellStart"/>
-            <w:r>
-              <w:rPr>
-                <w:rFonts w:cs="Arial"/>
-                <w:sz w:val="22"/>
-                <w:szCs w:val="22"/>
-                <w:lang w:val="de-AT"/>
-              </w:rPr>
-              <w:t>partners</w:t>
-            </w:r>
-            <w:proofErr w:type="spellEnd"/>
           </w:p>
         </w:tc>
         <w:tc>
@@ -4000,7 +3947,6 @@
                 <w:lang w:val="de-AT"/>
               </w:rPr>
             </w:pPr>
-            <w:proofErr w:type="spellStart"/>
             <w:r>
               <w:rPr>
                 <w:rFonts w:cs="Arial"/>
@@ -4008,49 +3954,8 @@
                 <w:szCs w:val="22"/>
                 <w:lang w:val="de-AT"/>
               </w:rPr>
-              <w:t>Assignment</w:t>
+              <w:t>Assignment of tasks</w:t>
             </w:r>
-            <w:proofErr w:type="spellEnd"/>
-            <w:r>
-              <w:rPr>
-                <w:rFonts w:cs="Arial"/>
-                <w:sz w:val="22"/>
-                <w:szCs w:val="22"/>
-                <w:lang w:val="de-AT"/>
-              </w:rPr>
-              <w:t xml:space="preserve"> </w:t>
-            </w:r>
-            <w:proofErr w:type="spellStart"/>
-            <w:r>
-              <w:rPr>
-                <w:rFonts w:cs="Arial"/>
-                <w:sz w:val="22"/>
-                <w:szCs w:val="22"/>
-                <w:lang w:val="de-AT"/>
-              </w:rPr>
-              <w:t>of</w:t>
-            </w:r>
-            <w:proofErr w:type="spellEnd"/>
-            <w:r>
-              <w:rPr>
-                <w:rFonts w:cs="Arial"/>
-                <w:sz w:val="22"/>
-                <w:szCs w:val="22"/>
-                <w:lang w:val="de-AT"/>
-              </w:rPr>
-              <w:t xml:space="preserve"> </w:t>
-            </w:r>
-            <w:proofErr w:type="spellStart"/>
-            <w:r>
-              <w:rPr>
-                <w:rFonts w:cs="Arial"/>
-                <w:sz w:val="22"/>
-                <w:szCs w:val="22"/>
-                <w:lang w:val="de-AT"/>
-              </w:rPr>
-              <w:t>tasks</w:t>
-            </w:r>
-            <w:proofErr w:type="spellEnd"/>
           </w:p>
         </w:tc>
         <w:tc>
@@ -4302,7 +4207,6 @@
                 <w:lang w:val="de-AT"/>
               </w:rPr>
             </w:pPr>
-            <w:proofErr w:type="spellStart"/>
             <w:r>
               <w:rPr>
                 <w:rFonts w:cs="Arial"/>
@@ -4312,7 +4216,6 @@
               </w:rPr>
               <w:t>Results</w:t>
             </w:r>
-            <w:proofErr w:type="spellEnd"/>
           </w:p>
         </w:tc>
         <w:tc>
@@ -4666,7 +4569,6 @@
                 <w:lang w:val="de-AT"/>
               </w:rPr>
             </w:pPr>
-            <w:proofErr w:type="spellStart"/>
             <w:r>
               <w:rPr>
                 <w:rFonts w:cs="Arial"/>
@@ -4674,29 +4576,8 @@
                 <w:szCs w:val="22"/>
                 <w:lang w:val="de-AT"/>
               </w:rPr>
-              <w:t>Participation</w:t>
+              <w:t>Participation in competitions</w:t>
             </w:r>
-            <w:proofErr w:type="spellEnd"/>
-            <w:r>
-              <w:rPr>
-                <w:rFonts w:cs="Arial"/>
-                <w:sz w:val="22"/>
-                <w:szCs w:val="22"/>
-                <w:lang w:val="de-AT"/>
-              </w:rPr>
-              <w:t xml:space="preserve"> in </w:t>
-            </w:r>
-            <w:proofErr w:type="spellStart"/>
-            <w:r>
-              <w:rPr>
-                <w:rFonts w:cs="Arial"/>
-                <w:sz w:val="22"/>
-                <w:szCs w:val="22"/>
-                <w:lang w:val="de-AT"/>
-              </w:rPr>
-              <w:t>competitions</w:t>
-            </w:r>
-            <w:proofErr w:type="spellEnd"/>
           </w:p>
           <w:p>
             <w:pPr>
@@ -4743,7 +4624,7 @@
               <mc:AlternateContent>
                 <mc:Choice Requires="wpg">
                   <w:drawing>
-                    <wp:anchor distT="0" distB="0" distL="114300" distR="114300" simplePos="0" relativeHeight="251676160" behindDoc="0" locked="0" layoutInCell="1" allowOverlap="1" wp14:anchorId="740A4E7B" wp14:editId="4A71C0EA">
+                    <wp:anchor distT="0" distB="0" distL="114300" distR="114300" simplePos="0" relativeHeight="251676160" behindDoc="0" locked="0" layoutInCell="1" allowOverlap="1" wp14:anchorId="6B1EFA5B" wp14:editId="1E776933">
                       <wp:simplePos x="0" y="0"/>
                       <wp:positionH relativeFrom="column">
                         <wp:posOffset>1628775</wp:posOffset>
@@ -4965,12 +4846,12 @@
                 </mc:Choice>
                 <mc:Fallback>
                   <w:pict>
-                    <v:group w14:anchorId="740A4E7B" id="Gruppieren 16" o:spid="_x0000_s1030" style="position:absolute;left:0;text-align:left;margin-left:128.25pt;margin-top:5.15pt;width:144.25pt;height:155.1pt;z-index:251676160;mso-width-relative:margin;mso-height-relative:margin" coordorigin="332,308" coordsize="22288,22288" o:gfxdata="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">
-                      <v:shape id="Bild 3" o:spid="_x0000_s1031" type="#_x0000_t75" alt="Bildergebnis für pinnadel clipart" href="https://www.google.at/imgres?imgurl=https://previews.123rf.com/images/daksel/daksel1111/daksel111100005/11137191-gelben-Aufkleber-beigef-gten-Zeichnung-pin-Lizenzfreie-Bilder.jpg&amp;imgrefurl=https://de.123rf.com/clipart-vektorgrafiken/stift_icon.html&amp;docid=hNG3z7d6vhg7fM&amp;tbnid=AFQGbeFzQxalXM:&amp;vet=10ahUKEwjZhtLw7IPUAhXJIJoKHbiQCo4QMwhbKDEwMQ..i&amp;w=1300&amp;h=1300&amp;bih=822&amp;biw=1593&amp;q=pinnadel%20clipart&amp;ved=0ahUKEwjZhtLw7IPUAhXJIJoKHbiQCo4QMwhbKDEwMQ&amp;iact=mrc&amp;uact=8" style="position:absolute;left:332;top:308;width:22288;height:22289;rotation:191692fd;visibility:visible;mso-wrap-style:square" o:gfxdata="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" o:button="t">
+                    <v:group w14:anchorId="6B1EFA5B" id="Gruppieren 16" o:spid="_x0000_s1030" style="position:absolute;left:0;text-align:left;margin-left:128.25pt;margin-top:5.15pt;width:144.25pt;height:155.1pt;z-index:251676160;mso-width-relative:margin;mso-height-relative:margin" coordorigin="332,308" coordsize="22288,22288" o:gfxdata="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">
+                      <v:shape id="Bild 3" o:spid="_x0000_s1031" type="#_x0000_t75" alt="Bildergebnis für pinnadel clipart" href="https://www.google.at/imgres?imgurl=https://previews.123rf.com/images/daksel/daksel1111/daksel111100005/11137191-gelben-Aufkleber-beigef-gten-Zeichnung-pin-Lizenzfreie-Bilder.jpg&amp;imgrefurl=https://de.123rf.com/clipart-vektorgrafiken/stift_icon.html&amp;docid=hNG3z7d6vhg7fM&amp;tbnid=AFQGbeFzQxalXM:&amp;vet=10ahUKEwjZhtLw7IPUAhXJIJoKHbiQCo4QMwhbKDEwMQ..i&amp;w=1300&amp;h=1300&amp;bih=822&amp;biw=1593&amp;q=pinnadel%20clipart&amp;ved=0ahUKEwjZhtLw7IPUAhXJIJoKHbiQCo4QMwhbKDEwMQ&amp;iact=mrc&amp;uact=8" style="position:absolute;left:332;top:308;width:22288;height:22289;rotation:191692fd;visibility:visible;mso-wrap-style:square" o:gfxdata="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" o:button="t">
                         <v:fill o:detectmouseclick="t"/>
-                        <v:imagedata r:id="rId15" o:title="Bildergebnis für pinnadel clipart"/>
+                        <v:imagedata r:id="rId12" o:title="Bildergebnis für pinnadel clipart"/>
                       </v:shape>
-                      <v:shape id="Textfeld 19" o:spid="_x0000_s1032" type="#_x0000_t202" style="position:absolute;left:1774;top:6005;width:17246;height:15049;rotation:187184fd;visibility:visible;mso-wrap-style:square;v-text-anchor:top" o:gfxdata="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" filled="f" stroked="f" strokeweight=".5pt">
+                      <v:shape id="Textfeld 19" o:spid="_x0000_s1032" type="#_x0000_t202" style="position:absolute;left:1774;top:6005;width:17246;height:15049;rotation:187184fd;visibility:visible;mso-wrap-style:square;v-text-anchor:top" o:gfxdata="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" filled="f" stroked="f" strokeweight=".5pt">
                         <v:textbox>
                           <w:txbxContent>
                             <w:p>
@@ -5168,7 +5049,6 @@
                 <w:lang w:val="de-AT"/>
               </w:rPr>
             </w:pPr>
-            <w:proofErr w:type="spellStart"/>
             <w:r>
               <w:rPr>
                 <w:rFonts w:cs="Arial"/>
@@ -5176,29 +5056,8 @@
                 <w:szCs w:val="22"/>
                 <w:lang w:val="de-AT"/>
               </w:rPr>
-              <w:t>Accessibility</w:t>
+              <w:t>Accessibility of</w:t>
             </w:r>
-            <w:proofErr w:type="spellEnd"/>
-            <w:r>
-              <w:rPr>
-                <w:rFonts w:cs="Arial"/>
-                <w:sz w:val="22"/>
-                <w:szCs w:val="22"/>
-                <w:lang w:val="de-AT"/>
-              </w:rPr>
-              <w:t xml:space="preserve"> </w:t>
-            </w:r>
-            <w:proofErr w:type="spellStart"/>
-            <w:r>
-              <w:rPr>
-                <w:rFonts w:cs="Arial"/>
-                <w:sz w:val="22"/>
-                <w:szCs w:val="22"/>
-                <w:lang w:val="de-AT"/>
-              </w:rPr>
-              <w:t>of</w:t>
-            </w:r>
-            <w:proofErr w:type="spellEnd"/>
           </w:p>
           <w:p>
             <w:pPr>
@@ -5210,7 +5069,6 @@
                 <w:lang w:val="de-AT"/>
               </w:rPr>
             </w:pPr>
-            <w:proofErr w:type="spellStart"/>
             <w:r>
               <w:rPr>
                 <w:rFonts w:cs="Arial"/>
@@ -5218,17 +5076,7 @@
                 <w:szCs w:val="22"/>
                 <w:lang w:val="de-AT"/>
               </w:rPr>
-              <w:t>Diploma</w:t>
-            </w:r>
-            <w:proofErr w:type="spellEnd"/>
-            <w:r>
-              <w:rPr>
-                <w:rFonts w:cs="Arial"/>
-                <w:sz w:val="22"/>
-                <w:szCs w:val="22"/>
-                <w:lang w:val="de-AT"/>
-              </w:rPr>
-              <w:t xml:space="preserve"> Thesis</w:t>
+              <w:t>Diploma Thesis</w:t>
             </w:r>
           </w:p>
           <w:p>
@@ -5318,7 +5166,6 @@
                 <w:lang w:val="de-AT"/>
               </w:rPr>
             </w:pPr>
-            <w:proofErr w:type="spellStart"/>
             <w:r>
               <w:rPr>
                 <w:rFonts w:cs="Arial"/>
@@ -5328,7 +5175,6 @@
               </w:rPr>
               <w:t>Approval</w:t>
             </w:r>
-            <w:proofErr w:type="spellEnd"/>
           </w:p>
           <w:p>
             <w:pPr>
@@ -5346,25 +5192,7 @@
                 <w:sz w:val="16"/>
                 <w:lang w:val="de-AT"/>
               </w:rPr>
-              <w:t xml:space="preserve">(Date / </w:t>
-            </w:r>
-            <w:proofErr w:type="spellStart"/>
-            <w:r>
-              <w:rPr>
-                <w:rFonts w:cs="Arial"/>
-                <w:sz w:val="16"/>
-                <w:lang w:val="de-AT"/>
-              </w:rPr>
-              <w:t>Signature</w:t>
-            </w:r>
-            <w:proofErr w:type="spellEnd"/>
-            <w:r>
-              <w:rPr>
-                <w:rFonts w:cs="Arial"/>
-                <w:sz w:val="16"/>
-                <w:lang w:val="de-AT"/>
-              </w:rPr>
-              <w:t>)</w:t>
+              <w:t>(Date / Signature)</w:t>
             </w:r>
           </w:p>
         </w:tc>
@@ -5391,7 +5219,6 @@
                 <w:lang w:val="de-AT"/>
               </w:rPr>
             </w:pPr>
-            <w:proofErr w:type="spellStart"/>
             <w:r>
               <w:rPr>
                 <w:rFonts w:cs="Arial"/>
@@ -5400,7 +5227,6 @@
               </w:rPr>
               <w:t>Examiner</w:t>
             </w:r>
-            <w:proofErr w:type="spellEnd"/>
           </w:p>
           <w:p>
             <w:pPr>
@@ -5452,35 +5278,7 @@
                 <w:sz w:val="16"/>
                 <w:lang w:val="de-AT"/>
               </w:rPr>
-              <w:t xml:space="preserve">Head </w:t>
-            </w:r>
-            <w:proofErr w:type="spellStart"/>
-            <w:proofErr w:type="gramStart"/>
-            <w:r>
-              <w:rPr>
-                <w:rFonts w:cs="Arial"/>
-                <w:sz w:val="16"/>
-                <w:lang w:val="de-AT"/>
-              </w:rPr>
-              <w:t>of</w:t>
-            </w:r>
-            <w:proofErr w:type="spellEnd"/>
-            <w:r>
-              <w:rPr>
-                <w:rFonts w:cs="Arial"/>
-                <w:sz w:val="16"/>
-                <w:lang w:val="de-AT"/>
-              </w:rPr>
-              <w:t xml:space="preserve">  College</w:t>
-            </w:r>
-            <w:proofErr w:type="gramEnd"/>
-            <w:r>
-              <w:rPr>
-                <w:rFonts w:cs="Arial"/>
-                <w:sz w:val="16"/>
-                <w:lang w:val="de-AT"/>
-              </w:rPr>
-              <w:t xml:space="preserve"> / Department</w:t>
+              <w:t>Head of  College / Department</w:t>
             </w:r>
           </w:p>
           <w:p>
@@ -5515,7 +5313,7 @@
           <w:bCs/>
         </w:rPr>
         <w:sectPr>
-          <w:headerReference w:type="default" r:id="rId16"/>
+          <w:headerReference w:type="default" r:id="rId15"/>
           <w:pgSz w:w="11906" w:h="16838" w:code="9"/>
           <w:pgMar w:top="1985" w:right="1134" w:bottom="1134" w:left="1418" w:header="709" w:footer="709" w:gutter="567"/>
           <w:pgNumType w:fmt="upperRoman"/>
@@ -5599,7 +5397,7 @@
     <w:p>
       <w:pPr>
         <w:sectPr>
-          <w:headerReference w:type="default" r:id="rId17"/>
+          <w:headerReference w:type="default" r:id="rId16"/>
           <w:pgSz w:w="11906" w:h="16838"/>
           <w:pgMar w:top="1985" w:right="1134" w:bottom="1134" w:left="1418" w:header="709" w:footer="709" w:gutter="567"/>
           <w:cols w:space="708"/>
@@ -6793,7 +6591,7 @@
           <w:lang w:eastAsia="de-AT"/>
         </w:rPr>
         <w:drawing>
-          <wp:anchor distT="0" distB="0" distL="114300" distR="114300" simplePos="0" relativeHeight="251685376" behindDoc="1" locked="0" layoutInCell="1" allowOverlap="1" wp14:anchorId="0B1904E2" wp14:editId="59DD0666">
+          <wp:anchor distT="0" distB="0" distL="114300" distR="114300" simplePos="0" relativeHeight="251685376" behindDoc="1" locked="0" layoutInCell="1" allowOverlap="1" wp14:anchorId="660B91FB" wp14:editId="64EC3CD2">
             <wp:simplePos x="0" y="0"/>
             <wp:positionH relativeFrom="column">
               <wp:posOffset>3578225</wp:posOffset>
@@ -6918,7 +6716,7 @@
         <mc:AlternateContent>
           <mc:Choice Requires="wps">
             <w:drawing>
-              <wp:anchor distT="0" distB="0" distL="114300" distR="114300" simplePos="0" relativeHeight="251699712" behindDoc="0" locked="0" layoutInCell="1" allowOverlap="1" wp14:anchorId="7F353D7B" wp14:editId="3884A693">
+              <wp:anchor distT="0" distB="0" distL="114300" distR="114300" simplePos="0" relativeHeight="251699712" behindDoc="0" locked="0" layoutInCell="1" allowOverlap="1" wp14:anchorId="55E6410B" wp14:editId="7D5A2D64">
                 <wp:simplePos x="0" y="0"/>
                 <wp:positionH relativeFrom="column">
                   <wp:posOffset>4149725</wp:posOffset>
@@ -6964,27 +6762,14 @@
                             <w:r>
                               <w:t xml:space="preserve">Abbildung </w:t>
                             </w:r>
-                            <w:r>
-                              <w:fldChar w:fldCharType="begin"/>
-                            </w:r>
-                            <w:r>
-                              <w:instrText xml:space="preserve"> SEQ Abbildung \* ARABIC </w:instrText>
-                            </w:r>
-                            <w:r>
-                              <w:fldChar w:fldCharType="separate"/>
-                            </w:r>
-                            <w:r>
-                              <w:rPr>
-                                <w:noProof/>
-                              </w:rPr>
-                              <w:t>1</w:t>
-                            </w:r>
-                            <w:r>
-                              <w:rPr>
-                                <w:noProof/>
-                              </w:rPr>
-                              <w:fldChar w:fldCharType="end"/>
-                            </w:r>
+                            <w:fldSimple w:instr=" SEQ Abbildung \* ARABIC ">
+                              <w:r>
+                                <w:rPr>
+                                  <w:noProof/>
+                                </w:rPr>
+                                <w:t>1</w:t>
+                              </w:r>
+                            </w:fldSimple>
                             <w:r>
                               <w:t>: Christian Höller</w:t>
                             </w:r>
@@ -7005,7 +6790,7 @@
           </mc:Choice>
           <mc:Fallback>
             <w:pict>
-              <v:shape w14:anchorId="7F353D7B" id="Textfeld 12" o:spid="_x0000_s1033" type="#_x0000_t202" style="position:absolute;left:0;text-align:left;margin-left:326.75pt;margin-top:184.15pt;width:110pt;height:.05pt;z-index:251699712;visibility:visible;mso-wrap-style:square;mso-wrap-distance-left:9pt;mso-wrap-distance-top:0;mso-wrap-distance-right:9pt;mso-wrap-distance-bottom:0;mso-position-horizontal:absolute;mso-position-horizontal-relative:text;mso-position-vertical:absolute;mso-position-vertical-relative:text;v-text-anchor:top" o:gfxdata="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" stroked="f">
+              <v:shape w14:anchorId="55E6410B" id="Textfeld 12" o:spid="_x0000_s1033" type="#_x0000_t202" style="position:absolute;left:0;text-align:left;margin-left:326.75pt;margin-top:184.15pt;width:110pt;height:.05pt;z-index:251699712;visibility:visible;mso-wrap-style:square;mso-wrap-distance-left:9pt;mso-wrap-distance-top:0;mso-wrap-distance-right:9pt;mso-wrap-distance-bottom:0;mso-position-horizontal:absolute;mso-position-horizontal-relative:text;mso-position-vertical:absolute;mso-position-vertical-relative:text;v-text-anchor:top" o:gfxdata="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" stroked="f">
                 <v:textbox style="mso-fit-shape-to-text:t" inset="0,0,0,0">
                   <w:txbxContent>
                     <w:p>
@@ -7045,7 +6830,7 @@
           <w:noProof/>
         </w:rPr>
         <w:drawing>
-          <wp:anchor distT="0" distB="0" distL="114300" distR="114300" simplePos="0" relativeHeight="251697664" behindDoc="0" locked="0" layoutInCell="1" allowOverlap="1">
+          <wp:anchor distT="0" distB="0" distL="114300" distR="114300" simplePos="0" relativeHeight="251697664" behindDoc="0" locked="0" layoutInCell="1" allowOverlap="1" wp14:anchorId="078C52D6" wp14:editId="2D5298CF">
             <wp:simplePos x="0" y="0"/>
             <wp:positionH relativeFrom="column">
               <wp:posOffset>4149725</wp:posOffset>
@@ -7068,7 +6853,7 @@
                     <pic:cNvPicPr/>
                   </pic:nvPicPr>
                   <pic:blipFill>
-                    <a:blip r:embed="rId18" cstate="print">
+                    <a:blip r:embed="rId17" cstate="print">
                       <a:extLst>
                         <a:ext uri="{28A0092B-C50C-407E-A947-70E740481C1C}">
                           <a14:useLocalDpi xmlns:a14="http://schemas.microsoft.com/office/drawing/2010/main" val="0"/>
@@ -7133,15 +6918,7 @@
         <w:spacing w:line="240" w:lineRule="auto"/>
       </w:pPr>
       <w:r>
-        <w:t xml:space="preserve">Wohnort: </w:t>
-      </w:r>
-      <w:proofErr w:type="spellStart"/>
-      <w:r>
-        <w:t>Attnang</w:t>
-      </w:r>
-      <w:proofErr w:type="spellEnd"/>
-      <w:r>
-        <w:t>-Puchheim</w:t>
+        <w:t>Wohnort: Attnang-Puchheim</w:t>
       </w:r>
     </w:p>
     <w:p>
@@ -7294,7 +7071,7 @@
           <w:rFonts w:cs="Tahoma"/>
         </w:rPr>
         <w:sectPr>
-          <w:footerReference w:type="default" r:id="rId19"/>
+          <w:footerReference w:type="default" r:id="rId18"/>
           <w:pgSz w:w="11906" w:h="16838"/>
           <w:pgMar w:top="1985" w:right="1134" w:bottom="1134" w:left="1418" w:header="709" w:footer="709" w:gutter="567"/>
           <w:pgNumType w:start="1"/>
@@ -7344,9 +7121,325 @@
     </w:p>
     <w:p>
       <w:pPr>
+        <w:pStyle w:val="berschrift3"/>
+      </w:pPr>
+      <w:r>
+        <w:t>Newtonsoft</w:t>
+      </w:r>
+    </w:p>
+    <w:p>
+      <w:pPr>
+        <w:pStyle w:val="berschrift3"/>
+      </w:pPr>
+      <w:r>
+        <w:t>JSON</w:t>
+      </w:r>
+    </w:p>
+    <w:p>
+      <w:pPr>
+        <w:pStyle w:val="berschrift3"/>
+      </w:pPr>
+      <w:r>
+        <w:t>SignalR</w:t>
+      </w:r>
+    </w:p>
+    <w:p>
+      <w:r>
+        <w:t>Da zwei Klassen gleichzeitig besprochen werden, sind auch zwei Clients gleichzeitig auf der Moderator-Seite angemeldet. Um den Austausch von Informationen zwischen den Clients zu ermöglichen, kommt hier erstmals die Softwarebibliothek „SignalR“ zum Einsatz.</w:t>
+      </w:r>
+    </w:p>
+    <w:p>
+      <w:r>
+        <w:t>Die Bibliothek ermöglicht es nun Informationen wie die Überschneidungen, stets aktuell an den anderen Client zu übergeben. Die Steuerungs-Seite ist so aufgebaut, dass alle Daten mithilfe von SignalR erneuert werden.</w:t>
+      </w:r>
+    </w:p>
+    <w:p/>
+    <w:p>
+      <w:r>
+        <w:t xml:space="preserve">Solution Explorer </w:t>
+      </w:r>
+      <w:r>
+        <w:sym w:font="Wingdings" w:char="F0E0"/>
+      </w:r>
+      <w:r>
+        <w:t xml:space="preserve"> Rechtsklick auf Projekt </w:t>
+      </w:r>
+      <w:r>
+        <w:sym w:font="Wingdings" w:char="F0E0"/>
+      </w:r>
+      <w:r>
+        <w:t xml:space="preserve"> Add </w:t>
+      </w:r>
+      <w:r>
+        <w:sym w:font="Wingdings" w:char="F0E0"/>
+      </w:r>
+      <w:r>
+        <w:t xml:space="preserve"> Client-Side Library</w:t>
+      </w:r>
+    </w:p>
+    <w:p>
+      <w:r>
+        <w:rPr>
+          <w:noProof/>
+        </w:rPr>
+        <w:drawing>
+          <wp:inline distT="0" distB="0" distL="0" distR="0" wp14:anchorId="3261AA2A" wp14:editId="67C9DABB">
+            <wp:extent cx="4138899" cy="2790825"/>
+            <wp:effectExtent l="0" t="0" r="0" b="0"/>
+            <wp:docPr id="452" name="Grafik 452"/>
+            <wp:cNvGraphicFramePr>
+              <a:graphicFrameLocks xmlns:a="http://schemas.openxmlformats.org/drawingml/2006/main" noChangeAspect="1"/>
+            </wp:cNvGraphicFramePr>
+            <a:graphic xmlns:a="http://schemas.openxmlformats.org/drawingml/2006/main">
+              <a:graphicData uri="http://schemas.openxmlformats.org/drawingml/2006/picture">
+                <pic:pic xmlns:pic="http://schemas.openxmlformats.org/drawingml/2006/picture">
+                  <pic:nvPicPr>
+                    <pic:cNvPr id="1" name=""/>
+                    <pic:cNvPicPr/>
+                  </pic:nvPicPr>
+                  <pic:blipFill>
+                    <a:blip r:embed="rId19"/>
+                    <a:stretch>
+                      <a:fillRect/>
+                    </a:stretch>
+                  </pic:blipFill>
+                  <pic:spPr>
+                    <a:xfrm>
+                      <a:off x="0" y="0"/>
+                      <a:ext cx="4146584" cy="2796007"/>
+                    </a:xfrm>
+                    <a:prstGeom prst="rect">
+                      <a:avLst/>
+                    </a:prstGeom>
+                  </pic:spPr>
+                </pic:pic>
+              </a:graphicData>
+            </a:graphic>
+          </wp:inline>
+        </w:drawing>
+      </w:r>
+    </w:p>
+    <w:p>
+      <w:pPr>
+        <w:spacing w:line="276" w:lineRule="auto"/>
+        <w:jc w:val="left"/>
+      </w:pPr>
+      <w:r>
+        <w:br w:type="page"/>
+      </w:r>
+    </w:p>
+    <w:p>
+      <w:r>
+        <w:lastRenderedPageBreak/>
+        <w:t>Nachdem die Bibliothek installiert wurde, muss eine neue Klasse erstellt werden.</w:t>
+      </w:r>
+    </w:p>
+    <w:p>
+      <w:r>
+        <w:t>Diese Klasse wurde in dem Ordner „Hubs“ erstellt und trägt den Namen „MainHub“. Hier werden alle asynchronen Methoden, welche mit JavaScript kommunizieren, implementiert.</w:t>
+      </w:r>
+    </w:p>
+    <w:p>
+      <w:r>
+        <w:rPr>
+          <w:noProof/>
+        </w:rPr>
+        <w:drawing>
+          <wp:inline distT="0" distB="0" distL="0" distR="0" wp14:anchorId="45D93118" wp14:editId="383D348B">
+            <wp:extent cx="3667125" cy="762000"/>
+            <wp:effectExtent l="0" t="0" r="9525" b="0"/>
+            <wp:docPr id="453" name="Grafik 453"/>
+            <wp:cNvGraphicFramePr>
+              <a:graphicFrameLocks xmlns:a="http://schemas.openxmlformats.org/drawingml/2006/main" noChangeAspect="1"/>
+            </wp:cNvGraphicFramePr>
+            <a:graphic xmlns:a="http://schemas.openxmlformats.org/drawingml/2006/main">
+              <a:graphicData uri="http://schemas.openxmlformats.org/drawingml/2006/picture">
+                <pic:pic xmlns:pic="http://schemas.openxmlformats.org/drawingml/2006/picture">
+                  <pic:nvPicPr>
+                    <pic:cNvPr id="1" name=""/>
+                    <pic:cNvPicPr/>
+                  </pic:nvPicPr>
+                  <pic:blipFill>
+                    <a:blip r:embed="rId20"/>
+                    <a:stretch>
+                      <a:fillRect/>
+                    </a:stretch>
+                  </pic:blipFill>
+                  <pic:spPr>
+                    <a:xfrm>
+                      <a:off x="0" y="0"/>
+                      <a:ext cx="3667125" cy="762000"/>
+                    </a:xfrm>
+                    <a:prstGeom prst="rect">
+                      <a:avLst/>
+                    </a:prstGeom>
+                  </pic:spPr>
+                </pic:pic>
+              </a:graphicData>
+            </a:graphic>
+          </wp:inline>
+        </w:drawing>
+      </w:r>
+    </w:p>
+    <w:p>
+      <w:pPr>
+        <w:rPr>
+          <w:rStyle w:val="Hervorhebung"/>
+        </w:rPr>
+      </w:pPr>
+      <w:r>
+        <w:rPr>
+          <w:rStyle w:val="Hervorhebung"/>
+        </w:rPr>
+        <w:t>Einstellungen in der „Startup.cs“ Datei</w:t>
+      </w:r>
+    </w:p>
+    <w:p>
+      <w:r>
+        <w:rPr>
+          <w:noProof/>
+        </w:rPr>
+        <w:drawing>
+          <wp:inline distT="0" distB="0" distL="0" distR="0" wp14:anchorId="1F1595A2" wp14:editId="1A1A393A">
+            <wp:extent cx="3305175" cy="152400"/>
+            <wp:effectExtent l="0" t="0" r="9525" b="0"/>
+            <wp:docPr id="454" name="Grafik 454"/>
+            <wp:cNvGraphicFramePr>
+              <a:graphicFrameLocks xmlns:a="http://schemas.openxmlformats.org/drawingml/2006/main" noChangeAspect="1"/>
+            </wp:cNvGraphicFramePr>
+            <a:graphic xmlns:a="http://schemas.openxmlformats.org/drawingml/2006/main">
+              <a:graphicData uri="http://schemas.openxmlformats.org/drawingml/2006/picture">
+                <pic:pic xmlns:pic="http://schemas.openxmlformats.org/drawingml/2006/picture">
+                  <pic:nvPicPr>
+                    <pic:cNvPr id="1" name=""/>
+                    <pic:cNvPicPr/>
+                  </pic:nvPicPr>
+                  <pic:blipFill>
+                    <a:blip r:embed="rId21"/>
+                    <a:stretch>
+                      <a:fillRect/>
+                    </a:stretch>
+                  </pic:blipFill>
+                  <pic:spPr>
+                    <a:xfrm>
+                      <a:off x="0" y="0"/>
+                      <a:ext cx="3305175" cy="152400"/>
+                    </a:xfrm>
+                    <a:prstGeom prst="rect">
+                      <a:avLst/>
+                    </a:prstGeom>
+                  </pic:spPr>
+                </pic:pic>
+              </a:graphicData>
+            </a:graphic>
+          </wp:inline>
+        </w:drawing>
+      </w:r>
+    </w:p>
+    <w:p>
+      <w:r>
+        <w:rPr>
+          <w:noProof/>
+        </w:rPr>
+        <w:drawing>
+          <wp:inline distT="0" distB="0" distL="0" distR="0" wp14:anchorId="7B122395" wp14:editId="01EC1035">
+            <wp:extent cx="5579745" cy="1540510"/>
+            <wp:effectExtent l="0" t="0" r="1905" b="2540"/>
+            <wp:docPr id="455" name="Grafik 455"/>
+            <wp:cNvGraphicFramePr>
+              <a:graphicFrameLocks xmlns:a="http://schemas.openxmlformats.org/drawingml/2006/main" noChangeAspect="1"/>
+            </wp:cNvGraphicFramePr>
+            <a:graphic xmlns:a="http://schemas.openxmlformats.org/drawingml/2006/main">
+              <a:graphicData uri="http://schemas.openxmlformats.org/drawingml/2006/picture">
+                <pic:pic xmlns:pic="http://schemas.openxmlformats.org/drawingml/2006/picture">
+                  <pic:nvPicPr>
+                    <pic:cNvPr id="1" name=""/>
+                    <pic:cNvPicPr/>
+                  </pic:nvPicPr>
+                  <pic:blipFill>
+                    <a:blip r:embed="rId22"/>
+                    <a:stretch>
+                      <a:fillRect/>
+                    </a:stretch>
+                  </pic:blipFill>
+                  <pic:spPr>
+                    <a:xfrm>
+                      <a:off x="0" y="0"/>
+                      <a:ext cx="5579745" cy="1540510"/>
+                    </a:xfrm>
+                    <a:prstGeom prst="rect">
+                      <a:avLst/>
+                    </a:prstGeom>
+                  </pic:spPr>
+                </pic:pic>
+              </a:graphicData>
+            </a:graphic>
+          </wp:inline>
+        </w:drawing>
+      </w:r>
+    </w:p>
+    <w:p>
+      <w:r>
+        <w:t>Zum Schluss muss noch die Route zur Hub-Methode festgelegt werden.</w:t>
+      </w:r>
+    </w:p>
+    <w:p>
+      <w:r>
+        <w:rPr>
+          <w:noProof/>
+        </w:rPr>
+        <w:drawing>
+          <wp:inline distT="0" distB="0" distL="0" distR="0" wp14:anchorId="58366525" wp14:editId="39D31682">
+            <wp:extent cx="3461251" cy="2562225"/>
+            <wp:effectExtent l="0" t="0" r="6350" b="0"/>
+            <wp:docPr id="456" name="Grafik 456"/>
+            <wp:cNvGraphicFramePr>
+              <a:graphicFrameLocks xmlns:a="http://schemas.openxmlformats.org/drawingml/2006/main" noChangeAspect="1"/>
+            </wp:cNvGraphicFramePr>
+            <a:graphic xmlns:a="http://schemas.openxmlformats.org/drawingml/2006/main">
+              <a:graphicData uri="http://schemas.openxmlformats.org/drawingml/2006/picture">
+                <pic:pic xmlns:pic="http://schemas.openxmlformats.org/drawingml/2006/picture">
+                  <pic:nvPicPr>
+                    <pic:cNvPr id="1" name=""/>
+                    <pic:cNvPicPr/>
+                  </pic:nvPicPr>
+                  <pic:blipFill>
+                    <a:blip r:embed="rId23"/>
+                    <a:stretch>
+                      <a:fillRect/>
+                    </a:stretch>
+                  </pic:blipFill>
+                  <pic:spPr>
+                    <a:xfrm>
+                      <a:off x="0" y="0"/>
+                      <a:ext cx="3483853" cy="2578957"/>
+                    </a:xfrm>
+                    <a:prstGeom prst="rect">
+                      <a:avLst/>
+                    </a:prstGeom>
+                  </pic:spPr>
+                </pic:pic>
+              </a:graphicData>
+            </a:graphic>
+          </wp:inline>
+        </w:drawing>
+      </w:r>
+    </w:p>
+    <w:p>
+      <w:pPr>
+        <w:spacing w:line="276" w:lineRule="auto"/>
+        <w:jc w:val="left"/>
+      </w:pPr>
+      <w:r>
+        <w:br w:type="page"/>
+      </w:r>
+    </w:p>
+    <w:p>
+      <w:pPr>
         <w:pStyle w:val="berschrift2"/>
       </w:pPr>
       <w:r>
+        <w:lastRenderedPageBreak/>
         <w:t>Ansicht-Moderator</w:t>
       </w:r>
     </w:p>
@@ -7364,16 +7457,16 @@
           <w:noProof/>
         </w:rPr>
         <w:drawing>
-          <wp:anchor distT="0" distB="0" distL="114300" distR="114300" simplePos="0" relativeHeight="251700736" behindDoc="0" locked="0" layoutInCell="1" allowOverlap="1" wp14:anchorId="32CE4AA5">
+          <wp:anchor distT="0" distB="0" distL="114300" distR="114300" simplePos="0" relativeHeight="251700736" behindDoc="0" locked="0" layoutInCell="1" allowOverlap="1" wp14:anchorId="54BD1876" wp14:editId="1A624464">
             <wp:simplePos x="0" y="0"/>
-            <wp:positionH relativeFrom="column">
-              <wp:posOffset>3201733</wp:posOffset>
+            <wp:positionH relativeFrom="margin">
+              <wp:align>right</wp:align>
             </wp:positionH>
             <wp:positionV relativeFrom="paragraph">
-              <wp:posOffset>254729</wp:posOffset>
+              <wp:posOffset>16510</wp:posOffset>
             </wp:positionV>
             <wp:extent cx="2146300" cy="927100"/>
-            <wp:effectExtent l="0" t="0" r="0" b="0"/>
+            <wp:effectExtent l="0" t="0" r="6350" b="6350"/>
             <wp:wrapSquare wrapText="bothSides"/>
             <wp:docPr id="11" name="Grafik 11"/>
             <wp:cNvGraphicFramePr>
@@ -7387,7 +7480,7 @@
                     <pic:cNvPicPr/>
                   </pic:nvPicPr>
                   <pic:blipFill>
-                    <a:blip r:embed="rId20">
+                    <a:blip r:embed="rId24">
                       <a:extLst>
                         <a:ext uri="{28A0092B-C50C-407E-A947-70E740481C1C}">
                           <a14:useLocalDpi xmlns:a14="http://schemas.microsoft.com/office/drawing/2010/main" val="0"/>
@@ -7436,146 +7529,40 @@
       <w:pPr>
         <w:keepNext/>
       </w:pPr>
+    </w:p>
+    <w:p>
+      <w:r>
+        <w:t xml:space="preserve">Die Klassenräume werden aus der JSON-Datei gelesen und </w:t>
+      </w:r>
+      <w:r>
+        <w:t>zu</w:t>
+      </w:r>
+      <w:r>
+        <w:t xml:space="preserve"> eine</w:t>
+      </w:r>
+      <w:r>
+        <w:t>r</w:t>
+      </w:r>
+      <w:r>
+        <w:t xml:space="preserve"> Liste hinzugefügt. </w:t>
+      </w:r>
+    </w:p>
+    <w:p>
       <w:r>
         <w:rPr>
           <w:noProof/>
         </w:rPr>
-        <mc:AlternateContent>
-          <mc:Choice Requires="wps">
-            <w:drawing>
-              <wp:anchor distT="0" distB="0" distL="114300" distR="114300" simplePos="0" relativeHeight="251703808" behindDoc="0" locked="0" layoutInCell="1" allowOverlap="1" wp14:anchorId="64AB6148" wp14:editId="1DBFF6BA">
-                <wp:simplePos x="0" y="0"/>
-                <wp:positionH relativeFrom="column">
-                  <wp:posOffset>0</wp:posOffset>
-                </wp:positionH>
-                <wp:positionV relativeFrom="paragraph">
-                  <wp:posOffset>2058035</wp:posOffset>
-                </wp:positionV>
-                <wp:extent cx="2847975" cy="635"/>
-                <wp:effectExtent l="0" t="0" r="0" b="12065"/>
-                <wp:wrapSquare wrapText="bothSides"/>
-                <wp:docPr id="23" name="Textfeld 23"/>
-                <wp:cNvGraphicFramePr/>
-                <a:graphic xmlns:a="http://schemas.openxmlformats.org/drawingml/2006/main">
-                  <a:graphicData uri="http://schemas.microsoft.com/office/word/2010/wordprocessingShape">
-                    <wps:wsp>
-                      <wps:cNvSpPr txBox="1"/>
-                      <wps:spPr>
-                        <a:xfrm>
-                          <a:off x="0" y="0"/>
-                          <a:ext cx="2847975" cy="635"/>
-                        </a:xfrm>
-                        <a:prstGeom prst="rect">
-                          <a:avLst/>
-                        </a:prstGeom>
-                        <a:solidFill>
-                          <a:prstClr val="white"/>
-                        </a:solidFill>
-                        <a:ln>
-                          <a:noFill/>
-                        </a:ln>
-                      </wps:spPr>
-                      <wps:txbx>
-                        <w:txbxContent>
-                          <w:p>
-                            <w:pPr>
-                              <w:pStyle w:val="Beschriftung"/>
-                              <w:rPr>
-                                <w:szCs w:val="22"/>
-                              </w:rPr>
-                            </w:pPr>
-                            <w:r>
-                              <w:t xml:space="preserve">Abbildung </w:t>
-                            </w:r>
-                            <w:r>
-                              <w:fldChar w:fldCharType="begin"/>
-                            </w:r>
-                            <w:r>
-                              <w:instrText xml:space="preserve"> SEQ Abbildung \* ARABIC </w:instrText>
-                            </w:r>
-                            <w:r>
-                              <w:fldChar w:fldCharType="separate"/>
-                            </w:r>
-                            <w:r>
-                              <w:rPr>
-                                <w:noProof/>
-                              </w:rPr>
-                              <w:t>2</w:t>
-                            </w:r>
-                            <w:r>
-                              <w:rPr>
-                                <w:noProof/>
-                              </w:rPr>
-                              <w:fldChar w:fldCharType="end"/>
-                            </w:r>
-                            <w:r>
-                              <w:t>: C# Code lesen der Räume</w:t>
-                            </w:r>
-                          </w:p>
-                        </w:txbxContent>
-                      </wps:txbx>
-                      <wps:bodyPr rot="0" spcFirstLastPara="0" vertOverflow="overflow" horzOverflow="overflow" vert="horz" wrap="square" lIns="0" tIns="0" rIns="0" bIns="0" numCol="1" spcCol="0" rtlCol="0" fromWordArt="0" anchor="t" anchorCtr="0" forceAA="0" compatLnSpc="1">
-                        <a:prstTxWarp prst="textNoShape">
-                          <a:avLst/>
-                        </a:prstTxWarp>
-                        <a:spAutoFit/>
-                      </wps:bodyPr>
-                    </wps:wsp>
-                  </a:graphicData>
-                </a:graphic>
-              </wp:anchor>
-            </w:drawing>
-          </mc:Choice>
-          <mc:Fallback>
-            <w:pict>
-              <v:shape w14:anchorId="64AB6148" id="Textfeld 23" o:spid="_x0000_s1034" type="#_x0000_t202" style="position:absolute;left:0;text-align:left;margin-left:0;margin-top:162.05pt;width:224.25pt;height:.05pt;z-index:251703808;visibility:visible;mso-wrap-style:square;mso-wrap-distance-left:9pt;mso-wrap-distance-top:0;mso-wrap-distance-right:9pt;mso-wrap-distance-bottom:0;mso-position-horizontal:absolute;mso-position-horizontal-relative:text;mso-position-vertical:absolute;mso-position-vertical-relative:text;v-text-anchor:top" o:gfxdata="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" stroked="f">
-                <v:textbox style="mso-fit-shape-to-text:t" inset="0,0,0,0">
-                  <w:txbxContent>
-                    <w:p>
-                      <w:pPr>
-                        <w:pStyle w:val="Beschriftung"/>
-                        <w:rPr>
-                          <w:szCs w:val="22"/>
-                        </w:rPr>
-                      </w:pPr>
-                      <w:r>
-                        <w:t xml:space="preserve">Abbildung </w:t>
-                      </w:r>
-                      <w:fldSimple w:instr=" SEQ Abbildung \* ARABIC ">
-                        <w:r>
-                          <w:rPr>
-                            <w:noProof/>
-                          </w:rPr>
-                          <w:t>2</w:t>
-                        </w:r>
-                      </w:fldSimple>
-                      <w:r>
-                        <w:t>: C# Code lesen der Räume</w:t>
-                      </w:r>
-                    </w:p>
-                  </w:txbxContent>
-                </v:textbox>
-                <w10:wrap type="square"/>
-              </v:shape>
-            </w:pict>
-          </mc:Fallback>
-        </mc:AlternateContent>
-      </w:r>
-      <w:r>
-        <w:rPr>
-          <w:noProof/>
-        </w:rPr>
         <w:drawing>
-          <wp:anchor distT="0" distB="0" distL="114300" distR="114300" simplePos="0" relativeHeight="251701760" behindDoc="0" locked="0" layoutInCell="1" allowOverlap="1" wp14:anchorId="00AD42B7">
+          <wp:anchor distT="0" distB="0" distL="114300" distR="114300" simplePos="0" relativeHeight="251701760" behindDoc="0" locked="0" layoutInCell="1" allowOverlap="1" wp14:anchorId="37291FE0" wp14:editId="6F4227EF">
             <wp:simplePos x="0" y="0"/>
-            <wp:positionH relativeFrom="column">
-              <wp:posOffset>417</wp:posOffset>
+            <wp:positionH relativeFrom="margin">
+              <wp:align>left</wp:align>
             </wp:positionH>
             <wp:positionV relativeFrom="paragraph">
-              <wp:posOffset>292298</wp:posOffset>
+              <wp:posOffset>11430</wp:posOffset>
             </wp:positionV>
             <wp:extent cx="2848238" cy="1708878"/>
-            <wp:effectExtent l="0" t="0" r="0" b="5715"/>
+            <wp:effectExtent l="0" t="0" r="9525" b="5715"/>
             <wp:wrapSquare wrapText="bothSides"/>
             <wp:docPr id="21" name="Grafik 21"/>
             <wp:cNvGraphicFramePr>
@@ -7589,7 +7576,7 @@
                     <pic:cNvPicPr/>
                   </pic:nvPicPr>
                   <pic:blipFill>
-                    <a:blip r:embed="rId21" cstate="print">
+                    <a:blip r:embed="rId25" cstate="print">
                       <a:extLst>
                         <a:ext uri="{28A0092B-C50C-407E-A947-70E740481C1C}">
                           <a14:useLocalDpi xmlns:a14="http://schemas.microsoft.com/office/drawing/2010/main" val="0"/>
@@ -7622,31 +7609,11 @@
         </w:drawing>
       </w:r>
     </w:p>
-    <w:p>
-      <w:r>
-        <w:t xml:space="preserve">Die Klassenräume werden aus der JSON-Datei gelesen und </w:t>
-      </w:r>
-      <w:proofErr w:type="gramStart"/>
-      <w:r>
-        <w:t>zur</w:t>
-      </w:r>
-      <w:r>
-        <w:t xml:space="preserve"> eine</w:t>
-      </w:r>
-      <w:r>
-        <w:t>r</w:t>
-      </w:r>
-      <w:r>
-        <w:t xml:space="preserve"> Liste</w:t>
-      </w:r>
-      <w:proofErr w:type="gramEnd"/>
-      <w:r>
-        <w:t xml:space="preserve"> hinzugefügt. </w:t>
-      </w:r>
-    </w:p>
     <w:p/>
     <w:p/>
     <w:p/>
+    <w:p/>
+    <w:p/>
     <w:p>
       <w:r>
         <w:t xml:space="preserve">Die Objekte dieser Liste werden anschließend in HTML </w:t>
@@ -7664,7 +7631,7 @@
           <w:noProof/>
         </w:rPr>
         <w:drawing>
-          <wp:inline distT="0" distB="0" distL="0" distR="0" wp14:anchorId="6F5C36D3" wp14:editId="3FB042A0">
+          <wp:inline distT="0" distB="0" distL="0" distR="0" wp14:anchorId="27C46AE6" wp14:editId="3545D08C">
             <wp:extent cx="5411449" cy="859107"/>
             <wp:effectExtent l="0" t="0" r="0" b="5080"/>
             <wp:docPr id="17" name="Grafik 17"/>
@@ -7679,7 +7646,7 @@
                     <pic:cNvPicPr/>
                   </pic:nvPicPr>
                   <pic:blipFill>
-                    <a:blip r:embed="rId22"/>
+                    <a:blip r:embed="rId26"/>
                     <a:stretch>
                       <a:fillRect/>
                     </a:stretch>
@@ -7708,27 +7675,14 @@
       <w:r>
         <w:t xml:space="preserve">Abbildung </w:t>
       </w:r>
-      <w:r>
-        <w:fldChar w:fldCharType="begin"/>
-      </w:r>
-      <w:r>
-        <w:instrText xml:space="preserve"> SEQ Abbildung \* ARABIC </w:instrText>
-      </w:r>
-      <w:r>
-        <w:fldChar w:fldCharType="separate"/>
-      </w:r>
-      <w:r>
-        <w:rPr>
-          <w:noProof/>
-        </w:rPr>
-        <w:t>3</w:t>
-      </w:r>
-      <w:r>
-        <w:rPr>
-          <w:noProof/>
-        </w:rPr>
-        <w:fldChar w:fldCharType="end"/>
-      </w:r>
+      <w:fldSimple w:instr=" SEQ Abbildung \* ARABIC ">
+        <w:r>
+          <w:rPr>
+            <w:noProof/>
+          </w:rPr>
+          <w:t>3</w:t>
+        </w:r>
+      </w:fldSimple>
       <w:r>
         <w:t>: HTML-Code Darstellung der Räume</w:t>
       </w:r>
@@ -7759,7 +7713,7 @@
         <mc:AlternateContent>
           <mc:Choice Requires="wps">
             <w:drawing>
-              <wp:anchor distT="0" distB="0" distL="114300" distR="114300" simplePos="0" relativeHeight="251706880" behindDoc="0" locked="0" layoutInCell="1" allowOverlap="1" wp14:anchorId="22CEBAEB" wp14:editId="6FE5A109">
+              <wp:anchor distT="0" distB="0" distL="114300" distR="114300" simplePos="0" relativeHeight="251706880" behindDoc="0" locked="0" layoutInCell="1" allowOverlap="1" wp14:anchorId="525E6047" wp14:editId="09A06055">
                 <wp:simplePos x="0" y="0"/>
                 <wp:positionH relativeFrom="column">
                   <wp:posOffset>0</wp:posOffset>
@@ -7803,27 +7757,14 @@
                             <w:r>
                               <w:t xml:space="preserve">Abbildung </w:t>
                             </w:r>
-                            <w:r>
-                              <w:fldChar w:fldCharType="begin"/>
-                            </w:r>
-                            <w:r>
-                              <w:instrText xml:space="preserve"> SEQ Abbildung \* ARABIC </w:instrText>
-                            </w:r>
-                            <w:r>
-                              <w:fldChar w:fldCharType="separate"/>
-                            </w:r>
-                            <w:r>
-                              <w:rPr>
-                                <w:noProof/>
-                              </w:rPr>
-                              <w:t>4</w:t>
-                            </w:r>
-                            <w:r>
-                              <w:rPr>
-                                <w:noProof/>
-                              </w:rPr>
-                              <w:fldChar w:fldCharType="end"/>
-                            </w:r>
+                            <w:fldSimple w:instr=" SEQ Abbildung \* ARABIC ">
+                              <w:r>
+                                <w:rPr>
+                                  <w:noProof/>
+                                </w:rPr>
+                                <w:t>4</w:t>
+                              </w:r>
+                            </w:fldSimple>
                             <w:r>
                               <w:t>: C# Code Weiterleitung zu Moderator</w:t>
                             </w:r>
@@ -7844,7 +7785,7 @@
           </mc:Choice>
           <mc:Fallback>
             <w:pict>
-              <v:shape w14:anchorId="22CEBAEB" id="Textfeld 24" o:spid="_x0000_s1035" type="#_x0000_t202" style="position:absolute;left:0;text-align:left;margin-left:0;margin-top:80.05pt;width:267.9pt;height:.05pt;z-index:251706880;visibility:visible;mso-wrap-style:square;mso-wrap-distance-left:9pt;mso-wrap-distance-top:0;mso-wrap-distance-right:9pt;mso-wrap-distance-bottom:0;mso-position-horizontal:absolute;mso-position-horizontal-relative:text;mso-position-vertical:absolute;mso-position-vertical-relative:text;v-text-anchor:top" o:gfxdata="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" stroked="f">
+              <v:shape w14:anchorId="525E6047" id="Textfeld 24" o:spid="_x0000_s1034" type="#_x0000_t202" style="position:absolute;left:0;text-align:left;margin-left:0;margin-top:80.05pt;width:267.9pt;height:.05pt;z-index:251706880;visibility:visible;mso-wrap-style:square;mso-wrap-distance-left:9pt;mso-wrap-distance-top:0;mso-wrap-distance-right:9pt;mso-wrap-distance-bottom:0;mso-position-horizontal:absolute;mso-position-horizontal-relative:text;mso-position-vertical:absolute;mso-position-vertical-relative:text;v-text-anchor:top" o:gfxdata="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" stroked="f">
                 <v:textbox style="mso-fit-shape-to-text:t" inset="0,0,0,0">
                   <w:txbxContent>
                     <w:p>
@@ -7882,7 +7823,7 @@
           <w:noProof/>
         </w:rPr>
         <w:drawing>
-          <wp:anchor distT="0" distB="0" distL="114300" distR="114300" simplePos="0" relativeHeight="251704832" behindDoc="0" locked="0" layoutInCell="1" allowOverlap="1" wp14:anchorId="3142DB39">
+          <wp:anchor distT="0" distB="0" distL="114300" distR="114300" simplePos="0" relativeHeight="251704832" behindDoc="0" locked="0" layoutInCell="1" allowOverlap="1" wp14:anchorId="689C5CDE" wp14:editId="51A38F22">
             <wp:simplePos x="0" y="0"/>
             <wp:positionH relativeFrom="column">
               <wp:posOffset>0</wp:posOffset>
@@ -7905,7 +7846,7 @@
                     <pic:cNvPicPr/>
                   </pic:nvPicPr>
                   <pic:blipFill>
-                    <a:blip r:embed="rId23" cstate="print">
+                    <a:blip r:embed="rId27" cstate="print">
                       <a:extLst>
                         <a:ext uri="{28A0092B-C50C-407E-A947-70E740481C1C}">
                           <a14:useLocalDpi xmlns:a14="http://schemas.microsoft.com/office/drawing/2010/main" val="0"/>
@@ -7949,15 +7890,25 @@
     </w:p>
     <w:p>
       <w:pPr>
+        <w:spacing w:line="276" w:lineRule="auto"/>
+        <w:jc w:val="left"/>
+      </w:pPr>
+      <w:r>
+        <w:br w:type="page"/>
+      </w:r>
+    </w:p>
+    <w:p>
+      <w:pPr>
         <w:pStyle w:val="berschrift3"/>
       </w:pPr>
       <w:r>
+        <w:lastRenderedPageBreak/>
         <w:t>Steuerung der Konferenz</w:t>
       </w:r>
     </w:p>
     <w:p>
       <w:r>
-        <w:t>Die Ansicht enthält folgende Elemente</w:t>
+        <w:t>Die Seite beinhaltet folgende Informationen:</w:t>
       </w:r>
     </w:p>
     <w:p>
@@ -7965,7 +7916,7 @@
         <w:pStyle w:val="Listenabsatz"/>
         <w:numPr>
           <w:ilvl w:val="0"/>
-          <w:numId w:val="33"/>
+          <w:numId w:val="35"/>
         </w:numPr>
       </w:pPr>
       <w:r>
@@ -7977,7 +7928,7 @@
         <w:pStyle w:val="Listenabsatz"/>
         <w:numPr>
           <w:ilvl w:val="0"/>
-          <w:numId w:val="33"/>
+          <w:numId w:val="35"/>
         </w:numPr>
       </w:pPr>
       <w:r>
@@ -7989,7 +7940,7 @@
         <w:pStyle w:val="Listenabsatz"/>
         <w:numPr>
           <w:ilvl w:val="0"/>
-          <w:numId w:val="33"/>
+          <w:numId w:val="35"/>
         </w:numPr>
       </w:pPr>
       <w:r>
@@ -8001,7 +7952,7 @@
         <w:pStyle w:val="Listenabsatz"/>
         <w:numPr>
           <w:ilvl w:val="0"/>
-          <w:numId w:val="33"/>
+          <w:numId w:val="35"/>
         </w:numPr>
       </w:pPr>
       <w:r>
@@ -8013,7 +7964,7 @@
         <w:pStyle w:val="Listenabsatz"/>
         <w:numPr>
           <w:ilvl w:val="0"/>
-          <w:numId w:val="33"/>
+          <w:numId w:val="35"/>
         </w:numPr>
       </w:pPr>
       <w:r>
@@ -8025,101 +7976,24 @@
         <w:pStyle w:val="Listenabsatz"/>
         <w:numPr>
           <w:ilvl w:val="0"/>
-          <w:numId w:val="33"/>
+          <w:numId w:val="35"/>
         </w:numPr>
       </w:pPr>
       <w:r>
         <w:t>Nächste Klassen</w:t>
       </w:r>
     </w:p>
-    <w:p>
-      <w:pPr>
-        <w:pStyle w:val="Listenabsatz"/>
-        <w:numPr>
-          <w:ilvl w:val="0"/>
-          <w:numId w:val="33"/>
-        </w:numPr>
-      </w:pPr>
-      <w:r>
-        <w:t>Button zur Steuerung</w:t>
-      </w:r>
-    </w:p>
-    <w:p>
-      <w:pPr>
-        <w:pStyle w:val="berschrift4"/>
-      </w:pPr>
-      <w:r>
-        <w:t>Kommunikation zwischen den Clients</w:t>
-      </w:r>
-    </w:p>
-    <w:p>
-      <w:r>
-        <w:t>Da zwei Klassen gleichzeitig besprochen werden, sind auch zwei Clients gleichzeitig auf der Moderator-Seite angemeldet. Um den Austausch von Informationen zwischen den Clients zu ermöglichen, kommt hier erstmals die Softwarebibliothek „</w:t>
-      </w:r>
-      <w:proofErr w:type="spellStart"/>
-      <w:r>
-        <w:t>SignalR</w:t>
-      </w:r>
-      <w:proofErr w:type="spellEnd"/>
-      <w:r>
-        <w:t>“ zum Einsatz.</w:t>
-      </w:r>
-    </w:p>
-    <w:p>
-      <w:r>
-        <w:t>Die Bibliothek ermöglicht es nun Informationen wie die Überschneidungen</w:t>
-      </w:r>
-      <w:r>
-        <w:t>, stets aktuell an den anderen Client zu übergeben. Die Steuerungs-Seite ist so aufgebaut,</w:t>
-      </w:r>
-      <w:r>
-        <w:t xml:space="preserve"> dass</w:t>
-      </w:r>
-      <w:r>
-        <w:t xml:space="preserve"> alle Daten mithilfe von </w:t>
-      </w:r>
-      <w:proofErr w:type="spellStart"/>
-      <w:r>
-        <w:t>SignalR</w:t>
-      </w:r>
-      <w:proofErr w:type="spellEnd"/>
-      <w:r>
-        <w:t xml:space="preserve"> erneuert werden.</w:t>
-      </w:r>
-    </w:p>
     <w:p/>
     <w:p>
-      <w:pPr>
-        <w:spacing w:line="276" w:lineRule="auto"/>
-        <w:jc w:val="left"/>
-      </w:pPr>
-      <w:r>
-        <w:br w:type="page"/>
-      </w:r>
-    </w:p>
-    <w:p>
-      <w:pPr>
-        <w:pStyle w:val="berschrift4"/>
-      </w:pPr>
-      <w:r>
-        <w:lastRenderedPageBreak/>
-        <w:t>Befüllen der Elemente</w:t>
-      </w:r>
-      <w:bookmarkStart w:id="5" w:name="_GoBack"/>
-      <w:bookmarkEnd w:id="5"/>
-    </w:p>
-    <w:p>
-      <w:r>
-        <w:t>Das Gerüst der Seite ist mit HTML aufgebaut. Die Daten werden mithilfe von JavaScript eingefügt.</w:t>
-      </w:r>
-    </w:p>
-    <w:p>
-      <w:r>
+      <w:r>
+        <w:rPr>
+          <w:noProof/>
+        </w:rPr>
         <w:drawing>
-          <wp:inline distT="0" distB="0" distL="0" distR="0" wp14:anchorId="0EDC593A" wp14:editId="4C551442">
-            <wp:extent cx="3759359" cy="2398426"/>
-            <wp:effectExtent l="0" t="0" r="0" b="1905"/>
-            <wp:docPr id="13" name="Grafik 13" descr="Ein Bild, das Screenshot enthält.&#10;&#10;Automatisch generierte Beschreibung"/>
+          <wp:inline distT="0" distB="0" distL="0" distR="0" wp14:anchorId="19A006C2" wp14:editId="3FDDCF9B">
+            <wp:extent cx="3929928" cy="2981325"/>
+            <wp:effectExtent l="0" t="0" r="0" b="0"/>
+            <wp:docPr id="467" name="Grafik 467"/>
             <wp:cNvGraphicFramePr>
               <a:graphicFrameLocks xmlns:a="http://schemas.openxmlformats.org/drawingml/2006/main" noChangeAspect="1"/>
             </wp:cNvGraphicFramePr>
@@ -8131,7 +8005,7 @@
                     <pic:cNvPicPr/>
                   </pic:nvPicPr>
                   <pic:blipFill>
-                    <a:blip r:embed="rId24"/>
+                    <a:blip r:embed="rId28"/>
                     <a:stretch>
                       <a:fillRect/>
                     </a:stretch>
@@ -8139,7 +8013,7 @@
                   <pic:spPr>
                     <a:xfrm>
                       <a:off x="0" y="0"/>
-                      <a:ext cx="3783517" cy="2413839"/>
+                      <a:ext cx="3935763" cy="2985751"/>
                     </a:xfrm>
                     <a:prstGeom prst="rect">
                       <a:avLst/>
@@ -8152,8 +8026,6 @@
         </w:drawing>
       </w:r>
     </w:p>
-    <w:p/>
-    <w:p/>
     <w:p>
       <w:pPr>
         <w:spacing w:line="276" w:lineRule="auto"/>
@@ -8169,31 +8041,27 @@
       </w:pPr>
       <w:r>
         <w:lastRenderedPageBreak/>
-        <w:t>Überschneidungen</w:t>
-      </w:r>
-    </w:p>
-    <w:p/>
-    <w:p/>
-    <w:p>
-      <w:pPr>
-        <w:spacing w:line="276" w:lineRule="auto"/>
-        <w:jc w:val="left"/>
-      </w:pPr>
-      <w:r>
-        <w:br w:type="page"/>
-      </w:r>
-    </w:p>
-    <w:p/>
+        <w:t>Raum</w:t>
+      </w:r>
+    </w:p>
+    <w:p>
+      <w:r>
+        <w:t xml:space="preserve">Bevor alle Informationen geladen werden, wird der aktuelle Raum </w:t>
+      </w:r>
+      <w:r>
+        <w:t xml:space="preserve">in HTML geschrieben. </w:t>
+      </w:r>
+    </w:p>
     <w:p>
       <w:r>
         <w:rPr>
           <w:noProof/>
         </w:rPr>
         <w:drawing>
-          <wp:inline distT="0" distB="0" distL="0" distR="0" wp14:anchorId="36869813" wp14:editId="5100B955">
-            <wp:extent cx="5579745" cy="3559810"/>
-            <wp:effectExtent l="0" t="0" r="0" b="0"/>
-            <wp:docPr id="3" name="Grafik 3" descr="Ein Bild, das Screenshot enthält.&#10;&#10;Automatisch generierte Beschreibung"/>
+          <wp:inline distT="0" distB="0" distL="0" distR="0" wp14:anchorId="3988C5D6" wp14:editId="4F1A85CC">
+            <wp:extent cx="4714875" cy="1533525"/>
+            <wp:effectExtent l="0" t="0" r="9525" b="9525"/>
+            <wp:docPr id="465" name="Grafik 465"/>
             <wp:cNvGraphicFramePr>
               <a:graphicFrameLocks xmlns:a="http://schemas.openxmlformats.org/drawingml/2006/main" noChangeAspect="1"/>
             </wp:cNvGraphicFramePr>
@@ -8205,7 +8073,7 @@
                     <pic:cNvPicPr/>
                   </pic:nvPicPr>
                   <pic:blipFill>
-                    <a:blip r:embed="rId25"/>
+                    <a:blip r:embed="rId29"/>
                     <a:stretch>
                       <a:fillRect/>
                     </a:stretch>
@@ -8213,7 +8081,7 @@
                   <pic:spPr>
                     <a:xfrm>
                       <a:off x="0" y="0"/>
-                      <a:ext cx="5579745" cy="3559810"/>
+                      <a:ext cx="4714875" cy="1533525"/>
                     </a:xfrm>
                     <a:prstGeom prst="rect">
                       <a:avLst/>
@@ -8228,25 +8096,592 @@
     </w:p>
     <w:p/>
     <w:p>
+      <w:r>
+        <w:t>D</w:t>
+      </w:r>
+      <w:r>
+        <w:t xml:space="preserve">ie </w:t>
+      </w:r>
+      <w:r>
+        <w:t xml:space="preserve">Methode </w:t>
+      </w:r>
+      <w:r>
+        <w:t xml:space="preserve">„GetCurrentRoom“ </w:t>
+      </w:r>
+      <w:r>
+        <w:t>liest den Wert für den Raum aus der URL, da dieser ja von der Raumauswahl mitgegeben wurde.</w:t>
+      </w:r>
+    </w:p>
+    <w:p>
+      <w:r>
+        <w:rPr>
+          <w:noProof/>
+        </w:rPr>
+        <w:drawing>
+          <wp:inline distT="0" distB="0" distL="0" distR="0" wp14:anchorId="5A1DDEE8" wp14:editId="0231D0AA">
+            <wp:extent cx="5579745" cy="2087245"/>
+            <wp:effectExtent l="0" t="0" r="1905" b="8255"/>
+            <wp:docPr id="466" name="Grafik 466"/>
+            <wp:cNvGraphicFramePr>
+              <a:graphicFrameLocks xmlns:a="http://schemas.openxmlformats.org/drawingml/2006/main" noChangeAspect="1"/>
+            </wp:cNvGraphicFramePr>
+            <a:graphic xmlns:a="http://schemas.openxmlformats.org/drawingml/2006/main">
+              <a:graphicData uri="http://schemas.openxmlformats.org/drawingml/2006/picture">
+                <pic:pic xmlns:pic="http://schemas.openxmlformats.org/drawingml/2006/picture">
+                  <pic:nvPicPr>
+                    <pic:cNvPr id="1" name=""/>
+                    <pic:cNvPicPr/>
+                  </pic:nvPicPr>
+                  <pic:blipFill>
+                    <a:blip r:embed="rId30"/>
+                    <a:stretch>
+                      <a:fillRect/>
+                    </a:stretch>
+                  </pic:blipFill>
+                  <pic:spPr>
+                    <a:xfrm>
+                      <a:off x="0" y="0"/>
+                      <a:ext cx="5579745" cy="2087245"/>
+                    </a:xfrm>
+                    <a:prstGeom prst="rect">
+                      <a:avLst/>
+                    </a:prstGeom>
+                  </pic:spPr>
+                </pic:pic>
+              </a:graphicData>
+            </a:graphic>
+          </wp:inline>
+        </w:drawing>
+      </w:r>
+    </w:p>
+    <w:p>
+      <w:pPr>
+        <w:spacing w:line="276" w:lineRule="auto"/>
+        <w:jc w:val="left"/>
+      </w:pPr>
+      <w:r>
+        <w:br w:type="page"/>
+      </w:r>
+    </w:p>
+    <w:p>
       <w:pPr>
         <w:pStyle w:val="berschrift4"/>
       </w:pPr>
       <w:r>
-        <w:t>Raum</w:t>
-      </w:r>
-    </w:p>
-    <w:p>
-      <w:r>
-        <w:t xml:space="preserve">Da von der Raumauswahl der Parameter für den Raum übergeben wird, kann dieser hier aufgerufen werden. </w:t>
+        <w:lastRenderedPageBreak/>
+        <w:t>Laden der Informationen</w:t>
+      </w:r>
+    </w:p>
+    <w:p>
+      <w:r>
+        <w:t>Wenn die Seite aktualisiert oder zum ersten Mal aufgerufen wird die JavaScript Methode „FirstStart“ ausgeführt. Dies geschieht, sobald eine Verbindung zum Hub steht.</w:t>
+      </w:r>
+    </w:p>
+    <w:p>
+      <w:r>
+        <w:rPr>
+          <w:noProof/>
+        </w:rPr>
+        <w:drawing>
+          <wp:inline distT="0" distB="0" distL="0" distR="0" wp14:anchorId="378EE296" wp14:editId="5AFDF9B5">
+            <wp:extent cx="5579745" cy="1557655"/>
+            <wp:effectExtent l="0" t="0" r="1905" b="4445"/>
+            <wp:docPr id="450" name="Grafik 450"/>
+            <wp:cNvGraphicFramePr>
+              <a:graphicFrameLocks xmlns:a="http://schemas.openxmlformats.org/drawingml/2006/main" noChangeAspect="1"/>
+            </wp:cNvGraphicFramePr>
+            <a:graphic xmlns:a="http://schemas.openxmlformats.org/drawingml/2006/main">
+              <a:graphicData uri="http://schemas.openxmlformats.org/drawingml/2006/picture">
+                <pic:pic xmlns:pic="http://schemas.openxmlformats.org/drawingml/2006/picture">
+                  <pic:nvPicPr>
+                    <pic:cNvPr id="1" name=""/>
+                    <pic:cNvPicPr/>
+                  </pic:nvPicPr>
+                  <pic:blipFill>
+                    <a:blip r:embed="rId31"/>
+                    <a:stretch>
+                      <a:fillRect/>
+                    </a:stretch>
+                  </pic:blipFill>
+                  <pic:spPr>
+                    <a:xfrm>
+                      <a:off x="0" y="0"/>
+                      <a:ext cx="5579745" cy="1557655"/>
+                    </a:xfrm>
+                    <a:prstGeom prst="rect">
+                      <a:avLst/>
+                    </a:prstGeom>
+                  </pic:spPr>
+                </pic:pic>
+              </a:graphicData>
+            </a:graphic>
+          </wp:inline>
+        </w:drawing>
+      </w:r>
+    </w:p>
+    <w:p>
+      <w:r>
+        <w:t xml:space="preserve">Der aktuelle Raum wird von der Methode „GetCurrentRoom()“ geliefert. </w:t>
+      </w:r>
+    </w:p>
+    <w:p>
+      <w:r>
+        <w:t>Anschließend wird</w:t>
+      </w:r>
+      <w:r>
+        <w:t xml:space="preserve"> durch das „connection.invoke“</w:t>
+      </w:r>
+      <w:r>
+        <w:t xml:space="preserve"> die asynchrone Hub-Methode </w:t>
+      </w:r>
+      <w:r>
+        <w:t>„</w:t>
+      </w:r>
+      <w:r>
+        <w:t>LoadInformation</w:t>
+      </w:r>
+      <w:r>
+        <w:t>()“</w:t>
+      </w:r>
+      <w:r>
+        <w:t xml:space="preserve"> aufgerufen</w:t>
+      </w:r>
+      <w:r>
+        <w:t xml:space="preserve"> und der Wert für den aktuellen Raum mitgegeben</w:t>
+      </w:r>
+      <w:r>
+        <w:t>.</w:t>
+      </w:r>
+    </w:p>
+    <w:p>
+      <w:pPr>
+        <w:spacing w:line="276" w:lineRule="auto"/>
+        <w:jc w:val="left"/>
+      </w:pPr>
+      <w:r>
+        <w:br w:type="page"/>
       </w:r>
     </w:p>
     <w:p/>
     <w:p>
+      <w:r>
+        <w:t>In der Methode wird ein neues JSON Objekt erstellt, welchem je nach Status der Konferenz (State_OfConference) Werte zugewiesen werden.</w:t>
+      </w:r>
+    </w:p>
+    <w:p>
+      <w:r>
+        <w:t>Die Methode sendet anschließend das JSON-Objekt als string an den Client.</w:t>
+      </w:r>
+    </w:p>
+    <w:p>
+      <w:r>
+        <w:rPr>
+          <w:noProof/>
+        </w:rPr>
+        <w:drawing>
+          <wp:inline distT="0" distB="0" distL="0" distR="0" wp14:anchorId="71FEFDAF" wp14:editId="1412345A">
+            <wp:extent cx="3549359" cy="2952750"/>
+            <wp:effectExtent l="0" t="0" r="0" b="0"/>
+            <wp:docPr id="451" name="Grafik 451"/>
+            <wp:cNvGraphicFramePr>
+              <a:graphicFrameLocks xmlns:a="http://schemas.openxmlformats.org/drawingml/2006/main" noChangeAspect="1"/>
+            </wp:cNvGraphicFramePr>
+            <a:graphic xmlns:a="http://schemas.openxmlformats.org/drawingml/2006/main">
+              <a:graphicData uri="http://schemas.openxmlformats.org/drawingml/2006/picture">
+                <pic:pic xmlns:pic="http://schemas.openxmlformats.org/drawingml/2006/picture">
+                  <pic:nvPicPr>
+                    <pic:cNvPr id="1" name=""/>
+                    <pic:cNvPicPr/>
+                  </pic:nvPicPr>
+                  <pic:blipFill>
+                    <a:blip r:embed="rId32"/>
+                    <a:stretch>
+                      <a:fillRect/>
+                    </a:stretch>
+                  </pic:blipFill>
+                  <pic:spPr>
+                    <a:xfrm>
+                      <a:off x="0" y="0"/>
+                      <a:ext cx="3561926" cy="2963205"/>
+                    </a:xfrm>
+                    <a:prstGeom prst="rect">
+                      <a:avLst/>
+                    </a:prstGeom>
+                  </pic:spPr>
+                </pic:pic>
+              </a:graphicData>
+            </a:graphic>
+          </wp:inline>
+        </w:drawing>
+      </w:r>
+    </w:p>
+    <w:p>
+      <w:r>
+        <w:t>Die abgeschlossenen Klassen („previous“) und die nächsten Klassen („next“)</w:t>
+      </w:r>
+      <w:r>
+        <w:t xml:space="preserve"> werden von der Methode Get_classes_from_JSON geliefert.</w:t>
+      </w:r>
+    </w:p>
+    <w:p>
+      <w:r>
+        <w:t>Zuerst werden alle Klassen geladen. Danach wird der Index der aktuellen Klasse gesucht und je nach Anforderung die Klassen vorher bzw. nachher zurückgegeben. Diese Klassen werden als String, getrennt von einem Semikolon, zurückgegeben.</w:t>
+      </w:r>
+    </w:p>
+    <w:p>
+      <w:r>
+        <w:rPr>
+          <w:noProof/>
+        </w:rPr>
+        <w:drawing>
+          <wp:inline distT="0" distB="0" distL="0" distR="0" wp14:anchorId="53844546" wp14:editId="74D36E2B">
+            <wp:extent cx="5579745" cy="1974850"/>
+            <wp:effectExtent l="0" t="0" r="1905" b="6350"/>
+            <wp:docPr id="462" name="Grafik 462"/>
+            <wp:cNvGraphicFramePr>
+              <a:graphicFrameLocks xmlns:a="http://schemas.openxmlformats.org/drawingml/2006/main" noChangeAspect="1"/>
+            </wp:cNvGraphicFramePr>
+            <a:graphic xmlns:a="http://schemas.openxmlformats.org/drawingml/2006/main">
+              <a:graphicData uri="http://schemas.openxmlformats.org/drawingml/2006/picture">
+                <pic:pic xmlns:pic="http://schemas.openxmlformats.org/drawingml/2006/picture">
+                  <pic:nvPicPr>
+                    <pic:cNvPr id="1" name=""/>
+                    <pic:cNvPicPr/>
+                  </pic:nvPicPr>
+                  <pic:blipFill>
+                    <a:blip r:embed="rId33"/>
+                    <a:stretch>
+                      <a:fillRect/>
+                    </a:stretch>
+                  </pic:blipFill>
+                  <pic:spPr>
+                    <a:xfrm>
+                      <a:off x="0" y="0"/>
+                      <a:ext cx="5579745" cy="1974850"/>
+                    </a:xfrm>
+                    <a:prstGeom prst="rect">
+                      <a:avLst/>
+                    </a:prstGeom>
+                  </pic:spPr>
+                </pic:pic>
+              </a:graphicData>
+            </a:graphic>
+          </wp:inline>
+        </w:drawing>
+      </w:r>
+    </w:p>
+    <w:p>
+      <w:pPr>
+        <w:spacing w:line="276" w:lineRule="auto"/>
+        <w:jc w:val="left"/>
+      </w:pPr>
+      <w:r>
+        <w:br w:type="page"/>
+      </w:r>
+    </w:p>
+    <w:p>
+      <w:r>
+        <w:lastRenderedPageBreak/>
+        <w:t>Wenn</w:t>
+      </w:r>
+      <w:r>
+        <w:t xml:space="preserve"> JavaScript </w:t>
+      </w:r>
+      <w:r>
+        <w:t xml:space="preserve">die Daten erhält </w:t>
+      </w:r>
+      <w:r>
+        <w:t xml:space="preserve">wird </w:t>
+      </w:r>
+      <w:r>
+        <w:t>der JSON-String</w:t>
+      </w:r>
+      <w:r>
+        <w:t xml:space="preserve"> gelesen und die Daten in die HTML-Elemente geschrieben.</w:t>
+      </w:r>
+    </w:p>
+    <w:p>
+      <w:r>
+        <w:rPr>
+          <w:noProof/>
+        </w:rPr>
+        <w:drawing>
+          <wp:inline distT="0" distB="0" distL="0" distR="0" wp14:anchorId="52C418B8" wp14:editId="47F52116">
+            <wp:extent cx="5391150" cy="1552575"/>
+            <wp:effectExtent l="0" t="0" r="0" b="9525"/>
+            <wp:docPr id="458" name="Grafik 458"/>
+            <wp:cNvGraphicFramePr>
+              <a:graphicFrameLocks xmlns:a="http://schemas.openxmlformats.org/drawingml/2006/main" noChangeAspect="1"/>
+            </wp:cNvGraphicFramePr>
+            <a:graphic xmlns:a="http://schemas.openxmlformats.org/drawingml/2006/main">
+              <a:graphicData uri="http://schemas.openxmlformats.org/drawingml/2006/picture">
+                <pic:pic xmlns:pic="http://schemas.openxmlformats.org/drawingml/2006/picture">
+                  <pic:nvPicPr>
+                    <pic:cNvPr id="1" name=""/>
+                    <pic:cNvPicPr/>
+                  </pic:nvPicPr>
+                  <pic:blipFill>
+                    <a:blip r:embed="rId34"/>
+                    <a:stretch>
+                      <a:fillRect/>
+                    </a:stretch>
+                  </pic:blipFill>
+                  <pic:spPr>
+                    <a:xfrm>
+                      <a:off x="0" y="0"/>
+                      <a:ext cx="5391150" cy="1552575"/>
+                    </a:xfrm>
+                    <a:prstGeom prst="rect">
+                      <a:avLst/>
+                    </a:prstGeom>
+                  </pic:spPr>
+                </pic:pic>
+              </a:graphicData>
+            </a:graphic>
+          </wp:inline>
+        </w:drawing>
+      </w:r>
+    </w:p>
+    <w:p>
+      <w:pPr>
+        <w:spacing w:line="276" w:lineRule="auto"/>
+        <w:jc w:val="left"/>
+      </w:pPr>
+    </w:p>
+    <w:p>
+      <w:pPr>
+        <w:spacing w:line="276" w:lineRule="auto"/>
+        <w:jc w:val="left"/>
+      </w:pPr>
+      <w:r>
+        <w:t>Da die Klassen mit einem Semikolon getrennt übergeben werden, wird der String zunächst aufgeteilt und jeder wert in den HTML-table geschrieben.</w:t>
+      </w:r>
+    </w:p>
+    <w:p>
+      <w:r>
+        <w:rPr>
+          <w:noProof/>
+        </w:rPr>
+        <w:drawing>
+          <wp:inline distT="0" distB="0" distL="0" distR="0" wp14:anchorId="1C0B3C0A" wp14:editId="760B0001">
+            <wp:extent cx="3790950" cy="2476500"/>
+            <wp:effectExtent l="0" t="0" r="0" b="0"/>
+            <wp:docPr id="460" name="Grafik 460"/>
+            <wp:cNvGraphicFramePr>
+              <a:graphicFrameLocks xmlns:a="http://schemas.openxmlformats.org/drawingml/2006/main" noChangeAspect="1"/>
+            </wp:cNvGraphicFramePr>
+            <a:graphic xmlns:a="http://schemas.openxmlformats.org/drawingml/2006/main">
+              <a:graphicData uri="http://schemas.openxmlformats.org/drawingml/2006/picture">
+                <pic:pic xmlns:pic="http://schemas.openxmlformats.org/drawingml/2006/picture">
+                  <pic:nvPicPr>
+                    <pic:cNvPr id="1" name=""/>
+                    <pic:cNvPicPr/>
+                  </pic:nvPicPr>
+                  <pic:blipFill>
+                    <a:blip r:embed="rId35"/>
+                    <a:stretch>
+                      <a:fillRect/>
+                    </a:stretch>
+                  </pic:blipFill>
+                  <pic:spPr>
+                    <a:xfrm>
+                      <a:off x="0" y="0"/>
+                      <a:ext cx="3790950" cy="2476500"/>
+                    </a:xfrm>
+                    <a:prstGeom prst="rect">
+                      <a:avLst/>
+                    </a:prstGeom>
+                  </pic:spPr>
+                </pic:pic>
+              </a:graphicData>
+            </a:graphic>
+          </wp:inline>
+        </w:drawing>
+      </w:r>
+    </w:p>
+    <w:p>
+      <w:pPr>
+        <w:spacing w:line="276" w:lineRule="auto"/>
+        <w:jc w:val="left"/>
+      </w:pPr>
+      <w:r>
+        <w:br w:type="page"/>
+      </w:r>
+    </w:p>
+    <w:p>
+      <w:pPr>
+        <w:pStyle w:val="berschrift4"/>
+      </w:pPr>
+      <w:r>
+        <w:lastRenderedPageBreak/>
+        <w:t>Steuern der Konferenz</w:t>
+      </w:r>
+    </w:p>
+    <w:p>
+      <w:r>
+        <w:t>Die Konferenz kann mit dem Button „</w:t>
+      </w:r>
+      <w:r>
+        <w:t>sendButton</w:t>
+      </w:r>
+      <w:r>
+        <w:t>“</w:t>
+      </w:r>
+      <w:r>
+        <w:t xml:space="preserve"> gesteuert werden. Sobald die Konferenz einmal gestartet wurde, wird durch Drücken des Knopfes gleich die Besprechung für die nächste Klasse gestartet.</w:t>
+      </w:r>
+    </w:p>
+    <w:p/>
+    <w:p>
+      <w:r>
+        <w:t>Die Hub-Methode „ConferenceAction“ wird a</w:t>
+      </w:r>
+      <w:r>
+        <w:t>uf</w:t>
+      </w:r>
+      <w:r>
+        <w:t>gerufen</w:t>
+      </w:r>
+      <w:r>
+        <w:t>, sobald der Knopf gedrückt wird. Hier wird der aktuelle Raum als Parameter übergeben.</w:t>
+      </w:r>
+    </w:p>
+    <w:p>
+      <w:r>
+        <w:rPr>
+          <w:noProof/>
+        </w:rPr>
+        <w:drawing>
+          <wp:inline distT="0" distB="0" distL="0" distR="0" wp14:anchorId="4BCCCF62" wp14:editId="330787CC">
+            <wp:extent cx="5579745" cy="1273810"/>
+            <wp:effectExtent l="0" t="0" r="1905" b="2540"/>
+            <wp:docPr id="472" name="Grafik 472"/>
+            <wp:cNvGraphicFramePr>
+              <a:graphicFrameLocks xmlns:a="http://schemas.openxmlformats.org/drawingml/2006/main" noChangeAspect="1"/>
+            </wp:cNvGraphicFramePr>
+            <a:graphic xmlns:a="http://schemas.openxmlformats.org/drawingml/2006/main">
+              <a:graphicData uri="http://schemas.openxmlformats.org/drawingml/2006/picture">
+                <pic:pic xmlns:pic="http://schemas.openxmlformats.org/drawingml/2006/picture">
+                  <pic:nvPicPr>
+                    <pic:cNvPr id="1" name=""/>
+                    <pic:cNvPicPr/>
+                  </pic:nvPicPr>
+                  <pic:blipFill>
+                    <a:blip r:embed="rId36"/>
+                    <a:stretch>
+                      <a:fillRect/>
+                    </a:stretch>
+                  </pic:blipFill>
+                  <pic:spPr>
+                    <a:xfrm>
+                      <a:off x="0" y="0"/>
+                      <a:ext cx="5579745" cy="1273810"/>
+                    </a:xfrm>
+                    <a:prstGeom prst="rect">
+                      <a:avLst/>
+                    </a:prstGeom>
+                  </pic:spPr>
+                </pic:pic>
+              </a:graphicData>
+            </a:graphic>
+          </wp:inline>
+        </w:drawing>
+      </w:r>
+    </w:p>
+    <w:p>
+      <w:pPr>
+        <w:spacing w:line="276" w:lineRule="auto"/>
+        <w:jc w:val="left"/>
+      </w:pPr>
+      <w:r>
+        <w:br w:type="page"/>
+      </w:r>
+    </w:p>
+    <w:p>
+      <w:pPr>
+        <w:spacing w:line="276" w:lineRule="auto"/>
+        <w:jc w:val="left"/>
+      </w:pPr>
+      <w:r>
+        <w:lastRenderedPageBreak/>
+        <w:t xml:space="preserve">Wenn die Konferenz noch nicht gestartet wurde, wird die Methode „StartConference“ aufgerufen, ansonsten „NextClass“. </w:t>
+      </w:r>
+    </w:p>
+    <w:p>
+      <w:pPr>
+        <w:spacing w:line="276" w:lineRule="auto"/>
+        <w:jc w:val="left"/>
+      </w:pPr>
+      <w:r>
+        <w:t>Anschließend werden die Informationen für den Moderator und die Informationen für den normalen Nutzer geladen.</w:t>
+      </w:r>
+      <w:bookmarkStart w:id="5" w:name="_GoBack"/>
+      <w:bookmarkEnd w:id="5"/>
+    </w:p>
+    <w:p>
+      <w:pPr>
+        <w:spacing w:line="276" w:lineRule="auto"/>
+        <w:jc w:val="left"/>
+      </w:pPr>
+    </w:p>
+    <w:p>
+      <w:r>
+        <w:rPr>
+          <w:noProof/>
+        </w:rPr>
+        <w:drawing>
+          <wp:inline distT="0" distB="0" distL="0" distR="0" wp14:anchorId="59D3306D" wp14:editId="15F5A50F">
+            <wp:extent cx="4076700" cy="2762250"/>
+            <wp:effectExtent l="0" t="0" r="0" b="0"/>
+            <wp:docPr id="473" name="Grafik 473"/>
+            <wp:cNvGraphicFramePr>
+              <a:graphicFrameLocks xmlns:a="http://schemas.openxmlformats.org/drawingml/2006/main" noChangeAspect="1"/>
+            </wp:cNvGraphicFramePr>
+            <a:graphic xmlns:a="http://schemas.openxmlformats.org/drawingml/2006/main">
+              <a:graphicData uri="http://schemas.openxmlformats.org/drawingml/2006/picture">
+                <pic:pic xmlns:pic="http://schemas.openxmlformats.org/drawingml/2006/picture">
+                  <pic:nvPicPr>
+                    <pic:cNvPr id="1" name=""/>
+                    <pic:cNvPicPr/>
+                  </pic:nvPicPr>
+                  <pic:blipFill>
+                    <a:blip r:embed="rId37"/>
+                    <a:stretch>
+                      <a:fillRect/>
+                    </a:stretch>
+                  </pic:blipFill>
+                  <pic:spPr>
+                    <a:xfrm>
+                      <a:off x="0" y="0"/>
+                      <a:ext cx="4076700" cy="2762250"/>
+                    </a:xfrm>
+                    <a:prstGeom prst="rect">
+                      <a:avLst/>
+                    </a:prstGeom>
+                  </pic:spPr>
+                </pic:pic>
+              </a:graphicData>
+            </a:graphic>
+          </wp:inline>
+        </w:drawing>
+      </w:r>
+    </w:p>
+    <w:p>
+      <w:pPr>
+        <w:spacing w:line="276" w:lineRule="auto"/>
+        <w:jc w:val="left"/>
+      </w:pPr>
+      <w:r>
+        <w:br w:type="page"/>
+      </w:r>
+    </w:p>
+    <w:p/>
+    <w:p/>
+    <w:p>
       <w:pPr>
         <w:pStyle w:val="berschrift2"/>
       </w:pPr>
       <w:r>
-        <w:lastRenderedPageBreak/>
         <w:t>Ansicht-Nutzer</w:t>
       </w:r>
     </w:p>
@@ -8285,7 +8720,7 @@
         <mc:AlternateContent>
           <mc:Choice Requires="wpg">
             <w:drawing>
-              <wp:anchor distT="0" distB="0" distL="114300" distR="114300" simplePos="0" relativeHeight="251659776" behindDoc="0" locked="0" layoutInCell="1" allowOverlap="1">
+              <wp:anchor distT="0" distB="0" distL="114300" distR="114300" simplePos="0" relativeHeight="251659776" behindDoc="0" locked="0" layoutInCell="1" allowOverlap="1" wp14:anchorId="72312AED" wp14:editId="6348B5D0">
                 <wp:simplePos x="0" y="0"/>
                 <wp:positionH relativeFrom="column">
                   <wp:posOffset>3336925</wp:posOffset>
@@ -8444,12 +8879,12 @@
           </mc:Choice>
           <mc:Fallback>
             <w:pict>
-              <v:group id="Gruppieren 497" o:spid="_x0000_s1036" style="position:absolute;left:0;text-align:left;margin-left:262.75pt;margin-top:5.35pt;width:188.65pt;height:191.3pt;z-index:251659776;mso-width-relative:margin;mso-height-relative:margin" coordsize="21824,21824" o:gfxdata="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">
-                <v:shape id="Bild 3" o:spid="_x0000_s1037" type="#_x0000_t75" alt="Bildergebnis für pinnadel clipart" href="https://www.google.at/imgres?imgurl=https://previews.123rf.com/images/daksel/daksel1111/daksel111100005/11137191-gelben-Aufkleber-beigef-gten-Zeichnung-pin-Lizenzfreie-Bilder.jpg&amp;imgrefurl=https://de.123rf.com/clipart-vektorgrafiken/stift_icon.html&amp;docid=hNG3z7d6vhg7fM&amp;tbnid=AFQGbeFzQxalXM:&amp;vet=10ahUKEwjZhtLw7IPUAhXJIJoKHbiQCo4QMwhbKDEwMQ..i&amp;w=1300&amp;h=1300&amp;bih=822&amp;biw=1593&amp;q=pinnadel%20clipart&amp;ved=0ahUKEwjZhtLw7IPUAhXJIJoKHbiQCo4QMwhbKDEwMQ&amp;iact=mrc&amp;uact=8" style="position:absolute;width:21824;height:21824;rotation:191692fd;visibility:visible;mso-wrap-style:square" o:gfxdata="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" o:button="t">
+              <v:group w14:anchorId="72312AED" id="Gruppieren 497" o:spid="_x0000_s1035" style="position:absolute;left:0;text-align:left;margin-left:262.75pt;margin-top:5.35pt;width:188.65pt;height:191.3pt;z-index:251659776;mso-width-relative:margin;mso-height-relative:margin" coordsize="21824,21824" o:gfxdata="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">
+                <v:shape id="Bild 3" o:spid="_x0000_s1036" type="#_x0000_t75" alt="Bildergebnis für pinnadel clipart" href="https://www.google.at/imgres?imgurl=https://previews.123rf.com/images/daksel/daksel1111/daksel111100005/11137191-gelben-Aufkleber-beigef-gten-Zeichnung-pin-Lizenzfreie-Bilder.jpg&amp;imgrefurl=https://de.123rf.com/clipart-vektorgrafiken/stift_icon.html&amp;docid=hNG3z7d6vhg7fM&amp;tbnid=AFQGbeFzQxalXM:&amp;vet=10ahUKEwjZhtLw7IPUAhXJIJoKHbiQCo4QMwhbKDEwMQ..i&amp;w=1300&amp;h=1300&amp;bih=822&amp;biw=1593&amp;q=pinnadel%20clipart&amp;ved=0ahUKEwjZhtLw7IPUAhXJIJoKHbiQCo4QMwhbKDEwMQ&amp;iact=mrc&amp;uact=8" style="position:absolute;width:21824;height:21824;rotation:191692fd;visibility:visible;mso-wrap-style:square" o:gfxdata="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" o:button="t">
                   <v:fill o:detectmouseclick="t"/>
-                  <v:imagedata r:id="rId15" o:title="Bildergebnis für pinnadel clipart"/>
+                  <v:imagedata r:id="rId12" o:title="Bildergebnis für pinnadel clipart"/>
                 </v:shape>
-                <v:shape id="Textfeld 48" o:spid="_x0000_s1038" type="#_x0000_t202" style="position:absolute;left:2146;top:5050;width:16079;height:14961;rotation:187184fd;visibility:visible;mso-wrap-style:square;v-text-anchor:top" o:gfxdata="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" filled="f" stroked="f" strokeweight=".5pt">
+                <v:shape id="Textfeld 48" o:spid="_x0000_s1037" type="#_x0000_t202" style="position:absolute;left:2146;top:5050;width:16079;height:14961;rotation:187184fd;visibility:visible;mso-wrap-style:square;v-text-anchor:top" o:gfxdata="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" filled="f" stroked="f" strokeweight=".5pt">
                   <v:textbox>
                     <w:txbxContent>
                       <w:p>
@@ -8614,14 +9049,15 @@
     </w:p>
     <w:p>
       <w:r>
+        <w:lastRenderedPageBreak/>
         <w:t>Diese beiden Dokumente müssen von jedem Schüler/jeder Schülerin geführt werden, sollen aber nicht an dieser Stelle, sondern im Anhang beigelegt werden.</w:t>
       </w:r>
     </w:p>
     <w:p>
       <w:pPr>
         <w:sectPr>
-          <w:headerReference w:type="default" r:id="rId26"/>
-          <w:footerReference w:type="default" r:id="rId27"/>
+          <w:headerReference w:type="default" r:id="rId38"/>
+          <w:footerReference w:type="default" r:id="rId39"/>
           <w:pgSz w:w="11906" w:h="16838"/>
           <w:pgMar w:top="1985" w:right="1134" w:bottom="1134" w:left="1418" w:header="709" w:footer="709" w:gutter="567"/>
           <w:cols w:space="708"/>
@@ -8677,15 +9113,7 @@
         </w:numPr>
       </w:pPr>
       <w:r>
-        <w:t xml:space="preserve">Sätze sollen inhaltlich nachvollziehbar </w:t>
-      </w:r>
-      <w:proofErr w:type="gramStart"/>
-      <w:r>
-        <w:t>aneinander gereiht</w:t>
-      </w:r>
-      <w:proofErr w:type="gramEnd"/>
-      <w:r>
-        <w:t xml:space="preserve"> sein, klare und präzise Satzanschlüsse erleichtern das Lesen. </w:t>
+        <w:t xml:space="preserve">Sätze sollen inhaltlich nachvollziehbar aneinander gereiht sein, klare und präzise Satzanschlüsse erleichtern das Lesen. </w:t>
       </w:r>
     </w:p>
     <w:p>
@@ -8709,15 +9137,7 @@
         </w:numPr>
       </w:pPr>
       <w:r>
-        <w:t xml:space="preserve">Finden Sie eine prägnante und </w:t>
-      </w:r>
-      <w:proofErr w:type="spellStart"/>
-      <w:r>
-        <w:t>leser</w:t>
-      </w:r>
-      <w:proofErr w:type="spellEnd"/>
-      <w:r>
-        <w:t xml:space="preserve">/Innenfreundliche Wortwahl und Formulierung. </w:t>
+        <w:t xml:space="preserve">Finden Sie eine prägnante und leser/Innenfreundliche Wortwahl und Formulierung. </w:t>
       </w:r>
     </w:p>
     <w:p>
@@ -8736,7 +9156,7 @@
         <mc:AlternateContent>
           <mc:Choice Requires="wpg">
             <w:drawing>
-              <wp:anchor distT="0" distB="0" distL="114300" distR="114300" simplePos="0" relativeHeight="251661824" behindDoc="1" locked="0" layoutInCell="1" allowOverlap="1" wp14:anchorId="2B56BC8C" wp14:editId="398C0D4B">
+              <wp:anchor distT="0" distB="0" distL="114300" distR="114300" simplePos="0" relativeHeight="251661824" behindDoc="1" locked="0" layoutInCell="1" allowOverlap="1" wp14:anchorId="7773E62B" wp14:editId="3451F842">
                 <wp:simplePos x="0" y="0"/>
                 <wp:positionH relativeFrom="page">
                   <wp:posOffset>5067935</wp:posOffset>
@@ -8873,12 +9293,12 @@
           </mc:Choice>
           <mc:Fallback>
             <w:pict>
-              <v:group w14:anchorId="2B56BC8C" id="Gruppieren 500" o:spid="_x0000_s1039" style="position:absolute;left:0;text-align:left;margin-left:399.05pt;margin-top:13.3pt;width:177.45pt;height:178.3pt;z-index:-251654656;mso-position-horizontal-relative:page;mso-width-relative:margin;mso-height-relative:margin" coordsize="25044,25044" o:gfxdata="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">
-                <v:shape id="Bild 3" o:spid="_x0000_s1040" type="#_x0000_t75" alt="Bildergebnis für pinnadel clipart" href="https://www.google.at/imgres?imgurl=https://previews.123rf.com/images/daksel/daksel1111/daksel111100005/11137191-gelben-Aufkleber-beigef-gten-Zeichnung-pin-Lizenzfreie-Bilder.jpg&amp;imgrefurl=https://de.123rf.com/clipart-vektorgrafiken/stift_icon.html&amp;docid=hNG3z7d6vhg7fM&amp;tbnid=AFQGbeFzQxalXM:&amp;vet=10ahUKEwjZhtLw7IPUAhXJIJoKHbiQCo4QMwhbKDEwMQ..i&amp;w=1300&amp;h=1300&amp;bih=822&amp;biw=1593&amp;q=pinnadel%20clipart&amp;ved=0ahUKEwjZhtLw7IPUAhXJIJoKHbiQCo4QMwhbKDEwMQ&amp;iact=mrc&amp;uact=8" style="position:absolute;width:25044;height:25044;rotation:191692fd;visibility:visible;mso-wrap-style:square" o:gfxdata="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" o:button="t">
+              <v:group w14:anchorId="7773E62B" id="Gruppieren 500" o:spid="_x0000_s1038" style="position:absolute;left:0;text-align:left;margin-left:399.05pt;margin-top:13.3pt;width:177.45pt;height:178.3pt;z-index:-251654656;mso-position-horizontal-relative:page;mso-width-relative:margin;mso-height-relative:margin" coordsize="25044,25044" o:gfxdata="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">
+                <v:shape id="Bild 3" o:spid="_x0000_s1039" type="#_x0000_t75" alt="Bildergebnis für pinnadel clipart" href="https://www.google.at/imgres?imgurl=https://previews.123rf.com/images/daksel/daksel1111/daksel111100005/11137191-gelben-Aufkleber-beigef-gten-Zeichnung-pin-Lizenzfreie-Bilder.jpg&amp;imgrefurl=https://de.123rf.com/clipart-vektorgrafiken/stift_icon.html&amp;docid=hNG3z7d6vhg7fM&amp;tbnid=AFQGbeFzQxalXM:&amp;vet=10ahUKEwjZhtLw7IPUAhXJIJoKHbiQCo4QMwhbKDEwMQ..i&amp;w=1300&amp;h=1300&amp;bih=822&amp;biw=1593&amp;q=pinnadel%20clipart&amp;ved=0ahUKEwjZhtLw7IPUAhXJIJoKHbiQCo4QMwhbKDEwMQ&amp;iact=mrc&amp;uact=8" style="position:absolute;width:25044;height:25044;rotation:191692fd;visibility:visible;mso-wrap-style:square" o:gfxdata="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" o:button="t">
                   <v:fill o:detectmouseclick="t"/>
-                  <v:imagedata r:id="rId15" o:title="Bildergebnis für pinnadel clipart"/>
+                  <v:imagedata r:id="rId12" o:title="Bildergebnis für pinnadel clipart"/>
                 </v:shape>
-                <v:shape id="Textfeld 502" o:spid="_x0000_s1041" type="#_x0000_t202" style="position:absolute;left:4301;top:3873;width:16078;height:17844;rotation:187184fd;visibility:visible;mso-wrap-style:square;v-text-anchor:top" o:gfxdata="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" filled="f" stroked="f" strokeweight=".5pt">
+                <v:shape id="Textfeld 502" o:spid="_x0000_s1040" type="#_x0000_t202" style="position:absolute;left:4301;top:3873;width:16078;height:17844;rotation:187184fd;visibility:visible;mso-wrap-style:square;v-text-anchor:top" o:gfxdata="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" filled="f" stroked="f" strokeweight=".5pt">
                   <v:textbox>
                     <w:txbxContent>
                       <w:p>
@@ -9130,15 +9550,7 @@
         </w:numPr>
       </w:pPr>
       <w:r>
-        <w:t xml:space="preserve">Wer betreibt den Server (Forschungseinrichtungen, öffentliche Einrichtungen </w:t>
-      </w:r>
-      <w:proofErr w:type="spellStart"/>
-      <w:r>
-        <w:t>etc</w:t>
-      </w:r>
-      <w:proofErr w:type="spellEnd"/>
-      <w:r>
-        <w:t>)?</w:t>
+        <w:t>Wer betreibt den Server (Forschungseinrichtungen, öffentliche Einrichtungen etc)?</w:t>
       </w:r>
     </w:p>
     <w:p>
@@ -9192,7 +9604,7 @@
     <w:p>
       <w:pPr>
         <w:sectPr>
-          <w:headerReference w:type="default" r:id="rId28"/>
+          <w:headerReference w:type="default" r:id="rId40"/>
           <w:pgSz w:w="11906" w:h="16838"/>
           <w:pgMar w:top="1985" w:right="1134" w:bottom="1134" w:left="1418" w:header="709" w:footer="709" w:gutter="567"/>
           <w:cols w:space="708"/>
@@ -9213,21 +9625,13 @@
     </w:p>
     <w:p>
       <w:r>
-        <w:t xml:space="preserve">In diesem Kapitel kann </w:t>
-      </w:r>
-      <w:proofErr w:type="gramStart"/>
-      <w:r>
-        <w:t>von den Schüler</w:t>
-      </w:r>
-      <w:proofErr w:type="gramEnd"/>
-      <w:r>
-        <w:t>/innen gemeinsam eine Zusammenfassung eingefügt werden.</w:t>
+        <w:t>In diesem Kapitel kann von den Schüler/innen gemeinsam eine Zusammenfassung eingefügt werden.</w:t>
       </w:r>
     </w:p>
     <w:p>
       <w:pPr>
         <w:sectPr>
-          <w:headerReference w:type="default" r:id="rId29"/>
+          <w:headerReference w:type="default" r:id="rId41"/>
           <w:pgSz w:w="11906" w:h="16838"/>
           <w:pgMar w:top="1985" w:right="1134" w:bottom="1134" w:left="1418" w:header="709" w:footer="709" w:gutter="567"/>
           <w:cols w:space="708"/>
@@ -9526,7 +9930,7 @@
         <mc:AlternateContent>
           <mc:Choice Requires="wps">
             <w:drawing>
-              <wp:anchor distT="0" distB="0" distL="114300" distR="114300" simplePos="0" relativeHeight="251689472" behindDoc="0" locked="0" layoutInCell="1" allowOverlap="1" wp14:anchorId="18CA709C" wp14:editId="294ECF77">
+              <wp:anchor distT="0" distB="0" distL="114300" distR="114300" simplePos="0" relativeHeight="251689472" behindDoc="0" locked="0" layoutInCell="1" allowOverlap="1" wp14:anchorId="47ADC089" wp14:editId="6FC02953">
                 <wp:simplePos x="0" y="0"/>
                 <wp:positionH relativeFrom="column">
                   <wp:posOffset>1064895</wp:posOffset>
@@ -9602,7 +10006,7 @@
           </mc:Choice>
           <mc:Fallback>
             <w:pict>
-              <v:shape w14:anchorId="18CA709C" id="Textfeld 8" o:spid="_x0000_s1042" type="#_x0000_t202" style="position:absolute;left:0;text-align:left;margin-left:83.85pt;margin-top:69.5pt;width:139.5pt;height:162.15pt;rotation:187184fd;z-index:251689472;visibility:visible;mso-wrap-style:square;mso-width-percent:0;mso-height-percent:0;mso-wrap-distance-left:9pt;mso-wrap-distance-top:0;mso-wrap-distance-right:9pt;mso-wrap-distance-bottom:0;mso-position-horizontal:absolute;mso-position-horizontal-relative:text;mso-position-vertical:absolute;mso-position-vertical-relative:text;mso-width-percent:0;mso-height-percent:0;mso-width-relative:margin;mso-height-relative:margin;v-text-anchor:top" o:gfxdata="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" filled="f" stroked="f" strokeweight=".5pt">
+              <v:shape w14:anchorId="47ADC089" id="Textfeld 8" o:spid="_x0000_s1041" type="#_x0000_t202" style="position:absolute;left:0;text-align:left;margin-left:83.85pt;margin-top:69.5pt;width:139.5pt;height:162.15pt;rotation:187184fd;z-index:251689472;visibility:visible;mso-wrap-style:square;mso-width-percent:0;mso-height-percent:0;mso-wrap-distance-left:9pt;mso-wrap-distance-top:0;mso-wrap-distance-right:9pt;mso-wrap-distance-bottom:0;mso-position-horizontal:absolute;mso-position-horizontal-relative:text;mso-position-vertical:absolute;mso-position-vertical-relative:text;mso-width-percent:0;mso-height-percent:0;mso-width-relative:margin;mso-height-relative:margin;v-text-anchor:top" o:gfxdata="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" filled="f" stroked="f" strokeweight=".5pt">
                 <v:textbox>
                   <w:txbxContent>
                     <w:p>
@@ -9640,7 +10044,7 @@
           <w:lang w:eastAsia="de-AT"/>
         </w:rPr>
         <w:drawing>
-          <wp:anchor distT="0" distB="0" distL="114300" distR="114300" simplePos="0" relativeHeight="251688448" behindDoc="0" locked="0" layoutInCell="1" allowOverlap="1" wp14:anchorId="25B912B0" wp14:editId="480EC19A">
+          <wp:anchor distT="0" distB="0" distL="114300" distR="114300" simplePos="0" relativeHeight="251688448" behindDoc="0" locked="0" layoutInCell="1" allowOverlap="1" wp14:anchorId="39FE4206" wp14:editId="6A37B72B">
             <wp:simplePos x="0" y="0"/>
             <wp:positionH relativeFrom="column">
               <wp:posOffset>701463</wp:posOffset>
@@ -9712,7 +10116,7 @@
           <w:lang w:eastAsia="de-AT"/>
         </w:rPr>
         <w:drawing>
-          <wp:anchor distT="0" distB="0" distL="114300" distR="114300" simplePos="0" relativeHeight="251683328" behindDoc="1" locked="0" layoutInCell="1" allowOverlap="1">
+          <wp:anchor distT="0" distB="0" distL="114300" distR="114300" simplePos="0" relativeHeight="251683328" behindDoc="1" locked="0" layoutInCell="1" allowOverlap="1" wp14:anchorId="767AE866" wp14:editId="643293F4">
             <wp:simplePos x="0" y="0"/>
             <wp:positionH relativeFrom="page">
               <wp:posOffset>266700</wp:posOffset>
@@ -9735,7 +10139,7 @@
                     <pic:cNvPicPr/>
                   </pic:nvPicPr>
                   <pic:blipFill>
-                    <a:blip r:embed="rId30">
+                    <a:blip r:embed="rId42">
                       <a:extLst>
                         <a:ext uri="{28A0092B-C50C-407E-A947-70E740481C1C}">
                           <a14:useLocalDpi xmlns:a14="http://schemas.microsoft.com/office/drawing/2010/main" val="0"/>
@@ -9837,7 +10241,7 @@
           <w:lang w:eastAsia="de-AT"/>
         </w:rPr>
         <w:drawing>
-          <wp:anchor distT="0" distB="0" distL="114300" distR="114300" simplePos="0" relativeHeight="251663872" behindDoc="1" locked="0" layoutInCell="1" allowOverlap="1" wp14:anchorId="3826D000" wp14:editId="440669A7">
+          <wp:anchor distT="0" distB="0" distL="114300" distR="114300" simplePos="0" relativeHeight="251663872" behindDoc="1" locked="0" layoutInCell="1" allowOverlap="1" wp14:anchorId="0362DE12" wp14:editId="02EE17A2">
             <wp:simplePos x="0" y="0"/>
             <wp:positionH relativeFrom="margin">
               <wp:posOffset>-249555</wp:posOffset>
@@ -9860,7 +10264,7 @@
                     <pic:cNvPicPr/>
                   </pic:nvPicPr>
                   <pic:blipFill rotWithShape="1">
-                    <a:blip r:embed="rId31" cstate="print">
+                    <a:blip r:embed="rId43" cstate="print">
                       <a:extLst>
                         <a:ext uri="{28A0092B-C50C-407E-A947-70E740481C1C}">
                           <a14:useLocalDpi xmlns:a14="http://schemas.microsoft.com/office/drawing/2010/main" val="0"/>
@@ -9933,7 +10337,7 @@
         <mc:AlternateContent>
           <mc:Choice Requires="wpg">
             <w:drawing>
-              <wp:anchor distT="0" distB="0" distL="114300" distR="114300" simplePos="0" relativeHeight="251664896" behindDoc="1" locked="0" layoutInCell="1" allowOverlap="1" wp14:anchorId="450FFF23" wp14:editId="11BBC8E5">
+              <wp:anchor distT="0" distB="0" distL="114300" distR="114300" simplePos="0" relativeHeight="251664896" behindDoc="1" locked="0" layoutInCell="1" allowOverlap="1" wp14:anchorId="030D5315" wp14:editId="31390D12">
                 <wp:simplePos x="0" y="0"/>
                 <wp:positionH relativeFrom="margin">
                   <wp:posOffset>-173355</wp:posOffset>
@@ -9966,7 +10370,7 @@
                           </pic:cNvPicPr>
                         </pic:nvPicPr>
                         <pic:blipFill rotWithShape="1">
-                          <a:blip r:embed="rId32" cstate="print">
+                          <a:blip r:embed="rId44" cstate="print">
                             <a:extLst>
                               <a:ext uri="{28A0092B-C50C-407E-A947-70E740481C1C}">
                                 <a14:useLocalDpi xmlns:a14="http://schemas.microsoft.com/office/drawing/2010/main" val="0"/>
@@ -10090,7 +10494,7 @@
             <w:pict>
               <v:group w14:anchorId="23468268" id="Gruppieren 505" o:spid="_x0000_s1026" style="position:absolute;margin-left:-13.65pt;margin-top:40.5pt;width:453pt;height:642.35pt;z-index:-251651584;mso-position-horizontal-relative:margin" coordsize="57531,81578" o:gfxdata="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">
                 <v:shape id="Grafik 506" o:spid="_x0000_s1027" type="#_x0000_t75" style="position:absolute;width:57531;height:81578;visibility:visible;mso-wrap-style:square" o:gfxdata="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">
-                  <v:imagedata r:id="rId33" o:title="" croptop="3595f" cropbottom="5398f" cropleft="4624f" cropright="4493f"/>
+                  <v:imagedata r:id="rId45" o:title="" croptop="3595f" cropbottom="5398f" cropleft="4624f" cropright="4493f"/>
                   <v:path arrowok="t"/>
                 </v:shape>
                 <v:rect id="Rechteck 507" o:spid="_x0000_s1028" style="position:absolute;left:1714;top:1905;width:17431;height:2476;visibility:visible;mso-wrap-style:square;v-text-anchor:middle" o:gfxdata="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" fillcolor="white [3212]" strokecolor="white [3212]" strokeweight="2pt"/>
@@ -10231,7 +10635,7 @@
           <w:lang w:eastAsia="de-AT"/>
         </w:rPr>
         <w:drawing>
-          <wp:inline distT="0" distB="0" distL="0" distR="0">
+          <wp:inline distT="0" distB="0" distL="0" distR="0" wp14:anchorId="74B73E1A" wp14:editId="34D66A73">
             <wp:extent cx="5257800" cy="1297770"/>
             <wp:effectExtent l="0" t="0" r="0" b="0"/>
             <wp:docPr id="510" name="Grafik 510"/>
@@ -10248,7 +10652,7 @@
                     </pic:cNvPicPr>
                   </pic:nvPicPr>
                   <pic:blipFill>
-                    <a:blip r:embed="rId34">
+                    <a:blip r:embed="rId46">
                       <a:extLst>
                         <a:ext uri="{28A0092B-C50C-407E-A947-70E740481C1C}">
                           <a14:useLocalDpi xmlns:a14="http://schemas.microsoft.com/office/drawing/2010/main" val="0"/>
@@ -10286,27 +10690,14 @@
       <w:r>
         <w:t xml:space="preserve">Abbildung </w:t>
       </w:r>
-      <w:r>
-        <w:fldChar w:fldCharType="begin"/>
-      </w:r>
-      <w:r>
-        <w:instrText xml:space="preserve"> SEQ Abbildung \* ARABIC </w:instrText>
-      </w:r>
-      <w:r>
-        <w:fldChar w:fldCharType="separate"/>
-      </w:r>
-      <w:r>
-        <w:rPr>
-          <w:noProof/>
-        </w:rPr>
-        <w:t>5</w:t>
-      </w:r>
-      <w:r>
-        <w:rPr>
-          <w:noProof/>
-        </w:rPr>
-        <w:fldChar w:fldCharType="end"/>
-      </w:r>
+      <w:fldSimple w:instr=" SEQ Abbildung \* ARABIC ">
+        <w:r>
+          <w:rPr>
+            <w:noProof/>
+          </w:rPr>
+          <w:t>5</w:t>
+        </w:r>
+      </w:fldSimple>
       <w:r>
         <w:t xml:space="preserve"> </w:t>
       </w:r>
@@ -10454,13 +10845,8 @@
         <w:sym w:font="Symbol" w:char="F0DE"/>
       </w:r>
       <w:r>
-        <w:t xml:space="preserve">   </w:t>
-      </w:r>
-      <w:proofErr w:type="gramStart"/>
-      <w:r>
-        <w:t>Neu</w:t>
-      </w:r>
-      <w:proofErr w:type="gramEnd"/>
+        <w:t xml:space="preserve">   Neu</w:t>
+      </w:r>
     </w:p>
     <w:p>
       <w:pPr>
@@ -10584,7 +10970,7 @@
           <w:lang w:eastAsia="de-AT"/>
         </w:rPr>
         <w:drawing>
-          <wp:inline distT="0" distB="0" distL="0" distR="0" wp14:anchorId="386DBBE4" wp14:editId="64CDFC22">
+          <wp:inline distT="0" distB="0" distL="0" distR="0" wp14:anchorId="20BE931F" wp14:editId="4A1EE1D4">
             <wp:extent cx="5579745" cy="3298190"/>
             <wp:effectExtent l="0" t="0" r="1905" b="0"/>
             <wp:docPr id="5" name="Grafik 5"/>
@@ -10599,7 +10985,7 @@
                     <pic:cNvPicPr/>
                   </pic:nvPicPr>
                   <pic:blipFill>
-                    <a:blip r:embed="rId35"/>
+                    <a:blip r:embed="rId47"/>
                     <a:stretch>
                       <a:fillRect/>
                     </a:stretch>
@@ -10635,27 +11021,14 @@
       <w:r>
         <w:t xml:space="preserve"> </w:t>
       </w:r>
-      <w:r>
-        <w:fldChar w:fldCharType="begin"/>
-      </w:r>
-      <w:r>
-        <w:instrText xml:space="preserve"> SEQ Abbildung \* ARABIC </w:instrText>
-      </w:r>
-      <w:r>
-        <w:fldChar w:fldCharType="separate"/>
-      </w:r>
-      <w:r>
-        <w:rPr>
-          <w:noProof/>
-        </w:rPr>
-        <w:t>6</w:t>
-      </w:r>
-      <w:r>
-        <w:rPr>
-          <w:noProof/>
-        </w:rPr>
-        <w:fldChar w:fldCharType="end"/>
-      </w:r>
+      <w:fldSimple w:instr=" SEQ Abbildung \* ARABIC ">
+        <w:r>
+          <w:rPr>
+            <w:noProof/>
+          </w:rPr>
+          <w:t>6</w:t>
+        </w:r>
+      </w:fldSimple>
       <w:bookmarkEnd w:id="21"/>
       <w:r>
         <w:t xml:space="preserve"> Screenshot Quelle erstellen</w:t>
@@ -10673,35 +11046,7 @@
         <w:rPr>
           <w:rFonts w:cs="Tahoma"/>
         </w:rPr>
-        <w:t>Ist kein Autor bekannt, so wird beim Namen N.N. (</w:t>
-      </w:r>
-      <w:proofErr w:type="spellStart"/>
-      <w:r>
-        <w:rPr>
-          <w:rFonts w:cs="Tahoma"/>
-        </w:rPr>
-        <w:t>no</w:t>
-      </w:r>
-      <w:proofErr w:type="spellEnd"/>
-      <w:r>
-        <w:rPr>
-          <w:rFonts w:cs="Tahoma"/>
-        </w:rPr>
-        <w:t xml:space="preserve"> </w:t>
-      </w:r>
-      <w:proofErr w:type="spellStart"/>
-      <w:r>
-        <w:rPr>
-          <w:rFonts w:cs="Tahoma"/>
-        </w:rPr>
-        <w:t>name</w:t>
-      </w:r>
-      <w:proofErr w:type="spellEnd"/>
-      <w:r>
-        <w:rPr>
-          <w:rFonts w:cs="Tahoma"/>
-        </w:rPr>
-        <w:t xml:space="preserve">) eingegeben. Felder mit einem </w:t>
+        <w:t xml:space="preserve">Ist kein Autor bekannt, so wird beim Namen N.N. (no name) eingegeben. Felder mit einem </w:t>
       </w:r>
       <w:r>
         <w:rPr>
@@ -10710,7 +11055,7 @@
           <w:lang w:eastAsia="de-AT"/>
         </w:rPr>
         <w:drawing>
-          <wp:inline distT="0" distB="0" distL="0" distR="0">
+          <wp:inline distT="0" distB="0" distL="0" distR="0" wp14:anchorId="1DCA6C7E" wp14:editId="79B0D584">
             <wp:extent cx="138989" cy="113803"/>
             <wp:effectExtent l="0" t="0" r="0" b="635"/>
             <wp:docPr id="6" name="Grafik 6"/>
@@ -10727,7 +11072,7 @@
                     </pic:cNvPicPr>
                   </pic:nvPicPr>
                   <pic:blipFill>
-                    <a:blip r:embed="rId36">
+                    <a:blip r:embed="rId48">
                       <a:extLst>
                         <a:ext uri="{28A0092B-C50C-407E-A947-70E740481C1C}">
                           <a14:useLocalDpi xmlns:a14="http://schemas.microsoft.com/office/drawing/2010/main" val="0"/>
@@ -10949,7 +11294,7 @@
         <mc:AlternateContent>
           <mc:Choice Requires="wpg">
             <w:drawing>
-              <wp:anchor distT="0" distB="0" distL="114300" distR="114300" simplePos="0" relativeHeight="251670016" behindDoc="0" locked="0" layoutInCell="1" allowOverlap="1">
+              <wp:anchor distT="0" distB="0" distL="114300" distR="114300" simplePos="0" relativeHeight="251670016" behindDoc="0" locked="0" layoutInCell="1" allowOverlap="1" wp14:anchorId="0FFC2E8E" wp14:editId="5892ABF7">
                 <wp:simplePos x="0" y="0"/>
                 <wp:positionH relativeFrom="column">
                   <wp:posOffset>818491</wp:posOffset>
@@ -10982,7 +11327,7 @@
                           </pic:cNvPicPr>
                         </pic:nvPicPr>
                         <pic:blipFill rotWithShape="1">
-                          <a:blip r:embed="rId37">
+                          <a:blip r:embed="rId49">
                             <a:extLst>
                               <a:ext uri="{28A0092B-C50C-407E-A947-70E740481C1C}">
                                 <a14:useLocalDpi xmlns:a14="http://schemas.microsoft.com/office/drawing/2010/main" val="0"/>
@@ -11041,27 +11386,14 @@
                               <w:r>
                                 <w:t xml:space="preserve">Abbildung </w:t>
                               </w:r>
-                              <w:r>
-                                <w:fldChar w:fldCharType="begin"/>
-                              </w:r>
-                              <w:r>
-                                <w:instrText xml:space="preserve"> SEQ Abbildung \* ARABIC </w:instrText>
-                              </w:r>
-                              <w:r>
-                                <w:fldChar w:fldCharType="separate"/>
-                              </w:r>
-                              <w:r>
-                                <w:rPr>
-                                  <w:noProof/>
-                                </w:rPr>
-                                <w:t>7</w:t>
-                              </w:r>
-                              <w:r>
-                                <w:rPr>
-                                  <w:noProof/>
-                                </w:rPr>
-                                <w:fldChar w:fldCharType="end"/>
-                              </w:r>
+                              <w:fldSimple w:instr=" SEQ Abbildung \* ARABIC ">
+                                <w:r>
+                                  <w:rPr>
+                                    <w:noProof/>
+                                  </w:rPr>
+                                  <w:t>7</w:t>
+                                </w:r>
+                              </w:fldSimple>
                               <w:r>
                                 <w:rPr>
                                   <w:noProof/>
@@ -11087,11 +11419,11 @@
           </mc:Choice>
           <mc:Fallback>
             <w:pict>
-              <v:group id="Gruppieren 15" o:spid="_x0000_s1043" style="position:absolute;left:0;text-align:left;margin-left:64.45pt;margin-top:50.2pt;width:267.75pt;height:213.4pt;z-index:251670016" coordsize="34004,27101" o:gfxdata="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">
-                <v:shape id="Grafik 9" o:spid="_x0000_s1044" type="#_x0000_t75" style="position:absolute;width:34004;height:22675;visibility:visible;mso-wrap-style:square" o:gfxdata="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">
-                  <v:imagedata r:id="rId38" o:title="" croptop="1519f" cropbottom="1897f" cropleft="1283f" cropright="1424f"/>
+              <v:group w14:anchorId="0FFC2E8E" id="Gruppieren 15" o:spid="_x0000_s1042" style="position:absolute;left:0;text-align:left;margin-left:64.45pt;margin-top:50.2pt;width:267.75pt;height:213.4pt;z-index:251670016" coordsize="34004,27101" o:gfxdata="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">
+                <v:shape id="Grafik 9" o:spid="_x0000_s1043" type="#_x0000_t75" style="position:absolute;width:34004;height:22675;visibility:visible;mso-wrap-style:square" o:gfxdata="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">
+                  <v:imagedata r:id="rId50" o:title="" croptop="1519f" cropbottom="1897f" cropleft="1283f" cropright="1424f"/>
                 </v:shape>
-                <v:shape id="Textfeld 14" o:spid="_x0000_s1045" type="#_x0000_t202" style="position:absolute;top:23202;width:34004;height:3899;visibility:visible;mso-wrap-style:square;v-text-anchor:top" o:gfxdata="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" stroked="f">
+                <v:shape id="Textfeld 14" o:spid="_x0000_s1044" type="#_x0000_t202" style="position:absolute;top:23202;width:34004;height:3899;visibility:visible;mso-wrap-style:square;v-text-anchor:top" o:gfxdata="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" stroked="f">
                   <v:textbox style="mso-fit-shape-to-text:t" inset="0,0,0,0">
                     <w:txbxContent>
                       <w:p>
@@ -11155,13 +11487,8 @@
         <w:sym w:font="Symbol" w:char="F0DE"/>
       </w:r>
       <w:r>
-        <w:t xml:space="preserve"> </w:t>
-      </w:r>
-      <w:proofErr w:type="spellStart"/>
-      <w:r>
-        <w:t>Gruppieren</w:t>
-      </w:r>
-      <w:proofErr w:type="spellEnd"/>
+        <w:t xml:space="preserve"> Gruppieren</w:t>
+      </w:r>
     </w:p>
     <w:p>
       <w:pPr>
@@ -11448,7 +11775,6 @@
           <w:id w:val="-1983387564"/>
           <w:citation/>
         </w:sdtPr>
-        <w:sdtEndPr/>
         <w:sdtContent>
           <w:r>
             <w:fldChar w:fldCharType="begin"/>
@@ -11497,7 +11823,7 @@
         <w:lang w:eastAsia="de-AT"/>
       </w:rPr>
       <w:drawing>
-        <wp:anchor distT="0" distB="0" distL="114300" distR="114300" simplePos="0" relativeHeight="251612672" behindDoc="0" locked="0" layoutInCell="1" allowOverlap="1" wp14:anchorId="32D51943" wp14:editId="3436EFE4">
+        <wp:anchor distT="0" distB="0" distL="114300" distR="114300" simplePos="0" relativeHeight="251612672" behindDoc="0" locked="0" layoutInCell="1" allowOverlap="1" wp14:anchorId="03281777" wp14:editId="3418D432">
           <wp:simplePos x="0" y="0"/>
           <wp:positionH relativeFrom="margin">
             <wp:align>left</wp:align>
@@ -11568,7 +11894,7 @@
         <w:lang w:eastAsia="de-AT"/>
       </w:rPr>
       <w:drawing>
-        <wp:anchor distT="0" distB="0" distL="114300" distR="114300" simplePos="0" relativeHeight="251615744" behindDoc="0" locked="0" layoutInCell="1" allowOverlap="1" wp14:anchorId="19EBC36A" wp14:editId="04B47BAC">
+        <wp:anchor distT="0" distB="0" distL="114300" distR="114300" simplePos="0" relativeHeight="251615744" behindDoc="0" locked="0" layoutInCell="1" allowOverlap="1" wp14:anchorId="37916333" wp14:editId="5F976E9F">
           <wp:simplePos x="0" y="0"/>
           <wp:positionH relativeFrom="margin">
             <wp:align>right</wp:align>
@@ -11658,7 +11984,7 @@
       <mc:AlternateContent>
         <mc:Choice Requires="wps">
           <w:drawing>
-            <wp:anchor distT="0" distB="0" distL="114300" distR="114300" simplePos="0" relativeHeight="251661312" behindDoc="0" locked="0" layoutInCell="1" allowOverlap="1">
+            <wp:anchor distT="0" distB="0" distL="114300" distR="114300" simplePos="0" relativeHeight="251661312" behindDoc="0" locked="0" layoutInCell="1" allowOverlap="1" wp14:anchorId="4F7BB476" wp14:editId="57C6DF85">
               <wp:simplePos x="0" y="0"/>
               <wp:positionH relativeFrom="margin">
                 <wp:posOffset>-1905</wp:posOffset>
@@ -11795,7 +12121,7 @@
         <w:lang w:eastAsia="de-AT"/>
       </w:rPr>
       <w:drawing>
-        <wp:anchor distT="0" distB="0" distL="114300" distR="114300" simplePos="0" relativeHeight="251654656" behindDoc="1" locked="0" layoutInCell="1" allowOverlap="1" wp14:anchorId="505F8ED4" wp14:editId="7CF74975">
+        <wp:anchor distT="0" distB="0" distL="114300" distR="114300" simplePos="0" relativeHeight="251654656" behindDoc="1" locked="0" layoutInCell="1" allowOverlap="1" wp14:anchorId="0379C431" wp14:editId="71683B3A">
           <wp:simplePos x="0" y="0"/>
           <wp:positionH relativeFrom="column">
             <wp:posOffset>-6985</wp:posOffset>
@@ -11876,7 +12202,7 @@
       <mc:AlternateContent>
         <mc:Choice Requires="wps">
           <w:drawing>
-            <wp:anchor distT="0" distB="0" distL="114300" distR="114300" simplePos="0" relativeHeight="251656704" behindDoc="0" locked="0" layoutInCell="1" allowOverlap="1" wp14:anchorId="35CA03AB" wp14:editId="21FB7BD5">
+            <wp:anchor distT="0" distB="0" distL="114300" distR="114300" simplePos="0" relativeHeight="251656704" behindDoc="0" locked="0" layoutInCell="1" allowOverlap="1" wp14:anchorId="46B51F73" wp14:editId="2D845087">
               <wp:simplePos x="0" y="0"/>
               <wp:positionH relativeFrom="column">
                 <wp:posOffset>-1298575</wp:posOffset>
@@ -11999,7 +12325,7 @@
               <w:lang w:eastAsia="de-AT"/>
             </w:rPr>
             <w:drawing>
-              <wp:inline distT="0" distB="0" distL="0" distR="0" wp14:anchorId="150D3ABD" wp14:editId="37931CEF">
+              <wp:inline distT="0" distB="0" distL="0" distR="0" wp14:anchorId="4812050A" wp14:editId="76581ABC">
                 <wp:extent cx="968086" cy="416688"/>
                 <wp:effectExtent l="0" t="0" r="3810" b="2540"/>
                 <wp:docPr id="469" name="Bild 14" descr="HTL_Logo"/>
@@ -12239,7 +12565,7 @@
               <w:lang w:eastAsia="de-AT"/>
             </w:rPr>
             <w:drawing>
-              <wp:inline distT="0" distB="0" distL="0" distR="0" wp14:anchorId="6EC9F19F" wp14:editId="54476502">
+              <wp:inline distT="0" distB="0" distL="0" distR="0" wp14:anchorId="2D0690CA" wp14:editId="6FED5DD6">
                 <wp:extent cx="968086" cy="416688"/>
                 <wp:effectExtent l="0" t="0" r="3810" b="2540"/>
                 <wp:docPr id="2" name="Bild 14" descr="HTL_Logo"/>
@@ -12307,19 +12633,8 @@
               <w:szCs w:val="26"/>
               <w:lang w:val="en-GB"/>
             </w:rPr>
-            <w:t xml:space="preserve">HTBLA </w:t>
+            <w:t>HTBLA Vöcklabruck</w:t>
           </w:r>
-          <w:proofErr w:type="spellStart"/>
-          <w:r>
-            <w:rPr>
-              <w:rFonts w:eastAsia="Times New Roman" w:cs="Arial"/>
-              <w:b/>
-              <w:szCs w:val="26"/>
-              <w:lang w:val="en-GB"/>
-            </w:rPr>
-            <w:t>Vöcklabruck</w:t>
-          </w:r>
-          <w:proofErr w:type="spellEnd"/>
         </w:p>
         <w:p>
           <w:pPr>
@@ -12419,7 +12734,6 @@
               <w:lang w:val="de-DE" w:eastAsia="de-DE"/>
             </w:rPr>
           </w:pPr>
-          <w:proofErr w:type="spellStart"/>
           <w:r>
             <w:rPr>
               <w:rFonts w:eastAsia="Times New Roman" w:cs="Arial"/>
@@ -12429,7 +12743,6 @@
             </w:rPr>
             <w:t>Diploma</w:t>
           </w:r>
-          <w:proofErr w:type="spellEnd"/>
         </w:p>
         <w:p>
           <w:pPr>
@@ -12442,7 +12755,6 @@
               <w:lang w:val="de-DE" w:eastAsia="de-DE"/>
             </w:rPr>
           </w:pPr>
-          <w:proofErr w:type="spellStart"/>
           <w:r>
             <w:rPr>
               <w:rFonts w:eastAsia="Times New Roman" w:cs="Arial"/>
@@ -12452,7 +12764,6 @@
             </w:rPr>
             <w:t>Exam</w:t>
           </w:r>
-          <w:proofErr w:type="spellEnd"/>
         </w:p>
       </w:tc>
     </w:tr>
@@ -12497,7 +12808,7 @@
       <mc:AlternateContent>
         <mc:Choice Requires="wps">
           <w:drawing>
-            <wp:anchor distT="0" distB="0" distL="114300" distR="114300" simplePos="0" relativeHeight="251669504" behindDoc="0" locked="0" layoutInCell="1" allowOverlap="1" wp14:anchorId="4A7991AE" wp14:editId="34D6AC7C">
+            <wp:anchor distT="0" distB="0" distL="114300" distR="114300" simplePos="0" relativeHeight="251669504" behindDoc="0" locked="0" layoutInCell="1" allowOverlap="1" wp14:anchorId="0035CD63" wp14:editId="2B14FF25">
               <wp:simplePos x="0" y="0"/>
               <wp:positionH relativeFrom="margin">
                 <wp:align>left</wp:align>
@@ -12565,7 +12876,7 @@
         <w:lang w:eastAsia="de-AT"/>
       </w:rPr>
       <w:drawing>
-        <wp:anchor distT="0" distB="0" distL="114300" distR="114300" simplePos="0" relativeHeight="251667456" behindDoc="0" locked="0" layoutInCell="1" allowOverlap="1" wp14:anchorId="4B9E87E3" wp14:editId="1BCFFDD6">
+        <wp:anchor distT="0" distB="0" distL="114300" distR="114300" simplePos="0" relativeHeight="251667456" behindDoc="0" locked="0" layoutInCell="1" allowOverlap="1" wp14:anchorId="5F8D006A" wp14:editId="3F55BFCB">
           <wp:simplePos x="0" y="0"/>
           <wp:positionH relativeFrom="margin">
             <wp:align>left</wp:align>
@@ -12660,7 +12971,7 @@
       <mc:AlternateContent>
         <mc:Choice Requires="wps">
           <w:drawing>
-            <wp:anchor distT="0" distB="0" distL="114300" distR="114300" simplePos="0" relativeHeight="251675648" behindDoc="0" locked="0" layoutInCell="1" allowOverlap="1" wp14:anchorId="403DBDF7" wp14:editId="1BAD9243">
+            <wp:anchor distT="0" distB="0" distL="114300" distR="114300" simplePos="0" relativeHeight="251675648" behindDoc="0" locked="0" layoutInCell="1" allowOverlap="1" wp14:anchorId="57ABAE0E" wp14:editId="70412AB8">
               <wp:simplePos x="0" y="0"/>
               <wp:positionH relativeFrom="margin">
                 <wp:align>left</wp:align>
@@ -12728,7 +13039,7 @@
         <w:lang w:eastAsia="de-AT"/>
       </w:rPr>
       <w:drawing>
-        <wp:anchor distT="0" distB="0" distL="114300" distR="114300" simplePos="0" relativeHeight="251674624" behindDoc="0" locked="0" layoutInCell="1" allowOverlap="1" wp14:anchorId="6CD0CC89" wp14:editId="21438674">
+        <wp:anchor distT="0" distB="0" distL="114300" distR="114300" simplePos="0" relativeHeight="251674624" behindDoc="0" locked="0" layoutInCell="1" allowOverlap="1" wp14:anchorId="0F10DAAB" wp14:editId="14A1957C">
           <wp:simplePos x="0" y="0"/>
           <wp:positionH relativeFrom="margin">
             <wp:align>left</wp:align>
@@ -12826,7 +13137,7 @@
       <mc:AlternateContent>
         <mc:Choice Requires="wps">
           <w:drawing>
-            <wp:anchor distT="0" distB="0" distL="114300" distR="114300" simplePos="0" relativeHeight="251678720" behindDoc="0" locked="0" layoutInCell="1" allowOverlap="1" wp14:anchorId="6C90C3A6" wp14:editId="08AEA2AE">
+            <wp:anchor distT="0" distB="0" distL="114300" distR="114300" simplePos="0" relativeHeight="251678720" behindDoc="0" locked="0" layoutInCell="1" allowOverlap="1" wp14:anchorId="15F074D7" wp14:editId="44BF17D3">
               <wp:simplePos x="0" y="0"/>
               <wp:positionH relativeFrom="margin">
                 <wp:align>left</wp:align>
@@ -12894,7 +13205,7 @@
         <w:lang w:eastAsia="de-AT"/>
       </w:rPr>
       <w:drawing>
-        <wp:anchor distT="0" distB="0" distL="114300" distR="114300" simplePos="0" relativeHeight="251677696" behindDoc="0" locked="0" layoutInCell="1" allowOverlap="1" wp14:anchorId="2EA3ABED" wp14:editId="58077E36">
+        <wp:anchor distT="0" distB="0" distL="114300" distR="114300" simplePos="0" relativeHeight="251677696" behindDoc="0" locked="0" layoutInCell="1" allowOverlap="1" wp14:anchorId="7201CA92" wp14:editId="49C549D6">
           <wp:simplePos x="0" y="0"/>
           <wp:positionH relativeFrom="margin">
             <wp:align>left</wp:align>
@@ -12989,7 +13300,7 @@
       <mc:AlternateContent>
         <mc:Choice Requires="wps">
           <w:drawing>
-            <wp:anchor distT="0" distB="0" distL="114300" distR="114300" simplePos="0" relativeHeight="251681792" behindDoc="0" locked="0" layoutInCell="1" allowOverlap="1" wp14:anchorId="711080FD" wp14:editId="21316864">
+            <wp:anchor distT="0" distB="0" distL="114300" distR="114300" simplePos="0" relativeHeight="251681792" behindDoc="0" locked="0" layoutInCell="1" allowOverlap="1" wp14:anchorId="30AE67E4" wp14:editId="2DD464CE">
               <wp:simplePos x="0" y="0"/>
               <wp:positionH relativeFrom="margin">
                 <wp:align>left</wp:align>
@@ -13058,7 +13369,7 @@
         <w:lang w:eastAsia="de-AT"/>
       </w:rPr>
       <w:drawing>
-        <wp:anchor distT="0" distB="0" distL="114300" distR="114300" simplePos="0" relativeHeight="251680768" behindDoc="0" locked="0" layoutInCell="1" allowOverlap="1" wp14:anchorId="7F7E8F2E" wp14:editId="3547C329">
+        <wp:anchor distT="0" distB="0" distL="114300" distR="114300" simplePos="0" relativeHeight="251680768" behindDoc="0" locked="0" layoutInCell="1" allowOverlap="1" wp14:anchorId="482BF78C" wp14:editId="59C47EFD">
           <wp:simplePos x="0" y="0"/>
           <wp:positionH relativeFrom="margin">
             <wp:align>left</wp:align>
@@ -13983,6 +14294,232 @@
     </w:lvl>
   </w:abstractNum>
   <w:abstractNum w:abstractNumId="8" w15:restartNumberingAfterBreak="0">
+    <w:nsid w:val="186D3C51"/>
+    <w:multiLevelType w:val="hybridMultilevel"/>
+    <w:tmpl w:val="4426E212"/>
+    <w:lvl w:ilvl="0" w:tplc="0C070001">
+      <w:start w:val="1"/>
+      <w:numFmt w:val="bullet"/>
+      <w:lvlText w:val=""/>
+      <w:lvlJc w:val="left"/>
+      <w:pPr>
+        <w:ind w:left="720" w:hanging="360"/>
+      </w:pPr>
+      <w:rPr>
+        <w:rFonts w:ascii="Symbol" w:hAnsi="Symbol" w:hint="default"/>
+      </w:rPr>
+    </w:lvl>
+    <w:lvl w:ilvl="1" w:tplc="0C070003" w:tentative="1">
+      <w:start w:val="1"/>
+      <w:numFmt w:val="bullet"/>
+      <w:lvlText w:val="o"/>
+      <w:lvlJc w:val="left"/>
+      <w:pPr>
+        <w:ind w:left="1440" w:hanging="360"/>
+      </w:pPr>
+      <w:rPr>
+        <w:rFonts w:ascii="Courier New" w:hAnsi="Courier New" w:cs="Courier New" w:hint="default"/>
+      </w:rPr>
+    </w:lvl>
+    <w:lvl w:ilvl="2" w:tplc="0C070005" w:tentative="1">
+      <w:start w:val="1"/>
+      <w:numFmt w:val="bullet"/>
+      <w:lvlText w:val=""/>
+      <w:lvlJc w:val="left"/>
+      <w:pPr>
+        <w:ind w:left="2160" w:hanging="360"/>
+      </w:pPr>
+      <w:rPr>
+        <w:rFonts w:ascii="Wingdings" w:hAnsi="Wingdings" w:hint="default"/>
+      </w:rPr>
+    </w:lvl>
+    <w:lvl w:ilvl="3" w:tplc="0C070001" w:tentative="1">
+      <w:start w:val="1"/>
+      <w:numFmt w:val="bullet"/>
+      <w:lvlText w:val=""/>
+      <w:lvlJc w:val="left"/>
+      <w:pPr>
+        <w:ind w:left="2880" w:hanging="360"/>
+      </w:pPr>
+      <w:rPr>
+        <w:rFonts w:ascii="Symbol" w:hAnsi="Symbol" w:hint="default"/>
+      </w:rPr>
+    </w:lvl>
+    <w:lvl w:ilvl="4" w:tplc="0C070003" w:tentative="1">
+      <w:start w:val="1"/>
+      <w:numFmt w:val="bullet"/>
+      <w:lvlText w:val="o"/>
+      <w:lvlJc w:val="left"/>
+      <w:pPr>
+        <w:ind w:left="3600" w:hanging="360"/>
+      </w:pPr>
+      <w:rPr>
+        <w:rFonts w:ascii="Courier New" w:hAnsi="Courier New" w:cs="Courier New" w:hint="default"/>
+      </w:rPr>
+    </w:lvl>
+    <w:lvl w:ilvl="5" w:tplc="0C070005" w:tentative="1">
+      <w:start w:val="1"/>
+      <w:numFmt w:val="bullet"/>
+      <w:lvlText w:val=""/>
+      <w:lvlJc w:val="left"/>
+      <w:pPr>
+        <w:ind w:left="4320" w:hanging="360"/>
+      </w:pPr>
+      <w:rPr>
+        <w:rFonts w:ascii="Wingdings" w:hAnsi="Wingdings" w:hint="default"/>
+      </w:rPr>
+    </w:lvl>
+    <w:lvl w:ilvl="6" w:tplc="0C070001" w:tentative="1">
+      <w:start w:val="1"/>
+      <w:numFmt w:val="bullet"/>
+      <w:lvlText w:val=""/>
+      <w:lvlJc w:val="left"/>
+      <w:pPr>
+        <w:ind w:left="5040" w:hanging="360"/>
+      </w:pPr>
+      <w:rPr>
+        <w:rFonts w:ascii="Symbol" w:hAnsi="Symbol" w:hint="default"/>
+      </w:rPr>
+    </w:lvl>
+    <w:lvl w:ilvl="7" w:tplc="0C070003" w:tentative="1">
+      <w:start w:val="1"/>
+      <w:numFmt w:val="bullet"/>
+      <w:lvlText w:val="o"/>
+      <w:lvlJc w:val="left"/>
+      <w:pPr>
+        <w:ind w:left="5760" w:hanging="360"/>
+      </w:pPr>
+      <w:rPr>
+        <w:rFonts w:ascii="Courier New" w:hAnsi="Courier New" w:cs="Courier New" w:hint="default"/>
+      </w:rPr>
+    </w:lvl>
+    <w:lvl w:ilvl="8" w:tplc="0C070005" w:tentative="1">
+      <w:start w:val="1"/>
+      <w:numFmt w:val="bullet"/>
+      <w:lvlText w:val=""/>
+      <w:lvlJc w:val="left"/>
+      <w:pPr>
+        <w:ind w:left="6480" w:hanging="360"/>
+      </w:pPr>
+      <w:rPr>
+        <w:rFonts w:ascii="Wingdings" w:hAnsi="Wingdings" w:hint="default"/>
+      </w:rPr>
+    </w:lvl>
+  </w:abstractNum>
+  <w:abstractNum w:abstractNumId="9" w15:restartNumberingAfterBreak="0">
+    <w:nsid w:val="19BC6F80"/>
+    <w:multiLevelType w:val="hybridMultilevel"/>
+    <w:tmpl w:val="A790C7B8"/>
+    <w:lvl w:ilvl="0" w:tplc="0C070001">
+      <w:start w:val="1"/>
+      <w:numFmt w:val="bullet"/>
+      <w:lvlText w:val=""/>
+      <w:lvlJc w:val="left"/>
+      <w:pPr>
+        <w:ind w:left="720" w:hanging="360"/>
+      </w:pPr>
+      <w:rPr>
+        <w:rFonts w:ascii="Symbol" w:hAnsi="Symbol" w:hint="default"/>
+      </w:rPr>
+    </w:lvl>
+    <w:lvl w:ilvl="1" w:tplc="0C070003" w:tentative="1">
+      <w:start w:val="1"/>
+      <w:numFmt w:val="bullet"/>
+      <w:lvlText w:val="o"/>
+      <w:lvlJc w:val="left"/>
+      <w:pPr>
+        <w:ind w:left="1440" w:hanging="360"/>
+      </w:pPr>
+      <w:rPr>
+        <w:rFonts w:ascii="Courier New" w:hAnsi="Courier New" w:cs="Courier New" w:hint="default"/>
+      </w:rPr>
+    </w:lvl>
+    <w:lvl w:ilvl="2" w:tplc="0C070005" w:tentative="1">
+      <w:start w:val="1"/>
+      <w:numFmt w:val="bullet"/>
+      <w:lvlText w:val=""/>
+      <w:lvlJc w:val="left"/>
+      <w:pPr>
+        <w:ind w:left="2160" w:hanging="360"/>
+      </w:pPr>
+      <w:rPr>
+        <w:rFonts w:ascii="Wingdings" w:hAnsi="Wingdings" w:hint="default"/>
+      </w:rPr>
+    </w:lvl>
+    <w:lvl w:ilvl="3" w:tplc="0C070001" w:tentative="1">
+      <w:start w:val="1"/>
+      <w:numFmt w:val="bullet"/>
+      <w:lvlText w:val=""/>
+      <w:lvlJc w:val="left"/>
+      <w:pPr>
+        <w:ind w:left="2880" w:hanging="360"/>
+      </w:pPr>
+      <w:rPr>
+        <w:rFonts w:ascii="Symbol" w:hAnsi="Symbol" w:hint="default"/>
+      </w:rPr>
+    </w:lvl>
+    <w:lvl w:ilvl="4" w:tplc="0C070003" w:tentative="1">
+      <w:start w:val="1"/>
+      <w:numFmt w:val="bullet"/>
+      <w:lvlText w:val="o"/>
+      <w:lvlJc w:val="left"/>
+      <w:pPr>
+        <w:ind w:left="3600" w:hanging="360"/>
+      </w:pPr>
+      <w:rPr>
+        <w:rFonts w:ascii="Courier New" w:hAnsi="Courier New" w:cs="Courier New" w:hint="default"/>
+      </w:rPr>
+    </w:lvl>
+    <w:lvl w:ilvl="5" w:tplc="0C070005" w:tentative="1">
+      <w:start w:val="1"/>
+      <w:numFmt w:val="bullet"/>
+      <w:lvlText w:val=""/>
+      <w:lvlJc w:val="left"/>
+      <w:pPr>
+        <w:ind w:left="4320" w:hanging="360"/>
+      </w:pPr>
+      <w:rPr>
+        <w:rFonts w:ascii="Wingdings" w:hAnsi="Wingdings" w:hint="default"/>
+      </w:rPr>
+    </w:lvl>
+    <w:lvl w:ilvl="6" w:tplc="0C070001" w:tentative="1">
+      <w:start w:val="1"/>
+      <w:numFmt w:val="bullet"/>
+      <w:lvlText w:val=""/>
+      <w:lvlJc w:val="left"/>
+      <w:pPr>
+        <w:ind w:left="5040" w:hanging="360"/>
+      </w:pPr>
+      <w:rPr>
+        <w:rFonts w:ascii="Symbol" w:hAnsi="Symbol" w:hint="default"/>
+      </w:rPr>
+    </w:lvl>
+    <w:lvl w:ilvl="7" w:tplc="0C070003" w:tentative="1">
+      <w:start w:val="1"/>
+      <w:numFmt w:val="bullet"/>
+      <w:lvlText w:val="o"/>
+      <w:lvlJc w:val="left"/>
+      <w:pPr>
+        <w:ind w:left="5760" w:hanging="360"/>
+      </w:pPr>
+      <w:rPr>
+        <w:rFonts w:ascii="Courier New" w:hAnsi="Courier New" w:cs="Courier New" w:hint="default"/>
+      </w:rPr>
+    </w:lvl>
+    <w:lvl w:ilvl="8" w:tplc="0C070005" w:tentative="1">
+      <w:start w:val="1"/>
+      <w:numFmt w:val="bullet"/>
+      <w:lvlText w:val=""/>
+      <w:lvlJc w:val="left"/>
+      <w:pPr>
+        <w:ind w:left="6480" w:hanging="360"/>
+      </w:pPr>
+      <w:rPr>
+        <w:rFonts w:ascii="Wingdings" w:hAnsi="Wingdings" w:hint="default"/>
+      </w:rPr>
+    </w:lvl>
+  </w:abstractNum>
+  <w:abstractNum w:abstractNumId="10" w15:restartNumberingAfterBreak="0">
     <w:nsid w:val="1C32602C"/>
     <w:multiLevelType w:val="hybridMultilevel"/>
     <w:tmpl w:val="95E060A6"/>
@@ -14095,7 +14632,7 @@
       </w:rPr>
     </w:lvl>
   </w:abstractNum>
-  <w:abstractNum w:abstractNumId="9" w15:restartNumberingAfterBreak="0">
+  <w:abstractNum w:abstractNumId="11" w15:restartNumberingAfterBreak="0">
     <w:nsid w:val="23CB4CEC"/>
     <w:multiLevelType w:val="hybridMultilevel"/>
     <w:tmpl w:val="5E58A896"/>
@@ -14181,7 +14718,7 @@
       </w:pPr>
     </w:lvl>
   </w:abstractNum>
-  <w:abstractNum w:abstractNumId="10" w15:restartNumberingAfterBreak="0">
+  <w:abstractNum w:abstractNumId="12" w15:restartNumberingAfterBreak="0">
     <w:nsid w:val="2FA2121F"/>
     <w:multiLevelType w:val="hybridMultilevel"/>
     <w:tmpl w:val="FA00561E"/>
@@ -14267,7 +14804,7 @@
       </w:pPr>
     </w:lvl>
   </w:abstractNum>
-  <w:abstractNum w:abstractNumId="11" w15:restartNumberingAfterBreak="0">
+  <w:abstractNum w:abstractNumId="13" w15:restartNumberingAfterBreak="0">
     <w:nsid w:val="356F28E0"/>
     <w:multiLevelType w:val="hybridMultilevel"/>
     <w:tmpl w:val="8DE612CC"/>
@@ -14353,7 +14890,7 @@
       </w:pPr>
     </w:lvl>
   </w:abstractNum>
-  <w:abstractNum w:abstractNumId="12" w15:restartNumberingAfterBreak="0">
+  <w:abstractNum w:abstractNumId="14" w15:restartNumberingAfterBreak="0">
     <w:nsid w:val="38321053"/>
     <w:multiLevelType w:val="hybridMultilevel"/>
     <w:tmpl w:val="FF922E62"/>
@@ -14439,7 +14976,7 @@
       </w:pPr>
     </w:lvl>
   </w:abstractNum>
-  <w:abstractNum w:abstractNumId="13" w15:restartNumberingAfterBreak="0">
+  <w:abstractNum w:abstractNumId="15" w15:restartNumberingAfterBreak="0">
     <w:nsid w:val="45191AC7"/>
     <w:multiLevelType w:val="hybridMultilevel"/>
     <w:tmpl w:val="D07EFDFA"/>
@@ -14552,7 +15089,7 @@
       </w:rPr>
     </w:lvl>
   </w:abstractNum>
-  <w:abstractNum w:abstractNumId="14" w15:restartNumberingAfterBreak="0">
+  <w:abstractNum w:abstractNumId="16" w15:restartNumberingAfterBreak="0">
     <w:nsid w:val="4FBB7854"/>
     <w:multiLevelType w:val="hybridMultilevel"/>
     <w:tmpl w:val="26F624BE"/>
@@ -14638,7 +15175,7 @@
       </w:pPr>
     </w:lvl>
   </w:abstractNum>
-  <w:abstractNum w:abstractNumId="15" w15:restartNumberingAfterBreak="0">
+  <w:abstractNum w:abstractNumId="17" w15:restartNumberingAfterBreak="0">
     <w:nsid w:val="52FC63ED"/>
     <w:multiLevelType w:val="hybridMultilevel"/>
     <w:tmpl w:val="693A6840"/>
@@ -14751,7 +15288,7 @@
       </w:rPr>
     </w:lvl>
   </w:abstractNum>
-  <w:abstractNum w:abstractNumId="16" w15:restartNumberingAfterBreak="0">
+  <w:abstractNum w:abstractNumId="18" w15:restartNumberingAfterBreak="0">
     <w:nsid w:val="53872B58"/>
     <w:multiLevelType w:val="hybridMultilevel"/>
     <w:tmpl w:val="FD6EFCA6"/>
@@ -14837,7 +15374,7 @@
       </w:pPr>
     </w:lvl>
   </w:abstractNum>
-  <w:abstractNum w:abstractNumId="17" w15:restartNumberingAfterBreak="0">
+  <w:abstractNum w:abstractNumId="19" w15:restartNumberingAfterBreak="0">
     <w:nsid w:val="54877C27"/>
     <w:multiLevelType w:val="multilevel"/>
     <w:tmpl w:val="F49C991E"/>
@@ -14959,7 +15496,7 @@
       </w:rPr>
     </w:lvl>
   </w:abstractNum>
-  <w:abstractNum w:abstractNumId="18" w15:restartNumberingAfterBreak="0">
+  <w:abstractNum w:abstractNumId="20" w15:restartNumberingAfterBreak="0">
     <w:nsid w:val="5CBC7426"/>
     <w:multiLevelType w:val="hybridMultilevel"/>
     <w:tmpl w:val="633A1108"/>
@@ -15072,7 +15609,7 @@
       </w:rPr>
     </w:lvl>
   </w:abstractNum>
-  <w:abstractNum w:abstractNumId="19" w15:restartNumberingAfterBreak="0">
+  <w:abstractNum w:abstractNumId="21" w15:restartNumberingAfterBreak="0">
     <w:nsid w:val="637E2547"/>
     <w:multiLevelType w:val="hybridMultilevel"/>
     <w:tmpl w:val="88AC9B72"/>
@@ -15185,7 +15722,7 @@
       </w:rPr>
     </w:lvl>
   </w:abstractNum>
-  <w:abstractNum w:abstractNumId="20" w15:restartNumberingAfterBreak="0">
+  <w:abstractNum w:abstractNumId="22" w15:restartNumberingAfterBreak="0">
     <w:nsid w:val="638825AE"/>
     <w:multiLevelType w:val="hybridMultilevel"/>
     <w:tmpl w:val="8F900D6E"/>
@@ -15298,7 +15835,7 @@
       </w:rPr>
     </w:lvl>
   </w:abstractNum>
-  <w:abstractNum w:abstractNumId="21" w15:restartNumberingAfterBreak="0">
+  <w:abstractNum w:abstractNumId="23" w15:restartNumberingAfterBreak="0">
     <w:nsid w:val="658D1684"/>
     <w:multiLevelType w:val="hybridMultilevel"/>
     <w:tmpl w:val="156ADA70"/>
@@ -15411,7 +15948,7 @@
       </w:rPr>
     </w:lvl>
   </w:abstractNum>
-  <w:abstractNum w:abstractNumId="22" w15:restartNumberingAfterBreak="0">
+  <w:abstractNum w:abstractNumId="24" w15:restartNumberingAfterBreak="0">
     <w:nsid w:val="692C00AA"/>
     <w:multiLevelType w:val="hybridMultilevel"/>
     <w:tmpl w:val="1F381A0E"/>
@@ -15524,7 +16061,7 @@
       </w:rPr>
     </w:lvl>
   </w:abstractNum>
-  <w:abstractNum w:abstractNumId="23" w15:restartNumberingAfterBreak="0">
+  <w:abstractNum w:abstractNumId="25" w15:restartNumberingAfterBreak="0">
     <w:nsid w:val="698E4596"/>
     <w:multiLevelType w:val="hybridMultilevel"/>
     <w:tmpl w:val="9D94D5C2"/>
@@ -15637,7 +16174,7 @@
       </w:rPr>
     </w:lvl>
   </w:abstractNum>
-  <w:abstractNum w:abstractNumId="24" w15:restartNumberingAfterBreak="0">
+  <w:abstractNum w:abstractNumId="26" w15:restartNumberingAfterBreak="0">
     <w:nsid w:val="6B4F7C2A"/>
     <w:multiLevelType w:val="hybridMultilevel"/>
     <w:tmpl w:val="7AFED352"/>
@@ -15750,7 +16287,7 @@
       </w:rPr>
     </w:lvl>
   </w:abstractNum>
-  <w:abstractNum w:abstractNumId="25" w15:restartNumberingAfterBreak="0">
+  <w:abstractNum w:abstractNumId="27" w15:restartNumberingAfterBreak="0">
     <w:nsid w:val="73F66B84"/>
     <w:multiLevelType w:val="hybridMultilevel"/>
     <w:tmpl w:val="156AD58C"/>
@@ -15863,7 +16400,7 @@
       </w:rPr>
     </w:lvl>
   </w:abstractNum>
-  <w:abstractNum w:abstractNumId="26" w15:restartNumberingAfterBreak="0">
+  <w:abstractNum w:abstractNumId="28" w15:restartNumberingAfterBreak="0">
     <w:nsid w:val="77496DCB"/>
     <w:multiLevelType w:val="hybridMultilevel"/>
     <w:tmpl w:val="8B8634A4"/>
@@ -15976,7 +16513,7 @@
       </w:rPr>
     </w:lvl>
   </w:abstractNum>
-  <w:abstractNum w:abstractNumId="27" w15:restartNumberingAfterBreak="0">
+  <w:abstractNum w:abstractNumId="29" w15:restartNumberingAfterBreak="0">
     <w:nsid w:val="7A3E685B"/>
     <w:multiLevelType w:val="hybridMultilevel"/>
     <w:tmpl w:val="3312A0DE"/>
@@ -16065,7 +16602,7 @@
       </w:pPr>
     </w:lvl>
   </w:abstractNum>
-  <w:abstractNum w:abstractNumId="28" w15:restartNumberingAfterBreak="0">
+  <w:abstractNum w:abstractNumId="30" w15:restartNumberingAfterBreak="0">
     <w:nsid w:val="7AE61132"/>
     <w:multiLevelType w:val="hybridMultilevel"/>
     <w:tmpl w:val="DD22E4B8"/>
@@ -16178,7 +16715,7 @@
       </w:rPr>
     </w:lvl>
   </w:abstractNum>
-  <w:abstractNum w:abstractNumId="29" w15:restartNumberingAfterBreak="0">
+  <w:abstractNum w:abstractNumId="31" w15:restartNumberingAfterBreak="0">
     <w:nsid w:val="7C053140"/>
     <w:multiLevelType w:val="hybridMultilevel"/>
     <w:tmpl w:val="485E8B54"/>
@@ -16291,7 +16828,7 @@
       </w:rPr>
     </w:lvl>
   </w:abstractNum>
-  <w:abstractNum w:abstractNumId="30" w15:restartNumberingAfterBreak="0">
+  <w:abstractNum w:abstractNumId="32" w15:restartNumberingAfterBreak="0">
     <w:nsid w:val="7CE65DB0"/>
     <w:multiLevelType w:val="hybridMultilevel"/>
     <w:tmpl w:val="DDD6E3F2"/>
@@ -16377,7 +16914,7 @@
       </w:pPr>
     </w:lvl>
   </w:abstractNum>
-  <w:abstractNum w:abstractNumId="31" w15:restartNumberingAfterBreak="0">
+  <w:abstractNum w:abstractNumId="33" w15:restartNumberingAfterBreak="0">
     <w:nsid w:val="7E4328A8"/>
     <w:multiLevelType w:val="hybridMultilevel"/>
     <w:tmpl w:val="D2DCCEDA"/>
@@ -16464,19 +17001,19 @@
     </w:lvl>
   </w:abstractNum>
   <w:num w:numId="1">
-    <w:abstractNumId w:val="17"/>
+    <w:abstractNumId w:val="19"/>
   </w:num>
   <w:num w:numId="2">
     <w:abstractNumId w:val="6"/>
   </w:num>
   <w:num w:numId="3">
-    <w:abstractNumId w:val="27"/>
+    <w:abstractNumId w:val="29"/>
   </w:num>
   <w:num w:numId="4">
     <w:abstractNumId w:val="5"/>
   </w:num>
   <w:num w:numId="5">
-    <w:abstractNumId w:val="22"/>
+    <w:abstractNumId w:val="24"/>
   </w:num>
   <w:num w:numId="6">
     <w:abstractNumId w:val="0"/>
@@ -16485,81 +17022,87 @@
     <w:abstractNumId w:val="2"/>
   </w:num>
   <w:num w:numId="8">
-    <w:abstractNumId w:val="30"/>
+    <w:abstractNumId w:val="32"/>
   </w:num>
   <w:num w:numId="9">
-    <w:abstractNumId w:val="16"/>
+    <w:abstractNumId w:val="18"/>
   </w:num>
   <w:num w:numId="10">
-    <w:abstractNumId w:val="23"/>
+    <w:abstractNumId w:val="25"/>
   </w:num>
   <w:num w:numId="11">
     <w:abstractNumId w:val="4"/>
   </w:num>
   <w:num w:numId="12">
-    <w:abstractNumId w:val="24"/>
+    <w:abstractNumId w:val="26"/>
   </w:num>
   <w:num w:numId="13">
-    <w:abstractNumId w:val="10"/>
+    <w:abstractNumId w:val="12"/>
   </w:num>
   <w:num w:numId="14">
-    <w:abstractNumId w:val="25"/>
+    <w:abstractNumId w:val="27"/>
   </w:num>
   <w:num w:numId="15">
     <w:abstractNumId w:val="1"/>
   </w:num>
   <w:num w:numId="16">
+    <w:abstractNumId w:val="17"/>
+  </w:num>
+  <w:num w:numId="17">
     <w:abstractNumId w:val="15"/>
   </w:num>
-  <w:num w:numId="17">
-    <w:abstractNumId w:val="13"/>
-  </w:num>
   <w:num w:numId="18">
-    <w:abstractNumId w:val="18"/>
+    <w:abstractNumId w:val="20"/>
   </w:num>
   <w:num w:numId="19">
     <w:abstractNumId w:val="3"/>
   </w:num>
   <w:num w:numId="20">
+    <w:abstractNumId w:val="30"/>
+  </w:num>
+  <w:num w:numId="21">
     <w:abstractNumId w:val="28"/>
   </w:num>
-  <w:num w:numId="21">
-    <w:abstractNumId w:val="26"/>
-  </w:num>
   <w:num w:numId="22">
-    <w:abstractNumId w:val="29"/>
+    <w:abstractNumId w:val="31"/>
   </w:num>
   <w:num w:numId="23">
-    <w:abstractNumId w:val="17"/>
+    <w:abstractNumId w:val="19"/>
   </w:num>
   <w:num w:numId="24">
-    <w:abstractNumId w:val="19"/>
+    <w:abstractNumId w:val="21"/>
   </w:num>
   <w:num w:numId="25">
-    <w:abstractNumId w:val="11"/>
+    <w:abstractNumId w:val="13"/>
   </w:num>
   <w:num w:numId="26">
     <w:abstractNumId w:val="7"/>
   </w:num>
   <w:num w:numId="27">
-    <w:abstractNumId w:val="12"/>
+    <w:abstractNumId w:val="14"/>
   </w:num>
   <w:num w:numId="28">
+    <w:abstractNumId w:val="11"/>
+  </w:num>
+  <w:num w:numId="29">
+    <w:abstractNumId w:val="33"/>
+  </w:num>
+  <w:num w:numId="30">
+    <w:abstractNumId w:val="16"/>
+  </w:num>
+  <w:num w:numId="31">
+    <w:abstractNumId w:val="23"/>
+  </w:num>
+  <w:num w:numId="32">
+    <w:abstractNumId w:val="22"/>
+  </w:num>
+  <w:num w:numId="33">
+    <w:abstractNumId w:val="10"/>
+  </w:num>
+  <w:num w:numId="34">
     <w:abstractNumId w:val="9"/>
   </w:num>
-  <w:num w:numId="29">
-    <w:abstractNumId w:val="31"/>
-  </w:num>
-  <w:num w:numId="30">
-    <w:abstractNumId w:val="14"/>
-  </w:num>
-  <w:num w:numId="31">
-    <w:abstractNumId w:val="21"/>
-  </w:num>
-  <w:num w:numId="32">
-    <w:abstractNumId w:val="20"/>
-  </w:num>
-  <w:num w:numId="33">
+  <w:num w:numId="35">
     <w:abstractNumId w:val="8"/>
   </w:num>
 </w:numbering>
@@ -17694,11 +18237,12 @@
     <w:basedOn w:val="Absatz-Standardschriftart"/>
     <w:uiPriority w:val="20"/>
     <w:qFormat/>
-    <w:rsid w:val="003F3338"/>
+    <w:rsid w:val="00624260"/>
     <w:rPr>
       <w:b/>
       <w:i w:val="0"/>
       <w:iCs/>
+      <w:u w:val="single"/>
     </w:rPr>
   </w:style>
   <w:style w:type="character" w:styleId="Fett">
@@ -18053,7 +18597,7 @@
 </file>
 
 <file path=customXml/itemProps1.xml><?xml version="1.0" encoding="utf-8"?>
-<ds:datastoreItem xmlns:ds="http://schemas.openxmlformats.org/officeDocument/2006/customXml" ds:itemID="{4F6B8A02-D783-E447-A440-0910D725692D}">
+<ds:datastoreItem xmlns:ds="http://schemas.openxmlformats.org/officeDocument/2006/customXml" ds:itemID="{A44287F8-3ECE-455C-BC65-0AE974A91B0B}">
   <ds:schemaRefs>
     <ds:schemaRef ds:uri="http://schemas.openxmlformats.org/officeDocument/2006/bibliography"/>
   </ds:schemaRefs>

</xml_diff>

<commit_message>
Worked on User-View documentation
</commit_message>
<xml_diff>
--- a/DA-Buch/Diplomarbeit-Höller-Werth.docx
+++ b/DA-Buch/Diplomarbeit-Höller-Werth.docx
@@ -2390,8 +2390,19 @@
                 <w:szCs w:val="16"/>
                 <w:lang w:val="de-AT"/>
               </w:rPr>
-              <w:t>Abteilungsvorstand/Abteilungsvorständin</w:t>
+              <w:t>Abteilungsvorstand/</w:t>
             </w:r>
+            <w:proofErr w:type="spellStart"/>
+            <w:r>
+              <w:rPr>
+                <w:rFonts w:cs="Arial"/>
+                <w:sz w:val="16"/>
+                <w:szCs w:val="16"/>
+                <w:lang w:val="de-AT"/>
+              </w:rPr>
+              <w:t>Abteilungsvorständin</w:t>
+            </w:r>
+            <w:proofErr w:type="spellEnd"/>
           </w:p>
           <w:p>
             <w:pPr>
@@ -3666,6 +3677,7 @@
                 <w:lang w:val="de-AT"/>
               </w:rPr>
             </w:pPr>
+            <w:proofErr w:type="spellStart"/>
             <w:r>
               <w:rPr>
                 <w:rFonts w:cs="Arial"/>
@@ -3673,7 +3685,17 @@
                 <w:szCs w:val="22"/>
                 <w:lang w:val="de-AT"/>
               </w:rPr>
-              <w:t>Author(s)</w:t>
+              <w:t>Author</w:t>
+            </w:r>
+            <w:proofErr w:type="spellEnd"/>
+            <w:r>
+              <w:rPr>
+                <w:rFonts w:cs="Arial"/>
+                <w:sz w:val="22"/>
+                <w:szCs w:val="22"/>
+                <w:lang w:val="de-AT"/>
+              </w:rPr>
+              <w:t>(s)</w:t>
             </w:r>
           </w:p>
         </w:tc>
@@ -3760,8 +3782,19 @@
                 <w:szCs w:val="22"/>
                 <w:lang w:val="de-AT"/>
               </w:rPr>
-              <w:t>Academic year</w:t>
+              <w:t xml:space="preserve">Academic </w:t>
             </w:r>
+            <w:proofErr w:type="spellStart"/>
+            <w:r>
+              <w:rPr>
+                <w:rFonts w:cs="Arial"/>
+                <w:sz w:val="22"/>
+                <w:szCs w:val="22"/>
+                <w:lang w:val="de-AT"/>
+              </w:rPr>
+              <w:t>year</w:t>
+            </w:r>
+            <w:proofErr w:type="spellEnd"/>
           </w:p>
         </w:tc>
         <w:tc>
@@ -3874,8 +3907,19 @@
                 <w:szCs w:val="22"/>
                 <w:lang w:val="de-AT"/>
               </w:rPr>
-              <w:t>Co-operation partners</w:t>
+              <w:t xml:space="preserve">Co-operation </w:t>
             </w:r>
+            <w:proofErr w:type="spellStart"/>
+            <w:r>
+              <w:rPr>
+                <w:rFonts w:cs="Arial"/>
+                <w:sz w:val="22"/>
+                <w:szCs w:val="22"/>
+                <w:lang w:val="de-AT"/>
+              </w:rPr>
+              <w:t>partners</w:t>
+            </w:r>
+            <w:proofErr w:type="spellEnd"/>
           </w:p>
         </w:tc>
         <w:tc>
@@ -3947,6 +3991,7 @@
                 <w:lang w:val="de-AT"/>
               </w:rPr>
             </w:pPr>
+            <w:proofErr w:type="spellStart"/>
             <w:r>
               <w:rPr>
                 <w:rFonts w:cs="Arial"/>
@@ -3954,8 +3999,49 @@
                 <w:szCs w:val="22"/>
                 <w:lang w:val="de-AT"/>
               </w:rPr>
-              <w:t>Assignment of tasks</w:t>
+              <w:t>Assignment</w:t>
             </w:r>
+            <w:proofErr w:type="spellEnd"/>
+            <w:r>
+              <w:rPr>
+                <w:rFonts w:cs="Arial"/>
+                <w:sz w:val="22"/>
+                <w:szCs w:val="22"/>
+                <w:lang w:val="de-AT"/>
+              </w:rPr>
+              <w:t xml:space="preserve"> </w:t>
+            </w:r>
+            <w:proofErr w:type="spellStart"/>
+            <w:r>
+              <w:rPr>
+                <w:rFonts w:cs="Arial"/>
+                <w:sz w:val="22"/>
+                <w:szCs w:val="22"/>
+                <w:lang w:val="de-AT"/>
+              </w:rPr>
+              <w:t>of</w:t>
+            </w:r>
+            <w:proofErr w:type="spellEnd"/>
+            <w:r>
+              <w:rPr>
+                <w:rFonts w:cs="Arial"/>
+                <w:sz w:val="22"/>
+                <w:szCs w:val="22"/>
+                <w:lang w:val="de-AT"/>
+              </w:rPr>
+              <w:t xml:space="preserve"> </w:t>
+            </w:r>
+            <w:proofErr w:type="spellStart"/>
+            <w:r>
+              <w:rPr>
+                <w:rFonts w:cs="Arial"/>
+                <w:sz w:val="22"/>
+                <w:szCs w:val="22"/>
+                <w:lang w:val="de-AT"/>
+              </w:rPr>
+              <w:t>tasks</w:t>
+            </w:r>
+            <w:proofErr w:type="spellEnd"/>
           </w:p>
         </w:tc>
         <w:tc>
@@ -4207,6 +4293,7 @@
                 <w:lang w:val="de-AT"/>
               </w:rPr>
             </w:pPr>
+            <w:proofErr w:type="spellStart"/>
             <w:r>
               <w:rPr>
                 <w:rFonts w:cs="Arial"/>
@@ -4216,6 +4303,7 @@
               </w:rPr>
               <w:t>Results</w:t>
             </w:r>
+            <w:proofErr w:type="spellEnd"/>
           </w:p>
         </w:tc>
         <w:tc>
@@ -4569,6 +4657,7 @@
                 <w:lang w:val="de-AT"/>
               </w:rPr>
             </w:pPr>
+            <w:proofErr w:type="spellStart"/>
             <w:r>
               <w:rPr>
                 <w:rFonts w:cs="Arial"/>
@@ -4576,8 +4665,29 @@
                 <w:szCs w:val="22"/>
                 <w:lang w:val="de-AT"/>
               </w:rPr>
-              <w:t>Participation in competitions</w:t>
+              <w:t>Participation</w:t>
             </w:r>
+            <w:proofErr w:type="spellEnd"/>
+            <w:r>
+              <w:rPr>
+                <w:rFonts w:cs="Arial"/>
+                <w:sz w:val="22"/>
+                <w:szCs w:val="22"/>
+                <w:lang w:val="de-AT"/>
+              </w:rPr>
+              <w:t xml:space="preserve"> in </w:t>
+            </w:r>
+            <w:proofErr w:type="spellStart"/>
+            <w:r>
+              <w:rPr>
+                <w:rFonts w:cs="Arial"/>
+                <w:sz w:val="22"/>
+                <w:szCs w:val="22"/>
+                <w:lang w:val="de-AT"/>
+              </w:rPr>
+              <w:t>competitions</w:t>
+            </w:r>
+            <w:proofErr w:type="spellEnd"/>
           </w:p>
           <w:p>
             <w:pPr>
@@ -5049,6 +5159,7 @@
                 <w:lang w:val="de-AT"/>
               </w:rPr>
             </w:pPr>
+            <w:proofErr w:type="spellStart"/>
             <w:r>
               <w:rPr>
                 <w:rFonts w:cs="Arial"/>
@@ -5056,8 +5167,29 @@
                 <w:szCs w:val="22"/>
                 <w:lang w:val="de-AT"/>
               </w:rPr>
-              <w:t>Accessibility of</w:t>
+              <w:t>Accessibility</w:t>
             </w:r>
+            <w:proofErr w:type="spellEnd"/>
+            <w:r>
+              <w:rPr>
+                <w:rFonts w:cs="Arial"/>
+                <w:sz w:val="22"/>
+                <w:szCs w:val="22"/>
+                <w:lang w:val="de-AT"/>
+              </w:rPr>
+              <w:t xml:space="preserve"> </w:t>
+            </w:r>
+            <w:proofErr w:type="spellStart"/>
+            <w:r>
+              <w:rPr>
+                <w:rFonts w:cs="Arial"/>
+                <w:sz w:val="22"/>
+                <w:szCs w:val="22"/>
+                <w:lang w:val="de-AT"/>
+              </w:rPr>
+              <w:t>of</w:t>
+            </w:r>
+            <w:proofErr w:type="spellEnd"/>
           </w:p>
           <w:p>
             <w:pPr>
@@ -5166,6 +5298,7 @@
                 <w:lang w:val="de-AT"/>
               </w:rPr>
             </w:pPr>
+            <w:proofErr w:type="spellStart"/>
             <w:r>
               <w:rPr>
                 <w:rFonts w:cs="Arial"/>
@@ -5175,6 +5308,7 @@
               </w:rPr>
               <w:t>Approval</w:t>
             </w:r>
+            <w:proofErr w:type="spellEnd"/>
           </w:p>
           <w:p>
             <w:pPr>
@@ -5192,7 +5326,25 @@
                 <w:sz w:val="16"/>
                 <w:lang w:val="de-AT"/>
               </w:rPr>
-              <w:t>(Date / Signature)</w:t>
+              <w:t xml:space="preserve">(Date / </w:t>
+            </w:r>
+            <w:proofErr w:type="spellStart"/>
+            <w:r>
+              <w:rPr>
+                <w:rFonts w:cs="Arial"/>
+                <w:sz w:val="16"/>
+                <w:lang w:val="de-AT"/>
+              </w:rPr>
+              <w:t>Signature</w:t>
+            </w:r>
+            <w:proofErr w:type="spellEnd"/>
+            <w:r>
+              <w:rPr>
+                <w:rFonts w:cs="Arial"/>
+                <w:sz w:val="16"/>
+                <w:lang w:val="de-AT"/>
+              </w:rPr>
+              <w:t>)</w:t>
             </w:r>
           </w:p>
         </w:tc>
@@ -5219,6 +5371,7 @@
                 <w:lang w:val="de-AT"/>
               </w:rPr>
             </w:pPr>
+            <w:proofErr w:type="spellStart"/>
             <w:r>
               <w:rPr>
                 <w:rFonts w:cs="Arial"/>
@@ -5227,6 +5380,7 @@
               </w:rPr>
               <w:t>Examiner</w:t>
             </w:r>
+            <w:proofErr w:type="spellEnd"/>
           </w:p>
           <w:p>
             <w:pPr>
@@ -5278,7 +5432,25 @@
                 <w:sz w:val="16"/>
                 <w:lang w:val="de-AT"/>
               </w:rPr>
-              <w:t>Head of  College / Department</w:t>
+              <w:t xml:space="preserve">Head </w:t>
+            </w:r>
+            <w:proofErr w:type="spellStart"/>
+            <w:r>
+              <w:rPr>
+                <w:rFonts w:cs="Arial"/>
+                <w:sz w:val="16"/>
+                <w:lang w:val="de-AT"/>
+              </w:rPr>
+              <w:t>of</w:t>
+            </w:r>
+            <w:proofErr w:type="spellEnd"/>
+            <w:r>
+              <w:rPr>
+                <w:rFonts w:cs="Arial"/>
+                <w:sz w:val="16"/>
+                <w:lang w:val="de-AT"/>
+              </w:rPr>
+              <w:t xml:space="preserve">  College / Department</w:t>
             </w:r>
           </w:p>
           <w:p>
@@ -6762,14 +6934,27 @@
                             <w:r>
                               <w:t xml:space="preserve">Abbildung </w:t>
                             </w:r>
-                            <w:fldSimple w:instr=" SEQ Abbildung \* ARABIC ">
-                              <w:r>
-                                <w:rPr>
-                                  <w:noProof/>
-                                </w:rPr>
-                                <w:t>1</w:t>
-                              </w:r>
-                            </w:fldSimple>
+                            <w:r>
+                              <w:fldChar w:fldCharType="begin"/>
+                            </w:r>
+                            <w:r>
+                              <w:instrText xml:space="preserve"> SEQ Abbildung \* ARABIC </w:instrText>
+                            </w:r>
+                            <w:r>
+                              <w:fldChar w:fldCharType="separate"/>
+                            </w:r>
+                            <w:r>
+                              <w:rPr>
+                                <w:noProof/>
+                              </w:rPr>
+                              <w:t>1</w:t>
+                            </w:r>
+                            <w:r>
+                              <w:rPr>
+                                <w:noProof/>
+                              </w:rPr>
+                              <w:fldChar w:fldCharType="end"/>
+                            </w:r>
                             <w:r>
                               <w:t>: Christian Höller</w:t>
                             </w:r>
@@ -6805,14 +6990,27 @@
                       <w:r>
                         <w:t xml:space="preserve">Abbildung </w:t>
                       </w:r>
-                      <w:fldSimple w:instr=" SEQ Abbildung \* ARABIC ">
-                        <w:r>
-                          <w:rPr>
-                            <w:noProof/>
-                          </w:rPr>
-                          <w:t>1</w:t>
-                        </w:r>
-                      </w:fldSimple>
+                      <w:r>
+                        <w:fldChar w:fldCharType="begin"/>
+                      </w:r>
+                      <w:r>
+                        <w:instrText xml:space="preserve"> SEQ Abbildung \* ARABIC </w:instrText>
+                      </w:r>
+                      <w:r>
+                        <w:fldChar w:fldCharType="separate"/>
+                      </w:r>
+                      <w:r>
+                        <w:rPr>
+                          <w:noProof/>
+                        </w:rPr>
+                        <w:t>1</w:t>
+                      </w:r>
+                      <w:r>
+                        <w:rPr>
+                          <w:noProof/>
+                        </w:rPr>
+                        <w:fldChar w:fldCharType="end"/>
+                      </w:r>
                       <w:r>
                         <w:t>: Christian Höller</w:t>
                       </w:r>
@@ -7139,18 +7337,36 @@
       <w:pPr>
         <w:pStyle w:val="berschrift3"/>
       </w:pPr>
+      <w:proofErr w:type="spellStart"/>
       <w:r>
         <w:t>SignalR</w:t>
       </w:r>
-    </w:p>
-    <w:p>
-      <w:r>
-        <w:t>Da zwei Klassen gleichzeitig besprochen werden, sind auch zwei Clients gleichzeitig auf der Moderator-Seite angemeldet. Um den Austausch von Informationen zwischen den Clients zu ermöglichen, kommt hier erstmals die Softwarebibliothek „SignalR“ zum Einsatz.</w:t>
-      </w:r>
-    </w:p>
-    <w:p>
-      <w:r>
-        <w:t>Die Bibliothek ermöglicht es nun Informationen wie die Überschneidungen, stets aktuell an den anderen Client zu übergeben. Die Steuerungs-Seite ist so aufgebaut, dass alle Daten mithilfe von SignalR erneuert werden.</w:t>
+      <w:proofErr w:type="spellEnd"/>
+    </w:p>
+    <w:p>
+      <w:r>
+        <w:t>Da zwei Klassen gleichzeitig besprochen werden, sind auch zwei Clients gleichzeitig auf der Moderator-Seite angemeldet. Um den Austausch von Informationen zwischen den Clients zu ermöglichen, kommt hier erstmals die Softwarebibliothek „</w:t>
+      </w:r>
+      <w:proofErr w:type="spellStart"/>
+      <w:r>
+        <w:t>SignalR</w:t>
+      </w:r>
+      <w:proofErr w:type="spellEnd"/>
+      <w:r>
+        <w:t>“ zum Einsatz.</w:t>
+      </w:r>
+    </w:p>
+    <w:p>
+      <w:r>
+        <w:t xml:space="preserve">Die Bibliothek ermöglicht es nun Informationen wie die Überschneidungen, stets aktuell an den anderen Client zu übergeben. Die Steuerungs-Seite ist so aufgebaut, dass alle Daten mithilfe von </w:t>
+      </w:r>
+      <w:proofErr w:type="spellStart"/>
+      <w:r>
+        <w:t>SignalR</w:t>
+      </w:r>
+      <w:proofErr w:type="spellEnd"/>
+      <w:r>
+        <w:t xml:space="preserve"> erneuert werden.</w:t>
       </w:r>
     </w:p>
     <w:p/>
@@ -7236,7 +7452,15 @@
     </w:p>
     <w:p>
       <w:r>
-        <w:t>Diese Klasse wurde in dem Ordner „Hubs“ erstellt und trägt den Namen „MainHub“. Hier werden alle asynchronen Methoden, welche mit JavaScript kommunizieren, implementiert.</w:t>
+        <w:t>Diese Klasse wurde in dem Ordner „Hubs“ erstellt und trägt den Namen „</w:t>
+      </w:r>
+      <w:proofErr w:type="spellStart"/>
+      <w:r>
+        <w:t>MainHub</w:t>
+      </w:r>
+      <w:proofErr w:type="spellEnd"/>
+      <w:r>
+        <w:t>“. Hier werden alle asynchronen Methoden, welche mit JavaScript kommunizieren, implementiert.</w:t>
       </w:r>
     </w:p>
     <w:p>
@@ -7291,7 +7515,21 @@
         <w:rPr>
           <w:rStyle w:val="Hervorhebung"/>
         </w:rPr>
-        <w:t>Einstellungen in der „Startup.cs“ Datei</w:t>
+        <w:t>Einstellungen in der „</w:t>
+      </w:r>
+      <w:proofErr w:type="spellStart"/>
+      <w:r>
+        <w:rPr>
+          <w:rStyle w:val="Hervorhebung"/>
+        </w:rPr>
+        <w:t>Startup.cs</w:t>
+      </w:r>
+      <w:proofErr w:type="spellEnd"/>
+      <w:r>
+        <w:rPr>
+          <w:rStyle w:val="Hervorhebung"/>
+        </w:rPr>
+        <w:t>“ Datei</w:t>
       </w:r>
     </w:p>
     <w:p>
@@ -7675,14 +7913,27 @@
       <w:r>
         <w:t xml:space="preserve">Abbildung </w:t>
       </w:r>
-      <w:fldSimple w:instr=" SEQ Abbildung \* ARABIC ">
-        <w:r>
-          <w:rPr>
-            <w:noProof/>
-          </w:rPr>
-          <w:t>3</w:t>
-        </w:r>
-      </w:fldSimple>
+      <w:r>
+        <w:fldChar w:fldCharType="begin"/>
+      </w:r>
+      <w:r>
+        <w:instrText xml:space="preserve"> SEQ Abbildung \* ARABIC </w:instrText>
+      </w:r>
+      <w:r>
+        <w:fldChar w:fldCharType="separate"/>
+      </w:r>
+      <w:r>
+        <w:rPr>
+          <w:noProof/>
+        </w:rPr>
+        <w:t>3</w:t>
+      </w:r>
+      <w:r>
+        <w:rPr>
+          <w:noProof/>
+        </w:rPr>
+        <w:fldChar w:fldCharType="end"/>
+      </w:r>
       <w:r>
         <w:t>: HTML-Code Darstellung der Räume</w:t>
       </w:r>
@@ -7757,14 +8008,27 @@
                             <w:r>
                               <w:t xml:space="preserve">Abbildung </w:t>
                             </w:r>
-                            <w:fldSimple w:instr=" SEQ Abbildung \* ARABIC ">
-                              <w:r>
-                                <w:rPr>
-                                  <w:noProof/>
-                                </w:rPr>
-                                <w:t>4</w:t>
-                              </w:r>
-                            </w:fldSimple>
+                            <w:r>
+                              <w:fldChar w:fldCharType="begin"/>
+                            </w:r>
+                            <w:r>
+                              <w:instrText xml:space="preserve"> SEQ Abbildung \* ARABIC </w:instrText>
+                            </w:r>
+                            <w:r>
+                              <w:fldChar w:fldCharType="separate"/>
+                            </w:r>
+                            <w:r>
+                              <w:rPr>
+                                <w:noProof/>
+                              </w:rPr>
+                              <w:t>4</w:t>
+                            </w:r>
+                            <w:r>
+                              <w:rPr>
+                                <w:noProof/>
+                              </w:rPr>
+                              <w:fldChar w:fldCharType="end"/>
+                            </w:r>
                             <w:r>
                               <w:t>: C# Code Weiterleitung zu Moderator</w:t>
                             </w:r>
@@ -7798,14 +8062,27 @@
                       <w:r>
                         <w:t xml:space="preserve">Abbildung </w:t>
                       </w:r>
-                      <w:fldSimple w:instr=" SEQ Abbildung \* ARABIC ">
-                        <w:r>
-                          <w:rPr>
-                            <w:noProof/>
-                          </w:rPr>
-                          <w:t>4</w:t>
-                        </w:r>
-                      </w:fldSimple>
+                      <w:r>
+                        <w:fldChar w:fldCharType="begin"/>
+                      </w:r>
+                      <w:r>
+                        <w:instrText xml:space="preserve"> SEQ Abbildung \* ARABIC </w:instrText>
+                      </w:r>
+                      <w:r>
+                        <w:fldChar w:fldCharType="separate"/>
+                      </w:r>
+                      <w:r>
+                        <w:rPr>
+                          <w:noProof/>
+                        </w:rPr>
+                        <w:t>4</w:t>
+                      </w:r>
+                      <w:r>
+                        <w:rPr>
+                          <w:noProof/>
+                        </w:rPr>
+                        <w:fldChar w:fldCharType="end"/>
+                      </w:r>
                       <w:r>
                         <w:t>: C# Code Weiterleitung zu Moderator</w:t>
                       </w:r>
@@ -8097,19 +8374,15 @@
     <w:p/>
     <w:p>
       <w:r>
-        <w:t>D</w:t>
-      </w:r>
-      <w:r>
-        <w:t xml:space="preserve">ie </w:t>
-      </w:r>
-      <w:r>
-        <w:t xml:space="preserve">Methode </w:t>
-      </w:r>
-      <w:r>
-        <w:t xml:space="preserve">„GetCurrentRoom“ </w:t>
-      </w:r>
-      <w:r>
-        <w:t>liest den Wert für den Raum aus der URL, da dieser ja von der Raumauswahl mitgegeben wurde.</w:t>
+        <w:t>Die Methode „</w:t>
+      </w:r>
+      <w:proofErr w:type="spellStart"/>
+      <w:r>
+        <w:t>GetCurrentRoom</w:t>
+      </w:r>
+      <w:proofErr w:type="spellEnd"/>
+      <w:r>
+        <w:t>“ liest den Wert für den Raum aus der URL, da dieser ja von der Raumauswahl mitgegeben wurde.</w:t>
       </w:r>
     </w:p>
     <w:p>
@@ -8174,7 +8447,15 @@
     </w:p>
     <w:p>
       <w:r>
-        <w:t>Wenn die Seite aktualisiert oder zum ersten Mal aufgerufen wird die JavaScript Methode „FirstStart“ ausgeführt. Dies geschieht, sobald eine Verbindung zum Hub steht.</w:t>
+        <w:t>Wenn die Seite aktualisiert oder zum ersten Mal aufgerufen wird die JavaScript Methode „</w:t>
+      </w:r>
+      <w:proofErr w:type="spellStart"/>
+      <w:r>
+        <w:t>FirstStart</w:t>
+      </w:r>
+      <w:proofErr w:type="spellEnd"/>
+      <w:r>
+        <w:t>“ ausgeführt. Dies geschieht, sobald eine Verbindung zum Hub steht.</w:t>
       </w:r>
     </w:p>
     <w:p>
@@ -8221,7 +8502,15 @@
     </w:p>
     <w:p>
       <w:r>
-        <w:t xml:space="preserve">Der aktuelle Raum wird von der Methode „GetCurrentRoom()“ geliefert. </w:t>
+        <w:t>Der aktuelle Raum wird von der Methode „</w:t>
+      </w:r>
+      <w:proofErr w:type="spellStart"/>
+      <w:r>
+        <w:t>GetCurrentRoom</w:t>
+      </w:r>
+      <w:proofErr w:type="spellEnd"/>
+      <w:r>
+        <w:t xml:space="preserve">()“ geliefert. </w:t>
       </w:r>
     </w:p>
     <w:p>
@@ -8229,7 +8518,15 @@
         <w:t>Anschließend wird</w:t>
       </w:r>
       <w:r>
-        <w:t xml:space="preserve"> durch das „connection.invoke“</w:t>
+        <w:t xml:space="preserve"> durch das „</w:t>
+      </w:r>
+      <w:proofErr w:type="spellStart"/>
+      <w:r>
+        <w:t>connection.invoke</w:t>
+      </w:r>
+      <w:proofErr w:type="spellEnd"/>
+      <w:r>
+        <w:t>“</w:t>
       </w:r>
       <w:r>
         <w:t xml:space="preserve"> die asynchrone Hub-Methode </w:t>
@@ -8237,9 +8534,11 @@
       <w:r>
         <w:t>„</w:t>
       </w:r>
+      <w:proofErr w:type="spellStart"/>
       <w:r>
         <w:t>LoadInformation</w:t>
       </w:r>
+      <w:proofErr w:type="spellEnd"/>
       <w:r>
         <w:t>()“</w:t>
       </w:r>
@@ -8265,12 +8564,28 @@
     <w:p/>
     <w:p>
       <w:r>
-        <w:t>In der Methode wird ein neues JSON Objekt erstellt, welchem je nach Status der Konferenz (State_OfConference) Werte zugewiesen werden.</w:t>
-      </w:r>
-    </w:p>
-    <w:p>
-      <w:r>
-        <w:t>Die Methode sendet anschließend das JSON-Objekt als string an den Client.</w:t>
+        <w:t>In der Methode wird ein neues JSON Objekt erstellt, welchem je nach Status der Konferenz (</w:t>
+      </w:r>
+      <w:proofErr w:type="spellStart"/>
+      <w:r>
+        <w:t>State_OfConference</w:t>
+      </w:r>
+      <w:proofErr w:type="spellEnd"/>
+      <w:r>
+        <w:t>) Werte zugewiesen werden.</w:t>
+      </w:r>
+    </w:p>
+    <w:p>
+      <w:r>
+        <w:t xml:space="preserve">Die Methode sendet anschließend das JSON-Objekt als </w:t>
+      </w:r>
+      <w:proofErr w:type="spellStart"/>
+      <w:r>
+        <w:t>string</w:t>
+      </w:r>
+      <w:proofErr w:type="spellEnd"/>
+      <w:r>
+        <w:t xml:space="preserve"> an den Client.</w:t>
       </w:r>
     </w:p>
     <w:p>
@@ -8317,10 +8632,34 @@
     </w:p>
     <w:p>
       <w:r>
-        <w:t>Die abgeschlossenen Klassen („previous“) und die nächsten Klassen („next“)</w:t>
-      </w:r>
-      <w:r>
-        <w:t xml:space="preserve"> werden von der Methode Get_classes_from_JSON geliefert.</w:t>
+        <w:t>Die abgeschlossenen Klassen („</w:t>
+      </w:r>
+      <w:proofErr w:type="spellStart"/>
+      <w:r>
+        <w:t>previous</w:t>
+      </w:r>
+      <w:proofErr w:type="spellEnd"/>
+      <w:r>
+        <w:t>“) und die nächsten Klassen („</w:t>
+      </w:r>
+      <w:proofErr w:type="spellStart"/>
+      <w:r>
+        <w:t>next</w:t>
+      </w:r>
+      <w:proofErr w:type="spellEnd"/>
+      <w:r>
+        <w:t>“)</w:t>
+      </w:r>
+      <w:r>
+        <w:t xml:space="preserve"> werden von der Methode </w:t>
+      </w:r>
+      <w:proofErr w:type="spellStart"/>
+      <w:r>
+        <w:t>Get_classes_from_JSON</w:t>
+      </w:r>
+      <w:proofErr w:type="spellEnd"/>
+      <w:r>
+        <w:t xml:space="preserve"> geliefert.</w:t>
       </w:r>
     </w:p>
     <w:p>
@@ -8454,7 +8793,15 @@
         <w:jc w:val="left"/>
       </w:pPr>
       <w:r>
-        <w:t>Da die Klassen mit einem Semikolon getrennt übergeben werden, wird der String zunächst aufgeteilt und jeder wert in den HTML-table geschrieben.</w:t>
+        <w:t>Da die Klassen mit einem Semikolon getrennt übergeben werden, wird der String zunächst aufgeteilt und jeder wert in den HTML-</w:t>
+      </w:r>
+      <w:proofErr w:type="spellStart"/>
+      <w:r>
+        <w:t>table</w:t>
+      </w:r>
+      <w:proofErr w:type="spellEnd"/>
+      <w:r>
+        <w:t xml:space="preserve"> geschrieben.</w:t>
       </w:r>
     </w:p>
     <w:p>
@@ -8521,9 +8868,11 @@
       <w:r>
         <w:t>Die Konferenz kann mit dem Button „</w:t>
       </w:r>
+      <w:proofErr w:type="spellStart"/>
       <w:r>
         <w:t>sendButton</w:t>
       </w:r>
+      <w:proofErr w:type="spellEnd"/>
       <w:r>
         <w:t>“</w:t>
       </w:r>
@@ -8534,7 +8883,15 @@
     <w:p/>
     <w:p>
       <w:r>
-        <w:t>Die Hub-Methode „ConferenceAction“ wird a</w:t>
+        <w:t>Die Hub-Methode „</w:t>
+      </w:r>
+      <w:proofErr w:type="spellStart"/>
+      <w:r>
+        <w:t>ConferenceAction</w:t>
+      </w:r>
+      <w:proofErr w:type="spellEnd"/>
+      <w:r>
+        <w:t>“ wird a</w:t>
       </w:r>
       <w:r>
         <w:t>uf</w:t>
@@ -8604,7 +8961,23 @@
       </w:pPr>
       <w:r>
         <w:lastRenderedPageBreak/>
-        <w:t xml:space="preserve">Wenn die Konferenz noch nicht gestartet wurde, wird die Methode „StartConference“ aufgerufen, ansonsten „NextClass“. </w:t>
+        <w:t>Wenn die Konferenz noch nicht gestartet wurde, wird die Methode „</w:t>
+      </w:r>
+      <w:proofErr w:type="spellStart"/>
+      <w:r>
+        <w:t>StartConference</w:t>
+      </w:r>
+      <w:proofErr w:type="spellEnd"/>
+      <w:r>
+        <w:t>“ aufgerufen, ansonsten „</w:t>
+      </w:r>
+      <w:proofErr w:type="spellStart"/>
+      <w:r>
+        <w:t>NextClass</w:t>
+      </w:r>
+      <w:proofErr w:type="spellEnd"/>
+      <w:r>
+        <w:t xml:space="preserve">“. </w:t>
       </w:r>
     </w:p>
     <w:p>
@@ -8615,8 +8988,6 @@
       <w:r>
         <w:t>Anschließend werden die Informationen für den Moderator und die Informationen für den normalen Nutzer geladen.</w:t>
       </w:r>
-      <w:bookmarkStart w:id="5" w:name="_GoBack"/>
-      <w:bookmarkEnd w:id="5"/>
     </w:p>
     <w:p>
       <w:pPr>
@@ -8667,6 +9038,90 @@
       </w:r>
     </w:p>
     <w:p>
+      <w:r>
+        <w:t>Durch die Methode „</w:t>
+      </w:r>
+      <w:proofErr w:type="spellStart"/>
+      <w:r>
+        <w:t>StartConference</w:t>
+      </w:r>
+      <w:proofErr w:type="spellEnd"/>
+      <w:r>
+        <w:t>“ wird die aktuelle Zeit in die Datenbank geschrieben. Durch den Parameter wird bestimmt, ob die Startzeit oder Endzeit geschrieben wird.</w:t>
+      </w:r>
+    </w:p>
+    <w:p/>
+    <w:p>
+      <w:pPr>
+        <w:rPr>
+          <w:rStyle w:val="Hervorhebung"/>
+        </w:rPr>
+      </w:pPr>
+      <w:proofErr w:type="spellStart"/>
+      <w:r>
+        <w:rPr>
+          <w:rStyle w:val="Hervorhebung"/>
+        </w:rPr>
+        <w:t>StartConference</w:t>
+      </w:r>
+      <w:proofErr w:type="spellEnd"/>
+    </w:p>
+    <w:p>
+      <w:r>
+        <w:rPr>
+          <w:noProof/>
+        </w:rPr>
+        <w:drawing>
+          <wp:inline distT="0" distB="0" distL="0" distR="0" wp14:anchorId="00002F1F" wp14:editId="221C64C5">
+            <wp:extent cx="2686050" cy="933450"/>
+            <wp:effectExtent l="0" t="0" r="0" b="0"/>
+            <wp:docPr id="13" name="Grafik 13"/>
+            <wp:cNvGraphicFramePr>
+              <a:graphicFrameLocks xmlns:a="http://schemas.openxmlformats.org/drawingml/2006/main" noChangeAspect="1"/>
+            </wp:cNvGraphicFramePr>
+            <a:graphic xmlns:a="http://schemas.openxmlformats.org/drawingml/2006/main">
+              <a:graphicData uri="http://schemas.openxmlformats.org/drawingml/2006/picture">
+                <pic:pic xmlns:pic="http://schemas.openxmlformats.org/drawingml/2006/picture">
+                  <pic:nvPicPr>
+                    <pic:cNvPr id="1" name=""/>
+                    <pic:cNvPicPr/>
+                  </pic:nvPicPr>
+                  <pic:blipFill>
+                    <a:blip r:embed="rId38"/>
+                    <a:stretch>
+                      <a:fillRect/>
+                    </a:stretch>
+                  </pic:blipFill>
+                  <pic:spPr>
+                    <a:xfrm>
+                      <a:off x="0" y="0"/>
+                      <a:ext cx="2686050" cy="933450"/>
+                    </a:xfrm>
+                    <a:prstGeom prst="rect">
+                      <a:avLst/>
+                    </a:prstGeom>
+                  </pic:spPr>
+                </pic:pic>
+              </a:graphicData>
+            </a:graphic>
+          </wp:inline>
+        </w:drawing>
+      </w:r>
+    </w:p>
+    <w:p>
+      <w:r>
+        <w:t>Anschließend wird der Status der Konferenz auf „</w:t>
+      </w:r>
+      <w:proofErr w:type="spellStart"/>
+      <w:r>
+        <w:t>running</w:t>
+      </w:r>
+      <w:proofErr w:type="spellEnd"/>
+      <w:r>
+        <w:t>“ gesetzt. Damit wird signalisiert, dass die Konferenz läuft.</w:t>
+      </w:r>
+    </w:p>
+    <w:p>
       <w:pPr>
         <w:spacing w:line="276" w:lineRule="auto"/>
         <w:jc w:val="left"/>
@@ -8675,13 +9130,886 @@
         <w:br w:type="page"/>
       </w:r>
     </w:p>
+    <w:p>
+      <w:pPr>
+        <w:spacing w:line="276" w:lineRule="auto"/>
+        <w:jc w:val="left"/>
+        <w:rPr>
+          <w:rStyle w:val="Hervorhebung"/>
+        </w:rPr>
+      </w:pPr>
+      <w:proofErr w:type="spellStart"/>
+      <w:r>
+        <w:rPr>
+          <w:rStyle w:val="Hervorhebung"/>
+        </w:rPr>
+        <w:lastRenderedPageBreak/>
+        <w:t>NextClass</w:t>
+      </w:r>
+      <w:proofErr w:type="spellEnd"/>
+    </w:p>
+    <w:p>
+      <w:pPr>
+        <w:spacing w:line="276" w:lineRule="auto"/>
+        <w:jc w:val="left"/>
+      </w:pPr>
+      <w:r>
+        <w:rPr>
+          <w:noProof/>
+        </w:rPr>
+        <w:drawing>
+          <wp:inline distT="0" distB="0" distL="0" distR="0" wp14:anchorId="3652AF5D" wp14:editId="1D1E433A">
+            <wp:extent cx="5424212" cy="1771650"/>
+            <wp:effectExtent l="0" t="0" r="5080" b="0"/>
+            <wp:docPr id="3" name="Grafik 3"/>
+            <wp:cNvGraphicFramePr>
+              <a:graphicFrameLocks xmlns:a="http://schemas.openxmlformats.org/drawingml/2006/main" noChangeAspect="1"/>
+            </wp:cNvGraphicFramePr>
+            <a:graphic xmlns:a="http://schemas.openxmlformats.org/drawingml/2006/main">
+              <a:graphicData uri="http://schemas.openxmlformats.org/drawingml/2006/picture">
+                <pic:pic xmlns:pic="http://schemas.openxmlformats.org/drawingml/2006/picture">
+                  <pic:nvPicPr>
+                    <pic:cNvPr id="1" name=""/>
+                    <pic:cNvPicPr/>
+                  </pic:nvPicPr>
+                  <pic:blipFill>
+                    <a:blip r:embed="rId39"/>
+                    <a:stretch>
+                      <a:fillRect/>
+                    </a:stretch>
+                  </pic:blipFill>
+                  <pic:spPr>
+                    <a:xfrm>
+                      <a:off x="0" y="0"/>
+                      <a:ext cx="5441175" cy="1777190"/>
+                    </a:xfrm>
+                    <a:prstGeom prst="rect">
+                      <a:avLst/>
+                    </a:prstGeom>
+                  </pic:spPr>
+                </pic:pic>
+              </a:graphicData>
+            </a:graphic>
+          </wp:inline>
+        </w:drawing>
+      </w:r>
+    </w:p>
+    <w:p>
+      <w:pPr>
+        <w:spacing w:line="276" w:lineRule="auto"/>
+        <w:jc w:val="left"/>
+      </w:pPr>
+      <w:r>
+        <w:t xml:space="preserve">Zuerst wird die Endzeit der aktuellen Klasse in die Datenbank geschrieben. Danach wird der Status der Klasse von „not </w:t>
+      </w:r>
+      <w:proofErr w:type="spellStart"/>
+      <w:r>
+        <w:t>edited</w:t>
+      </w:r>
+      <w:proofErr w:type="spellEnd"/>
+      <w:r>
+        <w:t>“ auf „</w:t>
+      </w:r>
+      <w:proofErr w:type="spellStart"/>
+      <w:r>
+        <w:t>completed</w:t>
+      </w:r>
+      <w:proofErr w:type="spellEnd"/>
+      <w:r>
+        <w:t>“, also auf abgeschlossen, gesetzt.</w:t>
+      </w:r>
+    </w:p>
+    <w:p>
+      <w:pPr>
+        <w:spacing w:line="276" w:lineRule="auto"/>
+        <w:jc w:val="left"/>
+      </w:pPr>
+      <w:r>
+        <w:t>Da es sein kann, dass alle Klassen besprochen wurden, wird der Status der Konferenz auf „</w:t>
+      </w:r>
+      <w:proofErr w:type="spellStart"/>
+      <w:r>
+        <w:t>completed</w:t>
+      </w:r>
+      <w:proofErr w:type="spellEnd"/>
+      <w:r>
+        <w:t>“ gesetzt. Hiermit wird gekennzeichnet, dass alle Klassen abgeschlossen wurden.</w:t>
+      </w:r>
+    </w:p>
+    <w:p>
+      <w:pPr>
+        <w:spacing w:line="276" w:lineRule="auto"/>
+        <w:jc w:val="left"/>
+      </w:pPr>
+      <w:r>
+        <w:t>Wenn noch nicht alle Klassen abgeschlossen wurden, wird gleich die Startzeit für die nächste Klasse mit „</w:t>
+      </w:r>
+      <w:proofErr w:type="spellStart"/>
+      <w:r>
+        <w:t>WriteTime</w:t>
+      </w:r>
+      <w:proofErr w:type="spellEnd"/>
+      <w:r>
+        <w:t>(“</w:t>
+      </w:r>
+      <w:proofErr w:type="spellStart"/>
+      <w:r>
+        <w:t>start</w:t>
+      </w:r>
+      <w:proofErr w:type="spellEnd"/>
+      <w:r>
+        <w:t>“)“ in die Datenbank geschrieben.</w:t>
+      </w:r>
+    </w:p>
     <w:p/>
+    <w:p>
+      <w:pPr>
+        <w:spacing w:line="276" w:lineRule="auto"/>
+        <w:jc w:val="left"/>
+      </w:pPr>
+      <w:r>
+        <w:br w:type="page"/>
+      </w:r>
+    </w:p>
+    <w:p>
+      <w:pPr>
+        <w:pStyle w:val="berschrift2"/>
+        <w:numPr>
+          <w:ilvl w:val="1"/>
+          <w:numId w:val="1"/>
+        </w:numPr>
+      </w:pPr>
+      <w:r>
+        <w:lastRenderedPageBreak/>
+        <w:t>Ansicht-Nutzer</w:t>
+      </w:r>
+    </w:p>
+    <w:p>
+      <w:r>
+        <w:t>Auf der Nutzeransicht werden Informationen über die Konferenz in beiden Räumen angezeigt.</w:t>
+      </w:r>
+    </w:p>
+    <w:p>
+      <w:r>
+        <w:t>Die Ansicht je Raum besteht aus:</w:t>
+      </w:r>
+    </w:p>
+    <w:p>
+      <w:pPr>
+        <w:pStyle w:val="Listenabsatz"/>
+        <w:numPr>
+          <w:ilvl w:val="0"/>
+          <w:numId w:val="36"/>
+        </w:numPr>
+      </w:pPr>
+      <w:r>
+        <w:t>Raum</w:t>
+      </w:r>
+    </w:p>
+    <w:p>
+      <w:pPr>
+        <w:pStyle w:val="Listenabsatz"/>
+        <w:numPr>
+          <w:ilvl w:val="0"/>
+          <w:numId w:val="36"/>
+        </w:numPr>
+      </w:pPr>
+      <w:r>
+        <w:t>Klassenname</w:t>
+      </w:r>
+    </w:p>
+    <w:p>
+      <w:pPr>
+        <w:pStyle w:val="Listenabsatz"/>
+        <w:numPr>
+          <w:ilvl w:val="0"/>
+          <w:numId w:val="36"/>
+        </w:numPr>
+      </w:pPr>
+      <w:r>
+        <w:t>Klassenvorstand</w:t>
+      </w:r>
+    </w:p>
+    <w:p>
+      <w:pPr>
+        <w:pStyle w:val="Listenabsatz"/>
+        <w:numPr>
+          <w:ilvl w:val="0"/>
+          <w:numId w:val="36"/>
+        </w:numPr>
+      </w:pPr>
+      <w:r>
+        <w:t>Abteilungsvorstand</w:t>
+      </w:r>
+    </w:p>
+    <w:p>
+      <w:pPr>
+        <w:pStyle w:val="Listenabsatz"/>
+        <w:numPr>
+          <w:ilvl w:val="0"/>
+          <w:numId w:val="36"/>
+        </w:numPr>
+      </w:pPr>
+      <w:r>
+        <w:t>Startzeitpunkt</w:t>
+      </w:r>
+    </w:p>
+    <w:p>
+      <w:pPr>
+        <w:pStyle w:val="Listenabsatz"/>
+        <w:numPr>
+          <w:ilvl w:val="0"/>
+          <w:numId w:val="36"/>
+        </w:numPr>
+      </w:pPr>
+      <w:r>
+        <w:t>Abgeschlossene Klassen</w:t>
+      </w:r>
+    </w:p>
+    <w:p>
+      <w:pPr>
+        <w:pStyle w:val="Listenabsatz"/>
+        <w:numPr>
+          <w:ilvl w:val="0"/>
+          <w:numId w:val="36"/>
+        </w:numPr>
+      </w:pPr>
+      <w:r>
+        <w:t>Nächste Klassen</w:t>
+      </w:r>
+    </w:p>
+    <w:p>
+      <w:pPr>
+        <w:pStyle w:val="berschrift3"/>
+        <w:numPr>
+          <w:ilvl w:val="2"/>
+          <w:numId w:val="1"/>
+        </w:numPr>
+      </w:pPr>
+      <w:r>
+        <w:t xml:space="preserve">Laden der Räume </w:t>
+      </w:r>
+    </w:p>
+    <w:p>
+      <w:r>
+        <w:t>Sobald eine Verbindung mit dem Hub steht, wird die Methode „</w:t>
+      </w:r>
+      <w:proofErr w:type="spellStart"/>
+      <w:r>
+        <w:t>LoadRooms</w:t>
+      </w:r>
+      <w:proofErr w:type="spellEnd"/>
+      <w:r>
+        <w:t>“ aufgerufen.</w:t>
+      </w:r>
+    </w:p>
+    <w:p>
+      <w:pPr>
+        <w:rPr>
+          <w:noProof/>
+        </w:rPr>
+      </w:pPr>
+      <w:r>
+        <w:rPr>
+          <w:noProof/>
+        </w:rPr>
+        <w:drawing>
+          <wp:inline distT="0" distB="0" distL="0" distR="0" wp14:anchorId="2D05C3A4" wp14:editId="512F2D90">
+            <wp:extent cx="4295775" cy="1257300"/>
+            <wp:effectExtent l="0" t="0" r="9525" b="0"/>
+            <wp:docPr id="23" name="Grafik 23"/>
+            <wp:cNvGraphicFramePr>
+              <a:graphicFrameLocks xmlns:a="http://schemas.openxmlformats.org/drawingml/2006/main" noChangeAspect="1"/>
+            </wp:cNvGraphicFramePr>
+            <a:graphic xmlns:a="http://schemas.openxmlformats.org/drawingml/2006/main">
+              <a:graphicData uri="http://schemas.openxmlformats.org/drawingml/2006/picture">
+                <pic:pic xmlns:pic="http://schemas.openxmlformats.org/drawingml/2006/picture">
+                  <pic:nvPicPr>
+                    <pic:cNvPr id="1" name=""/>
+                    <pic:cNvPicPr/>
+                  </pic:nvPicPr>
+                  <pic:blipFill rotWithShape="1">
+                    <a:blip r:embed="rId40"/>
+                    <a:srcRect l="660"/>
+                    <a:stretch/>
+                  </pic:blipFill>
+                  <pic:spPr bwMode="auto">
+                    <a:xfrm>
+                      <a:off x="0" y="0"/>
+                      <a:ext cx="4295775" cy="1257300"/>
+                    </a:xfrm>
+                    <a:prstGeom prst="rect">
+                      <a:avLst/>
+                    </a:prstGeom>
+                    <a:ln>
+                      <a:noFill/>
+                    </a:ln>
+                    <a:extLst>
+                      <a:ext uri="{53640926-AAD7-44D8-BBD7-CCE9431645EC}">
+                        <a14:shadowObscured xmlns:a14="http://schemas.microsoft.com/office/drawing/2010/main"/>
+                      </a:ext>
+                    </a:extLst>
+                  </pic:spPr>
+                </pic:pic>
+              </a:graphicData>
+            </a:graphic>
+          </wp:inline>
+        </w:drawing>
+      </w:r>
+    </w:p>
+    <w:p>
+      <w:pPr>
+        <w:rPr>
+          <w:noProof/>
+        </w:rPr>
+      </w:pPr>
+      <w:r>
+        <w:rPr>
+          <w:noProof/>
+        </w:rPr>
+        <w:t>Aus der Order-Liste werden die Räume gelesen und getrennt mit Semikolon an JavaScript zurückegegben.</w:t>
+      </w:r>
+    </w:p>
+    <w:p>
+      <w:r>
+        <w:rPr>
+          <w:noProof/>
+        </w:rPr>
+        <w:drawing>
+          <wp:inline distT="0" distB="0" distL="0" distR="0" wp14:anchorId="19F3D5FD" wp14:editId="3A651B3C">
+            <wp:extent cx="5505450" cy="923925"/>
+            <wp:effectExtent l="0" t="0" r="0" b="9525"/>
+            <wp:docPr id="30" name="Grafik 30"/>
+            <wp:cNvGraphicFramePr>
+              <a:graphicFrameLocks xmlns:a="http://schemas.openxmlformats.org/drawingml/2006/main" noChangeAspect="1"/>
+            </wp:cNvGraphicFramePr>
+            <a:graphic xmlns:a="http://schemas.openxmlformats.org/drawingml/2006/main">
+              <a:graphicData uri="http://schemas.openxmlformats.org/drawingml/2006/picture">
+                <pic:pic xmlns:pic="http://schemas.openxmlformats.org/drawingml/2006/picture">
+                  <pic:nvPicPr>
+                    <pic:cNvPr id="1" name=""/>
+                    <pic:cNvPicPr/>
+                  </pic:nvPicPr>
+                  <pic:blipFill>
+                    <a:blip r:embed="rId41"/>
+                    <a:stretch>
+                      <a:fillRect/>
+                    </a:stretch>
+                  </pic:blipFill>
+                  <pic:spPr>
+                    <a:xfrm>
+                      <a:off x="0" y="0"/>
+                      <a:ext cx="5505450" cy="923925"/>
+                    </a:xfrm>
+                    <a:prstGeom prst="rect">
+                      <a:avLst/>
+                    </a:prstGeom>
+                  </pic:spPr>
+                </pic:pic>
+              </a:graphicData>
+            </a:graphic>
+          </wp:inline>
+        </w:drawing>
+      </w:r>
+    </w:p>
+    <w:p>
+      <w:pPr>
+        <w:spacing w:line="276" w:lineRule="auto"/>
+        <w:jc w:val="left"/>
+      </w:pPr>
+      <w:r>
+        <w:br w:type="page"/>
+      </w:r>
+    </w:p>
+    <w:p>
+      <w:pPr>
+        <w:spacing w:line="276" w:lineRule="auto"/>
+        <w:jc w:val="left"/>
+      </w:pPr>
+      <w:r>
+        <w:lastRenderedPageBreak/>
+        <w:t>Die Liste wird getrennt und die Räume in das entsprechende Element in HTML geschrieben. Dafür wurde eine extra Methode mit dem Namen „</w:t>
+      </w:r>
+      <w:proofErr w:type="spellStart"/>
+      <w:r>
+        <w:t>WriteInElement</w:t>
+      </w:r>
+      <w:proofErr w:type="spellEnd"/>
+      <w:r>
+        <w:t>“ implementiert, da diese noch öfter zum Einsatz kommt.</w:t>
+      </w:r>
+    </w:p>
+    <w:p>
+      <w:pPr>
+        <w:spacing w:line="276" w:lineRule="auto"/>
+        <w:jc w:val="left"/>
+      </w:pPr>
+    </w:p>
+    <w:p>
+      <w:pPr>
+        <w:spacing w:line="276" w:lineRule="auto"/>
+        <w:jc w:val="left"/>
+      </w:pPr>
+      <w:r>
+        <w:t>Die Methode erhält zwei Parameter. Der Elementname (</w:t>
+      </w:r>
+      <w:proofErr w:type="spellStart"/>
+      <w:r>
+        <w:t>elementname</w:t>
+      </w:r>
+      <w:proofErr w:type="spellEnd"/>
+      <w:r>
+        <w:t>) ist der Name des Elements in HTML. Der Wert (</w:t>
+      </w:r>
+      <w:proofErr w:type="spellStart"/>
+      <w:r>
+        <w:t>value</w:t>
+      </w:r>
+      <w:proofErr w:type="spellEnd"/>
+      <w:r>
+        <w:t>) ist der Text, welcher in das Element geschrieben werden soll.</w:t>
+      </w:r>
+    </w:p>
+    <w:p>
+      <w:pPr>
+        <w:spacing w:line="276" w:lineRule="auto"/>
+        <w:jc w:val="left"/>
+      </w:pPr>
+      <w:r>
+        <w:t>Die Methode sucht das Element mit der entsprechenden ID in HTML und setzt den Wert des Elements.</w:t>
+      </w:r>
+    </w:p>
+    <w:p>
+      <w:pPr>
+        <w:spacing w:line="276" w:lineRule="auto"/>
+        <w:jc w:val="left"/>
+      </w:pPr>
+      <w:r>
+        <w:rPr>
+          <w:noProof/>
+        </w:rPr>
+        <w:drawing>
+          <wp:inline distT="0" distB="0" distL="0" distR="0" wp14:anchorId="53D29BD8" wp14:editId="51B19F82">
+            <wp:extent cx="4029075" cy="742950"/>
+            <wp:effectExtent l="0" t="0" r="9525" b="0"/>
+            <wp:docPr id="463" name="Grafik 463"/>
+            <wp:cNvGraphicFramePr>
+              <a:graphicFrameLocks xmlns:a="http://schemas.openxmlformats.org/drawingml/2006/main" noChangeAspect="1"/>
+            </wp:cNvGraphicFramePr>
+            <a:graphic xmlns:a="http://schemas.openxmlformats.org/drawingml/2006/main">
+              <a:graphicData uri="http://schemas.openxmlformats.org/drawingml/2006/picture">
+                <pic:pic xmlns:pic="http://schemas.openxmlformats.org/drawingml/2006/picture">
+                  <pic:nvPicPr>
+                    <pic:cNvPr id="1" name=""/>
+                    <pic:cNvPicPr/>
+                  </pic:nvPicPr>
+                  <pic:blipFill>
+                    <a:blip r:embed="rId42"/>
+                    <a:stretch>
+                      <a:fillRect/>
+                    </a:stretch>
+                  </pic:blipFill>
+                  <pic:spPr>
+                    <a:xfrm>
+                      <a:off x="0" y="0"/>
+                      <a:ext cx="4029075" cy="742950"/>
+                    </a:xfrm>
+                    <a:prstGeom prst="rect">
+                      <a:avLst/>
+                    </a:prstGeom>
+                  </pic:spPr>
+                </pic:pic>
+              </a:graphicData>
+            </a:graphic>
+          </wp:inline>
+        </w:drawing>
+      </w:r>
+    </w:p>
+    <w:p>
+      <w:pPr>
+        <w:spacing w:line="276" w:lineRule="auto"/>
+        <w:jc w:val="left"/>
+      </w:pPr>
+      <w:r>
+        <w:t>Anschließend werden für jeden Raum die Informationen geladen. Dies geschieht über „</w:t>
+      </w:r>
+      <w:proofErr w:type="spellStart"/>
+      <w:r>
+        <w:t>LoadUserViewInfo</w:t>
+      </w:r>
+      <w:proofErr w:type="spellEnd"/>
+      <w:r>
+        <w:t>“ und die Methode bekommt den Raum als Parameter übergeben.</w:t>
+      </w:r>
+    </w:p>
+    <w:p>
+      <w:r>
+        <w:rPr>
+          <w:noProof/>
+        </w:rPr>
+        <w:drawing>
+          <wp:inline distT="0" distB="0" distL="0" distR="0" wp14:anchorId="2641299A" wp14:editId="2CE5B796">
+            <wp:extent cx="5579745" cy="2402840"/>
+            <wp:effectExtent l="0" t="0" r="1905" b="0"/>
+            <wp:docPr id="457" name="Grafik 457"/>
+            <wp:cNvGraphicFramePr>
+              <a:graphicFrameLocks xmlns:a="http://schemas.openxmlformats.org/drawingml/2006/main" noChangeAspect="1"/>
+            </wp:cNvGraphicFramePr>
+            <a:graphic xmlns:a="http://schemas.openxmlformats.org/drawingml/2006/main">
+              <a:graphicData uri="http://schemas.openxmlformats.org/drawingml/2006/picture">
+                <pic:pic xmlns:pic="http://schemas.openxmlformats.org/drawingml/2006/picture">
+                  <pic:nvPicPr>
+                    <pic:cNvPr id="1" name=""/>
+                    <pic:cNvPicPr/>
+                  </pic:nvPicPr>
+                  <pic:blipFill>
+                    <a:blip r:embed="rId43"/>
+                    <a:stretch>
+                      <a:fillRect/>
+                    </a:stretch>
+                  </pic:blipFill>
+                  <pic:spPr>
+                    <a:xfrm>
+                      <a:off x="0" y="0"/>
+                      <a:ext cx="5579745" cy="2402840"/>
+                    </a:xfrm>
+                    <a:prstGeom prst="rect">
+                      <a:avLst/>
+                    </a:prstGeom>
+                  </pic:spPr>
+                </pic:pic>
+              </a:graphicData>
+            </a:graphic>
+          </wp:inline>
+        </w:drawing>
+      </w:r>
+    </w:p>
+    <w:p>
+      <w:pPr>
+        <w:spacing w:line="276" w:lineRule="auto"/>
+        <w:jc w:val="left"/>
+      </w:pPr>
+      <w:r>
+        <w:br w:type="page"/>
+      </w:r>
+    </w:p>
+    <w:p>
+      <w:pPr>
+        <w:pStyle w:val="berschrift3"/>
+        <w:numPr>
+          <w:ilvl w:val="2"/>
+          <w:numId w:val="1"/>
+        </w:numPr>
+      </w:pPr>
+      <w:r>
+        <w:lastRenderedPageBreak/>
+        <w:t>Laden der Informationen</w:t>
+      </w:r>
+    </w:p>
+    <w:p>
+      <w:r>
+        <w:t xml:space="preserve">Zuerst wird in der Methode der aktuelle Raum gesetzt, sodass darauf zugegriffen werden kann. </w:t>
+      </w:r>
+    </w:p>
+    <w:p>
+      <w:r>
+        <w:t>Anschließend wird ein neues JSON-Objekt erstellt. Danach wird überprüft, ob überhaupt eine aktuelle Klasse vorhanden ist. Wenn nicht, signalisiert das, dass bereits alle Klassen abgeschlossen wurden.</w:t>
+      </w:r>
+    </w:p>
+    <w:p>
+      <w:r>
+        <w:t>Dem Objekt werden zum Schluss noch die bereits abgeschlossenen Klassen übergeben, da diese in beiden Fällen relevant sind.</w:t>
+      </w:r>
+    </w:p>
+    <w:p>
+      <w:r>
+        <w:t xml:space="preserve">Das Objekt wird in einen JSON-String umgewandelt, um diesen in JavaScript lesen zu können. </w:t>
+      </w:r>
+    </w:p>
+    <w:p>
+      <w:r>
+        <w:rPr>
+          <w:noProof/>
+        </w:rPr>
+        <w:drawing>
+          <wp:inline distT="0" distB="0" distL="0" distR="0" wp14:anchorId="03C0C9A4" wp14:editId="16044B62">
+            <wp:extent cx="5579745" cy="3523615"/>
+            <wp:effectExtent l="0" t="0" r="1905" b="635"/>
+            <wp:docPr id="448" name="Grafik 448"/>
+            <wp:cNvGraphicFramePr>
+              <a:graphicFrameLocks xmlns:a="http://schemas.openxmlformats.org/drawingml/2006/main" noChangeAspect="1"/>
+            </wp:cNvGraphicFramePr>
+            <a:graphic xmlns:a="http://schemas.openxmlformats.org/drawingml/2006/main">
+              <a:graphicData uri="http://schemas.openxmlformats.org/drawingml/2006/picture">
+                <pic:pic xmlns:pic="http://schemas.openxmlformats.org/drawingml/2006/picture">
+                  <pic:nvPicPr>
+                    <pic:cNvPr id="1" name=""/>
+                    <pic:cNvPicPr/>
+                  </pic:nvPicPr>
+                  <pic:blipFill>
+                    <a:blip r:embed="rId44"/>
+                    <a:stretch>
+                      <a:fillRect/>
+                    </a:stretch>
+                  </pic:blipFill>
+                  <pic:spPr>
+                    <a:xfrm>
+                      <a:off x="0" y="0"/>
+                      <a:ext cx="5579745" cy="3523615"/>
+                    </a:xfrm>
+                    <a:prstGeom prst="rect">
+                      <a:avLst/>
+                    </a:prstGeom>
+                  </pic:spPr>
+                </pic:pic>
+              </a:graphicData>
+            </a:graphic>
+          </wp:inline>
+        </w:drawing>
+      </w:r>
+    </w:p>
     <w:p/>
     <w:p>
       <w:pPr>
+        <w:spacing w:line="276" w:lineRule="auto"/>
+        <w:jc w:val="left"/>
+      </w:pPr>
+      <w:r>
+        <w:br w:type="page"/>
+      </w:r>
+    </w:p>
+    <w:p>
+      <w:pPr>
+        <w:spacing w:line="276" w:lineRule="auto"/>
+        <w:jc w:val="left"/>
+      </w:pPr>
+      <w:r>
+        <w:lastRenderedPageBreak/>
+        <w:t>Sobald das Objekt erhalten wurde, wird dieses getrennt und kann nun verwendet werden.</w:t>
+      </w:r>
+    </w:p>
+    <w:p>
+      <w:pPr>
+        <w:spacing w:line="276" w:lineRule="auto"/>
+        <w:jc w:val="left"/>
+      </w:pPr>
+      <w:r>
+        <w:t xml:space="preserve">Um zu verhindern, dass die Informationen für den falschen Raum eingetragen werden, wird dieser überprüft. </w:t>
+      </w:r>
+    </w:p>
+    <w:p>
+      <w:pPr>
+        <w:spacing w:line="276" w:lineRule="auto"/>
+        <w:jc w:val="left"/>
+      </w:pPr>
+      <w:r>
+        <w:t>Durch das Laden der Räume stehen die beiden Räume bereits auf der HTML-Ansicht. Nun wird einer der beiden Räume mit dem Raumnamen des Objekts verglichen. Wenn diese nun gleich sind, werden die Informationen für diesen Raum eingetragen. Ansonsten werden die Informationen für den Anderen Raum geschrieben.</w:t>
+      </w:r>
+    </w:p>
+    <w:p>
+      <w:r>
+        <w:rPr>
+          <w:noProof/>
+        </w:rPr>
+        <w:drawing>
+          <wp:inline distT="0" distB="0" distL="0" distR="0" wp14:anchorId="3DCCA7EC" wp14:editId="6F52E0D9">
+            <wp:extent cx="5419725" cy="2057400"/>
+            <wp:effectExtent l="0" t="0" r="9525" b="0"/>
+            <wp:docPr id="459" name="Grafik 459"/>
+            <wp:cNvGraphicFramePr>
+              <a:graphicFrameLocks xmlns:a="http://schemas.openxmlformats.org/drawingml/2006/main" noChangeAspect="1"/>
+            </wp:cNvGraphicFramePr>
+            <a:graphic xmlns:a="http://schemas.openxmlformats.org/drawingml/2006/main">
+              <a:graphicData uri="http://schemas.openxmlformats.org/drawingml/2006/picture">
+                <pic:pic xmlns:pic="http://schemas.openxmlformats.org/drawingml/2006/picture">
+                  <pic:nvPicPr>
+                    <pic:cNvPr id="1" name=""/>
+                    <pic:cNvPicPr/>
+                  </pic:nvPicPr>
+                  <pic:blipFill>
+                    <a:blip r:embed="rId45"/>
+                    <a:stretch>
+                      <a:fillRect/>
+                    </a:stretch>
+                  </pic:blipFill>
+                  <pic:spPr>
+                    <a:xfrm>
+                      <a:off x="0" y="0"/>
+                      <a:ext cx="5419725" cy="2057400"/>
+                    </a:xfrm>
+                    <a:prstGeom prst="rect">
+                      <a:avLst/>
+                    </a:prstGeom>
+                  </pic:spPr>
+                </pic:pic>
+              </a:graphicData>
+            </a:graphic>
+          </wp:inline>
+        </w:drawing>
+      </w:r>
+    </w:p>
+    <w:p>
+      <w:pPr>
+        <w:spacing w:line="276" w:lineRule="auto"/>
+        <w:jc w:val="left"/>
+      </w:pPr>
+      <w:r>
+        <w:br w:type="page"/>
+      </w:r>
+    </w:p>
+    <w:p>
+      <w:r>
+        <w:lastRenderedPageBreak/>
+        <w:t>Zu guter Letzt wird die Startsequenz und das Objekt an die Methode „</w:t>
+      </w:r>
+      <w:proofErr w:type="spellStart"/>
+      <w:r>
+        <w:t>WriteUserViewInformation</w:t>
+      </w:r>
+      <w:proofErr w:type="spellEnd"/>
+      <w:r>
+        <w:t>“ übergeben. Die Startsequenz kennzeichnet, um welchen Raum es sich handelt. Wenn das Kürzel „r1_“ ist, werden die Informationen für alle Objekte mit der Startsequenz „r1_“ geschrieben.</w:t>
+      </w:r>
+    </w:p>
+    <w:p>
+      <w:r>
+        <w:rPr>
+          <w:noProof/>
+        </w:rPr>
+        <w:drawing>
+          <wp:anchor distT="0" distB="0" distL="114300" distR="114300" simplePos="0" relativeHeight="251708928" behindDoc="0" locked="0" layoutInCell="1" allowOverlap="1" wp14:anchorId="5988D60C" wp14:editId="718875E1">
+            <wp:simplePos x="0" y="0"/>
+            <wp:positionH relativeFrom="margin">
+              <wp:align>right</wp:align>
+            </wp:positionH>
+            <wp:positionV relativeFrom="paragraph">
+              <wp:posOffset>570865</wp:posOffset>
+            </wp:positionV>
+            <wp:extent cx="5579745" cy="1765935"/>
+            <wp:effectExtent l="0" t="0" r="1905" b="5715"/>
+            <wp:wrapTopAndBottom/>
+            <wp:docPr id="461" name="Grafik 461"/>
+            <wp:cNvGraphicFramePr>
+              <a:graphicFrameLocks xmlns:a="http://schemas.openxmlformats.org/drawingml/2006/main" noChangeAspect="1"/>
+            </wp:cNvGraphicFramePr>
+            <a:graphic xmlns:a="http://schemas.openxmlformats.org/drawingml/2006/main">
+              <a:graphicData uri="http://schemas.openxmlformats.org/drawingml/2006/picture">
+                <pic:pic xmlns:pic="http://schemas.openxmlformats.org/drawingml/2006/picture">
+                  <pic:nvPicPr>
+                    <pic:cNvPr id="1" name=""/>
+                    <pic:cNvPicPr/>
+                  </pic:nvPicPr>
+                  <pic:blipFill>
+                    <a:blip r:embed="rId46">
+                      <a:extLst>
+                        <a:ext uri="{28A0092B-C50C-407E-A947-70E740481C1C}">
+                          <a14:useLocalDpi xmlns:a14="http://schemas.microsoft.com/office/drawing/2010/main" val="0"/>
+                        </a:ext>
+                      </a:extLst>
+                    </a:blip>
+                    <a:stretch>
+                      <a:fillRect/>
+                    </a:stretch>
+                  </pic:blipFill>
+                  <pic:spPr>
+                    <a:xfrm>
+                      <a:off x="0" y="0"/>
+                      <a:ext cx="5579745" cy="1765935"/>
+                    </a:xfrm>
+                    <a:prstGeom prst="rect">
+                      <a:avLst/>
+                    </a:prstGeom>
+                  </pic:spPr>
+                </pic:pic>
+              </a:graphicData>
+            </a:graphic>
+          </wp:anchor>
+        </w:drawing>
+      </w:r>
+      <w:r>
+        <w:t>Hier kommt wider die Methode „</w:t>
+      </w:r>
+      <w:proofErr w:type="spellStart"/>
+      <w:r>
+        <w:t>WriteInElement</w:t>
+      </w:r>
+      <w:proofErr w:type="spellEnd"/>
+      <w:r>
+        <w:t>“ zum Einsatz. Es werden die Werte für alle HTML-Elemente mit der entsprechenden Startsequenz gesetzt.</w:t>
+      </w:r>
+    </w:p>
+    <w:p/>
+    <w:p>
+      <w:r>
+        <w:t>Da die abgeschlossenen und nächsten Klassen mehrere Werte besitzen, werden diese in einen HTML-Table geschrieben. Die Methode „</w:t>
+      </w:r>
+      <w:proofErr w:type="spellStart"/>
+      <w:r>
+        <w:t>WriteDataInTable</w:t>
+      </w:r>
+      <w:proofErr w:type="spellEnd"/>
+      <w:r>
+        <w:t>“ bekommt den Elementnamen und die Klassen übergeben.</w:t>
+      </w:r>
+    </w:p>
+    <w:p>
+      <w:r>
+        <w:t>Zuerst wird das Element mit dem entsprechenden Namen gesucht. Anschließend werden die durch Semikolon getrennten Werte aufgeteilt und in den HTML-Table geschrieben.</w:t>
+      </w:r>
+    </w:p>
+    <w:p>
+      <w:r>
+        <w:rPr>
+          <w:noProof/>
+        </w:rPr>
+        <w:drawing>
+          <wp:inline distT="0" distB="0" distL="0" distR="0" wp14:anchorId="1B1F2BAE" wp14:editId="15DB7E44">
+            <wp:extent cx="3733800" cy="2619375"/>
+            <wp:effectExtent l="0" t="0" r="0" b="9525"/>
+            <wp:docPr id="464" name="Grafik 464"/>
+            <wp:cNvGraphicFramePr>
+              <a:graphicFrameLocks xmlns:a="http://schemas.openxmlformats.org/drawingml/2006/main" noChangeAspect="1"/>
+            </wp:cNvGraphicFramePr>
+            <a:graphic xmlns:a="http://schemas.openxmlformats.org/drawingml/2006/main">
+              <a:graphicData uri="http://schemas.openxmlformats.org/drawingml/2006/picture">
+                <pic:pic xmlns:pic="http://schemas.openxmlformats.org/drawingml/2006/picture">
+                  <pic:nvPicPr>
+                    <pic:cNvPr id="1" name=""/>
+                    <pic:cNvPicPr/>
+                  </pic:nvPicPr>
+                  <pic:blipFill>
+                    <a:blip r:embed="rId47"/>
+                    <a:stretch>
+                      <a:fillRect/>
+                    </a:stretch>
+                  </pic:blipFill>
+                  <pic:spPr>
+                    <a:xfrm>
+                      <a:off x="0" y="0"/>
+                      <a:ext cx="3733800" cy="2619375"/>
+                    </a:xfrm>
+                    <a:prstGeom prst="rect">
+                      <a:avLst/>
+                    </a:prstGeom>
+                  </pic:spPr>
+                </pic:pic>
+              </a:graphicData>
+            </a:graphic>
+          </wp:inline>
+        </w:drawing>
+      </w:r>
+      <w:r>
+        <w:br w:type="page"/>
+      </w:r>
+      <w:bookmarkStart w:id="5" w:name="_GoBack"/>
+      <w:bookmarkEnd w:id="5"/>
+    </w:p>
+    <w:p>
+      <w:pPr>
         <w:pStyle w:val="berschrift2"/>
       </w:pPr>
       <w:r>
+        <w:lastRenderedPageBreak/>
         <w:t>Ansicht-Nutzer</w:t>
       </w:r>
     </w:p>
@@ -9049,15 +10377,14 @@
     </w:p>
     <w:p>
       <w:r>
-        <w:lastRenderedPageBreak/>
         <w:t>Diese beiden Dokumente müssen von jedem Schüler/jeder Schülerin geführt werden, sollen aber nicht an dieser Stelle, sondern im Anhang beigelegt werden.</w:t>
       </w:r>
     </w:p>
     <w:p>
       <w:pPr>
         <w:sectPr>
-          <w:headerReference w:type="default" r:id="rId38"/>
-          <w:footerReference w:type="default" r:id="rId39"/>
+          <w:headerReference w:type="default" r:id="rId48"/>
+          <w:footerReference w:type="default" r:id="rId49"/>
           <w:pgSz w:w="11906" w:h="16838"/>
           <w:pgMar w:top="1985" w:right="1134" w:bottom="1134" w:left="1418" w:header="709" w:footer="709" w:gutter="567"/>
           <w:cols w:space="708"/>
@@ -9137,7 +10464,15 @@
         </w:numPr>
       </w:pPr>
       <w:r>
-        <w:t xml:space="preserve">Finden Sie eine prägnante und leser/Innenfreundliche Wortwahl und Formulierung. </w:t>
+        <w:t xml:space="preserve">Finden Sie eine prägnante und </w:t>
+      </w:r>
+      <w:proofErr w:type="spellStart"/>
+      <w:r>
+        <w:t>leser</w:t>
+      </w:r>
+      <w:proofErr w:type="spellEnd"/>
+      <w:r>
+        <w:t xml:space="preserve">/Innenfreundliche Wortwahl und Formulierung. </w:t>
       </w:r>
     </w:p>
     <w:p>
@@ -9550,7 +10885,15 @@
         </w:numPr>
       </w:pPr>
       <w:r>
-        <w:t>Wer betreibt den Server (Forschungseinrichtungen, öffentliche Einrichtungen etc)?</w:t>
+        <w:t xml:space="preserve">Wer betreibt den Server (Forschungseinrichtungen, öffentliche Einrichtungen </w:t>
+      </w:r>
+      <w:proofErr w:type="spellStart"/>
+      <w:r>
+        <w:t>etc</w:t>
+      </w:r>
+      <w:proofErr w:type="spellEnd"/>
+      <w:r>
+        <w:t>)?</w:t>
       </w:r>
     </w:p>
     <w:p>
@@ -9604,7 +10947,7 @@
     <w:p>
       <w:pPr>
         <w:sectPr>
-          <w:headerReference w:type="default" r:id="rId40"/>
+          <w:headerReference w:type="default" r:id="rId50"/>
           <w:pgSz w:w="11906" w:h="16838"/>
           <w:pgMar w:top="1985" w:right="1134" w:bottom="1134" w:left="1418" w:header="709" w:footer="709" w:gutter="567"/>
           <w:cols w:space="708"/>
@@ -9631,7 +10974,7 @@
     <w:p>
       <w:pPr>
         <w:sectPr>
-          <w:headerReference w:type="default" r:id="rId41"/>
+          <w:headerReference w:type="default" r:id="rId51"/>
           <w:pgSz w:w="11906" w:h="16838"/>
           <w:pgMar w:top="1985" w:right="1134" w:bottom="1134" w:left="1418" w:header="709" w:footer="709" w:gutter="567"/>
           <w:cols w:space="708"/>
@@ -10139,7 +11482,7 @@
                     <pic:cNvPicPr/>
                   </pic:nvPicPr>
                   <pic:blipFill>
-                    <a:blip r:embed="rId42">
+                    <a:blip r:embed="rId52">
                       <a:extLst>
                         <a:ext uri="{28A0092B-C50C-407E-A947-70E740481C1C}">
                           <a14:useLocalDpi xmlns:a14="http://schemas.microsoft.com/office/drawing/2010/main" val="0"/>
@@ -10264,7 +11607,7 @@
                     <pic:cNvPicPr/>
                   </pic:nvPicPr>
                   <pic:blipFill rotWithShape="1">
-                    <a:blip r:embed="rId43" cstate="print">
+                    <a:blip r:embed="rId53" cstate="print">
                       <a:extLst>
                         <a:ext uri="{28A0092B-C50C-407E-A947-70E740481C1C}">
                           <a14:useLocalDpi xmlns:a14="http://schemas.microsoft.com/office/drawing/2010/main" val="0"/>
@@ -10370,7 +11713,7 @@
                           </pic:cNvPicPr>
                         </pic:nvPicPr>
                         <pic:blipFill rotWithShape="1">
-                          <a:blip r:embed="rId44" cstate="print">
+                          <a:blip r:embed="rId54" cstate="print">
                             <a:extLst>
                               <a:ext uri="{28A0092B-C50C-407E-A947-70E740481C1C}">
                                 <a14:useLocalDpi xmlns:a14="http://schemas.microsoft.com/office/drawing/2010/main" val="0"/>
@@ -10494,7 +11837,7 @@
             <w:pict>
               <v:group w14:anchorId="23468268" id="Gruppieren 505" o:spid="_x0000_s1026" style="position:absolute;margin-left:-13.65pt;margin-top:40.5pt;width:453pt;height:642.35pt;z-index:-251651584;mso-position-horizontal-relative:margin" coordsize="57531,81578" o:gfxdata="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">
                 <v:shape id="Grafik 506" o:spid="_x0000_s1027" type="#_x0000_t75" style="position:absolute;width:57531;height:81578;visibility:visible;mso-wrap-style:square" o:gfxdata="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">
-                  <v:imagedata r:id="rId45" o:title="" croptop="3595f" cropbottom="5398f" cropleft="4624f" cropright="4493f"/>
+                  <v:imagedata r:id="rId55" o:title="" croptop="3595f" cropbottom="5398f" cropleft="4624f" cropright="4493f"/>
                   <v:path arrowok="t"/>
                 </v:shape>
                 <v:rect id="Rechteck 507" o:spid="_x0000_s1028" style="position:absolute;left:1714;top:1905;width:17431;height:2476;visibility:visible;mso-wrap-style:square;v-text-anchor:middle" o:gfxdata="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" fillcolor="white [3212]" strokecolor="white [3212]" strokeweight="2pt"/>
@@ -10652,7 +11995,7 @@
                     </pic:cNvPicPr>
                   </pic:nvPicPr>
                   <pic:blipFill>
-                    <a:blip r:embed="rId46">
+                    <a:blip r:embed="rId56">
                       <a:extLst>
                         <a:ext uri="{28A0092B-C50C-407E-A947-70E740481C1C}">
                           <a14:useLocalDpi xmlns:a14="http://schemas.microsoft.com/office/drawing/2010/main" val="0"/>
@@ -10690,14 +12033,27 @@
       <w:r>
         <w:t xml:space="preserve">Abbildung </w:t>
       </w:r>
-      <w:fldSimple w:instr=" SEQ Abbildung \* ARABIC ">
-        <w:r>
-          <w:rPr>
-            <w:noProof/>
-          </w:rPr>
-          <w:t>5</w:t>
-        </w:r>
-      </w:fldSimple>
+      <w:r>
+        <w:fldChar w:fldCharType="begin"/>
+      </w:r>
+      <w:r>
+        <w:instrText xml:space="preserve"> SEQ Abbildung \* ARABIC </w:instrText>
+      </w:r>
+      <w:r>
+        <w:fldChar w:fldCharType="separate"/>
+      </w:r>
+      <w:r>
+        <w:rPr>
+          <w:noProof/>
+        </w:rPr>
+        <w:t>5</w:t>
+      </w:r>
+      <w:r>
+        <w:rPr>
+          <w:noProof/>
+        </w:rPr>
+        <w:fldChar w:fldCharType="end"/>
+      </w:r>
       <w:r>
         <w:t xml:space="preserve"> </w:t>
       </w:r>
@@ -10985,7 +12341,7 @@
                     <pic:cNvPicPr/>
                   </pic:nvPicPr>
                   <pic:blipFill>
-                    <a:blip r:embed="rId47"/>
+                    <a:blip r:embed="rId57"/>
                     <a:stretch>
                       <a:fillRect/>
                     </a:stretch>
@@ -11021,14 +12377,27 @@
       <w:r>
         <w:t xml:space="preserve"> </w:t>
       </w:r>
-      <w:fldSimple w:instr=" SEQ Abbildung \* ARABIC ">
-        <w:r>
-          <w:rPr>
-            <w:noProof/>
-          </w:rPr>
-          <w:t>6</w:t>
-        </w:r>
-      </w:fldSimple>
+      <w:r>
+        <w:fldChar w:fldCharType="begin"/>
+      </w:r>
+      <w:r>
+        <w:instrText xml:space="preserve"> SEQ Abbildung \* ARABIC </w:instrText>
+      </w:r>
+      <w:r>
+        <w:fldChar w:fldCharType="separate"/>
+      </w:r>
+      <w:r>
+        <w:rPr>
+          <w:noProof/>
+        </w:rPr>
+        <w:t>6</w:t>
+      </w:r>
+      <w:r>
+        <w:rPr>
+          <w:noProof/>
+        </w:rPr>
+        <w:fldChar w:fldCharType="end"/>
+      </w:r>
       <w:bookmarkEnd w:id="21"/>
       <w:r>
         <w:t xml:space="preserve"> Screenshot Quelle erstellen</w:t>
@@ -11046,7 +12415,35 @@
         <w:rPr>
           <w:rFonts w:cs="Tahoma"/>
         </w:rPr>
-        <w:t xml:space="preserve">Ist kein Autor bekannt, so wird beim Namen N.N. (no name) eingegeben. Felder mit einem </w:t>
+        <w:t>Ist kein Autor bekannt, so wird beim Namen N.N. (</w:t>
+      </w:r>
+      <w:proofErr w:type="spellStart"/>
+      <w:r>
+        <w:rPr>
+          <w:rFonts w:cs="Tahoma"/>
+        </w:rPr>
+        <w:t>no</w:t>
+      </w:r>
+      <w:proofErr w:type="spellEnd"/>
+      <w:r>
+        <w:rPr>
+          <w:rFonts w:cs="Tahoma"/>
+        </w:rPr>
+        <w:t xml:space="preserve"> </w:t>
+      </w:r>
+      <w:proofErr w:type="spellStart"/>
+      <w:r>
+        <w:rPr>
+          <w:rFonts w:cs="Tahoma"/>
+        </w:rPr>
+        <w:t>name</w:t>
+      </w:r>
+      <w:proofErr w:type="spellEnd"/>
+      <w:r>
+        <w:rPr>
+          <w:rFonts w:cs="Tahoma"/>
+        </w:rPr>
+        <w:t xml:space="preserve">) eingegeben. Felder mit einem </w:t>
       </w:r>
       <w:r>
         <w:rPr>
@@ -11072,7 +12469,7 @@
                     </pic:cNvPicPr>
                   </pic:nvPicPr>
                   <pic:blipFill>
-                    <a:blip r:embed="rId48">
+                    <a:blip r:embed="rId58">
                       <a:extLst>
                         <a:ext uri="{28A0092B-C50C-407E-A947-70E740481C1C}">
                           <a14:useLocalDpi xmlns:a14="http://schemas.microsoft.com/office/drawing/2010/main" val="0"/>
@@ -11327,7 +12724,7 @@
                           </pic:cNvPicPr>
                         </pic:nvPicPr>
                         <pic:blipFill rotWithShape="1">
-                          <a:blip r:embed="rId49">
+                          <a:blip r:embed="rId59">
                             <a:extLst>
                               <a:ext uri="{28A0092B-C50C-407E-A947-70E740481C1C}">
                                 <a14:useLocalDpi xmlns:a14="http://schemas.microsoft.com/office/drawing/2010/main" val="0"/>
@@ -11386,14 +12783,30 @@
                               <w:r>
                                 <w:t xml:space="preserve">Abbildung </w:t>
                               </w:r>
-                              <w:fldSimple w:instr=" SEQ Abbildung \* ARABIC ">
-                                <w:r>
-                                  <w:rPr>
-                                    <w:noProof/>
-                                  </w:rPr>
-                                  <w:t>7</w:t>
-                                </w:r>
-                              </w:fldSimple>
+                              <w:r>
+                                <w:fldChar w:fldCharType="begin"/>
+                              </w:r>
+                              <w:r>
+                                <w:instrText xml:space="preserve"> SEQ Abbildung \* ARABI</w:instrText>
+                              </w:r>
+                              <w:r>
+                                <w:instrText xml:space="preserve">C </w:instrText>
+                              </w:r>
+                              <w:r>
+                                <w:fldChar w:fldCharType="separate"/>
+                              </w:r>
+                              <w:r>
+                                <w:rPr>
+                                  <w:noProof/>
+                                </w:rPr>
+                                <w:t>7</w:t>
+                              </w:r>
+                              <w:r>
+                                <w:rPr>
+                                  <w:noProof/>
+                                </w:rPr>
+                                <w:fldChar w:fldCharType="end"/>
+                              </w:r>
                               <w:r>
                                 <w:rPr>
                                   <w:noProof/>
@@ -11421,7 +12834,7 @@
             <w:pict>
               <v:group w14:anchorId="0FFC2E8E" id="Gruppieren 15" o:spid="_x0000_s1042" style="position:absolute;left:0;text-align:left;margin-left:64.45pt;margin-top:50.2pt;width:267.75pt;height:213.4pt;z-index:251670016" coordsize="34004,27101" o:gfxdata="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">
                 <v:shape id="Grafik 9" o:spid="_x0000_s1043" type="#_x0000_t75" style="position:absolute;width:34004;height:22675;visibility:visible;mso-wrap-style:square" o:gfxdata="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">
-                  <v:imagedata r:id="rId50" o:title="" croptop="1519f" cropbottom="1897f" cropleft="1283f" cropright="1424f"/>
+                  <v:imagedata r:id="rId60" o:title="" croptop="1519f" cropbottom="1897f" cropleft="1283f" cropright="1424f"/>
                 </v:shape>
                 <v:shape id="Textfeld 14" o:spid="_x0000_s1044" type="#_x0000_t202" style="position:absolute;top:23202;width:34004;height:3899;visibility:visible;mso-wrap-style:square;v-text-anchor:top" o:gfxdata="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" stroked="f">
                   <v:textbox style="mso-fit-shape-to-text:t" inset="0,0,0,0">
@@ -11437,14 +12850,30 @@
                         <w:r>
                           <w:t xml:space="preserve">Abbildung </w:t>
                         </w:r>
-                        <w:fldSimple w:instr=" SEQ Abbildung \* ARABIC ">
-                          <w:r>
-                            <w:rPr>
-                              <w:noProof/>
-                            </w:rPr>
-                            <w:t>7</w:t>
-                          </w:r>
-                        </w:fldSimple>
+                        <w:r>
+                          <w:fldChar w:fldCharType="begin"/>
+                        </w:r>
+                        <w:r>
+                          <w:instrText xml:space="preserve"> SEQ Abbildung \* ARABI</w:instrText>
+                        </w:r>
+                        <w:r>
+                          <w:instrText xml:space="preserve">C </w:instrText>
+                        </w:r>
+                        <w:r>
+                          <w:fldChar w:fldCharType="separate"/>
+                        </w:r>
+                        <w:r>
+                          <w:rPr>
+                            <w:noProof/>
+                          </w:rPr>
+                          <w:t>7</w:t>
+                        </w:r>
+                        <w:r>
+                          <w:rPr>
+                            <w:noProof/>
+                          </w:rPr>
+                          <w:fldChar w:fldCharType="end"/>
+                        </w:r>
                         <w:r>
                           <w:rPr>
                             <w:noProof/>
@@ -11487,8 +12916,13 @@
         <w:sym w:font="Symbol" w:char="F0DE"/>
       </w:r>
       <w:r>
-        <w:t xml:space="preserve"> Gruppieren</w:t>
-      </w:r>
+        <w:t xml:space="preserve"> </w:t>
+      </w:r>
+      <w:proofErr w:type="spellStart"/>
+      <w:r>
+        <w:t>Gruppieren</w:t>
+      </w:r>
+      <w:proofErr w:type="spellEnd"/>
     </w:p>
     <w:p>
       <w:pPr>
@@ -11775,6 +13209,7 @@
           <w:id w:val="-1983387564"/>
           <w:citation/>
         </w:sdtPr>
+        <w:sdtEndPr/>
         <w:sdtContent>
           <w:r>
             <w:fldChar w:fldCharType="begin"/>
@@ -12633,8 +14068,19 @@
               <w:szCs w:val="26"/>
               <w:lang w:val="en-GB"/>
             </w:rPr>
-            <w:t>HTBLA Vöcklabruck</w:t>
+            <w:t xml:space="preserve">HTBLA </w:t>
           </w:r>
+          <w:proofErr w:type="spellStart"/>
+          <w:r>
+            <w:rPr>
+              <w:rFonts w:eastAsia="Times New Roman" w:cs="Arial"/>
+              <w:b/>
+              <w:szCs w:val="26"/>
+              <w:lang w:val="en-GB"/>
+            </w:rPr>
+            <w:t>Vöcklabruck</w:t>
+          </w:r>
+          <w:proofErr w:type="spellEnd"/>
         </w:p>
         <w:p>
           <w:pPr>
@@ -12755,6 +14201,7 @@
               <w:lang w:val="de-DE" w:eastAsia="de-DE"/>
             </w:rPr>
           </w:pPr>
+          <w:proofErr w:type="spellStart"/>
           <w:r>
             <w:rPr>
               <w:rFonts w:eastAsia="Times New Roman" w:cs="Arial"/>
@@ -12764,6 +14211,7 @@
             </w:rPr>
             <w:t>Exam</w:t>
           </w:r>
+          <w:proofErr w:type="spellEnd"/>
         </w:p>
       </w:tc>
     </w:tr>
@@ -15176,6 +16624,119 @@
     </w:lvl>
   </w:abstractNum>
   <w:abstractNum w:abstractNumId="17" w15:restartNumberingAfterBreak="0">
+    <w:nsid w:val="528907CA"/>
+    <w:multiLevelType w:val="hybridMultilevel"/>
+    <w:tmpl w:val="114AC8C2"/>
+    <w:lvl w:ilvl="0" w:tplc="0C070001">
+      <w:start w:val="1"/>
+      <w:numFmt w:val="bullet"/>
+      <w:lvlText w:val=""/>
+      <w:lvlJc w:val="left"/>
+      <w:pPr>
+        <w:ind w:left="720" w:hanging="360"/>
+      </w:pPr>
+      <w:rPr>
+        <w:rFonts w:ascii="Symbol" w:hAnsi="Symbol" w:hint="default"/>
+      </w:rPr>
+    </w:lvl>
+    <w:lvl w:ilvl="1" w:tplc="0C070003" w:tentative="1">
+      <w:start w:val="1"/>
+      <w:numFmt w:val="bullet"/>
+      <w:lvlText w:val="o"/>
+      <w:lvlJc w:val="left"/>
+      <w:pPr>
+        <w:ind w:left="1440" w:hanging="360"/>
+      </w:pPr>
+      <w:rPr>
+        <w:rFonts w:ascii="Courier New" w:hAnsi="Courier New" w:cs="Courier New" w:hint="default"/>
+      </w:rPr>
+    </w:lvl>
+    <w:lvl w:ilvl="2" w:tplc="0C070005" w:tentative="1">
+      <w:start w:val="1"/>
+      <w:numFmt w:val="bullet"/>
+      <w:lvlText w:val=""/>
+      <w:lvlJc w:val="left"/>
+      <w:pPr>
+        <w:ind w:left="2160" w:hanging="360"/>
+      </w:pPr>
+      <w:rPr>
+        <w:rFonts w:ascii="Wingdings" w:hAnsi="Wingdings" w:hint="default"/>
+      </w:rPr>
+    </w:lvl>
+    <w:lvl w:ilvl="3" w:tplc="0C070001" w:tentative="1">
+      <w:start w:val="1"/>
+      <w:numFmt w:val="bullet"/>
+      <w:lvlText w:val=""/>
+      <w:lvlJc w:val="left"/>
+      <w:pPr>
+        <w:ind w:left="2880" w:hanging="360"/>
+      </w:pPr>
+      <w:rPr>
+        <w:rFonts w:ascii="Symbol" w:hAnsi="Symbol" w:hint="default"/>
+      </w:rPr>
+    </w:lvl>
+    <w:lvl w:ilvl="4" w:tplc="0C070003" w:tentative="1">
+      <w:start w:val="1"/>
+      <w:numFmt w:val="bullet"/>
+      <w:lvlText w:val="o"/>
+      <w:lvlJc w:val="left"/>
+      <w:pPr>
+        <w:ind w:left="3600" w:hanging="360"/>
+      </w:pPr>
+      <w:rPr>
+        <w:rFonts w:ascii="Courier New" w:hAnsi="Courier New" w:cs="Courier New" w:hint="default"/>
+      </w:rPr>
+    </w:lvl>
+    <w:lvl w:ilvl="5" w:tplc="0C070005" w:tentative="1">
+      <w:start w:val="1"/>
+      <w:numFmt w:val="bullet"/>
+      <w:lvlText w:val=""/>
+      <w:lvlJc w:val="left"/>
+      <w:pPr>
+        <w:ind w:left="4320" w:hanging="360"/>
+      </w:pPr>
+      <w:rPr>
+        <w:rFonts w:ascii="Wingdings" w:hAnsi="Wingdings" w:hint="default"/>
+      </w:rPr>
+    </w:lvl>
+    <w:lvl w:ilvl="6" w:tplc="0C070001" w:tentative="1">
+      <w:start w:val="1"/>
+      <w:numFmt w:val="bullet"/>
+      <w:lvlText w:val=""/>
+      <w:lvlJc w:val="left"/>
+      <w:pPr>
+        <w:ind w:left="5040" w:hanging="360"/>
+      </w:pPr>
+      <w:rPr>
+        <w:rFonts w:ascii="Symbol" w:hAnsi="Symbol" w:hint="default"/>
+      </w:rPr>
+    </w:lvl>
+    <w:lvl w:ilvl="7" w:tplc="0C070003" w:tentative="1">
+      <w:start w:val="1"/>
+      <w:numFmt w:val="bullet"/>
+      <w:lvlText w:val="o"/>
+      <w:lvlJc w:val="left"/>
+      <w:pPr>
+        <w:ind w:left="5760" w:hanging="360"/>
+      </w:pPr>
+      <w:rPr>
+        <w:rFonts w:ascii="Courier New" w:hAnsi="Courier New" w:cs="Courier New" w:hint="default"/>
+      </w:rPr>
+    </w:lvl>
+    <w:lvl w:ilvl="8" w:tplc="0C070005" w:tentative="1">
+      <w:start w:val="1"/>
+      <w:numFmt w:val="bullet"/>
+      <w:lvlText w:val=""/>
+      <w:lvlJc w:val="left"/>
+      <w:pPr>
+        <w:ind w:left="6480" w:hanging="360"/>
+      </w:pPr>
+      <w:rPr>
+        <w:rFonts w:ascii="Wingdings" w:hAnsi="Wingdings" w:hint="default"/>
+      </w:rPr>
+    </w:lvl>
+  </w:abstractNum>
+  <w:abstractNum w:abstractNumId="18" w15:restartNumberingAfterBreak="0">
     <w:nsid w:val="52FC63ED"/>
     <w:multiLevelType w:val="hybridMultilevel"/>
     <w:tmpl w:val="693A6840"/>
@@ -15288,7 +16849,7 @@
       </w:rPr>
     </w:lvl>
   </w:abstractNum>
-  <w:abstractNum w:abstractNumId="18" w15:restartNumberingAfterBreak="0">
+  <w:abstractNum w:abstractNumId="19" w15:restartNumberingAfterBreak="0">
     <w:nsid w:val="53872B58"/>
     <w:multiLevelType w:val="hybridMultilevel"/>
     <w:tmpl w:val="FD6EFCA6"/>
@@ -15374,7 +16935,7 @@
       </w:pPr>
     </w:lvl>
   </w:abstractNum>
-  <w:abstractNum w:abstractNumId="19" w15:restartNumberingAfterBreak="0">
+  <w:abstractNum w:abstractNumId="20" w15:restartNumberingAfterBreak="0">
     <w:nsid w:val="54877C27"/>
     <w:multiLevelType w:val="multilevel"/>
     <w:tmpl w:val="F49C991E"/>
@@ -15496,7 +17057,7 @@
       </w:rPr>
     </w:lvl>
   </w:abstractNum>
-  <w:abstractNum w:abstractNumId="20" w15:restartNumberingAfterBreak="0">
+  <w:abstractNum w:abstractNumId="21" w15:restartNumberingAfterBreak="0">
     <w:nsid w:val="5CBC7426"/>
     <w:multiLevelType w:val="hybridMultilevel"/>
     <w:tmpl w:val="633A1108"/>
@@ -15609,7 +17170,7 @@
       </w:rPr>
     </w:lvl>
   </w:abstractNum>
-  <w:abstractNum w:abstractNumId="21" w15:restartNumberingAfterBreak="0">
+  <w:abstractNum w:abstractNumId="22" w15:restartNumberingAfterBreak="0">
     <w:nsid w:val="637E2547"/>
     <w:multiLevelType w:val="hybridMultilevel"/>
     <w:tmpl w:val="88AC9B72"/>
@@ -15722,7 +17283,7 @@
       </w:rPr>
     </w:lvl>
   </w:abstractNum>
-  <w:abstractNum w:abstractNumId="22" w15:restartNumberingAfterBreak="0">
+  <w:abstractNum w:abstractNumId="23" w15:restartNumberingAfterBreak="0">
     <w:nsid w:val="638825AE"/>
     <w:multiLevelType w:val="hybridMultilevel"/>
     <w:tmpl w:val="8F900D6E"/>
@@ -15835,7 +17396,7 @@
       </w:rPr>
     </w:lvl>
   </w:abstractNum>
-  <w:abstractNum w:abstractNumId="23" w15:restartNumberingAfterBreak="0">
+  <w:abstractNum w:abstractNumId="24" w15:restartNumberingAfterBreak="0">
     <w:nsid w:val="658D1684"/>
     <w:multiLevelType w:val="hybridMultilevel"/>
     <w:tmpl w:val="156ADA70"/>
@@ -15948,7 +17509,7 @@
       </w:rPr>
     </w:lvl>
   </w:abstractNum>
-  <w:abstractNum w:abstractNumId="24" w15:restartNumberingAfterBreak="0">
+  <w:abstractNum w:abstractNumId="25" w15:restartNumberingAfterBreak="0">
     <w:nsid w:val="692C00AA"/>
     <w:multiLevelType w:val="hybridMultilevel"/>
     <w:tmpl w:val="1F381A0E"/>
@@ -16061,7 +17622,7 @@
       </w:rPr>
     </w:lvl>
   </w:abstractNum>
-  <w:abstractNum w:abstractNumId="25" w15:restartNumberingAfterBreak="0">
+  <w:abstractNum w:abstractNumId="26" w15:restartNumberingAfterBreak="0">
     <w:nsid w:val="698E4596"/>
     <w:multiLevelType w:val="hybridMultilevel"/>
     <w:tmpl w:val="9D94D5C2"/>
@@ -16174,7 +17735,7 @@
       </w:rPr>
     </w:lvl>
   </w:abstractNum>
-  <w:abstractNum w:abstractNumId="26" w15:restartNumberingAfterBreak="0">
+  <w:abstractNum w:abstractNumId="27" w15:restartNumberingAfterBreak="0">
     <w:nsid w:val="6B4F7C2A"/>
     <w:multiLevelType w:val="hybridMultilevel"/>
     <w:tmpl w:val="7AFED352"/>
@@ -16287,7 +17848,7 @@
       </w:rPr>
     </w:lvl>
   </w:abstractNum>
-  <w:abstractNum w:abstractNumId="27" w15:restartNumberingAfterBreak="0">
+  <w:abstractNum w:abstractNumId="28" w15:restartNumberingAfterBreak="0">
     <w:nsid w:val="73F66B84"/>
     <w:multiLevelType w:val="hybridMultilevel"/>
     <w:tmpl w:val="156AD58C"/>
@@ -16400,7 +17961,7 @@
       </w:rPr>
     </w:lvl>
   </w:abstractNum>
-  <w:abstractNum w:abstractNumId="28" w15:restartNumberingAfterBreak="0">
+  <w:abstractNum w:abstractNumId="29" w15:restartNumberingAfterBreak="0">
     <w:nsid w:val="77496DCB"/>
     <w:multiLevelType w:val="hybridMultilevel"/>
     <w:tmpl w:val="8B8634A4"/>
@@ -16513,7 +18074,7 @@
       </w:rPr>
     </w:lvl>
   </w:abstractNum>
-  <w:abstractNum w:abstractNumId="29" w15:restartNumberingAfterBreak="0">
+  <w:abstractNum w:abstractNumId="30" w15:restartNumberingAfterBreak="0">
     <w:nsid w:val="7A3E685B"/>
     <w:multiLevelType w:val="hybridMultilevel"/>
     <w:tmpl w:val="3312A0DE"/>
@@ -16602,7 +18163,7 @@
       </w:pPr>
     </w:lvl>
   </w:abstractNum>
-  <w:abstractNum w:abstractNumId="30" w15:restartNumberingAfterBreak="0">
+  <w:abstractNum w:abstractNumId="31" w15:restartNumberingAfterBreak="0">
     <w:nsid w:val="7AE61132"/>
     <w:multiLevelType w:val="hybridMultilevel"/>
     <w:tmpl w:val="DD22E4B8"/>
@@ -16715,7 +18276,7 @@
       </w:rPr>
     </w:lvl>
   </w:abstractNum>
-  <w:abstractNum w:abstractNumId="31" w15:restartNumberingAfterBreak="0">
+  <w:abstractNum w:abstractNumId="32" w15:restartNumberingAfterBreak="0">
     <w:nsid w:val="7C053140"/>
     <w:multiLevelType w:val="hybridMultilevel"/>
     <w:tmpl w:val="485E8B54"/>
@@ -16828,7 +18389,7 @@
       </w:rPr>
     </w:lvl>
   </w:abstractNum>
-  <w:abstractNum w:abstractNumId="32" w15:restartNumberingAfterBreak="0">
+  <w:abstractNum w:abstractNumId="33" w15:restartNumberingAfterBreak="0">
     <w:nsid w:val="7CE65DB0"/>
     <w:multiLevelType w:val="hybridMultilevel"/>
     <w:tmpl w:val="DDD6E3F2"/>
@@ -16914,7 +18475,7 @@
       </w:pPr>
     </w:lvl>
   </w:abstractNum>
-  <w:abstractNum w:abstractNumId="33" w15:restartNumberingAfterBreak="0">
+  <w:abstractNum w:abstractNumId="34" w15:restartNumberingAfterBreak="0">
     <w:nsid w:val="7E4328A8"/>
     <w:multiLevelType w:val="hybridMultilevel"/>
     <w:tmpl w:val="D2DCCEDA"/>
@@ -17001,19 +18562,19 @@
     </w:lvl>
   </w:abstractNum>
   <w:num w:numId="1">
-    <w:abstractNumId w:val="19"/>
+    <w:abstractNumId w:val="20"/>
   </w:num>
   <w:num w:numId="2">
     <w:abstractNumId w:val="6"/>
   </w:num>
   <w:num w:numId="3">
-    <w:abstractNumId w:val="29"/>
+    <w:abstractNumId w:val="30"/>
   </w:num>
   <w:num w:numId="4">
     <w:abstractNumId w:val="5"/>
   </w:num>
   <w:num w:numId="5">
-    <w:abstractNumId w:val="24"/>
+    <w:abstractNumId w:val="25"/>
   </w:num>
   <w:num w:numId="6">
     <w:abstractNumId w:val="0"/>
@@ -17022,55 +18583,55 @@
     <w:abstractNumId w:val="2"/>
   </w:num>
   <w:num w:numId="8">
-    <w:abstractNumId w:val="32"/>
+    <w:abstractNumId w:val="33"/>
   </w:num>
   <w:num w:numId="9">
-    <w:abstractNumId w:val="18"/>
+    <w:abstractNumId w:val="19"/>
   </w:num>
   <w:num w:numId="10">
-    <w:abstractNumId w:val="25"/>
+    <w:abstractNumId w:val="26"/>
   </w:num>
   <w:num w:numId="11">
     <w:abstractNumId w:val="4"/>
   </w:num>
   <w:num w:numId="12">
-    <w:abstractNumId w:val="26"/>
+    <w:abstractNumId w:val="27"/>
   </w:num>
   <w:num w:numId="13">
     <w:abstractNumId w:val="12"/>
   </w:num>
   <w:num w:numId="14">
-    <w:abstractNumId w:val="27"/>
+    <w:abstractNumId w:val="28"/>
   </w:num>
   <w:num w:numId="15">
     <w:abstractNumId w:val="1"/>
   </w:num>
   <w:num w:numId="16">
-    <w:abstractNumId w:val="17"/>
+    <w:abstractNumId w:val="18"/>
   </w:num>
   <w:num w:numId="17">
     <w:abstractNumId w:val="15"/>
   </w:num>
   <w:num w:numId="18">
-    <w:abstractNumId w:val="20"/>
+    <w:abstractNumId w:val="21"/>
   </w:num>
   <w:num w:numId="19">
     <w:abstractNumId w:val="3"/>
   </w:num>
   <w:num w:numId="20">
-    <w:abstractNumId w:val="30"/>
+    <w:abstractNumId w:val="31"/>
   </w:num>
   <w:num w:numId="21">
-    <w:abstractNumId w:val="28"/>
+    <w:abstractNumId w:val="29"/>
   </w:num>
   <w:num w:numId="22">
-    <w:abstractNumId w:val="31"/>
+    <w:abstractNumId w:val="32"/>
   </w:num>
   <w:num w:numId="23">
-    <w:abstractNumId w:val="19"/>
+    <w:abstractNumId w:val="20"/>
   </w:num>
   <w:num w:numId="24">
-    <w:abstractNumId w:val="21"/>
+    <w:abstractNumId w:val="22"/>
   </w:num>
   <w:num w:numId="25">
     <w:abstractNumId w:val="13"/>
@@ -17085,16 +18646,16 @@
     <w:abstractNumId w:val="11"/>
   </w:num>
   <w:num w:numId="29">
-    <w:abstractNumId w:val="33"/>
+    <w:abstractNumId w:val="34"/>
   </w:num>
   <w:num w:numId="30">
     <w:abstractNumId w:val="16"/>
   </w:num>
   <w:num w:numId="31">
-    <w:abstractNumId w:val="23"/>
+    <w:abstractNumId w:val="24"/>
   </w:num>
   <w:num w:numId="32">
-    <w:abstractNumId w:val="22"/>
+    <w:abstractNumId w:val="23"/>
   </w:num>
   <w:num w:numId="33">
     <w:abstractNumId w:val="10"/>
@@ -17104,6 +18665,9 @@
   </w:num>
   <w:num w:numId="35">
     <w:abstractNumId w:val="8"/>
+  </w:num>
+  <w:num w:numId="36">
+    <w:abstractNumId w:val="17"/>
   </w:num>
 </w:numbering>
 </file>
@@ -18597,7 +20161,7 @@
 </file>
 
 <file path=customXml/itemProps1.xml><?xml version="1.0" encoding="utf-8"?>
-<ds:datastoreItem xmlns:ds="http://schemas.openxmlformats.org/officeDocument/2006/customXml" ds:itemID="{A44287F8-3ECE-455C-BC65-0AE974A91B0B}">
+<ds:datastoreItem xmlns:ds="http://schemas.openxmlformats.org/officeDocument/2006/customXml" ds:itemID="{78B9C528-DD60-419D-A7D6-C5719D6F8385}">
   <ds:schemaRefs>
     <ds:schemaRef ds:uri="http://schemas.openxmlformats.org/officeDocument/2006/bibliography"/>
   </ds:schemaRefs>

</xml_diff>

<commit_message>
worked on SignalR and JSON documentation
</commit_message>
<xml_diff>
--- a/DA-Buch/Diplomarbeit-Höller-Werth.docx
+++ b/DA-Buch/Diplomarbeit-Höller-Werth.docx
@@ -2390,19 +2390,8 @@
                 <w:szCs w:val="16"/>
                 <w:lang w:val="de-AT"/>
               </w:rPr>
-              <w:t>Abteilungsvorstand/</w:t>
+              <w:t>Abteilungsvorstand/Abteilungsvorständin</w:t>
             </w:r>
-            <w:proofErr w:type="spellStart"/>
-            <w:r>
-              <w:rPr>
-                <w:rFonts w:cs="Arial"/>
-                <w:sz w:val="16"/>
-                <w:szCs w:val="16"/>
-                <w:lang w:val="de-AT"/>
-              </w:rPr>
-              <w:t>Abteilungsvorständin</w:t>
-            </w:r>
-            <w:proofErr w:type="spellEnd"/>
           </w:p>
           <w:p>
             <w:pPr>
@@ -3677,7 +3666,6 @@
                 <w:lang w:val="de-AT"/>
               </w:rPr>
             </w:pPr>
-            <w:proofErr w:type="spellStart"/>
             <w:r>
               <w:rPr>
                 <w:rFonts w:cs="Arial"/>
@@ -3685,17 +3673,7 @@
                 <w:szCs w:val="22"/>
                 <w:lang w:val="de-AT"/>
               </w:rPr>
-              <w:t>Author</w:t>
-            </w:r>
-            <w:proofErr w:type="spellEnd"/>
-            <w:r>
-              <w:rPr>
-                <w:rFonts w:cs="Arial"/>
-                <w:sz w:val="22"/>
-                <w:szCs w:val="22"/>
-                <w:lang w:val="de-AT"/>
-              </w:rPr>
-              <w:t>(s)</w:t>
+              <w:t>Author(s)</w:t>
             </w:r>
           </w:p>
         </w:tc>
@@ -3782,19 +3760,8 @@
                 <w:szCs w:val="22"/>
                 <w:lang w:val="de-AT"/>
               </w:rPr>
-              <w:t xml:space="preserve">Academic </w:t>
+              <w:t>Academic year</w:t>
             </w:r>
-            <w:proofErr w:type="spellStart"/>
-            <w:r>
-              <w:rPr>
-                <w:rFonts w:cs="Arial"/>
-                <w:sz w:val="22"/>
-                <w:szCs w:val="22"/>
-                <w:lang w:val="de-AT"/>
-              </w:rPr>
-              <w:t>year</w:t>
-            </w:r>
-            <w:proofErr w:type="spellEnd"/>
           </w:p>
         </w:tc>
         <w:tc>
@@ -3907,19 +3874,8 @@
                 <w:szCs w:val="22"/>
                 <w:lang w:val="de-AT"/>
               </w:rPr>
-              <w:t xml:space="preserve">Co-operation </w:t>
+              <w:t>Co-operation partners</w:t>
             </w:r>
-            <w:proofErr w:type="spellStart"/>
-            <w:r>
-              <w:rPr>
-                <w:rFonts w:cs="Arial"/>
-                <w:sz w:val="22"/>
-                <w:szCs w:val="22"/>
-                <w:lang w:val="de-AT"/>
-              </w:rPr>
-              <w:t>partners</w:t>
-            </w:r>
-            <w:proofErr w:type="spellEnd"/>
           </w:p>
         </w:tc>
         <w:tc>
@@ -3991,7 +3947,6 @@
                 <w:lang w:val="de-AT"/>
               </w:rPr>
             </w:pPr>
-            <w:proofErr w:type="spellStart"/>
             <w:r>
               <w:rPr>
                 <w:rFonts w:cs="Arial"/>
@@ -3999,49 +3954,8 @@
                 <w:szCs w:val="22"/>
                 <w:lang w:val="de-AT"/>
               </w:rPr>
-              <w:t>Assignment</w:t>
+              <w:t>Assignment of tasks</w:t>
             </w:r>
-            <w:proofErr w:type="spellEnd"/>
-            <w:r>
-              <w:rPr>
-                <w:rFonts w:cs="Arial"/>
-                <w:sz w:val="22"/>
-                <w:szCs w:val="22"/>
-                <w:lang w:val="de-AT"/>
-              </w:rPr>
-              <w:t xml:space="preserve"> </w:t>
-            </w:r>
-            <w:proofErr w:type="spellStart"/>
-            <w:r>
-              <w:rPr>
-                <w:rFonts w:cs="Arial"/>
-                <w:sz w:val="22"/>
-                <w:szCs w:val="22"/>
-                <w:lang w:val="de-AT"/>
-              </w:rPr>
-              <w:t>of</w:t>
-            </w:r>
-            <w:proofErr w:type="spellEnd"/>
-            <w:r>
-              <w:rPr>
-                <w:rFonts w:cs="Arial"/>
-                <w:sz w:val="22"/>
-                <w:szCs w:val="22"/>
-                <w:lang w:val="de-AT"/>
-              </w:rPr>
-              <w:t xml:space="preserve"> </w:t>
-            </w:r>
-            <w:proofErr w:type="spellStart"/>
-            <w:r>
-              <w:rPr>
-                <w:rFonts w:cs="Arial"/>
-                <w:sz w:val="22"/>
-                <w:szCs w:val="22"/>
-                <w:lang w:val="de-AT"/>
-              </w:rPr>
-              <w:t>tasks</w:t>
-            </w:r>
-            <w:proofErr w:type="spellEnd"/>
           </w:p>
         </w:tc>
         <w:tc>
@@ -4293,7 +4207,6 @@
                 <w:lang w:val="de-AT"/>
               </w:rPr>
             </w:pPr>
-            <w:proofErr w:type="spellStart"/>
             <w:r>
               <w:rPr>
                 <w:rFonts w:cs="Arial"/>
@@ -4303,7 +4216,6 @@
               </w:rPr>
               <w:t>Results</w:t>
             </w:r>
-            <w:proofErr w:type="spellEnd"/>
           </w:p>
         </w:tc>
         <w:tc>
@@ -4657,7 +4569,6 @@
                 <w:lang w:val="de-AT"/>
               </w:rPr>
             </w:pPr>
-            <w:proofErr w:type="spellStart"/>
             <w:r>
               <w:rPr>
                 <w:rFonts w:cs="Arial"/>
@@ -4665,29 +4576,8 @@
                 <w:szCs w:val="22"/>
                 <w:lang w:val="de-AT"/>
               </w:rPr>
-              <w:t>Participation</w:t>
+              <w:t>Participation in competitions</w:t>
             </w:r>
-            <w:proofErr w:type="spellEnd"/>
-            <w:r>
-              <w:rPr>
-                <w:rFonts w:cs="Arial"/>
-                <w:sz w:val="22"/>
-                <w:szCs w:val="22"/>
-                <w:lang w:val="de-AT"/>
-              </w:rPr>
-              <w:t xml:space="preserve"> in </w:t>
-            </w:r>
-            <w:proofErr w:type="spellStart"/>
-            <w:r>
-              <w:rPr>
-                <w:rFonts w:cs="Arial"/>
-                <w:sz w:val="22"/>
-                <w:szCs w:val="22"/>
-                <w:lang w:val="de-AT"/>
-              </w:rPr>
-              <w:t>competitions</w:t>
-            </w:r>
-            <w:proofErr w:type="spellEnd"/>
           </w:p>
           <w:p>
             <w:pPr>
@@ -5159,7 +5049,6 @@
                 <w:lang w:val="de-AT"/>
               </w:rPr>
             </w:pPr>
-            <w:proofErr w:type="spellStart"/>
             <w:r>
               <w:rPr>
                 <w:rFonts w:cs="Arial"/>
@@ -5167,29 +5056,8 @@
                 <w:szCs w:val="22"/>
                 <w:lang w:val="de-AT"/>
               </w:rPr>
-              <w:t>Accessibility</w:t>
+              <w:t>Accessibility of</w:t>
             </w:r>
-            <w:proofErr w:type="spellEnd"/>
-            <w:r>
-              <w:rPr>
-                <w:rFonts w:cs="Arial"/>
-                <w:sz w:val="22"/>
-                <w:szCs w:val="22"/>
-                <w:lang w:val="de-AT"/>
-              </w:rPr>
-              <w:t xml:space="preserve"> </w:t>
-            </w:r>
-            <w:proofErr w:type="spellStart"/>
-            <w:r>
-              <w:rPr>
-                <w:rFonts w:cs="Arial"/>
-                <w:sz w:val="22"/>
-                <w:szCs w:val="22"/>
-                <w:lang w:val="de-AT"/>
-              </w:rPr>
-              <w:t>of</w:t>
-            </w:r>
-            <w:proofErr w:type="spellEnd"/>
           </w:p>
           <w:p>
             <w:pPr>
@@ -5298,7 +5166,6 @@
                 <w:lang w:val="de-AT"/>
               </w:rPr>
             </w:pPr>
-            <w:proofErr w:type="spellStart"/>
             <w:r>
               <w:rPr>
                 <w:rFonts w:cs="Arial"/>
@@ -5308,7 +5175,6 @@
               </w:rPr>
               <w:t>Approval</w:t>
             </w:r>
-            <w:proofErr w:type="spellEnd"/>
           </w:p>
           <w:p>
             <w:pPr>
@@ -5326,25 +5192,7 @@
                 <w:sz w:val="16"/>
                 <w:lang w:val="de-AT"/>
               </w:rPr>
-              <w:t xml:space="preserve">(Date / </w:t>
-            </w:r>
-            <w:proofErr w:type="spellStart"/>
-            <w:r>
-              <w:rPr>
-                <w:rFonts w:cs="Arial"/>
-                <w:sz w:val="16"/>
-                <w:lang w:val="de-AT"/>
-              </w:rPr>
-              <w:t>Signature</w:t>
-            </w:r>
-            <w:proofErr w:type="spellEnd"/>
-            <w:r>
-              <w:rPr>
-                <w:rFonts w:cs="Arial"/>
-                <w:sz w:val="16"/>
-                <w:lang w:val="de-AT"/>
-              </w:rPr>
-              <w:t>)</w:t>
+              <w:t>(Date / Signature)</w:t>
             </w:r>
           </w:p>
         </w:tc>
@@ -5371,7 +5219,6 @@
                 <w:lang w:val="de-AT"/>
               </w:rPr>
             </w:pPr>
-            <w:proofErr w:type="spellStart"/>
             <w:r>
               <w:rPr>
                 <w:rFonts w:cs="Arial"/>
@@ -5380,7 +5227,6 @@
               </w:rPr>
               <w:t>Examiner</w:t>
             </w:r>
-            <w:proofErr w:type="spellEnd"/>
           </w:p>
           <w:p>
             <w:pPr>
@@ -5432,25 +5278,7 @@
                 <w:sz w:val="16"/>
                 <w:lang w:val="de-AT"/>
               </w:rPr>
-              <w:t xml:space="preserve">Head </w:t>
-            </w:r>
-            <w:proofErr w:type="spellStart"/>
-            <w:r>
-              <w:rPr>
-                <w:rFonts w:cs="Arial"/>
-                <w:sz w:val="16"/>
-                <w:lang w:val="de-AT"/>
-              </w:rPr>
-              <w:t>of</w:t>
-            </w:r>
-            <w:proofErr w:type="spellEnd"/>
-            <w:r>
-              <w:rPr>
-                <w:rFonts w:cs="Arial"/>
-                <w:sz w:val="16"/>
-                <w:lang w:val="de-AT"/>
-              </w:rPr>
-              <w:t xml:space="preserve">  College / Department</w:t>
+              <w:t>Head of  College / Department</w:t>
             </w:r>
           </w:p>
           <w:p>
@@ -7322,87 +7150,55 @@
         <w:pStyle w:val="berschrift3"/>
       </w:pPr>
       <w:r>
-        <w:t>Newtonsoft</w:t>
-      </w:r>
-    </w:p>
-    <w:p>
-      <w:pPr>
-        <w:pStyle w:val="berschrift3"/>
-      </w:pPr>
-      <w:r>
         <w:t>JSON</w:t>
       </w:r>
     </w:p>
     <w:p>
-      <w:pPr>
-        <w:pStyle w:val="berschrift3"/>
-      </w:pPr>
-      <w:proofErr w:type="spellStart"/>
-      <w:r>
-        <w:t>SignalR</w:t>
-      </w:r>
-      <w:proofErr w:type="spellEnd"/>
-    </w:p>
-    <w:p>
-      <w:r>
-        <w:t>Da zwei Klassen gleichzeitig besprochen werden, sind auch zwei Clients gleichzeitig auf der Moderator-Seite angemeldet. Um den Austausch von Informationen zwischen den Clients zu ermöglichen, kommt hier erstmals die Softwarebibliothek „</w:t>
-      </w:r>
-      <w:proofErr w:type="spellStart"/>
-      <w:r>
-        <w:t>SignalR</w:t>
-      </w:r>
-      <w:proofErr w:type="spellEnd"/>
-      <w:r>
-        <w:t>“ zum Einsatz.</w:t>
-      </w:r>
-    </w:p>
-    <w:p>
-      <w:r>
-        <w:t xml:space="preserve">Die Bibliothek ermöglicht es nun Informationen wie die Überschneidungen, stets aktuell an den anderen Client zu übergeben. Die Steuerungs-Seite ist so aufgebaut, dass alle Daten mithilfe von </w:t>
-      </w:r>
-      <w:proofErr w:type="spellStart"/>
-      <w:r>
-        <w:t>SignalR</w:t>
-      </w:r>
-      <w:proofErr w:type="spellEnd"/>
-      <w:r>
-        <w:t xml:space="preserve"> erneuert werden.</w:t>
-      </w:r>
-    </w:p>
-    <w:p/>
-    <w:p>
-      <w:r>
-        <w:t xml:space="preserve">Solution Explorer </w:t>
-      </w:r>
-      <w:r>
-        <w:sym w:font="Wingdings" w:char="F0E0"/>
-      </w:r>
-      <w:r>
-        <w:t xml:space="preserve"> Rechtsklick auf Projekt </w:t>
-      </w:r>
-      <w:r>
-        <w:sym w:font="Wingdings" w:char="F0E0"/>
-      </w:r>
-      <w:r>
-        <w:t xml:space="preserve"> Add </w:t>
-      </w:r>
-      <w:r>
-        <w:sym w:font="Wingdings" w:char="F0E0"/>
-      </w:r>
-      <w:r>
-        <w:t xml:space="preserve"> Client-Side Library</w:t>
-      </w:r>
-    </w:p>
-    <w:p>
+      <w:r>
+        <w:t xml:space="preserve">Die Daten für den Ablauf der Konferenz werden in einer JSON-Datei gespeichert. Dazu wurde </w:t>
+      </w:r>
+      <w:r>
+        <w:t>in dem Ordner „wwwroot“ ein neuer Ordner mit dem Namen „conference-info.json“ erstellt.</w:t>
+      </w:r>
+    </w:p>
+    <w:p>
+      <w:r>
+        <w:t>Grundsätzlich besteht die Datei aus drei Teilen:</w:t>
+      </w:r>
+    </w:p>
+    <w:p>
+      <w:pPr>
+        <w:pStyle w:val="Listenabsatz"/>
+        <w:numPr>
+          <w:ilvl w:val="0"/>
+          <w:numId w:val="37"/>
+        </w:numPr>
+      </w:pPr>
       <w:r>
         <w:rPr>
           <w:noProof/>
         </w:rPr>
         <w:drawing>
-          <wp:inline distT="0" distB="0" distL="0" distR="0" wp14:anchorId="3261AA2A" wp14:editId="67C9DABB">
-            <wp:extent cx="4138899" cy="2790825"/>
-            <wp:effectExtent l="0" t="0" r="0" b="0"/>
-            <wp:docPr id="452" name="Grafik 452"/>
+          <wp:anchor distT="0" distB="0" distL="114300" distR="114300" simplePos="0" relativeHeight="251709952" behindDoc="1" locked="0" layoutInCell="1" allowOverlap="1" wp14:anchorId="1A7F8D36" wp14:editId="5B2C2A8A">
+            <wp:simplePos x="0" y="0"/>
+            <wp:positionH relativeFrom="margin">
+              <wp:align>right</wp:align>
+            </wp:positionH>
+            <wp:positionV relativeFrom="paragraph">
+              <wp:posOffset>9525</wp:posOffset>
+            </wp:positionV>
+            <wp:extent cx="1897380" cy="1085850"/>
+            <wp:effectExtent l="0" t="0" r="7620" b="0"/>
+            <wp:wrapTight wrapText="bothSides">
+              <wp:wrapPolygon edited="0">
+                <wp:start x="0" y="0"/>
+                <wp:lineTo x="0" y="21221"/>
+                <wp:lineTo x="21470" y="21221"/>
+                <wp:lineTo x="21470" y="0"/>
+                <wp:lineTo x="0" y="0"/>
+              </wp:wrapPolygon>
+            </wp:wrapTight>
+            <wp:docPr id="29" name="Grafik 29"/>
             <wp:cNvGraphicFramePr>
               <a:graphicFrameLocks xmlns:a="http://schemas.openxmlformats.org/drawingml/2006/main" noChangeAspect="1"/>
             </wp:cNvGraphicFramePr>
@@ -7414,7 +7210,13 @@
                     <pic:cNvPicPr/>
                   </pic:nvPicPr>
                   <pic:blipFill>
-                    <a:blip r:embed="rId19"/>
+                    <a:blip r:embed="rId19">
+                      <a:extLst>
+                        <a:ext uri="{28A0092B-C50C-407E-A947-70E740481C1C}">
+                          <a14:useLocalDpi xmlns:a14="http://schemas.microsoft.com/office/drawing/2010/main" val="0"/>
+                        </a:ext>
+                      </a:extLst>
+                    </a:blip>
                     <a:stretch>
                       <a:fillRect/>
                     </a:stretch>
@@ -7422,7 +7224,7 @@
                   <pic:spPr>
                     <a:xfrm>
                       <a:off x="0" y="0"/>
-                      <a:ext cx="4146584" cy="2796007"/>
+                      <a:ext cx="1897380" cy="1085850"/>
                     </a:xfrm>
                     <a:prstGeom prst="rect">
                       <a:avLst/>
@@ -7431,48 +7233,81 @@
                 </pic:pic>
               </a:graphicData>
             </a:graphic>
-          </wp:inline>
+            <wp14:sizeRelH relativeFrom="margin">
+              <wp14:pctWidth>0</wp14:pctWidth>
+            </wp14:sizeRelH>
+            <wp14:sizeRelV relativeFrom="margin">
+              <wp14:pctHeight>0</wp14:pctHeight>
+            </wp14:sizeRelV>
+          </wp:anchor>
         </w:drawing>
       </w:r>
-    </w:p>
-    <w:p>
-      <w:pPr>
-        <w:spacing w:line="276" w:lineRule="auto"/>
-        <w:jc w:val="left"/>
-      </w:pPr>
-      <w:r>
-        <w:br w:type="page"/>
-      </w:r>
-    </w:p>
-    <w:p>
-      <w:r>
-        <w:lastRenderedPageBreak/>
-        <w:t>Nachdem die Bibliothek installiert wurde, muss eine neue Klasse erstellt werden.</w:t>
-      </w:r>
-    </w:p>
-    <w:p>
-      <w:r>
-        <w:t>Diese Klasse wurde in dem Ordner „Hubs“ erstellt und trägt den Namen „</w:t>
-      </w:r>
-      <w:proofErr w:type="spellStart"/>
-      <w:r>
-        <w:t>MainHub</w:t>
-      </w:r>
-      <w:proofErr w:type="spellEnd"/>
-      <w:r>
-        <w:t>“. Hier werden alle asynchronen Methoden, welche mit JavaScript kommunizieren, implementiert.</w:t>
-      </w:r>
-    </w:p>
-    <w:p>
+      <w:r>
+        <w:t>Lehrer</w:t>
+      </w:r>
+    </w:p>
+    <w:p>
+      <w:pPr>
+        <w:pStyle w:val="Listenabsatz"/>
+        <w:numPr>
+          <w:ilvl w:val="0"/>
+          <w:numId w:val="37"/>
+        </w:numPr>
+      </w:pPr>
+      <w:r>
+        <w:t>Klassen</w:t>
+      </w:r>
+    </w:p>
+    <w:p>
+      <w:pPr>
+        <w:pStyle w:val="Listenabsatz"/>
+        <w:numPr>
+          <w:ilvl w:val="0"/>
+          <w:numId w:val="37"/>
+        </w:numPr>
+      </w:pPr>
+      <w:r>
+        <w:t>Reihenfolge</w:t>
+      </w:r>
+    </w:p>
+    <w:p>
+      <w:r>
+        <w:t>Diese beinhalten nun wieder eigene Objekte.</w:t>
+      </w:r>
+    </w:p>
+    <w:p>
+      <w:pPr>
+        <w:rPr>
+          <w:rStyle w:val="Hervorhebung"/>
+        </w:rPr>
+      </w:pPr>
+      <w:r>
+        <w:rPr>
+          <w:rStyle w:val="Hervorhebung"/>
+        </w:rPr>
+        <w:t>Lehrer</w:t>
+      </w:r>
+    </w:p>
+    <w:p>
+      <w:r>
+        <w:t>Ein Lehrer besteht aus einer ID und einem Namen. Als ID wird die E-Mail gespeichert und der Name besteht aus Nach- und Vornamen.</w:t>
+      </w:r>
+    </w:p>
+    <w:p>
+      <w:pPr>
+        <w:rPr>
+          <w:rStyle w:val="Hervorhebung"/>
+        </w:rPr>
+      </w:pPr>
       <w:r>
         <w:rPr>
           <w:noProof/>
         </w:rPr>
         <w:drawing>
-          <wp:inline distT="0" distB="0" distL="0" distR="0" wp14:anchorId="45D93118" wp14:editId="383D348B">
-            <wp:extent cx="3667125" cy="762000"/>
-            <wp:effectExtent l="0" t="0" r="9525" b="0"/>
-            <wp:docPr id="453" name="Grafik 453"/>
+          <wp:inline distT="0" distB="0" distL="0" distR="0" wp14:anchorId="77342E09" wp14:editId="27D704D5">
+            <wp:extent cx="2495550" cy="704850"/>
+            <wp:effectExtent l="0" t="0" r="0" b="0"/>
+            <wp:docPr id="449" name="Grafik 449"/>
             <wp:cNvGraphicFramePr>
               <a:graphicFrameLocks xmlns:a="http://schemas.openxmlformats.org/drawingml/2006/main" noChangeAspect="1"/>
             </wp:cNvGraphicFramePr>
@@ -7492,7 +7327,7 @@
                   <pic:spPr>
                     <a:xfrm>
                       <a:off x="0" y="0"/>
-                      <a:ext cx="3667125" cy="762000"/>
+                      <a:ext cx="2495550" cy="704850"/>
                     </a:xfrm>
                     <a:prstGeom prst="rect">
                       <a:avLst/>
@@ -7507,6 +7342,8 @@
     </w:p>
     <w:p>
       <w:pPr>
+        <w:spacing w:line="276" w:lineRule="auto"/>
+        <w:jc w:val="left"/>
         <w:rPr>
           <w:rStyle w:val="Hervorhebung"/>
         </w:rPr>
@@ -7515,33 +7352,48 @@
         <w:rPr>
           <w:rStyle w:val="Hervorhebung"/>
         </w:rPr>
-        <w:t>Einstellungen in der „</w:t>
-      </w:r>
-      <w:proofErr w:type="spellStart"/>
-      <w:r>
+        <w:br w:type="page"/>
+      </w:r>
+    </w:p>
+    <w:p>
+      <w:pPr>
         <w:rPr>
           <w:rStyle w:val="Hervorhebung"/>
         </w:rPr>
-        <w:t>Startup.cs</w:t>
-      </w:r>
-      <w:proofErr w:type="spellEnd"/>
+      </w:pPr>
       <w:r>
         <w:rPr>
           <w:rStyle w:val="Hervorhebung"/>
         </w:rPr>
-        <w:t>“ Datei</w:t>
-      </w:r>
-    </w:p>
-    <w:p>
+        <w:lastRenderedPageBreak/>
+        <w:t>Klassen</w:t>
+      </w:r>
+    </w:p>
+    <w:p>
+      <w:r>
+        <w:t xml:space="preserve">Es werden Klassenname, Abteilungsvorstand, Klassenvorstand und die Lehrer, welche diese Klasse unterrichten, gespeichert. </w:t>
+      </w:r>
+    </w:p>
+    <w:p>
+      <w:r>
+        <w:t xml:space="preserve">Die Lehrer werden immer mit der ID abgespeichert, sodass es zu keinen Verwechslungen kommen kann. </w:t>
+      </w:r>
+    </w:p>
+    <w:p>
+      <w:pPr>
+        <w:rPr>
+          <w:rStyle w:val="Hervorhebung"/>
+        </w:rPr>
+      </w:pPr>
       <w:r>
         <w:rPr>
           <w:noProof/>
         </w:rPr>
         <w:drawing>
-          <wp:inline distT="0" distB="0" distL="0" distR="0" wp14:anchorId="1F1595A2" wp14:editId="1A1A393A">
-            <wp:extent cx="3305175" cy="152400"/>
-            <wp:effectExtent l="0" t="0" r="9525" b="0"/>
-            <wp:docPr id="454" name="Grafik 454"/>
+          <wp:inline distT="0" distB="0" distL="0" distR="0" wp14:anchorId="610BA44E" wp14:editId="38A53525">
+            <wp:extent cx="2983727" cy="2105025"/>
+            <wp:effectExtent l="0" t="0" r="7620" b="0"/>
+            <wp:docPr id="468" name="Grafik 468"/>
             <wp:cNvGraphicFramePr>
               <a:graphicFrameLocks xmlns:a="http://schemas.openxmlformats.org/drawingml/2006/main" noChangeAspect="1"/>
             </wp:cNvGraphicFramePr>
@@ -7561,7 +7413,7 @@
                   <pic:spPr>
                     <a:xfrm>
                       <a:off x="0" y="0"/>
-                      <a:ext cx="3305175" cy="152400"/>
+                      <a:ext cx="3004264" cy="2119514"/>
                     </a:xfrm>
                     <a:prstGeom prst="rect">
                       <a:avLst/>
@@ -7575,15 +7427,61 @@
       </w:r>
     </w:p>
     <w:p>
+      <w:pPr>
+        <w:spacing w:line="276" w:lineRule="auto"/>
+        <w:jc w:val="left"/>
+        <w:rPr>
+          <w:rStyle w:val="Hervorhebung"/>
+        </w:rPr>
+      </w:pPr>
+      <w:r>
+        <w:rPr>
+          <w:rStyle w:val="Hervorhebung"/>
+        </w:rPr>
+        <w:t>Reihenfolge</w:t>
+      </w:r>
+    </w:p>
+    <w:p>
+      <w:pPr>
+        <w:spacing w:line="276" w:lineRule="auto"/>
+        <w:jc w:val="left"/>
+      </w:pPr>
+      <w:r>
+        <w:t>Die Reihenfolge besteht aus einem Raum und den Klassen.</w:t>
+      </w:r>
+      <w:r>
+        <w:t xml:space="preserve"> Das heißt, dass die Klassen, welche angeführt sind, in dem </w:t>
+      </w:r>
+      <w:r>
+        <w:t>angegebenen Raum besprochen werden.</w:t>
+      </w:r>
+    </w:p>
+    <w:p>
+      <w:pPr>
+        <w:spacing w:line="276" w:lineRule="auto"/>
+        <w:jc w:val="left"/>
+      </w:pPr>
+      <w:r>
+        <w:t>Die Reihenfolge der Klassen ist so, wie sie</w:t>
+      </w:r>
+      <w:r>
+        <w:t xml:space="preserve"> in der Datei stehen.</w:t>
+      </w:r>
+    </w:p>
+    <w:p>
+      <w:pPr>
+        <w:spacing w:line="276" w:lineRule="auto"/>
+        <w:jc w:val="left"/>
+      </w:pPr>
       <w:r>
         <w:rPr>
           <w:noProof/>
         </w:rPr>
         <w:drawing>
-          <wp:inline distT="0" distB="0" distL="0" distR="0" wp14:anchorId="7B122395" wp14:editId="01EC1035">
-            <wp:extent cx="5579745" cy="1540510"/>
-            <wp:effectExtent l="0" t="0" r="1905" b="2540"/>
-            <wp:docPr id="455" name="Grafik 455"/>
+          <wp:inline distT="0" distB="0" distL="0" distR="0" wp14:anchorId="0168822D" wp14:editId="6B13EF7D">
+            <wp:extent cx="3629025" cy="1076325"/>
+            <wp:effectExtent l="0" t="0" r="9525" b="9525"/>
+            <wp:docPr id="470" name="Grafik 470"/>
             <wp:cNvGraphicFramePr>
               <a:graphicFrameLocks xmlns:a="http://schemas.openxmlformats.org/drawingml/2006/main" noChangeAspect="1"/>
             </wp:cNvGraphicFramePr>
@@ -7594,20 +7492,27 @@
                     <pic:cNvPr id="1" name=""/>
                     <pic:cNvPicPr/>
                   </pic:nvPicPr>
-                  <pic:blipFill>
+                  <pic:blipFill rotWithShape="1">
                     <a:blip r:embed="rId22"/>
-                    <a:stretch>
-                      <a:fillRect/>
-                    </a:stretch>
+                    <a:srcRect b="49099"/>
+                    <a:stretch/>
                   </pic:blipFill>
-                  <pic:spPr>
+                  <pic:spPr bwMode="auto">
                     <a:xfrm>
                       <a:off x="0" y="0"/>
-                      <a:ext cx="5579745" cy="1540510"/>
+                      <a:ext cx="3629025" cy="1076325"/>
                     </a:xfrm>
                     <a:prstGeom prst="rect">
                       <a:avLst/>
                     </a:prstGeom>
+                    <a:ln>
+                      <a:noFill/>
+                    </a:ln>
+                    <a:extLst>
+                      <a:ext uri="{53640926-AAD7-44D8-BBD7-CCE9431645EC}">
+                        <a14:shadowObscured xmlns:a14="http://schemas.microsoft.com/office/drawing/2010/main"/>
+                      </a:ext>
+                    </a:extLst>
                   </pic:spPr>
                 </pic:pic>
               </a:graphicData>
@@ -7617,8 +7522,97 @@
       </w:r>
     </w:p>
     <w:p>
-      <w:r>
-        <w:t>Zum Schluss muss noch die Route zur Hub-Methode festgelegt werden.</w:t>
+      <w:pPr>
+        <w:spacing w:line="276" w:lineRule="auto"/>
+        <w:jc w:val="left"/>
+      </w:pPr>
+      <w:r>
+        <w:br w:type="page"/>
+      </w:r>
+    </w:p>
+    <w:p>
+      <w:pPr>
+        <w:pStyle w:val="berschrift4"/>
+      </w:pPr>
+      <w:r>
+        <w:lastRenderedPageBreak/>
+        <w:t>Newtonsoft</w:t>
+      </w:r>
+    </w:p>
+    <w:p>
+      <w:r>
+        <w:t>Um die Daten einfach lesen zu können, wurde die Zusatzbibliothek „Newtonsoft“ verwendet.</w:t>
+      </w:r>
+    </w:p>
+    <w:p>
+      <w:r>
+        <w:t>Newtonsoft ermöglicht das einfache Lesen von Objekten aus JSON.</w:t>
+      </w:r>
+      <w:bookmarkStart w:id="5" w:name="_GoBack"/>
+      <w:bookmarkEnd w:id="5"/>
+    </w:p>
+    <w:p>
+      <w:pPr>
+        <w:pStyle w:val="berschrift3"/>
+      </w:pPr>
+      <w:r>
+        <w:t>SignalR</w:t>
+      </w:r>
+    </w:p>
+    <w:p>
+      <w:r>
+        <w:t>Da zwei Klassen gleichzeitig besprochen werden, sind auch zwei Clients gleichzeitig auf der Moderator-Seite angemeldet. Um den Austausch von Informationen zwischen den Clients zu ermöglichen, kommt hier erstmals die Softwarebibliothek „SignalR“ zum Einsatz.</w:t>
+      </w:r>
+    </w:p>
+    <w:p>
+      <w:r>
+        <w:t>Die Bibliothek ermöglicht es nun Informationen</w:t>
+      </w:r>
+      <w:r>
+        <w:t>,</w:t>
+      </w:r>
+      <w:r>
+        <w:t xml:space="preserve"> wie die Überschneidungen, stets aktuell an den anderen Client zu übergeben. Die Steuerungs-Seite ist so aufgebaut, dass alle Daten mithilfe von SignalR erneuert werden.</w:t>
+      </w:r>
+    </w:p>
+    <w:p>
+      <w:pPr>
+        <w:pStyle w:val="berschrift4"/>
+      </w:pPr>
+      <w:r>
+        <w:t>Hinzufügen von SignalR</w:t>
+      </w:r>
+    </w:p>
+    <w:p>
+      <w:r>
+        <w:t xml:space="preserve">Solution Explorer </w:t>
+      </w:r>
+      <w:r>
+        <w:sym w:font="Wingdings" w:char="F0E0"/>
+      </w:r>
+      <w:r>
+        <w:t xml:space="preserve"> Rechtsklick auf Projekt </w:t>
+      </w:r>
+      <w:r>
+        <w:sym w:font="Wingdings" w:char="F0E0"/>
+      </w:r>
+      <w:r>
+        <w:t xml:space="preserve"> Add </w:t>
+      </w:r>
+      <w:r>
+        <w:sym w:font="Wingdings" w:char="F0E0"/>
+      </w:r>
+      <w:r>
+        <w:t xml:space="preserve"> Client-Side Library</w:t>
+      </w:r>
+      <w:r>
+        <w:t xml:space="preserve"> </w:t>
+      </w:r>
+      <w:r>
+        <w:sym w:font="Wingdings" w:char="F0E0"/>
+      </w:r>
+      <w:r>
+        <w:t xml:space="preserve"> Install</w:t>
       </w:r>
     </w:p>
     <w:p>
@@ -7627,10 +7621,10 @@
           <w:noProof/>
         </w:rPr>
         <w:drawing>
-          <wp:inline distT="0" distB="0" distL="0" distR="0" wp14:anchorId="58366525" wp14:editId="39D31682">
-            <wp:extent cx="3461251" cy="2562225"/>
-            <wp:effectExtent l="0" t="0" r="6350" b="0"/>
-            <wp:docPr id="456" name="Grafik 456"/>
+          <wp:inline distT="0" distB="0" distL="0" distR="0" wp14:anchorId="3261AA2A" wp14:editId="67C9DABB">
+            <wp:extent cx="4138899" cy="2790825"/>
+            <wp:effectExtent l="0" t="0" r="0" b="0"/>
+            <wp:docPr id="452" name="Grafik 452"/>
             <wp:cNvGraphicFramePr>
               <a:graphicFrameLocks xmlns:a="http://schemas.openxmlformats.org/drawingml/2006/main" noChangeAspect="1"/>
             </wp:cNvGraphicFramePr>
@@ -7650,6 +7644,218 @@
                   <pic:spPr>
                     <a:xfrm>
                       <a:off x="0" y="0"/>
+                      <a:ext cx="4146584" cy="2796007"/>
+                    </a:xfrm>
+                    <a:prstGeom prst="rect">
+                      <a:avLst/>
+                    </a:prstGeom>
+                  </pic:spPr>
+                </pic:pic>
+              </a:graphicData>
+            </a:graphic>
+          </wp:inline>
+        </w:drawing>
+      </w:r>
+    </w:p>
+    <w:p>
+      <w:pPr>
+        <w:spacing w:line="276" w:lineRule="auto"/>
+        <w:jc w:val="left"/>
+      </w:pPr>
+      <w:r>
+        <w:br w:type="page"/>
+      </w:r>
+    </w:p>
+    <w:p>
+      <w:r>
+        <w:lastRenderedPageBreak/>
+        <w:t>Nachdem die Bibliothek installiert wurde, muss eine neue Klasse erstellt werden.</w:t>
+      </w:r>
+    </w:p>
+    <w:p>
+      <w:r>
+        <w:t>Diese Klasse wurde in dem Ordner „Hubs“ erstellt und trägt den Namen „MainHub“. Hier werden alle asynchronen Methoden, welche mit JavaScript kommunizieren, implementiert.</w:t>
+      </w:r>
+    </w:p>
+    <w:p>
+      <w:r>
+        <w:rPr>
+          <w:noProof/>
+        </w:rPr>
+        <w:drawing>
+          <wp:inline distT="0" distB="0" distL="0" distR="0" wp14:anchorId="45D93118" wp14:editId="383D348B">
+            <wp:extent cx="3667125" cy="762000"/>
+            <wp:effectExtent l="0" t="0" r="9525" b="0"/>
+            <wp:docPr id="453" name="Grafik 453"/>
+            <wp:cNvGraphicFramePr>
+              <a:graphicFrameLocks xmlns:a="http://schemas.openxmlformats.org/drawingml/2006/main" noChangeAspect="1"/>
+            </wp:cNvGraphicFramePr>
+            <a:graphic xmlns:a="http://schemas.openxmlformats.org/drawingml/2006/main">
+              <a:graphicData uri="http://schemas.openxmlformats.org/drawingml/2006/picture">
+                <pic:pic xmlns:pic="http://schemas.openxmlformats.org/drawingml/2006/picture">
+                  <pic:nvPicPr>
+                    <pic:cNvPr id="1" name=""/>
+                    <pic:cNvPicPr/>
+                  </pic:nvPicPr>
+                  <pic:blipFill>
+                    <a:blip r:embed="rId24"/>
+                    <a:stretch>
+                      <a:fillRect/>
+                    </a:stretch>
+                  </pic:blipFill>
+                  <pic:spPr>
+                    <a:xfrm>
+                      <a:off x="0" y="0"/>
+                      <a:ext cx="3667125" cy="762000"/>
+                    </a:xfrm>
+                    <a:prstGeom prst="rect">
+                      <a:avLst/>
+                    </a:prstGeom>
+                  </pic:spPr>
+                </pic:pic>
+              </a:graphicData>
+            </a:graphic>
+          </wp:inline>
+        </w:drawing>
+      </w:r>
+    </w:p>
+    <w:p>
+      <w:pPr>
+        <w:rPr>
+          <w:rStyle w:val="Hervorhebung"/>
+        </w:rPr>
+      </w:pPr>
+      <w:r>
+        <w:rPr>
+          <w:rStyle w:val="Hervorhebung"/>
+        </w:rPr>
+        <w:t>Einstellungen in der „Startup.cs“ Datei</w:t>
+      </w:r>
+    </w:p>
+    <w:p>
+      <w:r>
+        <w:rPr>
+          <w:noProof/>
+        </w:rPr>
+        <w:drawing>
+          <wp:inline distT="0" distB="0" distL="0" distR="0" wp14:anchorId="1F1595A2" wp14:editId="1A1A393A">
+            <wp:extent cx="3305175" cy="152400"/>
+            <wp:effectExtent l="0" t="0" r="9525" b="0"/>
+            <wp:docPr id="454" name="Grafik 454"/>
+            <wp:cNvGraphicFramePr>
+              <a:graphicFrameLocks xmlns:a="http://schemas.openxmlformats.org/drawingml/2006/main" noChangeAspect="1"/>
+            </wp:cNvGraphicFramePr>
+            <a:graphic xmlns:a="http://schemas.openxmlformats.org/drawingml/2006/main">
+              <a:graphicData uri="http://schemas.openxmlformats.org/drawingml/2006/picture">
+                <pic:pic xmlns:pic="http://schemas.openxmlformats.org/drawingml/2006/picture">
+                  <pic:nvPicPr>
+                    <pic:cNvPr id="1" name=""/>
+                    <pic:cNvPicPr/>
+                  </pic:nvPicPr>
+                  <pic:blipFill>
+                    <a:blip r:embed="rId25"/>
+                    <a:stretch>
+                      <a:fillRect/>
+                    </a:stretch>
+                  </pic:blipFill>
+                  <pic:spPr>
+                    <a:xfrm>
+                      <a:off x="0" y="0"/>
+                      <a:ext cx="3305175" cy="152400"/>
+                    </a:xfrm>
+                    <a:prstGeom prst="rect">
+                      <a:avLst/>
+                    </a:prstGeom>
+                  </pic:spPr>
+                </pic:pic>
+              </a:graphicData>
+            </a:graphic>
+          </wp:inline>
+        </w:drawing>
+      </w:r>
+    </w:p>
+    <w:p>
+      <w:r>
+        <w:rPr>
+          <w:noProof/>
+        </w:rPr>
+        <w:drawing>
+          <wp:inline distT="0" distB="0" distL="0" distR="0" wp14:anchorId="7B122395" wp14:editId="01EC1035">
+            <wp:extent cx="5579745" cy="1540510"/>
+            <wp:effectExtent l="0" t="0" r="1905" b="2540"/>
+            <wp:docPr id="455" name="Grafik 455"/>
+            <wp:cNvGraphicFramePr>
+              <a:graphicFrameLocks xmlns:a="http://schemas.openxmlformats.org/drawingml/2006/main" noChangeAspect="1"/>
+            </wp:cNvGraphicFramePr>
+            <a:graphic xmlns:a="http://schemas.openxmlformats.org/drawingml/2006/main">
+              <a:graphicData uri="http://schemas.openxmlformats.org/drawingml/2006/picture">
+                <pic:pic xmlns:pic="http://schemas.openxmlformats.org/drawingml/2006/picture">
+                  <pic:nvPicPr>
+                    <pic:cNvPr id="1" name=""/>
+                    <pic:cNvPicPr/>
+                  </pic:nvPicPr>
+                  <pic:blipFill>
+                    <a:blip r:embed="rId26"/>
+                    <a:stretch>
+                      <a:fillRect/>
+                    </a:stretch>
+                  </pic:blipFill>
+                  <pic:spPr>
+                    <a:xfrm>
+                      <a:off x="0" y="0"/>
+                      <a:ext cx="5579745" cy="1540510"/>
+                    </a:xfrm>
+                    <a:prstGeom prst="rect">
+                      <a:avLst/>
+                    </a:prstGeom>
+                  </pic:spPr>
+                </pic:pic>
+              </a:graphicData>
+            </a:graphic>
+          </wp:inline>
+        </w:drawing>
+      </w:r>
+    </w:p>
+    <w:p>
+      <w:r>
+        <w:t xml:space="preserve">Zum Schluss muss noch die Route zur </w:t>
+      </w:r>
+      <w:r>
+        <w:t>Hub-Klasse</w:t>
+      </w:r>
+      <w:r>
+        <w:t xml:space="preserve"> festgelegt werden.</w:t>
+      </w:r>
+    </w:p>
+    <w:p>
+      <w:r>
+        <w:rPr>
+          <w:noProof/>
+        </w:rPr>
+        <w:drawing>
+          <wp:inline distT="0" distB="0" distL="0" distR="0" wp14:anchorId="58366525" wp14:editId="39D31682">
+            <wp:extent cx="3461251" cy="2562225"/>
+            <wp:effectExtent l="0" t="0" r="6350" b="0"/>
+            <wp:docPr id="456" name="Grafik 456"/>
+            <wp:cNvGraphicFramePr>
+              <a:graphicFrameLocks xmlns:a="http://schemas.openxmlformats.org/drawingml/2006/main" noChangeAspect="1"/>
+            </wp:cNvGraphicFramePr>
+            <a:graphic xmlns:a="http://schemas.openxmlformats.org/drawingml/2006/main">
+              <a:graphicData uri="http://schemas.openxmlformats.org/drawingml/2006/picture">
+                <pic:pic xmlns:pic="http://schemas.openxmlformats.org/drawingml/2006/picture">
+                  <pic:nvPicPr>
+                    <pic:cNvPr id="1" name=""/>
+                    <pic:cNvPicPr/>
+                  </pic:nvPicPr>
+                  <pic:blipFill>
+                    <a:blip r:embed="rId27"/>
+                    <a:stretch>
+                      <a:fillRect/>
+                    </a:stretch>
+                  </pic:blipFill>
+                  <pic:spPr>
+                    <a:xfrm>
+                      <a:off x="0" y="0"/>
                       <a:ext cx="3483853" cy="2578957"/>
                     </a:xfrm>
                     <a:prstGeom prst="rect">
@@ -7674,10 +7880,127 @@
     </w:p>
     <w:p>
       <w:pPr>
+        <w:spacing w:line="276" w:lineRule="auto"/>
+        <w:jc w:val="left"/>
+      </w:pPr>
+      <w:r>
+        <w:lastRenderedPageBreak/>
+        <w:t>Nachdem die Hub-Klasse konfiguriert wurde, muss eine JavaScript</w:t>
+      </w:r>
+      <w:r>
+        <w:t>-Datei erstellt werden.</w:t>
+      </w:r>
+    </w:p>
+    <w:p>
+      <w:pPr>
+        <w:spacing w:line="276" w:lineRule="auto"/>
+        <w:jc w:val="left"/>
+      </w:pPr>
+      <w:r>
+        <w:t>Diese JavaScript-Datei verwaltet die Kommunikation zum Hub. Die Methoden, welche zur Verbindung notwendig sind, finden sich unter:</w:t>
+      </w:r>
+    </w:p>
+    <w:p>
+      <w:pPr>
+        <w:spacing w:line="276" w:lineRule="auto"/>
+        <w:jc w:val="left"/>
+      </w:pPr>
+      <w:r>
+        <w:t>„</w:t>
+      </w:r>
+      <w:hyperlink r:id="rId28" w:history="1">
+        <w:r>
+          <w:rPr>
+            <w:rStyle w:val="Hyperlink"/>
+          </w:rPr>
+          <w:t>https://docs.microsoft.com/en-us/aspnet/core/tutorials/signalr?view=aspnetcore-3.1&amp;tabs=visual-studio</w:t>
+        </w:r>
+      </w:hyperlink>
+      <w:r>
+        <w:t>“</w:t>
+      </w:r>
+    </w:p>
+    <w:p>
+      <w:pPr>
+        <w:spacing w:line="276" w:lineRule="auto"/>
+        <w:jc w:val="left"/>
+      </w:pPr>
+    </w:p>
+    <w:p>
+      <w:pPr>
+        <w:spacing w:line="276" w:lineRule="auto"/>
+        <w:jc w:val="left"/>
+      </w:pPr>
+      <w:r>
+        <w:t>Damit die HTML-Seite mit JavaScript kommunizieren und so SignalR verwenden kann, müssen die erstellte und die installierte Datei von SignalR verlinkt werden.</w:t>
+      </w:r>
+    </w:p>
+    <w:p>
+      <w:pPr>
+        <w:spacing w:line="276" w:lineRule="auto"/>
+        <w:jc w:val="left"/>
+      </w:pPr>
+      <w:r>
+        <w:rPr>
+          <w:noProof/>
+        </w:rPr>
+        <w:drawing>
+          <wp:inline distT="0" distB="0" distL="0" distR="0" wp14:anchorId="09C48807" wp14:editId="53A32CD0">
+            <wp:extent cx="4533900" cy="419100"/>
+            <wp:effectExtent l="0" t="0" r="0" b="0"/>
+            <wp:docPr id="27" name="Grafik 27"/>
+            <wp:cNvGraphicFramePr>
+              <a:graphicFrameLocks xmlns:a="http://schemas.openxmlformats.org/drawingml/2006/main" noChangeAspect="1"/>
+            </wp:cNvGraphicFramePr>
+            <a:graphic xmlns:a="http://schemas.openxmlformats.org/drawingml/2006/main">
+              <a:graphicData uri="http://schemas.openxmlformats.org/drawingml/2006/picture">
+                <pic:pic xmlns:pic="http://schemas.openxmlformats.org/drawingml/2006/picture">
+                  <pic:nvPicPr>
+                    <pic:cNvPr id="1" name=""/>
+                    <pic:cNvPicPr/>
+                  </pic:nvPicPr>
+                  <pic:blipFill>
+                    <a:blip r:embed="rId29"/>
+                    <a:stretch>
+                      <a:fillRect/>
+                    </a:stretch>
+                  </pic:blipFill>
+                  <pic:spPr>
+                    <a:xfrm>
+                      <a:off x="0" y="0"/>
+                      <a:ext cx="4533900" cy="419100"/>
+                    </a:xfrm>
+                    <a:prstGeom prst="rect">
+                      <a:avLst/>
+                    </a:prstGeom>
+                  </pic:spPr>
+                </pic:pic>
+              </a:graphicData>
+            </a:graphic>
+          </wp:inline>
+        </w:drawing>
+      </w:r>
+    </w:p>
+    <w:p>
+      <w:pPr>
+        <w:spacing w:line="276" w:lineRule="auto"/>
+        <w:jc w:val="left"/>
+      </w:pPr>
+      <w:r>
+        <w:br w:type="page"/>
+      </w:r>
+    </w:p>
+    <w:p>
+      <w:pPr>
+        <w:spacing w:line="276" w:lineRule="auto"/>
+        <w:jc w:val="left"/>
+      </w:pPr>
+    </w:p>
+    <w:p>
+      <w:pPr>
         <w:pStyle w:val="berschrift2"/>
       </w:pPr>
       <w:r>
-        <w:lastRenderedPageBreak/>
         <w:t>Ansicht-Moderator</w:t>
       </w:r>
     </w:p>
@@ -7718,7 +8041,7 @@
                     <pic:cNvPicPr/>
                   </pic:nvPicPr>
                   <pic:blipFill>
-                    <a:blip r:embed="rId24">
+                    <a:blip r:embed="rId30">
                       <a:extLst>
                         <a:ext uri="{28A0092B-C50C-407E-A947-70E740481C1C}">
                           <a14:useLocalDpi xmlns:a14="http://schemas.microsoft.com/office/drawing/2010/main" val="0"/>
@@ -7814,7 +8137,7 @@
                     <pic:cNvPicPr/>
                   </pic:nvPicPr>
                   <pic:blipFill>
-                    <a:blip r:embed="rId25" cstate="print">
+                    <a:blip r:embed="rId31" cstate="print">
                       <a:extLst>
                         <a:ext uri="{28A0092B-C50C-407E-A947-70E740481C1C}">
                           <a14:useLocalDpi xmlns:a14="http://schemas.microsoft.com/office/drawing/2010/main" val="0"/>
@@ -7884,7 +8207,7 @@
                     <pic:cNvPicPr/>
                   </pic:nvPicPr>
                   <pic:blipFill>
-                    <a:blip r:embed="rId26"/>
+                    <a:blip r:embed="rId32"/>
                     <a:stretch>
                       <a:fillRect/>
                     </a:stretch>
@@ -8123,7 +8446,7 @@
                     <pic:cNvPicPr/>
                   </pic:nvPicPr>
                   <pic:blipFill>
-                    <a:blip r:embed="rId27" cstate="print">
+                    <a:blip r:embed="rId33" cstate="print">
                       <a:extLst>
                         <a:ext uri="{28A0092B-C50C-407E-A947-70E740481C1C}">
                           <a14:useLocalDpi xmlns:a14="http://schemas.microsoft.com/office/drawing/2010/main" val="0"/>
@@ -8282,7 +8605,7 @@
                     <pic:cNvPicPr/>
                   </pic:nvPicPr>
                   <pic:blipFill>
-                    <a:blip r:embed="rId28"/>
+                    <a:blip r:embed="rId34"/>
                     <a:stretch>
                       <a:fillRect/>
                     </a:stretch>
@@ -8339,481 +8662,6 @@
             <wp:extent cx="4714875" cy="1533525"/>
             <wp:effectExtent l="0" t="0" r="9525" b="9525"/>
             <wp:docPr id="465" name="Grafik 465"/>
-            <wp:cNvGraphicFramePr>
-              <a:graphicFrameLocks xmlns:a="http://schemas.openxmlformats.org/drawingml/2006/main" noChangeAspect="1"/>
-            </wp:cNvGraphicFramePr>
-            <a:graphic xmlns:a="http://schemas.openxmlformats.org/drawingml/2006/main">
-              <a:graphicData uri="http://schemas.openxmlformats.org/drawingml/2006/picture">
-                <pic:pic xmlns:pic="http://schemas.openxmlformats.org/drawingml/2006/picture">
-                  <pic:nvPicPr>
-                    <pic:cNvPr id="1" name=""/>
-                    <pic:cNvPicPr/>
-                  </pic:nvPicPr>
-                  <pic:blipFill>
-                    <a:blip r:embed="rId29"/>
-                    <a:stretch>
-                      <a:fillRect/>
-                    </a:stretch>
-                  </pic:blipFill>
-                  <pic:spPr>
-                    <a:xfrm>
-                      <a:off x="0" y="0"/>
-                      <a:ext cx="4714875" cy="1533525"/>
-                    </a:xfrm>
-                    <a:prstGeom prst="rect">
-                      <a:avLst/>
-                    </a:prstGeom>
-                  </pic:spPr>
-                </pic:pic>
-              </a:graphicData>
-            </a:graphic>
-          </wp:inline>
-        </w:drawing>
-      </w:r>
-    </w:p>
-    <w:p/>
-    <w:p>
-      <w:r>
-        <w:t>Die Methode „</w:t>
-      </w:r>
-      <w:proofErr w:type="spellStart"/>
-      <w:r>
-        <w:t>GetCurrentRoom</w:t>
-      </w:r>
-      <w:proofErr w:type="spellEnd"/>
-      <w:r>
-        <w:t>“ liest den Wert für den Raum aus der URL, da dieser ja von der Raumauswahl mitgegeben wurde.</w:t>
-      </w:r>
-    </w:p>
-    <w:p>
-      <w:r>
-        <w:rPr>
-          <w:noProof/>
-        </w:rPr>
-        <w:drawing>
-          <wp:inline distT="0" distB="0" distL="0" distR="0" wp14:anchorId="5A1DDEE8" wp14:editId="0231D0AA">
-            <wp:extent cx="5579745" cy="2087245"/>
-            <wp:effectExtent l="0" t="0" r="1905" b="8255"/>
-            <wp:docPr id="466" name="Grafik 466"/>
-            <wp:cNvGraphicFramePr>
-              <a:graphicFrameLocks xmlns:a="http://schemas.openxmlformats.org/drawingml/2006/main" noChangeAspect="1"/>
-            </wp:cNvGraphicFramePr>
-            <a:graphic xmlns:a="http://schemas.openxmlformats.org/drawingml/2006/main">
-              <a:graphicData uri="http://schemas.openxmlformats.org/drawingml/2006/picture">
-                <pic:pic xmlns:pic="http://schemas.openxmlformats.org/drawingml/2006/picture">
-                  <pic:nvPicPr>
-                    <pic:cNvPr id="1" name=""/>
-                    <pic:cNvPicPr/>
-                  </pic:nvPicPr>
-                  <pic:blipFill>
-                    <a:blip r:embed="rId30"/>
-                    <a:stretch>
-                      <a:fillRect/>
-                    </a:stretch>
-                  </pic:blipFill>
-                  <pic:spPr>
-                    <a:xfrm>
-                      <a:off x="0" y="0"/>
-                      <a:ext cx="5579745" cy="2087245"/>
-                    </a:xfrm>
-                    <a:prstGeom prst="rect">
-                      <a:avLst/>
-                    </a:prstGeom>
-                  </pic:spPr>
-                </pic:pic>
-              </a:graphicData>
-            </a:graphic>
-          </wp:inline>
-        </w:drawing>
-      </w:r>
-    </w:p>
-    <w:p>
-      <w:pPr>
-        <w:spacing w:line="276" w:lineRule="auto"/>
-        <w:jc w:val="left"/>
-      </w:pPr>
-      <w:r>
-        <w:br w:type="page"/>
-      </w:r>
-    </w:p>
-    <w:p>
-      <w:pPr>
-        <w:pStyle w:val="berschrift4"/>
-      </w:pPr>
-      <w:r>
-        <w:lastRenderedPageBreak/>
-        <w:t>Laden der Informationen</w:t>
-      </w:r>
-    </w:p>
-    <w:p>
-      <w:r>
-        <w:t>Wenn die Seite aktualisiert oder zum ersten Mal aufgerufen wird die JavaScript Methode „</w:t>
-      </w:r>
-      <w:proofErr w:type="spellStart"/>
-      <w:r>
-        <w:t>FirstStart</w:t>
-      </w:r>
-      <w:proofErr w:type="spellEnd"/>
-      <w:r>
-        <w:t>“ ausgeführt. Dies geschieht, sobald eine Verbindung zum Hub steht.</w:t>
-      </w:r>
-    </w:p>
-    <w:p>
-      <w:r>
-        <w:rPr>
-          <w:noProof/>
-        </w:rPr>
-        <w:drawing>
-          <wp:inline distT="0" distB="0" distL="0" distR="0" wp14:anchorId="378EE296" wp14:editId="5AFDF9B5">
-            <wp:extent cx="5579745" cy="1557655"/>
-            <wp:effectExtent l="0" t="0" r="1905" b="4445"/>
-            <wp:docPr id="450" name="Grafik 450"/>
-            <wp:cNvGraphicFramePr>
-              <a:graphicFrameLocks xmlns:a="http://schemas.openxmlformats.org/drawingml/2006/main" noChangeAspect="1"/>
-            </wp:cNvGraphicFramePr>
-            <a:graphic xmlns:a="http://schemas.openxmlformats.org/drawingml/2006/main">
-              <a:graphicData uri="http://schemas.openxmlformats.org/drawingml/2006/picture">
-                <pic:pic xmlns:pic="http://schemas.openxmlformats.org/drawingml/2006/picture">
-                  <pic:nvPicPr>
-                    <pic:cNvPr id="1" name=""/>
-                    <pic:cNvPicPr/>
-                  </pic:nvPicPr>
-                  <pic:blipFill>
-                    <a:blip r:embed="rId31"/>
-                    <a:stretch>
-                      <a:fillRect/>
-                    </a:stretch>
-                  </pic:blipFill>
-                  <pic:spPr>
-                    <a:xfrm>
-                      <a:off x="0" y="0"/>
-                      <a:ext cx="5579745" cy="1557655"/>
-                    </a:xfrm>
-                    <a:prstGeom prst="rect">
-                      <a:avLst/>
-                    </a:prstGeom>
-                  </pic:spPr>
-                </pic:pic>
-              </a:graphicData>
-            </a:graphic>
-          </wp:inline>
-        </w:drawing>
-      </w:r>
-    </w:p>
-    <w:p>
-      <w:r>
-        <w:t>Der aktuelle Raum wird von der Methode „</w:t>
-      </w:r>
-      <w:proofErr w:type="spellStart"/>
-      <w:r>
-        <w:t>GetCurrentRoom</w:t>
-      </w:r>
-      <w:proofErr w:type="spellEnd"/>
-      <w:r>
-        <w:t xml:space="preserve">()“ geliefert. </w:t>
-      </w:r>
-    </w:p>
-    <w:p>
-      <w:r>
-        <w:t>Anschließend wird</w:t>
-      </w:r>
-      <w:r>
-        <w:t xml:space="preserve"> durch das „</w:t>
-      </w:r>
-      <w:proofErr w:type="spellStart"/>
-      <w:r>
-        <w:t>connection.invoke</w:t>
-      </w:r>
-      <w:proofErr w:type="spellEnd"/>
-      <w:r>
-        <w:t>“</w:t>
-      </w:r>
-      <w:r>
-        <w:t xml:space="preserve"> die asynchrone Hub-Methode </w:t>
-      </w:r>
-      <w:r>
-        <w:t>„</w:t>
-      </w:r>
-      <w:proofErr w:type="spellStart"/>
-      <w:r>
-        <w:t>LoadInformation</w:t>
-      </w:r>
-      <w:proofErr w:type="spellEnd"/>
-      <w:r>
-        <w:t>()“</w:t>
-      </w:r>
-      <w:r>
-        <w:t xml:space="preserve"> aufgerufen</w:t>
-      </w:r>
-      <w:r>
-        <w:t xml:space="preserve"> und der Wert für den aktuellen Raum mitgegeben</w:t>
-      </w:r>
-      <w:r>
-        <w:t>.</w:t>
-      </w:r>
-    </w:p>
-    <w:p>
-      <w:pPr>
-        <w:spacing w:line="276" w:lineRule="auto"/>
-        <w:jc w:val="left"/>
-      </w:pPr>
-      <w:r>
-        <w:br w:type="page"/>
-      </w:r>
-    </w:p>
-    <w:p/>
-    <w:p>
-      <w:r>
-        <w:t>In der Methode wird ein neues JSON Objekt erstellt, welchem je nach Status der Konferenz (</w:t>
-      </w:r>
-      <w:proofErr w:type="spellStart"/>
-      <w:r>
-        <w:t>State_OfConference</w:t>
-      </w:r>
-      <w:proofErr w:type="spellEnd"/>
-      <w:r>
-        <w:t>) Werte zugewiesen werden.</w:t>
-      </w:r>
-    </w:p>
-    <w:p>
-      <w:r>
-        <w:t xml:space="preserve">Die Methode sendet anschließend das JSON-Objekt als </w:t>
-      </w:r>
-      <w:proofErr w:type="spellStart"/>
-      <w:r>
-        <w:t>string</w:t>
-      </w:r>
-      <w:proofErr w:type="spellEnd"/>
-      <w:r>
-        <w:t xml:space="preserve"> an den Client.</w:t>
-      </w:r>
-    </w:p>
-    <w:p>
-      <w:r>
-        <w:rPr>
-          <w:noProof/>
-        </w:rPr>
-        <w:drawing>
-          <wp:inline distT="0" distB="0" distL="0" distR="0" wp14:anchorId="71FEFDAF" wp14:editId="1412345A">
-            <wp:extent cx="3549359" cy="2952750"/>
-            <wp:effectExtent l="0" t="0" r="0" b="0"/>
-            <wp:docPr id="451" name="Grafik 451"/>
-            <wp:cNvGraphicFramePr>
-              <a:graphicFrameLocks xmlns:a="http://schemas.openxmlformats.org/drawingml/2006/main" noChangeAspect="1"/>
-            </wp:cNvGraphicFramePr>
-            <a:graphic xmlns:a="http://schemas.openxmlformats.org/drawingml/2006/main">
-              <a:graphicData uri="http://schemas.openxmlformats.org/drawingml/2006/picture">
-                <pic:pic xmlns:pic="http://schemas.openxmlformats.org/drawingml/2006/picture">
-                  <pic:nvPicPr>
-                    <pic:cNvPr id="1" name=""/>
-                    <pic:cNvPicPr/>
-                  </pic:nvPicPr>
-                  <pic:blipFill>
-                    <a:blip r:embed="rId32"/>
-                    <a:stretch>
-                      <a:fillRect/>
-                    </a:stretch>
-                  </pic:blipFill>
-                  <pic:spPr>
-                    <a:xfrm>
-                      <a:off x="0" y="0"/>
-                      <a:ext cx="3561926" cy="2963205"/>
-                    </a:xfrm>
-                    <a:prstGeom prst="rect">
-                      <a:avLst/>
-                    </a:prstGeom>
-                  </pic:spPr>
-                </pic:pic>
-              </a:graphicData>
-            </a:graphic>
-          </wp:inline>
-        </w:drawing>
-      </w:r>
-    </w:p>
-    <w:p>
-      <w:r>
-        <w:t>Die abgeschlossenen Klassen („</w:t>
-      </w:r>
-      <w:proofErr w:type="spellStart"/>
-      <w:r>
-        <w:t>previous</w:t>
-      </w:r>
-      <w:proofErr w:type="spellEnd"/>
-      <w:r>
-        <w:t>“) und die nächsten Klassen („</w:t>
-      </w:r>
-      <w:proofErr w:type="spellStart"/>
-      <w:r>
-        <w:t>next</w:t>
-      </w:r>
-      <w:proofErr w:type="spellEnd"/>
-      <w:r>
-        <w:t>“)</w:t>
-      </w:r>
-      <w:r>
-        <w:t xml:space="preserve"> werden von der Methode </w:t>
-      </w:r>
-      <w:proofErr w:type="spellStart"/>
-      <w:r>
-        <w:t>Get_classes_from_JSON</w:t>
-      </w:r>
-      <w:proofErr w:type="spellEnd"/>
-      <w:r>
-        <w:t xml:space="preserve"> geliefert.</w:t>
-      </w:r>
-    </w:p>
-    <w:p>
-      <w:r>
-        <w:t>Zuerst werden alle Klassen geladen. Danach wird der Index der aktuellen Klasse gesucht und je nach Anforderung die Klassen vorher bzw. nachher zurückgegeben. Diese Klassen werden als String, getrennt von einem Semikolon, zurückgegeben.</w:t>
-      </w:r>
-    </w:p>
-    <w:p>
-      <w:r>
-        <w:rPr>
-          <w:noProof/>
-        </w:rPr>
-        <w:drawing>
-          <wp:inline distT="0" distB="0" distL="0" distR="0" wp14:anchorId="53844546" wp14:editId="74D36E2B">
-            <wp:extent cx="5579745" cy="1974850"/>
-            <wp:effectExtent l="0" t="0" r="1905" b="6350"/>
-            <wp:docPr id="462" name="Grafik 462"/>
-            <wp:cNvGraphicFramePr>
-              <a:graphicFrameLocks xmlns:a="http://schemas.openxmlformats.org/drawingml/2006/main" noChangeAspect="1"/>
-            </wp:cNvGraphicFramePr>
-            <a:graphic xmlns:a="http://schemas.openxmlformats.org/drawingml/2006/main">
-              <a:graphicData uri="http://schemas.openxmlformats.org/drawingml/2006/picture">
-                <pic:pic xmlns:pic="http://schemas.openxmlformats.org/drawingml/2006/picture">
-                  <pic:nvPicPr>
-                    <pic:cNvPr id="1" name=""/>
-                    <pic:cNvPicPr/>
-                  </pic:nvPicPr>
-                  <pic:blipFill>
-                    <a:blip r:embed="rId33"/>
-                    <a:stretch>
-                      <a:fillRect/>
-                    </a:stretch>
-                  </pic:blipFill>
-                  <pic:spPr>
-                    <a:xfrm>
-                      <a:off x="0" y="0"/>
-                      <a:ext cx="5579745" cy="1974850"/>
-                    </a:xfrm>
-                    <a:prstGeom prst="rect">
-                      <a:avLst/>
-                    </a:prstGeom>
-                  </pic:spPr>
-                </pic:pic>
-              </a:graphicData>
-            </a:graphic>
-          </wp:inline>
-        </w:drawing>
-      </w:r>
-    </w:p>
-    <w:p>
-      <w:pPr>
-        <w:spacing w:line="276" w:lineRule="auto"/>
-        <w:jc w:val="left"/>
-      </w:pPr>
-      <w:r>
-        <w:br w:type="page"/>
-      </w:r>
-    </w:p>
-    <w:p>
-      <w:r>
-        <w:lastRenderedPageBreak/>
-        <w:t>Wenn</w:t>
-      </w:r>
-      <w:r>
-        <w:t xml:space="preserve"> JavaScript </w:t>
-      </w:r>
-      <w:r>
-        <w:t xml:space="preserve">die Daten erhält </w:t>
-      </w:r>
-      <w:r>
-        <w:t xml:space="preserve">wird </w:t>
-      </w:r>
-      <w:r>
-        <w:t>der JSON-String</w:t>
-      </w:r>
-      <w:r>
-        <w:t xml:space="preserve"> gelesen und die Daten in die HTML-Elemente geschrieben.</w:t>
-      </w:r>
-    </w:p>
-    <w:p>
-      <w:r>
-        <w:rPr>
-          <w:noProof/>
-        </w:rPr>
-        <w:drawing>
-          <wp:inline distT="0" distB="0" distL="0" distR="0" wp14:anchorId="52C418B8" wp14:editId="47F52116">
-            <wp:extent cx="5391150" cy="1552575"/>
-            <wp:effectExtent l="0" t="0" r="0" b="9525"/>
-            <wp:docPr id="458" name="Grafik 458"/>
-            <wp:cNvGraphicFramePr>
-              <a:graphicFrameLocks xmlns:a="http://schemas.openxmlformats.org/drawingml/2006/main" noChangeAspect="1"/>
-            </wp:cNvGraphicFramePr>
-            <a:graphic xmlns:a="http://schemas.openxmlformats.org/drawingml/2006/main">
-              <a:graphicData uri="http://schemas.openxmlformats.org/drawingml/2006/picture">
-                <pic:pic xmlns:pic="http://schemas.openxmlformats.org/drawingml/2006/picture">
-                  <pic:nvPicPr>
-                    <pic:cNvPr id="1" name=""/>
-                    <pic:cNvPicPr/>
-                  </pic:nvPicPr>
-                  <pic:blipFill>
-                    <a:blip r:embed="rId34"/>
-                    <a:stretch>
-                      <a:fillRect/>
-                    </a:stretch>
-                  </pic:blipFill>
-                  <pic:spPr>
-                    <a:xfrm>
-                      <a:off x="0" y="0"/>
-                      <a:ext cx="5391150" cy="1552575"/>
-                    </a:xfrm>
-                    <a:prstGeom prst="rect">
-                      <a:avLst/>
-                    </a:prstGeom>
-                  </pic:spPr>
-                </pic:pic>
-              </a:graphicData>
-            </a:graphic>
-          </wp:inline>
-        </w:drawing>
-      </w:r>
-    </w:p>
-    <w:p>
-      <w:pPr>
-        <w:spacing w:line="276" w:lineRule="auto"/>
-        <w:jc w:val="left"/>
-      </w:pPr>
-    </w:p>
-    <w:p>
-      <w:pPr>
-        <w:spacing w:line="276" w:lineRule="auto"/>
-        <w:jc w:val="left"/>
-      </w:pPr>
-      <w:r>
-        <w:t>Da die Klassen mit einem Semikolon getrennt übergeben werden, wird der String zunächst aufgeteilt und jeder wert in den HTML-</w:t>
-      </w:r>
-      <w:proofErr w:type="spellStart"/>
-      <w:r>
-        <w:t>table</w:t>
-      </w:r>
-      <w:proofErr w:type="spellEnd"/>
-      <w:r>
-        <w:t xml:space="preserve"> geschrieben.</w:t>
-      </w:r>
-    </w:p>
-    <w:p>
-      <w:r>
-        <w:rPr>
-          <w:noProof/>
-        </w:rPr>
-        <w:drawing>
-          <wp:inline distT="0" distB="0" distL="0" distR="0" wp14:anchorId="1C0B3C0A" wp14:editId="760B0001">
-            <wp:extent cx="3790950" cy="2476500"/>
-            <wp:effectExtent l="0" t="0" r="0" b="0"/>
-            <wp:docPr id="460" name="Grafik 460"/>
             <wp:cNvGraphicFramePr>
               <a:graphicFrameLocks xmlns:a="http://schemas.openxmlformats.org/drawingml/2006/main" noChangeAspect="1"/>
             </wp:cNvGraphicFramePr>
@@ -8833,7 +8681,7 @@
                   <pic:spPr>
                     <a:xfrm>
                       <a:off x="0" y="0"/>
-                      <a:ext cx="3790950" cy="2476500"/>
+                      <a:ext cx="4714875" cy="1533525"/>
                     </a:xfrm>
                     <a:prstGeom prst="rect">
                       <a:avLst/>
@@ -8846,61 +8694,10 @@
         </w:drawing>
       </w:r>
     </w:p>
-    <w:p>
-      <w:pPr>
-        <w:spacing w:line="276" w:lineRule="auto"/>
-        <w:jc w:val="left"/>
-      </w:pPr>
-      <w:r>
-        <w:br w:type="page"/>
-      </w:r>
-    </w:p>
-    <w:p>
-      <w:pPr>
-        <w:pStyle w:val="berschrift4"/>
-      </w:pPr>
-      <w:r>
-        <w:lastRenderedPageBreak/>
-        <w:t>Steuern der Konferenz</w:t>
-      </w:r>
-    </w:p>
-    <w:p>
-      <w:r>
-        <w:t>Die Konferenz kann mit dem Button „</w:t>
-      </w:r>
-      <w:proofErr w:type="spellStart"/>
-      <w:r>
-        <w:t>sendButton</w:t>
-      </w:r>
-      <w:proofErr w:type="spellEnd"/>
-      <w:r>
-        <w:t>“</w:t>
-      </w:r>
-      <w:r>
-        <w:t xml:space="preserve"> gesteuert werden. Sobald die Konferenz einmal gestartet wurde, wird durch Drücken des Knopfes gleich die Besprechung für die nächste Klasse gestartet.</w:t>
-      </w:r>
-    </w:p>
     <w:p/>
     <w:p>
       <w:r>
-        <w:t>Die Hub-Methode „</w:t>
-      </w:r>
-      <w:proofErr w:type="spellStart"/>
-      <w:r>
-        <w:t>ConferenceAction</w:t>
-      </w:r>
-      <w:proofErr w:type="spellEnd"/>
-      <w:r>
-        <w:t>“ wird a</w:t>
-      </w:r>
-      <w:r>
-        <w:t>uf</w:t>
-      </w:r>
-      <w:r>
-        <w:t>gerufen</w:t>
-      </w:r>
-      <w:r>
-        <w:t>, sobald der Knopf gedrückt wird. Hier wird der aktuelle Raum als Parameter übergeben.</w:t>
+        <w:t>Die Methode „GetCurrentRoom“ liest den Wert für den Raum aus der URL, da dieser ja von der Raumauswahl mitgegeben wurde.</w:t>
       </w:r>
     </w:p>
     <w:p>
@@ -8909,10 +8706,10 @@
           <w:noProof/>
         </w:rPr>
         <w:drawing>
-          <wp:inline distT="0" distB="0" distL="0" distR="0" wp14:anchorId="4BCCCF62" wp14:editId="330787CC">
-            <wp:extent cx="5579745" cy="1273810"/>
-            <wp:effectExtent l="0" t="0" r="1905" b="2540"/>
-            <wp:docPr id="472" name="Grafik 472"/>
+          <wp:inline distT="0" distB="0" distL="0" distR="0" wp14:anchorId="5A1DDEE8" wp14:editId="0231D0AA">
+            <wp:extent cx="5579745" cy="2087245"/>
+            <wp:effectExtent l="0" t="0" r="1905" b="8255"/>
+            <wp:docPr id="466" name="Grafik 466"/>
             <wp:cNvGraphicFramePr>
               <a:graphicFrameLocks xmlns:a="http://schemas.openxmlformats.org/drawingml/2006/main" noChangeAspect="1"/>
             </wp:cNvGraphicFramePr>
@@ -8932,7 +8729,7 @@
                   <pic:spPr>
                     <a:xfrm>
                       <a:off x="0" y="0"/>
-                      <a:ext cx="5579745" cy="1273810"/>
+                      <a:ext cx="5579745" cy="2087245"/>
                     </a:xfrm>
                     <a:prstGeom prst="rect">
                       <a:avLst/>
@@ -8956,44 +8753,17 @@
     </w:p>
     <w:p>
       <w:pPr>
-        <w:spacing w:line="276" w:lineRule="auto"/>
-        <w:jc w:val="left"/>
+        <w:pStyle w:val="berschrift4"/>
       </w:pPr>
       <w:r>
         <w:lastRenderedPageBreak/>
-        <w:t>Wenn die Konferenz noch nicht gestartet wurde, wird die Methode „</w:t>
-      </w:r>
-      <w:proofErr w:type="spellStart"/>
-      <w:r>
-        <w:t>StartConference</w:t>
-      </w:r>
-      <w:proofErr w:type="spellEnd"/>
-      <w:r>
-        <w:t>“ aufgerufen, ansonsten „</w:t>
-      </w:r>
-      <w:proofErr w:type="spellStart"/>
-      <w:r>
-        <w:t>NextClass</w:t>
-      </w:r>
-      <w:proofErr w:type="spellEnd"/>
-      <w:r>
-        <w:t xml:space="preserve">“. </w:t>
-      </w:r>
-    </w:p>
-    <w:p>
-      <w:pPr>
-        <w:spacing w:line="276" w:lineRule="auto"/>
-        <w:jc w:val="left"/>
-      </w:pPr>
-      <w:r>
-        <w:t>Anschließend werden die Informationen für den Moderator und die Informationen für den normalen Nutzer geladen.</w:t>
-      </w:r>
-    </w:p>
-    <w:p>
-      <w:pPr>
-        <w:spacing w:line="276" w:lineRule="auto"/>
-        <w:jc w:val="left"/>
-      </w:pPr>
+        <w:t>Laden der Informationen</w:t>
+      </w:r>
+    </w:p>
+    <w:p>
+      <w:r>
+        <w:t>Wenn die Seite aktualisiert oder zum ersten Mal aufgerufen wird die JavaScript Methode „FirstStart“ ausgeführt. Dies geschieht, sobald eine Verbindung zum Hub steht.</w:t>
+      </w:r>
     </w:p>
     <w:p>
       <w:r>
@@ -9001,10 +8771,10 @@
           <w:noProof/>
         </w:rPr>
         <w:drawing>
-          <wp:inline distT="0" distB="0" distL="0" distR="0" wp14:anchorId="59D3306D" wp14:editId="15F5A50F">
-            <wp:extent cx="4076700" cy="2762250"/>
-            <wp:effectExtent l="0" t="0" r="0" b="0"/>
-            <wp:docPr id="473" name="Grafik 473"/>
+          <wp:inline distT="0" distB="0" distL="0" distR="0" wp14:anchorId="378EE296" wp14:editId="5AFDF9B5">
+            <wp:extent cx="5579745" cy="1557655"/>
+            <wp:effectExtent l="0" t="0" r="1905" b="4445"/>
+            <wp:docPr id="450" name="Grafik 450"/>
             <wp:cNvGraphicFramePr>
               <a:graphicFrameLocks xmlns:a="http://schemas.openxmlformats.org/drawingml/2006/main" noChangeAspect="1"/>
             </wp:cNvGraphicFramePr>
@@ -9024,7 +8794,7 @@
                   <pic:spPr>
                     <a:xfrm>
                       <a:off x="0" y="0"/>
-                      <a:ext cx="4076700" cy="2762250"/>
+                      <a:ext cx="5579745" cy="1557655"/>
                     </a:xfrm>
                     <a:prstGeom prst="rect">
                       <a:avLst/>
@@ -9039,32 +8809,57 @@
     </w:p>
     <w:p>
       <w:r>
-        <w:t>Durch die Methode „</w:t>
-      </w:r>
-      <w:proofErr w:type="spellStart"/>
-      <w:r>
-        <w:t>StartConference</w:t>
-      </w:r>
-      <w:proofErr w:type="spellEnd"/>
-      <w:r>
-        <w:t>“ wird die aktuelle Zeit in die Datenbank geschrieben. Durch den Parameter wird bestimmt, ob die Startzeit oder Endzeit geschrieben wird.</w:t>
+        <w:t xml:space="preserve">Der aktuelle Raum wird von der Methode „GetCurrentRoom()“ geliefert. </w:t>
+      </w:r>
+    </w:p>
+    <w:p>
+      <w:r>
+        <w:t>Anschließend wird</w:t>
+      </w:r>
+      <w:r>
+        <w:t xml:space="preserve"> durch das „connection.invoke“</w:t>
+      </w:r>
+      <w:r>
+        <w:t xml:space="preserve"> die asynchrone Hub-Methode </w:t>
+      </w:r>
+      <w:r>
+        <w:t>„</w:t>
+      </w:r>
+      <w:r>
+        <w:t>LoadInformation</w:t>
+      </w:r>
+      <w:r>
+        <w:t>()“</w:t>
+      </w:r>
+      <w:r>
+        <w:t xml:space="preserve"> aufgerufen</w:t>
+      </w:r>
+      <w:r>
+        <w:t xml:space="preserve"> und der Wert für den aktuellen Raum mitgegeben</w:t>
+      </w:r>
+      <w:r>
+        <w:t>.</w:t>
+      </w:r>
+    </w:p>
+    <w:p>
+      <w:pPr>
+        <w:spacing w:line="276" w:lineRule="auto"/>
+        <w:jc w:val="left"/>
+      </w:pPr>
+      <w:r>
+        <w:br w:type="page"/>
       </w:r>
     </w:p>
     <w:p/>
     <w:p>
-      <w:pPr>
-        <w:rPr>
-          <w:rStyle w:val="Hervorhebung"/>
-        </w:rPr>
-      </w:pPr>
-      <w:proofErr w:type="spellStart"/>
-      <w:r>
-        <w:rPr>
-          <w:rStyle w:val="Hervorhebung"/>
-        </w:rPr>
-        <w:t>StartConference</w:t>
-      </w:r>
-      <w:proofErr w:type="spellEnd"/>
+      <w:r>
+        <w:t>In der Methode wird ein neues JSON Objekt erstellt, welchem je nach Status der Konferenz (State_OfConference) Werte zugewiesen werden.</w:t>
+      </w:r>
+    </w:p>
+    <w:p>
+      <w:r>
+        <w:t>Die Methode sendet anschließend das JSON-Objekt als string an den Client.</w:t>
+      </w:r>
     </w:p>
     <w:p>
       <w:r>
@@ -9072,10 +8867,10 @@
           <w:noProof/>
         </w:rPr>
         <w:drawing>
-          <wp:inline distT="0" distB="0" distL="0" distR="0" wp14:anchorId="00002F1F" wp14:editId="221C64C5">
-            <wp:extent cx="2686050" cy="933450"/>
+          <wp:inline distT="0" distB="0" distL="0" distR="0" wp14:anchorId="71FEFDAF" wp14:editId="1412345A">
+            <wp:extent cx="3549359" cy="2952750"/>
             <wp:effectExtent l="0" t="0" r="0" b="0"/>
-            <wp:docPr id="13" name="Grafik 13"/>
+            <wp:docPr id="451" name="Grafik 451"/>
             <wp:cNvGraphicFramePr>
               <a:graphicFrameLocks xmlns:a="http://schemas.openxmlformats.org/drawingml/2006/main" noChangeAspect="1"/>
             </wp:cNvGraphicFramePr>
@@ -9095,7 +8890,7 @@
                   <pic:spPr>
                     <a:xfrm>
                       <a:off x="0" y="0"/>
-                      <a:ext cx="2686050" cy="933450"/>
+                      <a:ext cx="3561926" cy="2963205"/>
                     </a:xfrm>
                     <a:prstGeom prst="rect">
                       <a:avLst/>
@@ -9110,58 +8905,27 @@
     </w:p>
     <w:p>
       <w:r>
-        <w:t>Anschließend wird der Status der Konferenz auf „</w:t>
-      </w:r>
-      <w:proofErr w:type="spellStart"/>
-      <w:r>
-        <w:t>running</w:t>
-      </w:r>
-      <w:proofErr w:type="spellEnd"/>
-      <w:r>
-        <w:t>“ gesetzt. Damit wird signalisiert, dass die Konferenz läuft.</w:t>
-      </w:r>
-    </w:p>
-    <w:p>
-      <w:pPr>
-        <w:spacing w:line="276" w:lineRule="auto"/>
-        <w:jc w:val="left"/>
-      </w:pPr>
-      <w:r>
-        <w:br w:type="page"/>
-      </w:r>
-    </w:p>
-    <w:p>
-      <w:pPr>
-        <w:spacing w:line="276" w:lineRule="auto"/>
-        <w:jc w:val="left"/>
-        <w:rPr>
-          <w:rStyle w:val="Hervorhebung"/>
-        </w:rPr>
-      </w:pPr>
-      <w:proofErr w:type="spellStart"/>
-      <w:r>
-        <w:rPr>
-          <w:rStyle w:val="Hervorhebung"/>
-        </w:rPr>
-        <w:lastRenderedPageBreak/>
-        <w:t>NextClass</w:t>
-      </w:r>
-      <w:proofErr w:type="spellEnd"/>
-    </w:p>
-    <w:p>
-      <w:pPr>
-        <w:spacing w:line="276" w:lineRule="auto"/>
-        <w:jc w:val="left"/>
-      </w:pPr>
+        <w:t>Die abgeschlossenen Klassen („previous“) und die nächsten Klassen („next“)</w:t>
+      </w:r>
+      <w:r>
+        <w:t xml:space="preserve"> werden von der Methode Get_classes_from_JSON geliefert.</w:t>
+      </w:r>
+    </w:p>
+    <w:p>
+      <w:r>
+        <w:t>Zuerst werden alle Klassen geladen. Danach wird der Index der aktuellen Klasse gesucht und je nach Anforderung die Klassen vorher bzw. nachher zurückgegeben. Diese Klassen werden als String, getrennt von einem Semikolon, zurückgegeben.</w:t>
+      </w:r>
+    </w:p>
+    <w:p>
       <w:r>
         <w:rPr>
           <w:noProof/>
         </w:rPr>
         <w:drawing>
-          <wp:inline distT="0" distB="0" distL="0" distR="0" wp14:anchorId="3652AF5D" wp14:editId="1D1E433A">
-            <wp:extent cx="5424212" cy="1771650"/>
-            <wp:effectExtent l="0" t="0" r="5080" b="0"/>
-            <wp:docPr id="3" name="Grafik 3"/>
+          <wp:inline distT="0" distB="0" distL="0" distR="0" wp14:anchorId="53844546" wp14:editId="74D36E2B">
+            <wp:extent cx="5579745" cy="1974850"/>
+            <wp:effectExtent l="0" t="0" r="1905" b="6350"/>
+            <wp:docPr id="462" name="Grafik 462"/>
             <wp:cNvGraphicFramePr>
               <a:graphicFrameLocks xmlns:a="http://schemas.openxmlformats.org/drawingml/2006/main" noChangeAspect="1"/>
             </wp:cNvGraphicFramePr>
@@ -9181,6 +8945,437 @@
                   <pic:spPr>
                     <a:xfrm>
                       <a:off x="0" y="0"/>
+                      <a:ext cx="5579745" cy="1974850"/>
+                    </a:xfrm>
+                    <a:prstGeom prst="rect">
+                      <a:avLst/>
+                    </a:prstGeom>
+                  </pic:spPr>
+                </pic:pic>
+              </a:graphicData>
+            </a:graphic>
+          </wp:inline>
+        </w:drawing>
+      </w:r>
+    </w:p>
+    <w:p>
+      <w:pPr>
+        <w:spacing w:line="276" w:lineRule="auto"/>
+        <w:jc w:val="left"/>
+      </w:pPr>
+      <w:r>
+        <w:br w:type="page"/>
+      </w:r>
+    </w:p>
+    <w:p>
+      <w:r>
+        <w:lastRenderedPageBreak/>
+        <w:t>Wenn</w:t>
+      </w:r>
+      <w:r>
+        <w:t xml:space="preserve"> JavaScript </w:t>
+      </w:r>
+      <w:r>
+        <w:t xml:space="preserve">die Daten erhält </w:t>
+      </w:r>
+      <w:r>
+        <w:t xml:space="preserve">wird </w:t>
+      </w:r>
+      <w:r>
+        <w:t>der JSON-String</w:t>
+      </w:r>
+      <w:r>
+        <w:t xml:space="preserve"> gelesen und die Daten in die HTML-Elemente geschrieben.</w:t>
+      </w:r>
+    </w:p>
+    <w:p>
+      <w:r>
+        <w:rPr>
+          <w:noProof/>
+        </w:rPr>
+        <w:drawing>
+          <wp:inline distT="0" distB="0" distL="0" distR="0" wp14:anchorId="52C418B8" wp14:editId="47F52116">
+            <wp:extent cx="5391150" cy="1552575"/>
+            <wp:effectExtent l="0" t="0" r="0" b="9525"/>
+            <wp:docPr id="458" name="Grafik 458"/>
+            <wp:cNvGraphicFramePr>
+              <a:graphicFrameLocks xmlns:a="http://schemas.openxmlformats.org/drawingml/2006/main" noChangeAspect="1"/>
+            </wp:cNvGraphicFramePr>
+            <a:graphic xmlns:a="http://schemas.openxmlformats.org/drawingml/2006/main">
+              <a:graphicData uri="http://schemas.openxmlformats.org/drawingml/2006/picture">
+                <pic:pic xmlns:pic="http://schemas.openxmlformats.org/drawingml/2006/picture">
+                  <pic:nvPicPr>
+                    <pic:cNvPr id="1" name=""/>
+                    <pic:cNvPicPr/>
+                  </pic:nvPicPr>
+                  <pic:blipFill>
+                    <a:blip r:embed="rId40"/>
+                    <a:stretch>
+                      <a:fillRect/>
+                    </a:stretch>
+                  </pic:blipFill>
+                  <pic:spPr>
+                    <a:xfrm>
+                      <a:off x="0" y="0"/>
+                      <a:ext cx="5391150" cy="1552575"/>
+                    </a:xfrm>
+                    <a:prstGeom prst="rect">
+                      <a:avLst/>
+                    </a:prstGeom>
+                  </pic:spPr>
+                </pic:pic>
+              </a:graphicData>
+            </a:graphic>
+          </wp:inline>
+        </w:drawing>
+      </w:r>
+    </w:p>
+    <w:p>
+      <w:pPr>
+        <w:spacing w:line="276" w:lineRule="auto"/>
+        <w:jc w:val="left"/>
+      </w:pPr>
+    </w:p>
+    <w:p>
+      <w:pPr>
+        <w:spacing w:line="276" w:lineRule="auto"/>
+        <w:jc w:val="left"/>
+      </w:pPr>
+      <w:r>
+        <w:t>Da die Klassen mit einem Semikolon getrennt übergeben werden, wird der String zunächst aufgeteilt und jeder wert in den HTML-table geschrieben.</w:t>
+      </w:r>
+    </w:p>
+    <w:p>
+      <w:r>
+        <w:rPr>
+          <w:noProof/>
+        </w:rPr>
+        <w:drawing>
+          <wp:inline distT="0" distB="0" distL="0" distR="0" wp14:anchorId="1C0B3C0A" wp14:editId="760B0001">
+            <wp:extent cx="3790950" cy="2476500"/>
+            <wp:effectExtent l="0" t="0" r="0" b="0"/>
+            <wp:docPr id="460" name="Grafik 460"/>
+            <wp:cNvGraphicFramePr>
+              <a:graphicFrameLocks xmlns:a="http://schemas.openxmlformats.org/drawingml/2006/main" noChangeAspect="1"/>
+            </wp:cNvGraphicFramePr>
+            <a:graphic xmlns:a="http://schemas.openxmlformats.org/drawingml/2006/main">
+              <a:graphicData uri="http://schemas.openxmlformats.org/drawingml/2006/picture">
+                <pic:pic xmlns:pic="http://schemas.openxmlformats.org/drawingml/2006/picture">
+                  <pic:nvPicPr>
+                    <pic:cNvPr id="1" name=""/>
+                    <pic:cNvPicPr/>
+                  </pic:nvPicPr>
+                  <pic:blipFill>
+                    <a:blip r:embed="rId41"/>
+                    <a:stretch>
+                      <a:fillRect/>
+                    </a:stretch>
+                  </pic:blipFill>
+                  <pic:spPr>
+                    <a:xfrm>
+                      <a:off x="0" y="0"/>
+                      <a:ext cx="3790950" cy="2476500"/>
+                    </a:xfrm>
+                    <a:prstGeom prst="rect">
+                      <a:avLst/>
+                    </a:prstGeom>
+                  </pic:spPr>
+                </pic:pic>
+              </a:graphicData>
+            </a:graphic>
+          </wp:inline>
+        </w:drawing>
+      </w:r>
+    </w:p>
+    <w:p>
+      <w:pPr>
+        <w:spacing w:line="276" w:lineRule="auto"/>
+        <w:jc w:val="left"/>
+      </w:pPr>
+      <w:r>
+        <w:br w:type="page"/>
+      </w:r>
+    </w:p>
+    <w:p>
+      <w:pPr>
+        <w:pStyle w:val="berschrift4"/>
+      </w:pPr>
+      <w:r>
+        <w:lastRenderedPageBreak/>
+        <w:t>Steuern der Konferenz</w:t>
+      </w:r>
+    </w:p>
+    <w:p>
+      <w:r>
+        <w:t>Die Konferenz kann mit dem Button „</w:t>
+      </w:r>
+      <w:r>
+        <w:t>sendButton</w:t>
+      </w:r>
+      <w:r>
+        <w:t>“</w:t>
+      </w:r>
+      <w:r>
+        <w:t xml:space="preserve"> gesteuert werden. Sobald die Konferenz einmal gestartet wurde, wird durch Drücken des Knopfes gleich die Besprechung für die nächste Klasse gestartet.</w:t>
+      </w:r>
+    </w:p>
+    <w:p/>
+    <w:p>
+      <w:r>
+        <w:t>Die Hub-Methode „ConferenceAction“ wird a</w:t>
+      </w:r>
+      <w:r>
+        <w:t>uf</w:t>
+      </w:r>
+      <w:r>
+        <w:t>gerufen</w:t>
+      </w:r>
+      <w:r>
+        <w:t>, sobald der Knopf gedrückt wird. Hier wird der aktuelle Raum als Parameter übergeben.</w:t>
+      </w:r>
+    </w:p>
+    <w:p>
+      <w:r>
+        <w:rPr>
+          <w:noProof/>
+        </w:rPr>
+        <w:drawing>
+          <wp:inline distT="0" distB="0" distL="0" distR="0" wp14:anchorId="4BCCCF62" wp14:editId="330787CC">
+            <wp:extent cx="5579745" cy="1273810"/>
+            <wp:effectExtent l="0" t="0" r="1905" b="2540"/>
+            <wp:docPr id="472" name="Grafik 472"/>
+            <wp:cNvGraphicFramePr>
+              <a:graphicFrameLocks xmlns:a="http://schemas.openxmlformats.org/drawingml/2006/main" noChangeAspect="1"/>
+            </wp:cNvGraphicFramePr>
+            <a:graphic xmlns:a="http://schemas.openxmlformats.org/drawingml/2006/main">
+              <a:graphicData uri="http://schemas.openxmlformats.org/drawingml/2006/picture">
+                <pic:pic xmlns:pic="http://schemas.openxmlformats.org/drawingml/2006/picture">
+                  <pic:nvPicPr>
+                    <pic:cNvPr id="1" name=""/>
+                    <pic:cNvPicPr/>
+                  </pic:nvPicPr>
+                  <pic:blipFill>
+                    <a:blip r:embed="rId42"/>
+                    <a:stretch>
+                      <a:fillRect/>
+                    </a:stretch>
+                  </pic:blipFill>
+                  <pic:spPr>
+                    <a:xfrm>
+                      <a:off x="0" y="0"/>
+                      <a:ext cx="5579745" cy="1273810"/>
+                    </a:xfrm>
+                    <a:prstGeom prst="rect">
+                      <a:avLst/>
+                    </a:prstGeom>
+                  </pic:spPr>
+                </pic:pic>
+              </a:graphicData>
+            </a:graphic>
+          </wp:inline>
+        </w:drawing>
+      </w:r>
+    </w:p>
+    <w:p>
+      <w:pPr>
+        <w:spacing w:line="276" w:lineRule="auto"/>
+        <w:jc w:val="left"/>
+      </w:pPr>
+      <w:r>
+        <w:br w:type="page"/>
+      </w:r>
+    </w:p>
+    <w:p>
+      <w:pPr>
+        <w:spacing w:line="276" w:lineRule="auto"/>
+        <w:jc w:val="left"/>
+      </w:pPr>
+      <w:r>
+        <w:lastRenderedPageBreak/>
+        <w:t xml:space="preserve">Wenn die Konferenz noch nicht gestartet wurde, wird die Methode „StartConference“ aufgerufen, ansonsten „NextClass“. </w:t>
+      </w:r>
+    </w:p>
+    <w:p>
+      <w:pPr>
+        <w:spacing w:line="276" w:lineRule="auto"/>
+        <w:jc w:val="left"/>
+      </w:pPr>
+      <w:r>
+        <w:t>Anschließend werden die Informationen für den Moderator und die Informationen für den normalen Nutzer geladen.</w:t>
+      </w:r>
+    </w:p>
+    <w:p>
+      <w:pPr>
+        <w:spacing w:line="276" w:lineRule="auto"/>
+        <w:jc w:val="left"/>
+      </w:pPr>
+    </w:p>
+    <w:p>
+      <w:r>
+        <w:rPr>
+          <w:noProof/>
+        </w:rPr>
+        <w:drawing>
+          <wp:inline distT="0" distB="0" distL="0" distR="0" wp14:anchorId="59D3306D" wp14:editId="15F5A50F">
+            <wp:extent cx="4076700" cy="2762250"/>
+            <wp:effectExtent l="0" t="0" r="0" b="0"/>
+            <wp:docPr id="473" name="Grafik 473"/>
+            <wp:cNvGraphicFramePr>
+              <a:graphicFrameLocks xmlns:a="http://schemas.openxmlformats.org/drawingml/2006/main" noChangeAspect="1"/>
+            </wp:cNvGraphicFramePr>
+            <a:graphic xmlns:a="http://schemas.openxmlformats.org/drawingml/2006/main">
+              <a:graphicData uri="http://schemas.openxmlformats.org/drawingml/2006/picture">
+                <pic:pic xmlns:pic="http://schemas.openxmlformats.org/drawingml/2006/picture">
+                  <pic:nvPicPr>
+                    <pic:cNvPr id="1" name=""/>
+                    <pic:cNvPicPr/>
+                  </pic:nvPicPr>
+                  <pic:blipFill>
+                    <a:blip r:embed="rId43"/>
+                    <a:stretch>
+                      <a:fillRect/>
+                    </a:stretch>
+                  </pic:blipFill>
+                  <pic:spPr>
+                    <a:xfrm>
+                      <a:off x="0" y="0"/>
+                      <a:ext cx="4076700" cy="2762250"/>
+                    </a:xfrm>
+                    <a:prstGeom prst="rect">
+                      <a:avLst/>
+                    </a:prstGeom>
+                  </pic:spPr>
+                </pic:pic>
+              </a:graphicData>
+            </a:graphic>
+          </wp:inline>
+        </w:drawing>
+      </w:r>
+    </w:p>
+    <w:p>
+      <w:r>
+        <w:t>Durch die Methode „StartConference“ wird die aktuelle Zeit in die Datenbank geschrieben. Durch den Parameter wird bestimmt, ob die Startzeit oder Endzeit geschrieben wird.</w:t>
+      </w:r>
+    </w:p>
+    <w:p/>
+    <w:p>
+      <w:pPr>
+        <w:rPr>
+          <w:rStyle w:val="Hervorhebung"/>
+        </w:rPr>
+      </w:pPr>
+      <w:r>
+        <w:rPr>
+          <w:rStyle w:val="Hervorhebung"/>
+        </w:rPr>
+        <w:t>StartConference</w:t>
+      </w:r>
+    </w:p>
+    <w:p>
+      <w:r>
+        <w:rPr>
+          <w:noProof/>
+        </w:rPr>
+        <w:drawing>
+          <wp:inline distT="0" distB="0" distL="0" distR="0" wp14:anchorId="00002F1F" wp14:editId="221C64C5">
+            <wp:extent cx="2686050" cy="933450"/>
+            <wp:effectExtent l="0" t="0" r="0" b="0"/>
+            <wp:docPr id="13" name="Grafik 13"/>
+            <wp:cNvGraphicFramePr>
+              <a:graphicFrameLocks xmlns:a="http://schemas.openxmlformats.org/drawingml/2006/main" noChangeAspect="1"/>
+            </wp:cNvGraphicFramePr>
+            <a:graphic xmlns:a="http://schemas.openxmlformats.org/drawingml/2006/main">
+              <a:graphicData uri="http://schemas.openxmlformats.org/drawingml/2006/picture">
+                <pic:pic xmlns:pic="http://schemas.openxmlformats.org/drawingml/2006/picture">
+                  <pic:nvPicPr>
+                    <pic:cNvPr id="1" name=""/>
+                    <pic:cNvPicPr/>
+                  </pic:nvPicPr>
+                  <pic:blipFill>
+                    <a:blip r:embed="rId44"/>
+                    <a:stretch>
+                      <a:fillRect/>
+                    </a:stretch>
+                  </pic:blipFill>
+                  <pic:spPr>
+                    <a:xfrm>
+                      <a:off x="0" y="0"/>
+                      <a:ext cx="2686050" cy="933450"/>
+                    </a:xfrm>
+                    <a:prstGeom prst="rect">
+                      <a:avLst/>
+                    </a:prstGeom>
+                  </pic:spPr>
+                </pic:pic>
+              </a:graphicData>
+            </a:graphic>
+          </wp:inline>
+        </w:drawing>
+      </w:r>
+    </w:p>
+    <w:p>
+      <w:r>
+        <w:t>Anschließend wird der Status der Konferenz auf „running“ gesetzt. Damit wird signalisiert, dass die Konferenz läuft.</w:t>
+      </w:r>
+    </w:p>
+    <w:p>
+      <w:pPr>
+        <w:spacing w:line="276" w:lineRule="auto"/>
+        <w:jc w:val="left"/>
+      </w:pPr>
+      <w:r>
+        <w:br w:type="page"/>
+      </w:r>
+    </w:p>
+    <w:p>
+      <w:pPr>
+        <w:spacing w:line="276" w:lineRule="auto"/>
+        <w:jc w:val="left"/>
+        <w:rPr>
+          <w:rStyle w:val="Hervorhebung"/>
+        </w:rPr>
+      </w:pPr>
+      <w:r>
+        <w:rPr>
+          <w:rStyle w:val="Hervorhebung"/>
+        </w:rPr>
+        <w:lastRenderedPageBreak/>
+        <w:t>NextClass</w:t>
+      </w:r>
+    </w:p>
+    <w:p>
+      <w:pPr>
+        <w:spacing w:line="276" w:lineRule="auto"/>
+        <w:jc w:val="left"/>
+      </w:pPr>
+      <w:r>
+        <w:rPr>
+          <w:noProof/>
+        </w:rPr>
+        <w:drawing>
+          <wp:inline distT="0" distB="0" distL="0" distR="0" wp14:anchorId="3652AF5D" wp14:editId="1D1E433A">
+            <wp:extent cx="5424212" cy="1771650"/>
+            <wp:effectExtent l="0" t="0" r="5080" b="0"/>
+            <wp:docPr id="3" name="Grafik 3"/>
+            <wp:cNvGraphicFramePr>
+              <a:graphicFrameLocks xmlns:a="http://schemas.openxmlformats.org/drawingml/2006/main" noChangeAspect="1"/>
+            </wp:cNvGraphicFramePr>
+            <a:graphic xmlns:a="http://schemas.openxmlformats.org/drawingml/2006/main">
+              <a:graphicData uri="http://schemas.openxmlformats.org/drawingml/2006/picture">
+                <pic:pic xmlns:pic="http://schemas.openxmlformats.org/drawingml/2006/picture">
+                  <pic:nvPicPr>
+                    <pic:cNvPr id="1" name=""/>
+                    <pic:cNvPicPr/>
+                  </pic:nvPicPr>
+                  <pic:blipFill>
+                    <a:blip r:embed="rId45"/>
+                    <a:stretch>
+                      <a:fillRect/>
+                    </a:stretch>
+                  </pic:blipFill>
+                  <pic:spPr>
+                    <a:xfrm>
+                      <a:off x="0" y="0"/>
                       <a:ext cx="5441175" cy="1777190"/>
                     </a:xfrm>
                     <a:prstGeom prst="rect">
@@ -9200,23 +9395,7 @@
         <w:jc w:val="left"/>
       </w:pPr>
       <w:r>
-        <w:t xml:space="preserve">Zuerst wird die Endzeit der aktuellen Klasse in die Datenbank geschrieben. Danach wird der Status der Klasse von „not </w:t>
-      </w:r>
-      <w:proofErr w:type="spellStart"/>
-      <w:r>
-        <w:t>edited</w:t>
-      </w:r>
-      <w:proofErr w:type="spellEnd"/>
-      <w:r>
-        <w:t>“ auf „</w:t>
-      </w:r>
-      <w:proofErr w:type="spellStart"/>
-      <w:r>
-        <w:t>completed</w:t>
-      </w:r>
-      <w:proofErr w:type="spellEnd"/>
-      <w:r>
-        <w:t>“, also auf abgeschlossen, gesetzt.</w:t>
+        <w:t>Zuerst wird die Endzeit der aktuellen Klasse in die Datenbank geschrieben. Danach wird der Status der Klasse von „not edited“ auf „completed“, also auf abgeschlossen, gesetzt.</w:t>
       </w:r>
     </w:p>
     <w:p>
@@ -9225,15 +9404,7 @@
         <w:jc w:val="left"/>
       </w:pPr>
       <w:r>
-        <w:t>Da es sein kann, dass alle Klassen besprochen wurden, wird der Status der Konferenz auf „</w:t>
-      </w:r>
-      <w:proofErr w:type="spellStart"/>
-      <w:r>
-        <w:t>completed</w:t>
-      </w:r>
-      <w:proofErr w:type="spellEnd"/>
-      <w:r>
-        <w:t>“ gesetzt. Hiermit wird gekennzeichnet, dass alle Klassen abgeschlossen wurden.</w:t>
+        <w:t>Da es sein kann, dass alle Klassen besprochen wurden, wird der Status der Konferenz auf „completed“ gesetzt. Hiermit wird gekennzeichnet, dass alle Klassen abgeschlossen wurden.</w:t>
       </w:r>
     </w:p>
     <w:p>
@@ -9242,23 +9413,7 @@
         <w:jc w:val="left"/>
       </w:pPr>
       <w:r>
-        <w:t>Wenn noch nicht alle Klassen abgeschlossen wurden, wird gleich die Startzeit für die nächste Klasse mit „</w:t>
-      </w:r>
-      <w:proofErr w:type="spellStart"/>
-      <w:r>
-        <w:t>WriteTime</w:t>
-      </w:r>
-      <w:proofErr w:type="spellEnd"/>
-      <w:r>
-        <w:t>(“</w:t>
-      </w:r>
-      <w:proofErr w:type="spellStart"/>
-      <w:r>
-        <w:t>start</w:t>
-      </w:r>
-      <w:proofErr w:type="spellEnd"/>
-      <w:r>
-        <w:t>“)“ in die Datenbank geschrieben.</w:t>
+        <w:t>Wenn noch nicht alle Klassen abgeschlossen wurden, wird gleich die Startzeit für die nächste Klasse mit „WriteTime(“start“)“ in die Datenbank geschrieben.</w:t>
       </w:r>
     </w:p>
     <w:p/>
@@ -9392,15 +9547,7 @@
     </w:p>
     <w:p>
       <w:r>
-        <w:t>Sobald eine Verbindung mit dem Hub steht, wird die Methode „</w:t>
-      </w:r>
-      <w:proofErr w:type="spellStart"/>
-      <w:r>
-        <w:t>LoadRooms</w:t>
-      </w:r>
-      <w:proofErr w:type="spellEnd"/>
-      <w:r>
-        <w:t>“ aufgerufen.</w:t>
+        <w:t>Sobald eine Verbindung mit dem Hub steht, wird die Methode „LoadRooms“ aufgerufen.</w:t>
       </w:r>
     </w:p>
     <w:p>
@@ -9429,7 +9576,7 @@
                     <pic:cNvPicPr/>
                   </pic:nvPicPr>
                   <pic:blipFill rotWithShape="1">
-                    <a:blip r:embed="rId40"/>
+                    <a:blip r:embed="rId46"/>
                     <a:srcRect l="660"/>
                     <a:stretch/>
                   </pic:blipFill>
@@ -9491,7 +9638,7 @@
                     <pic:cNvPicPr/>
                   </pic:nvPicPr>
                   <pic:blipFill>
-                    <a:blip r:embed="rId41"/>
+                    <a:blip r:embed="rId47"/>
                     <a:stretch>
                       <a:fillRect/>
                     </a:stretch>
@@ -9528,15 +9675,7 @@
       </w:pPr>
       <w:r>
         <w:lastRenderedPageBreak/>
-        <w:t>Die Liste wird getrennt und die Räume in das entsprechende Element in HTML geschrieben. Dafür wurde eine extra Methode mit dem Namen „</w:t>
-      </w:r>
-      <w:proofErr w:type="spellStart"/>
-      <w:r>
-        <w:t>WriteInElement</w:t>
-      </w:r>
-      <w:proofErr w:type="spellEnd"/>
-      <w:r>
-        <w:t>“ implementiert, da diese noch öfter zum Einsatz kommt.</w:t>
+        <w:t>Die Liste wird getrennt und die Räume in das entsprechende Element in HTML geschrieben. Dafür wurde eine extra Methode mit dem Namen „WriteInElement“ implementiert, da diese noch öfter zum Einsatz kommt.</w:t>
       </w:r>
     </w:p>
     <w:p>
@@ -9551,23 +9690,7 @@
         <w:jc w:val="left"/>
       </w:pPr>
       <w:r>
-        <w:t>Die Methode erhält zwei Parameter. Der Elementname (</w:t>
-      </w:r>
-      <w:proofErr w:type="spellStart"/>
-      <w:r>
-        <w:t>elementname</w:t>
-      </w:r>
-      <w:proofErr w:type="spellEnd"/>
-      <w:r>
-        <w:t>) ist der Name des Elements in HTML. Der Wert (</w:t>
-      </w:r>
-      <w:proofErr w:type="spellStart"/>
-      <w:r>
-        <w:t>value</w:t>
-      </w:r>
-      <w:proofErr w:type="spellEnd"/>
-      <w:r>
-        <w:t>) ist der Text, welcher in das Element geschrieben werden soll.</w:t>
+        <w:t>Die Methode erhält zwei Parameter. Der Elementname (elementname) ist der Name des Elements in HTML. Der Wert (value) ist der Text, welcher in das Element geschrieben werden soll.</w:t>
       </w:r>
     </w:p>
     <w:p>
@@ -9604,7 +9727,7 @@
                     <pic:cNvPicPr/>
                   </pic:nvPicPr>
                   <pic:blipFill>
-                    <a:blip r:embed="rId42"/>
+                    <a:blip r:embed="rId48"/>
                     <a:stretch>
                       <a:fillRect/>
                     </a:stretch>
@@ -9631,15 +9754,7 @@
         <w:jc w:val="left"/>
       </w:pPr>
       <w:r>
-        <w:t>Anschließend werden für jeden Raum die Informationen geladen. Dies geschieht über „</w:t>
-      </w:r>
-      <w:proofErr w:type="spellStart"/>
-      <w:r>
-        <w:t>LoadUserViewInfo</w:t>
-      </w:r>
-      <w:proofErr w:type="spellEnd"/>
-      <w:r>
-        <w:t>“ und die Methode bekommt den Raum als Parameter übergeben.</w:t>
+        <w:t>Anschließend werden für jeden Raum die Informationen geladen. Dies geschieht über „LoadUserViewInfo“ und die Methode bekommt den Raum als Parameter übergeben.</w:t>
       </w:r>
     </w:p>
     <w:p>
@@ -9663,7 +9778,7 @@
                     <pic:cNvPicPr/>
                   </pic:nvPicPr>
                   <pic:blipFill>
-                    <a:blip r:embed="rId43"/>
+                    <a:blip r:embed="rId49"/>
                     <a:stretch>
                       <a:fillRect/>
                     </a:stretch>
@@ -9747,7 +9862,7 @@
                     <pic:cNvPicPr/>
                   </pic:nvPicPr>
                   <pic:blipFill>
-                    <a:blip r:embed="rId44"/>
+                    <a:blip r:embed="rId50"/>
                     <a:stretch>
                       <a:fillRect/>
                     </a:stretch>
@@ -9827,7 +9942,7 @@
                     <pic:cNvPicPr/>
                   </pic:nvPicPr>
                   <pic:blipFill>
-                    <a:blip r:embed="rId45"/>
+                    <a:blip r:embed="rId51"/>
                     <a:stretch>
                       <a:fillRect/>
                     </a:stretch>
@@ -9860,15 +9975,7 @@
     <w:p>
       <w:r>
         <w:lastRenderedPageBreak/>
-        <w:t>Zu guter Letzt wird die Startsequenz und das Objekt an die Methode „</w:t>
-      </w:r>
-      <w:proofErr w:type="spellStart"/>
-      <w:r>
-        <w:t>WriteUserViewInformation</w:t>
-      </w:r>
-      <w:proofErr w:type="spellEnd"/>
-      <w:r>
-        <w:t>“ übergeben. Die Startsequenz kennzeichnet, um welchen Raum es sich handelt. Wenn das Kürzel „r1_“ ist, werden die Informationen für alle Objekte mit der Startsequenz „r1_“ geschrieben.</w:t>
+        <w:t>Zu guter Letzt wird die Startsequenz und das Objekt an die Methode „WriteUserViewInformation“ übergeben. Die Startsequenz kennzeichnet, um welchen Raum es sich handelt. Wenn das Kürzel „r1_“ ist, werden die Informationen für alle Objekte mit der Startsequenz „r1_“ geschrieben.</w:t>
       </w:r>
     </w:p>
     <w:p>
@@ -9900,7 +10007,7 @@
                     <pic:cNvPicPr/>
                   </pic:nvPicPr>
                   <pic:blipFill>
-                    <a:blip r:embed="rId46">
+                    <a:blip r:embed="rId52">
                       <a:extLst>
                         <a:ext uri="{28A0092B-C50C-407E-A947-70E740481C1C}">
                           <a14:useLocalDpi xmlns:a14="http://schemas.microsoft.com/office/drawing/2010/main" val="0"/>
@@ -9927,29 +10034,13 @@
         </w:drawing>
       </w:r>
       <w:r>
-        <w:t>Hier kommt wider die Methode „</w:t>
-      </w:r>
-      <w:proofErr w:type="spellStart"/>
-      <w:r>
-        <w:t>WriteInElement</w:t>
-      </w:r>
-      <w:proofErr w:type="spellEnd"/>
-      <w:r>
-        <w:t>“ zum Einsatz. Es werden die Werte für alle HTML-Elemente mit der entsprechenden Startsequenz gesetzt.</w:t>
+        <w:t>Hier kommt wider die Methode „WriteInElement“ zum Einsatz. Es werden die Werte für alle HTML-Elemente mit der entsprechenden Startsequenz gesetzt.</w:t>
       </w:r>
     </w:p>
     <w:p/>
     <w:p>
       <w:r>
-        <w:t>Da die abgeschlossenen und nächsten Klassen mehrere Werte besitzen, werden diese in einen HTML-Table geschrieben. Die Methode „</w:t>
-      </w:r>
-      <w:proofErr w:type="spellStart"/>
-      <w:r>
-        <w:t>WriteDataInTable</w:t>
-      </w:r>
-      <w:proofErr w:type="spellEnd"/>
-      <w:r>
-        <w:t>“ bekommt den Elementnamen und die Klassen übergeben.</w:t>
+        <w:t>Da die abgeschlossenen und nächsten Klassen mehrere Werte besitzen, werden diese in einen HTML-Table geschrieben. Die Methode „WriteDataInTable“ bekommt den Elementnamen und die Klassen übergeben.</w:t>
       </w:r>
     </w:p>
     <w:p>
@@ -9978,7 +10069,7 @@
                     <pic:cNvPicPr/>
                   </pic:nvPicPr>
                   <pic:blipFill>
-                    <a:blip r:embed="rId47"/>
+                    <a:blip r:embed="rId53"/>
                     <a:stretch>
                       <a:fillRect/>
                     </a:stretch>
@@ -10001,26 +10092,10 @@
       <w:r>
         <w:br w:type="page"/>
       </w:r>
-      <w:bookmarkStart w:id="5" w:name="_GoBack"/>
-      <w:bookmarkEnd w:id="5"/>
-    </w:p>
-    <w:p>
-      <w:pPr>
-        <w:pStyle w:val="berschrift2"/>
-      </w:pPr>
-      <w:r>
-        <w:lastRenderedPageBreak/>
-        <w:t>Ansicht-Nutzer</w:t>
-      </w:r>
-    </w:p>
-    <w:p>
-      <w:pPr>
-        <w:pStyle w:val="berschrift2"/>
-      </w:pPr>
-      <w:r>
-        <w:t>Ansicht-Administrator</w:t>
-      </w:r>
-    </w:p>
+    </w:p>
+    <w:p/>
+    <w:p/>
+    <w:p/>
     <w:p>
       <w:pPr>
         <w:pStyle w:val="berschrift1"/>
@@ -10383,8 +10458,8 @@
     <w:p>
       <w:pPr>
         <w:sectPr>
-          <w:headerReference w:type="default" r:id="rId48"/>
-          <w:footerReference w:type="default" r:id="rId49"/>
+          <w:headerReference w:type="default" r:id="rId54"/>
+          <w:footerReference w:type="default" r:id="rId55"/>
           <w:pgSz w:w="11906" w:h="16838"/>
           <w:pgMar w:top="1985" w:right="1134" w:bottom="1134" w:left="1418" w:header="709" w:footer="709" w:gutter="567"/>
           <w:cols w:space="708"/>
@@ -10464,15 +10539,7 @@
         </w:numPr>
       </w:pPr>
       <w:r>
-        <w:t xml:space="preserve">Finden Sie eine prägnante und </w:t>
-      </w:r>
-      <w:proofErr w:type="spellStart"/>
-      <w:r>
-        <w:t>leser</w:t>
-      </w:r>
-      <w:proofErr w:type="spellEnd"/>
-      <w:r>
-        <w:t xml:space="preserve">/Innenfreundliche Wortwahl und Formulierung. </w:t>
+        <w:t xml:space="preserve">Finden Sie eine prägnante und leser/Innenfreundliche Wortwahl und Formulierung. </w:t>
       </w:r>
     </w:p>
     <w:p>
@@ -10885,15 +10952,7 @@
         </w:numPr>
       </w:pPr>
       <w:r>
-        <w:t xml:space="preserve">Wer betreibt den Server (Forschungseinrichtungen, öffentliche Einrichtungen </w:t>
-      </w:r>
-      <w:proofErr w:type="spellStart"/>
-      <w:r>
-        <w:t>etc</w:t>
-      </w:r>
-      <w:proofErr w:type="spellEnd"/>
-      <w:r>
-        <w:t>)?</w:t>
+        <w:t>Wer betreibt den Server (Forschungseinrichtungen, öffentliche Einrichtungen etc)?</w:t>
       </w:r>
     </w:p>
     <w:p>
@@ -10947,7 +11006,7 @@
     <w:p>
       <w:pPr>
         <w:sectPr>
-          <w:headerReference w:type="default" r:id="rId50"/>
+          <w:headerReference w:type="default" r:id="rId56"/>
           <w:pgSz w:w="11906" w:h="16838"/>
           <w:pgMar w:top="1985" w:right="1134" w:bottom="1134" w:left="1418" w:header="709" w:footer="709" w:gutter="567"/>
           <w:cols w:space="708"/>
@@ -10974,7 +11033,7 @@
     <w:p>
       <w:pPr>
         <w:sectPr>
-          <w:headerReference w:type="default" r:id="rId51"/>
+          <w:headerReference w:type="default" r:id="rId57"/>
           <w:pgSz w:w="11906" w:h="16838"/>
           <w:pgMar w:top="1985" w:right="1134" w:bottom="1134" w:left="1418" w:header="709" w:footer="709" w:gutter="567"/>
           <w:cols w:space="708"/>
@@ -11482,7 +11541,7 @@
                     <pic:cNvPicPr/>
                   </pic:nvPicPr>
                   <pic:blipFill>
-                    <a:blip r:embed="rId52">
+                    <a:blip r:embed="rId58">
                       <a:extLst>
                         <a:ext uri="{28A0092B-C50C-407E-A947-70E740481C1C}">
                           <a14:useLocalDpi xmlns:a14="http://schemas.microsoft.com/office/drawing/2010/main" val="0"/>
@@ -11607,7 +11666,7 @@
                     <pic:cNvPicPr/>
                   </pic:nvPicPr>
                   <pic:blipFill rotWithShape="1">
-                    <a:blip r:embed="rId53" cstate="print">
+                    <a:blip r:embed="rId59" cstate="print">
                       <a:extLst>
                         <a:ext uri="{28A0092B-C50C-407E-A947-70E740481C1C}">
                           <a14:useLocalDpi xmlns:a14="http://schemas.microsoft.com/office/drawing/2010/main" val="0"/>
@@ -11713,7 +11772,7 @@
                           </pic:cNvPicPr>
                         </pic:nvPicPr>
                         <pic:blipFill rotWithShape="1">
-                          <a:blip r:embed="rId54" cstate="print">
+                          <a:blip r:embed="rId60" cstate="print">
                             <a:extLst>
                               <a:ext uri="{28A0092B-C50C-407E-A947-70E740481C1C}">
                                 <a14:useLocalDpi xmlns:a14="http://schemas.microsoft.com/office/drawing/2010/main" val="0"/>
@@ -11837,7 +11896,7 @@
             <w:pict>
               <v:group w14:anchorId="23468268" id="Gruppieren 505" o:spid="_x0000_s1026" style="position:absolute;margin-left:-13.65pt;margin-top:40.5pt;width:453pt;height:642.35pt;z-index:-251651584;mso-position-horizontal-relative:margin" coordsize="57531,81578" o:gfxdata="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">
                 <v:shape id="Grafik 506" o:spid="_x0000_s1027" type="#_x0000_t75" style="position:absolute;width:57531;height:81578;visibility:visible;mso-wrap-style:square" o:gfxdata="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">
-                  <v:imagedata r:id="rId55" o:title="" croptop="3595f" cropbottom="5398f" cropleft="4624f" cropright="4493f"/>
+                  <v:imagedata r:id="rId61" o:title="" croptop="3595f" cropbottom="5398f" cropleft="4624f" cropright="4493f"/>
                   <v:path arrowok="t"/>
                 </v:shape>
                 <v:rect id="Rechteck 507" o:spid="_x0000_s1028" style="position:absolute;left:1714;top:1905;width:17431;height:2476;visibility:visible;mso-wrap-style:square;v-text-anchor:middle" o:gfxdata="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" fillcolor="white [3212]" strokecolor="white [3212]" strokeweight="2pt"/>
@@ -11995,7 +12054,7 @@
                     </pic:cNvPicPr>
                   </pic:nvPicPr>
                   <pic:blipFill>
-                    <a:blip r:embed="rId56">
+                    <a:blip r:embed="rId62">
                       <a:extLst>
                         <a:ext uri="{28A0092B-C50C-407E-A947-70E740481C1C}">
                           <a14:useLocalDpi xmlns:a14="http://schemas.microsoft.com/office/drawing/2010/main" val="0"/>
@@ -12037,7 +12096,10 @@
         <w:fldChar w:fldCharType="begin"/>
       </w:r>
       <w:r>
-        <w:instrText xml:space="preserve"> SEQ Abbildung \* ARABIC </w:instrText>
+        <w:instrText xml:space="preserve"> SEQ Abbildung</w:instrText>
+      </w:r>
+      <w:r>
+        <w:instrText xml:space="preserve"> \* ARABIC </w:instrText>
       </w:r>
       <w:r>
         <w:fldChar w:fldCharType="separate"/>
@@ -12341,7 +12403,7 @@
                     <pic:cNvPicPr/>
                   </pic:nvPicPr>
                   <pic:blipFill>
-                    <a:blip r:embed="rId57"/>
+                    <a:blip r:embed="rId63"/>
                     <a:stretch>
                       <a:fillRect/>
                     </a:stretch>
@@ -12415,35 +12477,7 @@
         <w:rPr>
           <w:rFonts w:cs="Tahoma"/>
         </w:rPr>
-        <w:t>Ist kein Autor bekannt, so wird beim Namen N.N. (</w:t>
-      </w:r>
-      <w:proofErr w:type="spellStart"/>
-      <w:r>
-        <w:rPr>
-          <w:rFonts w:cs="Tahoma"/>
-        </w:rPr>
-        <w:t>no</w:t>
-      </w:r>
-      <w:proofErr w:type="spellEnd"/>
-      <w:r>
-        <w:rPr>
-          <w:rFonts w:cs="Tahoma"/>
-        </w:rPr>
-        <w:t xml:space="preserve"> </w:t>
-      </w:r>
-      <w:proofErr w:type="spellStart"/>
-      <w:r>
-        <w:rPr>
-          <w:rFonts w:cs="Tahoma"/>
-        </w:rPr>
-        <w:t>name</w:t>
-      </w:r>
-      <w:proofErr w:type="spellEnd"/>
-      <w:r>
-        <w:rPr>
-          <w:rFonts w:cs="Tahoma"/>
-        </w:rPr>
-        <w:t xml:space="preserve">) eingegeben. Felder mit einem </w:t>
+        <w:t xml:space="preserve">Ist kein Autor bekannt, so wird beim Namen N.N. (no name) eingegeben. Felder mit einem </w:t>
       </w:r>
       <w:r>
         <w:rPr>
@@ -12469,7 +12503,7 @@
                     </pic:cNvPicPr>
                   </pic:nvPicPr>
                   <pic:blipFill>
-                    <a:blip r:embed="rId58">
+                    <a:blip r:embed="rId64">
                       <a:extLst>
                         <a:ext uri="{28A0092B-C50C-407E-A947-70E740481C1C}">
                           <a14:useLocalDpi xmlns:a14="http://schemas.microsoft.com/office/drawing/2010/main" val="0"/>
@@ -12724,7 +12758,7 @@
                           </pic:cNvPicPr>
                         </pic:nvPicPr>
                         <pic:blipFill rotWithShape="1">
-                          <a:blip r:embed="rId59">
+                          <a:blip r:embed="rId65">
                             <a:extLst>
                               <a:ext uri="{28A0092B-C50C-407E-A947-70E740481C1C}">
                                 <a14:useLocalDpi xmlns:a14="http://schemas.microsoft.com/office/drawing/2010/main" val="0"/>
@@ -12787,10 +12821,7 @@
                                 <w:fldChar w:fldCharType="begin"/>
                               </w:r>
                               <w:r>
-                                <w:instrText xml:space="preserve"> SEQ Abbildung \* ARABI</w:instrText>
-                              </w:r>
-                              <w:r>
-                                <w:instrText xml:space="preserve">C </w:instrText>
+                                <w:instrText xml:space="preserve"> SEQ Abbildung \* ARABIC </w:instrText>
                               </w:r>
                               <w:r>
                                 <w:fldChar w:fldCharType="separate"/>
@@ -12834,7 +12865,7 @@
             <w:pict>
               <v:group w14:anchorId="0FFC2E8E" id="Gruppieren 15" o:spid="_x0000_s1042" style="position:absolute;left:0;text-align:left;margin-left:64.45pt;margin-top:50.2pt;width:267.75pt;height:213.4pt;z-index:251670016" coordsize="34004,27101" o:gfxdata="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">
                 <v:shape id="Grafik 9" o:spid="_x0000_s1043" type="#_x0000_t75" style="position:absolute;width:34004;height:22675;visibility:visible;mso-wrap-style:square" o:gfxdata="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">
-                  <v:imagedata r:id="rId60" o:title="" croptop="1519f" cropbottom="1897f" cropleft="1283f" cropright="1424f"/>
+                  <v:imagedata r:id="rId66" o:title="" croptop="1519f" cropbottom="1897f" cropleft="1283f" cropright="1424f"/>
                 </v:shape>
                 <v:shape id="Textfeld 14" o:spid="_x0000_s1044" type="#_x0000_t202" style="position:absolute;top:23202;width:34004;height:3899;visibility:visible;mso-wrap-style:square;v-text-anchor:top" o:gfxdata="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" stroked="f">
                   <v:textbox style="mso-fit-shape-to-text:t" inset="0,0,0,0">
@@ -12854,10 +12885,7 @@
                           <w:fldChar w:fldCharType="begin"/>
                         </w:r>
                         <w:r>
-                          <w:instrText xml:space="preserve"> SEQ Abbildung \* ARABI</w:instrText>
-                        </w:r>
-                        <w:r>
-                          <w:instrText xml:space="preserve">C </w:instrText>
+                          <w:instrText xml:space="preserve"> SEQ Abbildung \* ARABIC </w:instrText>
                         </w:r>
                         <w:r>
                           <w:fldChar w:fldCharType="separate"/>
@@ -12916,13 +12944,8 @@
         <w:sym w:font="Symbol" w:char="F0DE"/>
       </w:r>
       <w:r>
-        <w:t xml:space="preserve"> </w:t>
-      </w:r>
-      <w:proofErr w:type="spellStart"/>
-      <w:r>
-        <w:t>Gruppieren</w:t>
-      </w:r>
-      <w:proofErr w:type="spellEnd"/>
+        <w:t xml:space="preserve"> Gruppieren</w:t>
+      </w:r>
     </w:p>
     <w:p>
       <w:pPr>
@@ -14068,19 +14091,8 @@
               <w:szCs w:val="26"/>
               <w:lang w:val="en-GB"/>
             </w:rPr>
-            <w:t xml:space="preserve">HTBLA </w:t>
+            <w:t>HTBLA Vöcklabruck</w:t>
           </w:r>
-          <w:proofErr w:type="spellStart"/>
-          <w:r>
-            <w:rPr>
-              <w:rFonts w:eastAsia="Times New Roman" w:cs="Arial"/>
-              <w:b/>
-              <w:szCs w:val="26"/>
-              <w:lang w:val="en-GB"/>
-            </w:rPr>
-            <w:t>Vöcklabruck</w:t>
-          </w:r>
-          <w:proofErr w:type="spellEnd"/>
         </w:p>
         <w:p>
           <w:pPr>
@@ -14201,7 +14213,6 @@
               <w:lang w:val="de-DE" w:eastAsia="de-DE"/>
             </w:rPr>
           </w:pPr>
-          <w:proofErr w:type="spellStart"/>
           <w:r>
             <w:rPr>
               <w:rFonts w:eastAsia="Times New Roman" w:cs="Arial"/>
@@ -14211,7 +14222,6 @@
             </w:rPr>
             <w:t>Exam</w:t>
           </w:r>
-          <w:proofErr w:type="spellEnd"/>
         </w:p>
       </w:tc>
     </w:tr>
@@ -15543,6 +15553,119 @@
     </w:lvl>
   </w:abstractNum>
   <w:abstractNum w:abstractNumId="6" w15:restartNumberingAfterBreak="0">
+    <w:nsid w:val="0DC32013"/>
+    <w:multiLevelType w:val="hybridMultilevel"/>
+    <w:tmpl w:val="716E1322"/>
+    <w:lvl w:ilvl="0" w:tplc="0C070001">
+      <w:start w:val="1"/>
+      <w:numFmt w:val="bullet"/>
+      <w:lvlText w:val=""/>
+      <w:lvlJc w:val="left"/>
+      <w:pPr>
+        <w:ind w:left="720" w:hanging="360"/>
+      </w:pPr>
+      <w:rPr>
+        <w:rFonts w:ascii="Symbol" w:hAnsi="Symbol" w:hint="default"/>
+      </w:rPr>
+    </w:lvl>
+    <w:lvl w:ilvl="1" w:tplc="0C070003" w:tentative="1">
+      <w:start w:val="1"/>
+      <w:numFmt w:val="bullet"/>
+      <w:lvlText w:val="o"/>
+      <w:lvlJc w:val="left"/>
+      <w:pPr>
+        <w:ind w:left="1440" w:hanging="360"/>
+      </w:pPr>
+      <w:rPr>
+        <w:rFonts w:ascii="Courier New" w:hAnsi="Courier New" w:cs="Courier New" w:hint="default"/>
+      </w:rPr>
+    </w:lvl>
+    <w:lvl w:ilvl="2" w:tplc="0C070005" w:tentative="1">
+      <w:start w:val="1"/>
+      <w:numFmt w:val="bullet"/>
+      <w:lvlText w:val=""/>
+      <w:lvlJc w:val="left"/>
+      <w:pPr>
+        <w:ind w:left="2160" w:hanging="360"/>
+      </w:pPr>
+      <w:rPr>
+        <w:rFonts w:ascii="Wingdings" w:hAnsi="Wingdings" w:hint="default"/>
+      </w:rPr>
+    </w:lvl>
+    <w:lvl w:ilvl="3" w:tplc="0C070001" w:tentative="1">
+      <w:start w:val="1"/>
+      <w:numFmt w:val="bullet"/>
+      <w:lvlText w:val=""/>
+      <w:lvlJc w:val="left"/>
+      <w:pPr>
+        <w:ind w:left="2880" w:hanging="360"/>
+      </w:pPr>
+      <w:rPr>
+        <w:rFonts w:ascii="Symbol" w:hAnsi="Symbol" w:hint="default"/>
+      </w:rPr>
+    </w:lvl>
+    <w:lvl w:ilvl="4" w:tplc="0C070003" w:tentative="1">
+      <w:start w:val="1"/>
+      <w:numFmt w:val="bullet"/>
+      <w:lvlText w:val="o"/>
+      <w:lvlJc w:val="left"/>
+      <w:pPr>
+        <w:ind w:left="3600" w:hanging="360"/>
+      </w:pPr>
+      <w:rPr>
+        <w:rFonts w:ascii="Courier New" w:hAnsi="Courier New" w:cs="Courier New" w:hint="default"/>
+      </w:rPr>
+    </w:lvl>
+    <w:lvl w:ilvl="5" w:tplc="0C070005" w:tentative="1">
+      <w:start w:val="1"/>
+      <w:numFmt w:val="bullet"/>
+      <w:lvlText w:val=""/>
+      <w:lvlJc w:val="left"/>
+      <w:pPr>
+        <w:ind w:left="4320" w:hanging="360"/>
+      </w:pPr>
+      <w:rPr>
+        <w:rFonts w:ascii="Wingdings" w:hAnsi="Wingdings" w:hint="default"/>
+      </w:rPr>
+    </w:lvl>
+    <w:lvl w:ilvl="6" w:tplc="0C070001" w:tentative="1">
+      <w:start w:val="1"/>
+      <w:numFmt w:val="bullet"/>
+      <w:lvlText w:val=""/>
+      <w:lvlJc w:val="left"/>
+      <w:pPr>
+        <w:ind w:left="5040" w:hanging="360"/>
+      </w:pPr>
+      <w:rPr>
+        <w:rFonts w:ascii="Symbol" w:hAnsi="Symbol" w:hint="default"/>
+      </w:rPr>
+    </w:lvl>
+    <w:lvl w:ilvl="7" w:tplc="0C070003" w:tentative="1">
+      <w:start w:val="1"/>
+      <w:numFmt w:val="bullet"/>
+      <w:lvlText w:val="o"/>
+      <w:lvlJc w:val="left"/>
+      <w:pPr>
+        <w:ind w:left="5760" w:hanging="360"/>
+      </w:pPr>
+      <w:rPr>
+        <w:rFonts w:ascii="Courier New" w:hAnsi="Courier New" w:cs="Courier New" w:hint="default"/>
+      </w:rPr>
+    </w:lvl>
+    <w:lvl w:ilvl="8" w:tplc="0C070005" w:tentative="1">
+      <w:start w:val="1"/>
+      <w:numFmt w:val="bullet"/>
+      <w:lvlText w:val=""/>
+      <w:lvlJc w:val="left"/>
+      <w:pPr>
+        <w:ind w:left="6480" w:hanging="360"/>
+      </w:pPr>
+      <w:rPr>
+        <w:rFonts w:ascii="Wingdings" w:hAnsi="Wingdings" w:hint="default"/>
+      </w:rPr>
+    </w:lvl>
+  </w:abstractNum>
+  <w:abstractNum w:abstractNumId="7" w15:restartNumberingAfterBreak="0">
     <w:nsid w:val="1343178C"/>
     <w:multiLevelType w:val="hybridMultilevel"/>
     <w:tmpl w:val="87BCC36E"/>
@@ -15655,7 +15778,7 @@
       </w:rPr>
     </w:lvl>
   </w:abstractNum>
-  <w:abstractNum w:abstractNumId="7" w15:restartNumberingAfterBreak="0">
+  <w:abstractNum w:abstractNumId="8" w15:restartNumberingAfterBreak="0">
     <w:nsid w:val="13653A54"/>
     <w:multiLevelType w:val="hybridMultilevel"/>
     <w:tmpl w:val="EFDE9CE4"/>
@@ -15741,7 +15864,7 @@
       </w:pPr>
     </w:lvl>
   </w:abstractNum>
-  <w:abstractNum w:abstractNumId="8" w15:restartNumberingAfterBreak="0">
+  <w:abstractNum w:abstractNumId="9" w15:restartNumberingAfterBreak="0">
     <w:nsid w:val="186D3C51"/>
     <w:multiLevelType w:val="hybridMultilevel"/>
     <w:tmpl w:val="4426E212"/>
@@ -15854,7 +15977,7 @@
       </w:rPr>
     </w:lvl>
   </w:abstractNum>
-  <w:abstractNum w:abstractNumId="9" w15:restartNumberingAfterBreak="0">
+  <w:abstractNum w:abstractNumId="10" w15:restartNumberingAfterBreak="0">
     <w:nsid w:val="19BC6F80"/>
     <w:multiLevelType w:val="hybridMultilevel"/>
     <w:tmpl w:val="A790C7B8"/>
@@ -15967,7 +16090,7 @@
       </w:rPr>
     </w:lvl>
   </w:abstractNum>
-  <w:abstractNum w:abstractNumId="10" w15:restartNumberingAfterBreak="0">
+  <w:abstractNum w:abstractNumId="11" w15:restartNumberingAfterBreak="0">
     <w:nsid w:val="1C32602C"/>
     <w:multiLevelType w:val="hybridMultilevel"/>
     <w:tmpl w:val="95E060A6"/>
@@ -16080,7 +16203,7 @@
       </w:rPr>
     </w:lvl>
   </w:abstractNum>
-  <w:abstractNum w:abstractNumId="11" w15:restartNumberingAfterBreak="0">
+  <w:abstractNum w:abstractNumId="12" w15:restartNumberingAfterBreak="0">
     <w:nsid w:val="23CB4CEC"/>
     <w:multiLevelType w:val="hybridMultilevel"/>
     <w:tmpl w:val="5E58A896"/>
@@ -16166,7 +16289,7 @@
       </w:pPr>
     </w:lvl>
   </w:abstractNum>
-  <w:abstractNum w:abstractNumId="12" w15:restartNumberingAfterBreak="0">
+  <w:abstractNum w:abstractNumId="13" w15:restartNumberingAfterBreak="0">
     <w:nsid w:val="2FA2121F"/>
     <w:multiLevelType w:val="hybridMultilevel"/>
     <w:tmpl w:val="FA00561E"/>
@@ -16252,7 +16375,7 @@
       </w:pPr>
     </w:lvl>
   </w:abstractNum>
-  <w:abstractNum w:abstractNumId="13" w15:restartNumberingAfterBreak="0">
+  <w:abstractNum w:abstractNumId="14" w15:restartNumberingAfterBreak="0">
     <w:nsid w:val="356F28E0"/>
     <w:multiLevelType w:val="hybridMultilevel"/>
     <w:tmpl w:val="8DE612CC"/>
@@ -16338,7 +16461,7 @@
       </w:pPr>
     </w:lvl>
   </w:abstractNum>
-  <w:abstractNum w:abstractNumId="14" w15:restartNumberingAfterBreak="0">
+  <w:abstractNum w:abstractNumId="15" w15:restartNumberingAfterBreak="0">
     <w:nsid w:val="38321053"/>
     <w:multiLevelType w:val="hybridMultilevel"/>
     <w:tmpl w:val="FF922E62"/>
@@ -16424,7 +16547,7 @@
       </w:pPr>
     </w:lvl>
   </w:abstractNum>
-  <w:abstractNum w:abstractNumId="15" w15:restartNumberingAfterBreak="0">
+  <w:abstractNum w:abstractNumId="16" w15:restartNumberingAfterBreak="0">
     <w:nsid w:val="45191AC7"/>
     <w:multiLevelType w:val="hybridMultilevel"/>
     <w:tmpl w:val="D07EFDFA"/>
@@ -16537,7 +16660,7 @@
       </w:rPr>
     </w:lvl>
   </w:abstractNum>
-  <w:abstractNum w:abstractNumId="16" w15:restartNumberingAfterBreak="0">
+  <w:abstractNum w:abstractNumId="17" w15:restartNumberingAfterBreak="0">
     <w:nsid w:val="4FBB7854"/>
     <w:multiLevelType w:val="hybridMultilevel"/>
     <w:tmpl w:val="26F624BE"/>
@@ -16623,7 +16746,7 @@
       </w:pPr>
     </w:lvl>
   </w:abstractNum>
-  <w:abstractNum w:abstractNumId="17" w15:restartNumberingAfterBreak="0">
+  <w:abstractNum w:abstractNumId="18" w15:restartNumberingAfterBreak="0">
     <w:nsid w:val="528907CA"/>
     <w:multiLevelType w:val="hybridMultilevel"/>
     <w:tmpl w:val="114AC8C2"/>
@@ -16736,7 +16859,7 @@
       </w:rPr>
     </w:lvl>
   </w:abstractNum>
-  <w:abstractNum w:abstractNumId="18" w15:restartNumberingAfterBreak="0">
+  <w:abstractNum w:abstractNumId="19" w15:restartNumberingAfterBreak="0">
     <w:nsid w:val="52FC63ED"/>
     <w:multiLevelType w:val="hybridMultilevel"/>
     <w:tmpl w:val="693A6840"/>
@@ -16849,7 +16972,7 @@
       </w:rPr>
     </w:lvl>
   </w:abstractNum>
-  <w:abstractNum w:abstractNumId="19" w15:restartNumberingAfterBreak="0">
+  <w:abstractNum w:abstractNumId="20" w15:restartNumberingAfterBreak="0">
     <w:nsid w:val="53872B58"/>
     <w:multiLevelType w:val="hybridMultilevel"/>
     <w:tmpl w:val="FD6EFCA6"/>
@@ -16935,7 +17058,7 @@
       </w:pPr>
     </w:lvl>
   </w:abstractNum>
-  <w:abstractNum w:abstractNumId="20" w15:restartNumberingAfterBreak="0">
+  <w:abstractNum w:abstractNumId="21" w15:restartNumberingAfterBreak="0">
     <w:nsid w:val="54877C27"/>
     <w:multiLevelType w:val="multilevel"/>
     <w:tmpl w:val="F49C991E"/>
@@ -17057,7 +17180,7 @@
       </w:rPr>
     </w:lvl>
   </w:abstractNum>
-  <w:abstractNum w:abstractNumId="21" w15:restartNumberingAfterBreak="0">
+  <w:abstractNum w:abstractNumId="22" w15:restartNumberingAfterBreak="0">
     <w:nsid w:val="5CBC7426"/>
     <w:multiLevelType w:val="hybridMultilevel"/>
     <w:tmpl w:val="633A1108"/>
@@ -17170,7 +17293,7 @@
       </w:rPr>
     </w:lvl>
   </w:abstractNum>
-  <w:abstractNum w:abstractNumId="22" w15:restartNumberingAfterBreak="0">
+  <w:abstractNum w:abstractNumId="23" w15:restartNumberingAfterBreak="0">
     <w:nsid w:val="637E2547"/>
     <w:multiLevelType w:val="hybridMultilevel"/>
     <w:tmpl w:val="88AC9B72"/>
@@ -17283,7 +17406,7 @@
       </w:rPr>
     </w:lvl>
   </w:abstractNum>
-  <w:abstractNum w:abstractNumId="23" w15:restartNumberingAfterBreak="0">
+  <w:abstractNum w:abstractNumId="24" w15:restartNumberingAfterBreak="0">
     <w:nsid w:val="638825AE"/>
     <w:multiLevelType w:val="hybridMultilevel"/>
     <w:tmpl w:val="8F900D6E"/>
@@ -17396,7 +17519,7 @@
       </w:rPr>
     </w:lvl>
   </w:abstractNum>
-  <w:abstractNum w:abstractNumId="24" w15:restartNumberingAfterBreak="0">
+  <w:abstractNum w:abstractNumId="25" w15:restartNumberingAfterBreak="0">
     <w:nsid w:val="658D1684"/>
     <w:multiLevelType w:val="hybridMultilevel"/>
     <w:tmpl w:val="156ADA70"/>
@@ -17509,7 +17632,7 @@
       </w:rPr>
     </w:lvl>
   </w:abstractNum>
-  <w:abstractNum w:abstractNumId="25" w15:restartNumberingAfterBreak="0">
+  <w:abstractNum w:abstractNumId="26" w15:restartNumberingAfterBreak="0">
     <w:nsid w:val="692C00AA"/>
     <w:multiLevelType w:val="hybridMultilevel"/>
     <w:tmpl w:val="1F381A0E"/>
@@ -17622,7 +17745,7 @@
       </w:rPr>
     </w:lvl>
   </w:abstractNum>
-  <w:abstractNum w:abstractNumId="26" w15:restartNumberingAfterBreak="0">
+  <w:abstractNum w:abstractNumId="27" w15:restartNumberingAfterBreak="0">
     <w:nsid w:val="698E4596"/>
     <w:multiLevelType w:val="hybridMultilevel"/>
     <w:tmpl w:val="9D94D5C2"/>
@@ -17735,7 +17858,7 @@
       </w:rPr>
     </w:lvl>
   </w:abstractNum>
-  <w:abstractNum w:abstractNumId="27" w15:restartNumberingAfterBreak="0">
+  <w:abstractNum w:abstractNumId="28" w15:restartNumberingAfterBreak="0">
     <w:nsid w:val="6B4F7C2A"/>
     <w:multiLevelType w:val="hybridMultilevel"/>
     <w:tmpl w:val="7AFED352"/>
@@ -17848,7 +17971,7 @@
       </w:rPr>
     </w:lvl>
   </w:abstractNum>
-  <w:abstractNum w:abstractNumId="28" w15:restartNumberingAfterBreak="0">
+  <w:abstractNum w:abstractNumId="29" w15:restartNumberingAfterBreak="0">
     <w:nsid w:val="73F66B84"/>
     <w:multiLevelType w:val="hybridMultilevel"/>
     <w:tmpl w:val="156AD58C"/>
@@ -17961,7 +18084,7 @@
       </w:rPr>
     </w:lvl>
   </w:abstractNum>
-  <w:abstractNum w:abstractNumId="29" w15:restartNumberingAfterBreak="0">
+  <w:abstractNum w:abstractNumId="30" w15:restartNumberingAfterBreak="0">
     <w:nsid w:val="77496DCB"/>
     <w:multiLevelType w:val="hybridMultilevel"/>
     <w:tmpl w:val="8B8634A4"/>
@@ -18074,7 +18197,7 @@
       </w:rPr>
     </w:lvl>
   </w:abstractNum>
-  <w:abstractNum w:abstractNumId="30" w15:restartNumberingAfterBreak="0">
+  <w:abstractNum w:abstractNumId="31" w15:restartNumberingAfterBreak="0">
     <w:nsid w:val="7A3E685B"/>
     <w:multiLevelType w:val="hybridMultilevel"/>
     <w:tmpl w:val="3312A0DE"/>
@@ -18163,7 +18286,7 @@
       </w:pPr>
     </w:lvl>
   </w:abstractNum>
-  <w:abstractNum w:abstractNumId="31" w15:restartNumberingAfterBreak="0">
+  <w:abstractNum w:abstractNumId="32" w15:restartNumberingAfterBreak="0">
     <w:nsid w:val="7AE61132"/>
     <w:multiLevelType w:val="hybridMultilevel"/>
     <w:tmpl w:val="DD22E4B8"/>
@@ -18276,7 +18399,7 @@
       </w:rPr>
     </w:lvl>
   </w:abstractNum>
-  <w:abstractNum w:abstractNumId="32" w15:restartNumberingAfterBreak="0">
+  <w:abstractNum w:abstractNumId="33" w15:restartNumberingAfterBreak="0">
     <w:nsid w:val="7C053140"/>
     <w:multiLevelType w:val="hybridMultilevel"/>
     <w:tmpl w:val="485E8B54"/>
@@ -18389,7 +18512,7 @@
       </w:rPr>
     </w:lvl>
   </w:abstractNum>
-  <w:abstractNum w:abstractNumId="33" w15:restartNumberingAfterBreak="0">
+  <w:abstractNum w:abstractNumId="34" w15:restartNumberingAfterBreak="0">
     <w:nsid w:val="7CE65DB0"/>
     <w:multiLevelType w:val="hybridMultilevel"/>
     <w:tmpl w:val="DDD6E3F2"/>
@@ -18475,7 +18598,7 @@
       </w:pPr>
     </w:lvl>
   </w:abstractNum>
-  <w:abstractNum w:abstractNumId="34" w15:restartNumberingAfterBreak="0">
+  <w:abstractNum w:abstractNumId="35" w15:restartNumberingAfterBreak="0">
     <w:nsid w:val="7E4328A8"/>
     <w:multiLevelType w:val="hybridMultilevel"/>
     <w:tmpl w:val="D2DCCEDA"/>
@@ -18562,19 +18685,19 @@
     </w:lvl>
   </w:abstractNum>
   <w:num w:numId="1">
-    <w:abstractNumId w:val="20"/>
+    <w:abstractNumId w:val="21"/>
   </w:num>
   <w:num w:numId="2">
-    <w:abstractNumId w:val="6"/>
+    <w:abstractNumId w:val="7"/>
   </w:num>
   <w:num w:numId="3">
-    <w:abstractNumId w:val="30"/>
+    <w:abstractNumId w:val="31"/>
   </w:num>
   <w:num w:numId="4">
     <w:abstractNumId w:val="5"/>
   </w:num>
   <w:num w:numId="5">
-    <w:abstractNumId w:val="25"/>
+    <w:abstractNumId w:val="26"/>
   </w:num>
   <w:num w:numId="6">
     <w:abstractNumId w:val="0"/>
@@ -18583,91 +18706,94 @@
     <w:abstractNumId w:val="2"/>
   </w:num>
   <w:num w:numId="8">
-    <w:abstractNumId w:val="33"/>
+    <w:abstractNumId w:val="34"/>
   </w:num>
   <w:num w:numId="9">
-    <w:abstractNumId w:val="19"/>
+    <w:abstractNumId w:val="20"/>
   </w:num>
   <w:num w:numId="10">
-    <w:abstractNumId w:val="26"/>
+    <w:abstractNumId w:val="27"/>
   </w:num>
   <w:num w:numId="11">
     <w:abstractNumId w:val="4"/>
   </w:num>
   <w:num w:numId="12">
-    <w:abstractNumId w:val="27"/>
+    <w:abstractNumId w:val="28"/>
   </w:num>
   <w:num w:numId="13">
-    <w:abstractNumId w:val="12"/>
+    <w:abstractNumId w:val="13"/>
   </w:num>
   <w:num w:numId="14">
-    <w:abstractNumId w:val="28"/>
+    <w:abstractNumId w:val="29"/>
   </w:num>
   <w:num w:numId="15">
     <w:abstractNumId w:val="1"/>
   </w:num>
   <w:num w:numId="16">
-    <w:abstractNumId w:val="18"/>
+    <w:abstractNumId w:val="19"/>
   </w:num>
   <w:num w:numId="17">
-    <w:abstractNumId w:val="15"/>
+    <w:abstractNumId w:val="16"/>
   </w:num>
   <w:num w:numId="18">
-    <w:abstractNumId w:val="21"/>
+    <w:abstractNumId w:val="22"/>
   </w:num>
   <w:num w:numId="19">
     <w:abstractNumId w:val="3"/>
   </w:num>
   <w:num w:numId="20">
-    <w:abstractNumId w:val="31"/>
+    <w:abstractNumId w:val="32"/>
   </w:num>
   <w:num w:numId="21">
-    <w:abstractNumId w:val="29"/>
+    <w:abstractNumId w:val="30"/>
   </w:num>
   <w:num w:numId="22">
-    <w:abstractNumId w:val="32"/>
+    <w:abstractNumId w:val="33"/>
   </w:num>
   <w:num w:numId="23">
-    <w:abstractNumId w:val="20"/>
+    <w:abstractNumId w:val="21"/>
   </w:num>
   <w:num w:numId="24">
-    <w:abstractNumId w:val="22"/>
+    <w:abstractNumId w:val="23"/>
   </w:num>
   <w:num w:numId="25">
-    <w:abstractNumId w:val="13"/>
+    <w:abstractNumId w:val="14"/>
   </w:num>
   <w:num w:numId="26">
-    <w:abstractNumId w:val="7"/>
+    <w:abstractNumId w:val="8"/>
   </w:num>
   <w:num w:numId="27">
-    <w:abstractNumId w:val="14"/>
+    <w:abstractNumId w:val="15"/>
   </w:num>
   <w:num w:numId="28">
+    <w:abstractNumId w:val="12"/>
+  </w:num>
+  <w:num w:numId="29">
+    <w:abstractNumId w:val="35"/>
+  </w:num>
+  <w:num w:numId="30">
+    <w:abstractNumId w:val="17"/>
+  </w:num>
+  <w:num w:numId="31">
+    <w:abstractNumId w:val="25"/>
+  </w:num>
+  <w:num w:numId="32">
+    <w:abstractNumId w:val="24"/>
+  </w:num>
+  <w:num w:numId="33">
     <w:abstractNumId w:val="11"/>
   </w:num>
-  <w:num w:numId="29">
-    <w:abstractNumId w:val="34"/>
-  </w:num>
-  <w:num w:numId="30">
-    <w:abstractNumId w:val="16"/>
-  </w:num>
-  <w:num w:numId="31">
-    <w:abstractNumId w:val="24"/>
-  </w:num>
-  <w:num w:numId="32">
-    <w:abstractNumId w:val="23"/>
-  </w:num>
-  <w:num w:numId="33">
+  <w:num w:numId="34">
     <w:abstractNumId w:val="10"/>
   </w:num>
-  <w:num w:numId="34">
+  <w:num w:numId="35">
     <w:abstractNumId w:val="9"/>
   </w:num>
-  <w:num w:numId="35">
-    <w:abstractNumId w:val="8"/>
+  <w:num w:numId="36">
+    <w:abstractNumId w:val="18"/>
   </w:num>
-  <w:num w:numId="36">
-    <w:abstractNumId w:val="17"/>
+  <w:num w:numId="37">
+    <w:abstractNumId w:val="6"/>
   </w:num>
 </w:numbering>
 </file>
@@ -20161,7 +20287,7 @@
 </file>
 
 <file path=customXml/itemProps1.xml><?xml version="1.0" encoding="utf-8"?>
-<ds:datastoreItem xmlns:ds="http://schemas.openxmlformats.org/officeDocument/2006/customXml" ds:itemID="{78B9C528-DD60-419D-A7D6-C5719D6F8385}">
+<ds:datastoreItem xmlns:ds="http://schemas.openxmlformats.org/officeDocument/2006/customXml" ds:itemID="{D09F293D-3DB1-4664-9ECB-A4A9733AD55C}">
   <ds:schemaRefs>
     <ds:schemaRef ds:uri="http://schemas.openxmlformats.org/officeDocument/2006/bibliography"/>
   </ds:schemaRefs>

</xml_diff>

<commit_message>
Added JSON and DBBrowser documentation
</commit_message>
<xml_diff>
--- a/DA-Buch/Diplomarbeit-Höller-Werth.docx
+++ b/DA-Buch/Diplomarbeit-Höller-Werth.docx
@@ -2507,25 +2507,7 @@
                 <w:sz w:val="22"/>
                 <w:lang w:val="de-AT"/>
               </w:rPr>
-              <w:t xml:space="preserve"> </w:t>
-            </w:r>
-            <w:proofErr w:type="spellStart"/>
-            <w:r>
-              <w:rPr>
-                <w:rFonts w:cs="Arial"/>
-                <w:sz w:val="22"/>
-                <w:lang w:val="de-AT"/>
-              </w:rPr>
-              <w:t>and</w:t>
-            </w:r>
-            <w:proofErr w:type="spellEnd"/>
-            <w:r>
-              <w:rPr>
-                <w:rFonts w:cs="Arial"/>
-                <w:sz w:val="22"/>
-                <w:lang w:val="de-AT"/>
-              </w:rPr>
-              <w:t xml:space="preserve"> a </w:t>
+              <w:t xml:space="preserve"> and a </w:t>
             </w:r>
             <w:proofErr w:type="spellStart"/>
             <w:r>
@@ -8468,50 +8450,6 @@
     </w:p>
     <w:p>
       <w:pPr>
-        <w:pStyle w:val="berschrift4"/>
-      </w:pPr>
-      <w:r>
-        <w:t>Moderator-Ansicht</w:t>
-      </w:r>
-    </w:p>
-    <w:p>
-      <w:r>
-        <w:t xml:space="preserve">Eines der wichtigsten Anliegen der Schule war es, die Darstellung der </w:t>
-      </w:r>
-      <w:r>
-        <w:t>Moderator-Ansicht</w:t>
-      </w:r>
-      <w:r>
-        <w:t xml:space="preserve"> auf je eine eigene Seite zu verlagern. Somit gibt es für jede Besprechung in einem Raum auch eine eigene Seite. Die </w:t>
-      </w:r>
-      <w:r>
-        <w:t>angezeigten</w:t>
-      </w:r>
-      <w:r>
-        <w:t xml:space="preserve"> Informationen blieben</w:t>
-      </w:r>
-      <w:r>
-        <w:t xml:space="preserve"> jedoch ähnlich zur alten Anwendung</w:t>
-      </w:r>
-      <w:r>
-        <w:t>.</w:t>
-      </w:r>
-      <w:r>
-        <w:t xml:space="preserve"> </w:t>
-      </w:r>
-    </w:p>
-    <w:p>
-      <w:r>
-        <w:t>Die Konferenz wird zentral mit einem einzigen Knopf gesteuert. Sobald der Moderator die Konferenz startet, wird die erste Klasse besprochen. Anschließend wird je Knopfdruck automatisch die nächste Klasse und deren zugehörige Daten geladen.</w:t>
-      </w:r>
-    </w:p>
-    <w:p>
-      <w:r>
-        <w:t>Da sich die Überschneidungen der Lehrer ändern sobald eine neue Klasse geladen wird, müssen diese Daten an den anderen Client in der zweiten Klasse übermittelt werden.</w:t>
-      </w:r>
-    </w:p>
-    <w:p>
-      <w:pPr>
         <w:spacing w:line="276" w:lineRule="auto"/>
         <w:jc w:val="left"/>
       </w:pPr>
@@ -8519,47 +8457,98 @@
         <w:br w:type="page"/>
       </w:r>
     </w:p>
-    <w:p/>
+    <w:p>
+      <w:pPr>
+        <w:pStyle w:val="Listenabsatz"/>
+        <w:numPr>
+          <w:ilvl w:val="0"/>
+          <w:numId w:val="40"/>
+        </w:numPr>
+      </w:pPr>
+    </w:p>
     <w:p>
       <w:pPr>
         <w:pStyle w:val="berschrift4"/>
       </w:pPr>
       <w:r>
-        <w:t>Nutzer-Ansicht</w:t>
-      </w:r>
-    </w:p>
-    <w:p>
-      <w:r>
-        <w:t xml:space="preserve">Diese Ansicht existierte in der alten Anwendung noch nicht und sollte die Einsicht in die Konferenz für Lehrer ermöglichen. </w:t>
-      </w:r>
-      <w:r>
-        <w:t>Der Nutzer sollte eine Ansicht beider Klassen auf einer Seite haben. Die abgeschlossenen und nächsten Klassen je Raum werden ebenfalls angezeigt.</w:t>
-      </w:r>
-    </w:p>
-    <w:p>
-      <w:r>
-        <w:t xml:space="preserve">Grundvoraussetzung für die Ansicht war das </w:t>
-      </w:r>
-      <w:r>
-        <w:t xml:space="preserve">automatische Aktualisieren der Daten. Somit </w:t>
-      </w:r>
-      <w:r>
-        <w:t>werden</w:t>
-      </w:r>
-      <w:r>
-        <w:t xml:space="preserve"> die Daten für die</w:t>
-      </w:r>
-      <w:r>
-        <w:t xml:space="preserve"> </w:t>
-      </w:r>
-      <w:r>
-        <w:t xml:space="preserve">besprochene Klasse stets aktuell </w:t>
-      </w:r>
-      <w:r>
-        <w:t xml:space="preserve">auf der </w:t>
-      </w:r>
-      <w:r>
-        <w:t>Seite dargestellt.</w:t>
+        <w:t>Moderator-Ansicht</w:t>
+      </w:r>
+    </w:p>
+    <w:p>
+      <w:r>
+        <w:rPr>
+          <w:noProof/>
+        </w:rPr>
+        <w:drawing>
+          <wp:inline distT="0" distB="0" distL="0" distR="0" wp14:anchorId="779942FA" wp14:editId="0C0B7DA6">
+            <wp:extent cx="5476875" cy="4188529"/>
+            <wp:effectExtent l="0" t="0" r="0" b="2540"/>
+            <wp:docPr id="474" name="Grafik 474"/>
+            <wp:cNvGraphicFramePr>
+              <a:graphicFrameLocks xmlns:a="http://schemas.openxmlformats.org/drawingml/2006/main" noChangeAspect="1"/>
+            </wp:cNvGraphicFramePr>
+            <a:graphic xmlns:a="http://schemas.openxmlformats.org/drawingml/2006/main">
+              <a:graphicData uri="http://schemas.openxmlformats.org/drawingml/2006/picture">
+                <pic:pic xmlns:pic="http://schemas.openxmlformats.org/drawingml/2006/picture">
+                  <pic:nvPicPr>
+                    <pic:cNvPr id="0" name="Picture 4"/>
+                    <pic:cNvPicPr>
+                      <a:picLocks noChangeAspect="1" noChangeArrowheads="1"/>
+                    </pic:cNvPicPr>
+                  </pic:nvPicPr>
+                  <pic:blipFill>
+                    <a:blip r:embed="rId17" cstate="print">
+                      <a:extLst>
+                        <a:ext uri="{28A0092B-C50C-407E-A947-70E740481C1C}">
+                          <a14:useLocalDpi xmlns:a14="http://schemas.microsoft.com/office/drawing/2010/main" val="0"/>
+                        </a:ext>
+                      </a:extLst>
+                    </a:blip>
+                    <a:srcRect/>
+                    <a:stretch>
+                      <a:fillRect/>
+                    </a:stretch>
+                  </pic:blipFill>
+                  <pic:spPr bwMode="auto">
+                    <a:xfrm>
+                      <a:off x="0" y="0"/>
+                      <a:ext cx="5484411" cy="4194292"/>
+                    </a:xfrm>
+                    <a:prstGeom prst="rect">
+                      <a:avLst/>
+                    </a:prstGeom>
+                    <a:noFill/>
+                    <a:ln>
+                      <a:noFill/>
+                    </a:ln>
+                  </pic:spPr>
+                </pic:pic>
+              </a:graphicData>
+            </a:graphic>
+          </wp:inline>
+        </w:drawing>
+      </w:r>
+    </w:p>
+    <w:p>
+      <w:r>
+        <w:t>Eines der wichtigsten Anliegen der Schule war es, die Darstellung der</w:t>
+      </w:r>
+      <w:r>
+        <w:t xml:space="preserve"> Daten für die Besprechung</w:t>
+      </w:r>
+      <w:r>
+        <w:t xml:space="preserve"> auf je eine eigene Seite zu verlagern. Somit gibt es für jede Besprechung in einem Raum auch eine eigene Seite. </w:t>
+      </w:r>
+      <w:r>
+        <w:t>Wie auf der Abbildung zu sehen, werden beide Besprechungen der Konferenz auf einer Seite angezeigt.</w:t>
+      </w:r>
+    </w:p>
+    <w:p>
+      <w:r>
+        <w:t>Im Gegensatz zu weiter und zurück, soll die Konferenz nur mehr mit einem zentralen Button gesteuert werden.</w:t>
+      </w:r>
+      <w:r>
+        <w:t xml:space="preserve"> Sobald der Moderator die Konferenz startet, wird die erste Klasse besprochen. Anschließend wird je Knopfdruck automatisch die nächste Klasse und deren zugehörige Daten geladen.</w:t>
       </w:r>
     </w:p>
     <w:p>
@@ -8572,6 +8561,73 @@
       </w:r>
     </w:p>
     <w:p>
+      <w:r>
+        <w:lastRenderedPageBreak/>
+        <w:t>Durch die Verlagerung der Besprechungen auf je eine eigene Seite</w:t>
+      </w:r>
+      <w:r>
+        <w:t xml:space="preserve"> war es eine große Hürde den Datenaustausch zwischen den Clients zu gewährleisten. </w:t>
+      </w:r>
+      <w:r>
+        <w:t>Da sich die Überschneidungen der Lehrer ändern sobald eine neue Klasse geladen wird, müssen diese Daten an den anderen Client in der zweiten Klasse übermittelt werden.</w:t>
+      </w:r>
+    </w:p>
+    <w:p>
+      <w:bookmarkStart w:id="7" w:name="_GoBack"/>
+      <w:bookmarkEnd w:id="7"/>
+    </w:p>
+    <w:p>
+      <w:pPr>
+        <w:pStyle w:val="berschrift4"/>
+      </w:pPr>
+      <w:r>
+        <w:t>Nutzer-Ansicht</w:t>
+      </w:r>
+    </w:p>
+    <w:p>
+      <w:r>
+        <w:t xml:space="preserve">Diese Ansicht existierte in der alten Anwendung noch nicht und sollte die Einsicht in die Konferenz für Lehrer ermöglichen. </w:t>
+      </w:r>
+      <w:r>
+        <w:t>Der Nutzer sollte eine Ansicht beider Klassen auf einer Seite haben. Die abgeschlossenen und nächsten Klassen je Raum werden ebenfalls angezeigt.</w:t>
+      </w:r>
+    </w:p>
+    <w:p>
+      <w:r>
+        <w:t xml:space="preserve">Grundvoraussetzung für die Ansicht war das </w:t>
+      </w:r>
+      <w:r>
+        <w:t xml:space="preserve">automatische Aktualisieren der Daten. Somit </w:t>
+      </w:r>
+      <w:r>
+        <w:t>werden</w:t>
+      </w:r>
+      <w:r>
+        <w:t xml:space="preserve"> die Daten für die</w:t>
+      </w:r>
+      <w:r>
+        <w:t xml:space="preserve"> </w:t>
+      </w:r>
+      <w:r>
+        <w:t xml:space="preserve">besprochene Klasse stets aktuell </w:t>
+      </w:r>
+      <w:r>
+        <w:t xml:space="preserve">auf der </w:t>
+      </w:r>
+      <w:r>
+        <w:t>Seite dargestellt.</w:t>
+      </w:r>
+    </w:p>
+    <w:p>
+      <w:pPr>
+        <w:spacing w:line="276" w:lineRule="auto"/>
+        <w:jc w:val="left"/>
+      </w:pPr>
+      <w:r>
+        <w:br w:type="page"/>
+      </w:r>
+    </w:p>
+    <w:p>
       <w:pPr>
         <w:pStyle w:val="berschrift3"/>
       </w:pPr>
@@ -8606,61 +8662,43 @@
     </w:p>
     <w:p/>
     <w:p/>
-    <w:p>
-      <w:r>
-        <w:rPr>
-          <w:b/>
-          <w:bCs/>
-        </w:rPr>
-        <w:t>Beide</w:t>
-      </w:r>
-    </w:p>
+    <w:p/>
     <w:p>
       <w:r>
         <w:t>Design</w:t>
       </w:r>
     </w:p>
+    <w:p>
+      <w:r>
+        <w:t xml:space="preserve">Ausrufen von </w:t>
+      </w:r>
+      <w:proofErr w:type="spellStart"/>
+      <w:r>
+        <w:t>lehrern</w:t>
+      </w:r>
+      <w:proofErr w:type="spellEnd"/>
+    </w:p>
+    <w:p>
+      <w:r>
+        <w:t xml:space="preserve">Text </w:t>
+      </w:r>
+      <w:proofErr w:type="spellStart"/>
+      <w:r>
+        <w:t>to</w:t>
+      </w:r>
+      <w:proofErr w:type="spellEnd"/>
+      <w:r>
+        <w:t xml:space="preserve"> </w:t>
+      </w:r>
+      <w:proofErr w:type="spellStart"/>
+      <w:r>
+        <w:t>speech</w:t>
+      </w:r>
+      <w:proofErr w:type="spellEnd"/>
+    </w:p>
     <w:p/>
     <w:p>
       <w:r>
-        <w:rPr>
-          <w:b/>
-          <w:bCs/>
-        </w:rPr>
-        <w:t>Offen</w:t>
-      </w:r>
-    </w:p>
-    <w:p>
-      <w:r>
-        <w:t xml:space="preserve">Ausrufen von </w:t>
-      </w:r>
-      <w:proofErr w:type="spellStart"/>
-      <w:r>
-        <w:t>lehrern</w:t>
-      </w:r>
-      <w:proofErr w:type="spellEnd"/>
-    </w:p>
-    <w:p>
-      <w:r>
-        <w:t xml:space="preserve">Text </w:t>
-      </w:r>
-      <w:proofErr w:type="spellStart"/>
-      <w:r>
-        <w:t>to</w:t>
-      </w:r>
-      <w:proofErr w:type="spellEnd"/>
-      <w:r>
-        <w:t xml:space="preserve"> </w:t>
-      </w:r>
-      <w:proofErr w:type="spellStart"/>
-      <w:r>
-        <w:t>speech</w:t>
-      </w:r>
-      <w:proofErr w:type="spellEnd"/>
-    </w:p>
-    <w:p/>
-    <w:p>
-      <w:r>
         <w:t>.</w:t>
       </w:r>
     </w:p>
@@ -8671,7 +8709,7 @@
           <w:rFonts w:cs="Tahoma"/>
         </w:rPr>
         <w:sectPr>
-          <w:footerReference w:type="default" r:id="rId17"/>
+          <w:footerReference w:type="default" r:id="rId18"/>
           <w:pgSz w:w="11906" w:h="16838"/>
           <w:pgMar w:top="1985" w:right="1134" w:bottom="1134" w:left="1418" w:header="709" w:footer="709" w:gutter="567"/>
           <w:pgNumType w:start="1"/>
@@ -8684,28 +8722,89 @@
       <w:pPr>
         <w:pStyle w:val="berschrift1"/>
       </w:pPr>
-      <w:bookmarkStart w:id="7" w:name="_Toc32301116"/>
+      <w:bookmarkStart w:id="8" w:name="_Toc32301116"/>
       <w:r>
         <w:lastRenderedPageBreak/>
         <w:t>Verwendete Programme und Tools</w:t>
       </w:r>
-      <w:bookmarkEnd w:id="7"/>
+      <w:bookmarkEnd w:id="8"/>
     </w:p>
     <w:p>
       <w:pPr>
         <w:pStyle w:val="berschrift2"/>
       </w:pPr>
-      <w:bookmarkStart w:id="8" w:name="_Toc32301117"/>
+      <w:bookmarkStart w:id="9" w:name="_Toc32301117"/>
       <w:r>
         <w:t>Visual Studio</w:t>
       </w:r>
-      <w:bookmarkEnd w:id="8"/>
+      <w:bookmarkEnd w:id="9"/>
     </w:p>
     <w:p>
       <w:pPr>
         <w:pStyle w:val="berschrift2"/>
       </w:pPr>
-      <w:bookmarkStart w:id="9" w:name="_Toc32301118"/>
+      <w:bookmarkStart w:id="10" w:name="_Toc32301118"/>
+      <w:r>
+        <w:rPr>
+          <w:noProof/>
+        </w:rPr>
+        <w:drawing>
+          <wp:anchor distT="0" distB="0" distL="114300" distR="114300" simplePos="0" relativeHeight="251717120" behindDoc="0" locked="0" layoutInCell="1" allowOverlap="1" wp14:anchorId="6349916B" wp14:editId="71A8EC08">
+            <wp:simplePos x="0" y="0"/>
+            <wp:positionH relativeFrom="margin">
+              <wp:align>right</wp:align>
+            </wp:positionH>
+            <wp:positionV relativeFrom="paragraph">
+              <wp:posOffset>96520</wp:posOffset>
+            </wp:positionV>
+            <wp:extent cx="1304925" cy="1304925"/>
+            <wp:effectExtent l="0" t="0" r="9525" b="9525"/>
+            <wp:wrapSquare wrapText="bothSides"/>
+            <wp:docPr id="26" name="Grafik 26"/>
+            <wp:cNvGraphicFramePr>
+              <a:graphicFrameLocks xmlns:a="http://schemas.openxmlformats.org/drawingml/2006/main" noChangeAspect="1"/>
+            </wp:cNvGraphicFramePr>
+            <a:graphic xmlns:a="http://schemas.openxmlformats.org/drawingml/2006/main">
+              <a:graphicData uri="http://schemas.openxmlformats.org/drawingml/2006/picture">
+                <pic:pic xmlns:pic="http://schemas.openxmlformats.org/drawingml/2006/picture">
+                  <pic:nvPicPr>
+                    <pic:cNvPr id="0" name="Picture 2"/>
+                    <pic:cNvPicPr>
+                      <a:picLocks noChangeAspect="1" noChangeArrowheads="1"/>
+                    </pic:cNvPicPr>
+                  </pic:nvPicPr>
+                  <pic:blipFill>
+                    <a:blip r:embed="rId19" cstate="print">
+                      <a:extLst>
+                        <a:ext uri="{28A0092B-C50C-407E-A947-70E740481C1C}">
+                          <a14:useLocalDpi xmlns:a14="http://schemas.microsoft.com/office/drawing/2010/main" val="0"/>
+                        </a:ext>
+                      </a:extLst>
+                    </a:blip>
+                    <a:srcRect/>
+                    <a:stretch>
+                      <a:fillRect/>
+                    </a:stretch>
+                  </pic:blipFill>
+                  <pic:spPr bwMode="auto">
+                    <a:xfrm>
+                      <a:off x="0" y="0"/>
+                      <a:ext cx="1304925" cy="1304925"/>
+                    </a:xfrm>
+                    <a:prstGeom prst="rect">
+                      <a:avLst/>
+                    </a:prstGeom>
+                    <a:noFill/>
+                    <a:ln>
+                      <a:noFill/>
+                    </a:ln>
+                  </pic:spPr>
+                </pic:pic>
+              </a:graphicData>
+            </a:graphic>
+          </wp:anchor>
+        </w:drawing>
+      </w:r>
       <w:r>
         <w:t xml:space="preserve">DB Browser </w:t>
       </w:r>
@@ -8715,70 +8814,110 @@
       </w:r>
       <w:proofErr w:type="spellEnd"/>
       <w:r>
+        <w:t xml:space="preserve"> SQLite</w:t>
+      </w:r>
+      <w:bookmarkEnd w:id="10"/>
+    </w:p>
+    <w:p>
+      <w:r>
+        <w:t>DB Browser ist ein visuelles Programm, welches das Erstellen und Bearbeiten von SQLite-Datenbankdateien ermöglicht.</w:t>
+      </w:r>
+      <w:r>
+        <w:rPr>
+          <w:rStyle w:val="Standard"/>
+          <w:rFonts w:ascii="Times New Roman" w:eastAsia="Times New Roman" w:hAnsi="Times New Roman" w:cs="Times New Roman"/>
+          <w:snapToGrid w:val="0"/>
+          <w:color w:val="000000"/>
+          <w:w w:val="0"/>
+          <w:sz w:val="0"/>
+          <w:szCs w:val="0"/>
+          <w:u w:color="000000"/>
+          <w:bdr w:val="none" w:sz="0" w:space="0" w:color="000000"/>
+          <w:shd w:val="clear" w:color="000000" w:fill="000000"/>
+          <w:lang w:val="x-none" w:eastAsia="x-none" w:bidi="x-none"/>
+        </w:rPr>
         <w:t xml:space="preserve"> </w:t>
       </w:r>
+    </w:p>
+    <w:p>
+      <w:hyperlink r:id="rId20" w:history="1">
+        <w:r>
+          <w:rPr>
+            <w:rStyle w:val="Hyperlink"/>
+          </w:rPr>
+          <w:t>https://sqlitebrowser.org/</w:t>
+        </w:r>
+      </w:hyperlink>
+    </w:p>
+    <w:p/>
+    <w:p>
+      <w:r>
+        <w:t xml:space="preserve">Bild: </w:t>
+      </w:r>
+      <w:hyperlink r:id="rId21" w:history="1">
+        <w:r>
+          <w:rPr>
+            <w:rStyle w:val="Hyperlink"/>
+          </w:rPr>
+          <w:t>https://twitter.com/sqlitebrowser/status/967968416236785665</w:t>
+        </w:r>
+      </w:hyperlink>
+    </w:p>
+    <w:p>
+      <w:pPr>
+        <w:pStyle w:val="berschrift2"/>
+      </w:pPr>
+      <w:bookmarkStart w:id="11" w:name="_Toc32301119"/>
       <w:proofErr w:type="spellStart"/>
       <w:r>
-        <w:t>SQLite</w:t>
-      </w:r>
-      <w:bookmarkEnd w:id="9"/>
+        <w:t>Git</w:t>
+      </w:r>
+      <w:bookmarkEnd w:id="11"/>
       <w:proofErr w:type="spellEnd"/>
+      <w:r>
+        <w:t xml:space="preserve"> </w:t>
+      </w:r>
+    </w:p>
+    <w:p>
+      <w:proofErr w:type="spellStart"/>
+      <w:r>
+        <w:t>Git</w:t>
+      </w:r>
+      <w:proofErr w:type="spellEnd"/>
+      <w:r>
+        <w:t xml:space="preserve"> ist ein kostenloses Open-Source Versionskontrollsystem, welches entwickelt wurde, um das gleichzeitige Arbeiten an einem Projekt, unabhängig vom Standort, zu ermöglichen.</w:t>
+      </w:r>
+    </w:p>
+    <w:p>
+      <w:r>
+        <w:t xml:space="preserve">Mithilfe von </w:t>
+      </w:r>
+      <w:proofErr w:type="spellStart"/>
+      <w:r>
+        <w:t>Git</w:t>
+      </w:r>
+      <w:proofErr w:type="spellEnd"/>
+      <w:r>
+        <w:t xml:space="preserve"> können Versionen eines Projekts gespeichert werden und bei Bedarf auch ältere Versionen abgerufen werden. Der Zugriff auf </w:t>
+      </w:r>
+      <w:proofErr w:type="spellStart"/>
+      <w:r>
+        <w:t>Git</w:t>
+      </w:r>
+      <w:proofErr w:type="spellEnd"/>
+      <w:r>
+        <w:t xml:space="preserve"> erfolgt durch die </w:t>
+      </w:r>
     </w:p>
     <w:p>
       <w:pPr>
         <w:pStyle w:val="berschrift2"/>
       </w:pPr>
-      <w:bookmarkStart w:id="10" w:name="_Toc32301119"/>
-      <w:proofErr w:type="spellStart"/>
-      <w:r>
-        <w:t>Git</w:t>
-      </w:r>
-      <w:bookmarkEnd w:id="10"/>
-      <w:proofErr w:type="spellEnd"/>
-      <w:r>
-        <w:t xml:space="preserve"> </w:t>
-      </w:r>
-    </w:p>
-    <w:p>
-      <w:proofErr w:type="spellStart"/>
-      <w:r>
-        <w:t>Git</w:t>
-      </w:r>
-      <w:proofErr w:type="spellEnd"/>
-      <w:r>
-        <w:t xml:space="preserve"> ist ein kostenloses Open-Source Versionskontrollsystem, welches entwickelt wurde, um das gleichzeitige Arbeiten an einem Projekt, unabhängig vom Standort, zu ermöglichen.</w:t>
-      </w:r>
-    </w:p>
-    <w:p>
-      <w:r>
-        <w:t xml:space="preserve">Mithilfe von </w:t>
-      </w:r>
-      <w:proofErr w:type="spellStart"/>
-      <w:r>
-        <w:t>Git</w:t>
-      </w:r>
-      <w:proofErr w:type="spellEnd"/>
-      <w:r>
-        <w:t xml:space="preserve"> können Versionen eines Projekts gespeichert werden und bei Bedarf auch ältere Versionen abgerufen werden. Der Zugriff auf </w:t>
-      </w:r>
-      <w:proofErr w:type="spellStart"/>
-      <w:r>
-        <w:t>Git</w:t>
-      </w:r>
-      <w:proofErr w:type="spellEnd"/>
-      <w:r>
-        <w:t xml:space="preserve"> erfolgt durch die </w:t>
-      </w:r>
-    </w:p>
-    <w:p>
-      <w:pPr>
-        <w:pStyle w:val="berschrift2"/>
-      </w:pPr>
-      <w:bookmarkStart w:id="11" w:name="_Toc32301120"/>
+      <w:bookmarkStart w:id="12" w:name="_Toc32301120"/>
       <w:r>
         <w:t>GitHub</w:t>
       </w:r>
-      <w:bookmarkEnd w:id="11"/>
+      <w:bookmarkEnd w:id="12"/>
     </w:p>
     <w:p>
       <w:r>
@@ -8797,14 +8936,155 @@
         <w:br w:type="page"/>
       </w:r>
     </w:p>
+    <w:p/>
     <w:p>
       <w:pPr>
         <w:pStyle w:val="berschrift2"/>
+      </w:pPr>
+      <w:r>
+        <w:rPr>
+          <w:noProof/>
+        </w:rPr>
+        <w:drawing>
+          <wp:anchor distT="0" distB="0" distL="114300" distR="114300" simplePos="0" relativeHeight="251718144" behindDoc="0" locked="0" layoutInCell="1" allowOverlap="1" wp14:anchorId="787D07DE" wp14:editId="4E2EBE94">
+            <wp:simplePos x="0" y="0"/>
+            <wp:positionH relativeFrom="margin">
+              <wp:align>right</wp:align>
+            </wp:positionH>
+            <wp:positionV relativeFrom="paragraph">
+              <wp:posOffset>283210</wp:posOffset>
+            </wp:positionV>
+            <wp:extent cx="1638300" cy="1638300"/>
+            <wp:effectExtent l="0" t="0" r="0" b="0"/>
+            <wp:wrapSquare wrapText="bothSides"/>
+            <wp:docPr id="471" name="Grafik 471"/>
+            <wp:cNvGraphicFramePr>
+              <a:graphicFrameLocks xmlns:a="http://schemas.openxmlformats.org/drawingml/2006/main" noChangeAspect="1"/>
+            </wp:cNvGraphicFramePr>
+            <a:graphic xmlns:a="http://schemas.openxmlformats.org/drawingml/2006/main">
+              <a:graphicData uri="http://schemas.openxmlformats.org/drawingml/2006/picture">
+                <pic:pic xmlns:pic="http://schemas.openxmlformats.org/drawingml/2006/picture">
+                  <pic:nvPicPr>
+                    <pic:cNvPr id="0" name="Picture 3"/>
+                    <pic:cNvPicPr>
+                      <a:picLocks noChangeAspect="1" noChangeArrowheads="1"/>
+                    </pic:cNvPicPr>
+                  </pic:nvPicPr>
+                  <pic:blipFill>
+                    <a:blip r:embed="rId22" cstate="print">
+                      <a:extLst>
+                        <a:ext uri="{28A0092B-C50C-407E-A947-70E740481C1C}">
+                          <a14:useLocalDpi xmlns:a14="http://schemas.microsoft.com/office/drawing/2010/main" val="0"/>
+                        </a:ext>
+                      </a:extLst>
+                    </a:blip>
+                    <a:srcRect/>
+                    <a:stretch>
+                      <a:fillRect/>
+                    </a:stretch>
+                  </pic:blipFill>
+                  <pic:spPr bwMode="auto">
+                    <a:xfrm>
+                      <a:off x="0" y="0"/>
+                      <a:ext cx="1638300" cy="1638300"/>
+                    </a:xfrm>
+                    <a:prstGeom prst="rect">
+                      <a:avLst/>
+                    </a:prstGeom>
+                    <a:noFill/>
+                    <a:ln>
+                      <a:noFill/>
+                    </a:ln>
+                  </pic:spPr>
+                </pic:pic>
+              </a:graphicData>
+            </a:graphic>
+          </wp:anchor>
+        </w:drawing>
+      </w:r>
+      <w:r>
+        <w:t>JSON-Formatierung</w:t>
+      </w:r>
+      <w:r>
+        <w:rPr>
+          <w:rStyle w:val="Standard"/>
+          <w:rFonts w:ascii="Times New Roman" w:eastAsia="Times New Roman" w:hAnsi="Times New Roman" w:cs="Times New Roman"/>
+          <w:snapToGrid w:val="0"/>
+          <w:color w:val="000000"/>
+          <w:w w:val="0"/>
+          <w:sz w:val="0"/>
+          <w:szCs w:val="0"/>
+          <w:u w:color="000000"/>
+          <w:bdr w:val="none" w:sz="0" w:space="0" w:color="000000"/>
+          <w:shd w:val="clear" w:color="000000" w:fill="000000"/>
+          <w:lang w:val="x-none" w:eastAsia="x-none" w:bidi="x-none"/>
+        </w:rPr>
+        <w:t xml:space="preserve"> </w:t>
+      </w:r>
+    </w:p>
+    <w:p>
+      <w:r>
+        <w:t xml:space="preserve">JSON (JavaScript </w:t>
+      </w:r>
+      <w:proofErr w:type="spellStart"/>
+      <w:r>
+        <w:t>Object</w:t>
+      </w:r>
+      <w:proofErr w:type="spellEnd"/>
+      <w:r>
+        <w:t xml:space="preserve"> Notation) ist ein sprachenübergreifendes Textformat, </w:t>
+      </w:r>
+      <w:r>
+        <w:t>welches den Austausch von strukturierten Daten ermöglicht.</w:t>
+      </w:r>
+      <w:r>
+        <w:t xml:space="preserve"> </w:t>
+      </w:r>
+      <w:r>
+        <w:t>JSON basiert auf der JavaScript-Sprache und ist sehr einfach zu lesen.</w:t>
+      </w:r>
+    </w:p>
+    <w:p>
+      <w:hyperlink r:id="rId23" w:history="1">
+        <w:r>
+          <w:rPr>
+            <w:rStyle w:val="Hyperlink"/>
+          </w:rPr>
+          <w:t>https://www.cloudcomputing-insider.de/was-ist-json-a-704909/</w:t>
+        </w:r>
+      </w:hyperlink>
+    </w:p>
+    <w:p/>
+    <w:p>
+      <w:r>
+        <w:t xml:space="preserve">Bild: </w:t>
+      </w:r>
+      <w:hyperlink r:id="rId24" w:history="1">
+        <w:r>
+          <w:rPr>
+            <w:rStyle w:val="Hyperlink"/>
+          </w:rPr>
+          <w:t>https://de.wikipedia.org/wiki/JavaScript_Object_Notation</w:t>
+        </w:r>
+      </w:hyperlink>
+    </w:p>
+    <w:p>
+      <w:pPr>
+        <w:spacing w:line="276" w:lineRule="auto"/>
+        <w:jc w:val="left"/>
+      </w:pPr>
+      <w:r>
+        <w:br w:type="page"/>
+      </w:r>
+    </w:p>
+    <w:p>
+      <w:pPr>
+        <w:pStyle w:val="berschrift2"/>
         <w:rPr>
           <w:lang w:val="en-US"/>
         </w:rPr>
       </w:pPr>
-      <w:bookmarkStart w:id="12" w:name="_Toc32301121"/>
+      <w:bookmarkStart w:id="13" w:name="_Toc32301121"/>
       <w:r>
         <w:rPr>
           <w:lang w:val="en-US"/>
@@ -8819,7 +9099,7 @@
         </w:rPr>
         <w:t>Pakete</w:t>
       </w:r>
-      <w:bookmarkEnd w:id="12"/>
+      <w:bookmarkEnd w:id="13"/>
       <w:proofErr w:type="spellEnd"/>
     </w:p>
     <w:p>
@@ -8829,14 +9109,14 @@
           <w:lang w:val="en-US"/>
         </w:rPr>
       </w:pPr>
-      <w:bookmarkStart w:id="13" w:name="_Toc32301122"/>
+      <w:bookmarkStart w:id="14" w:name="_Toc32301122"/>
       <w:r>
         <w:rPr>
           <w:lang w:val="en-US"/>
         </w:rPr>
         <w:t>SQLite</w:t>
       </w:r>
-      <w:bookmarkEnd w:id="13"/>
+      <w:bookmarkEnd w:id="14"/>
     </w:p>
     <w:p>
       <w:pPr>
@@ -8845,6 +9125,9 @@
         </w:rPr>
       </w:pPr>
       <w:r>
+        <w:rPr>
+          <w:noProof/>
+        </w:rPr>
         <w:drawing>
           <wp:anchor distT="0" distB="0" distL="114300" distR="114300" simplePos="0" relativeHeight="251714048" behindDoc="0" locked="0" layoutInCell="1" allowOverlap="1" wp14:anchorId="13F8CDFF" wp14:editId="720C997C">
             <wp:simplePos x="0" y="0"/>
@@ -8869,7 +9152,7 @@
                     <pic:cNvPicPr/>
                   </pic:nvPicPr>
                   <pic:blipFill>
-                    <a:blip r:embed="rId18" cstate="print">
+                    <a:blip r:embed="rId25" cstate="print">
                       <a:extLst>
                         <a:ext uri="{28A0092B-C50C-407E-A947-70E740481C1C}">
                           <a14:useLocalDpi xmlns:a14="http://schemas.microsoft.com/office/drawing/2010/main" val="0"/>
@@ -8901,19 +9184,11 @@
           </wp:anchor>
         </w:drawing>
       </w:r>
-      <w:proofErr w:type="spellStart"/>
       <w:r>
         <w:rPr>
           <w:lang w:val="de-DE"/>
         </w:rPr>
-        <w:t>SQLite</w:t>
-      </w:r>
-      <w:proofErr w:type="spellEnd"/>
-      <w:r>
-        <w:rPr>
-          <w:lang w:val="de-DE"/>
-        </w:rPr>
-        <w:t xml:space="preserve"> </w:t>
+        <w:t xml:space="preserve">SQLite </w:t>
       </w:r>
       <w:r>
         <w:rPr>
@@ -8948,7 +9223,7 @@
           <w:rFonts w:ascii="Times New Roman" w:hAnsi="Times New Roman"/>
         </w:rPr>
       </w:pPr>
-      <w:hyperlink r:id="rId19" w:history="1">
+      <w:hyperlink r:id="rId26" w:history="1">
         <w:r>
           <w:rPr>
             <w:rStyle w:val="Hyperlink"/>
@@ -8964,7 +9239,7 @@
           <w:lang w:val="en-US"/>
         </w:rPr>
       </w:pPr>
-      <w:bookmarkStart w:id="14" w:name="_Toc32301123"/>
+      <w:bookmarkStart w:id="15" w:name="_Toc32301123"/>
       <w:r>
         <w:rPr>
           <w:lang w:val="en-US"/>
@@ -8978,11 +9253,14 @@
         </w:rPr>
         <w:t>SignalR</w:t>
       </w:r>
-      <w:bookmarkEnd w:id="14"/>
+      <w:bookmarkEnd w:id="15"/>
       <w:proofErr w:type="spellEnd"/>
     </w:p>
     <w:p>
       <w:r>
+        <w:rPr>
+          <w:noProof/>
+        </w:rPr>
         <w:drawing>
           <wp:anchor distT="0" distB="0" distL="114300" distR="114300" simplePos="0" relativeHeight="251715072" behindDoc="0" locked="0" layoutInCell="1" allowOverlap="1" wp14:anchorId="53DD797F" wp14:editId="0DBEB392">
             <wp:simplePos x="0" y="0"/>
@@ -9007,7 +9285,7 @@
                     <pic:cNvPicPr/>
                   </pic:nvPicPr>
                   <pic:blipFill>
-                    <a:blip r:embed="rId20">
+                    <a:blip r:embed="rId27">
                       <a:extLst>
                         <a:ext uri="{28A0092B-C50C-407E-A947-70E740481C1C}">
                           <a14:useLocalDpi xmlns:a14="http://schemas.microsoft.com/office/drawing/2010/main" val="0"/>
@@ -9078,7 +9356,7 @@
       <w:r>
         <w:t xml:space="preserve"> </w:t>
       </w:r>
-      <w:hyperlink r:id="rId21" w:history="1">
+      <w:hyperlink r:id="rId28" w:history="1">
         <w:r>
           <w:rPr>
             <w:rStyle w:val="Hyperlink"/>
@@ -9100,24 +9378,12 @@
           <w:rFonts w:ascii="Times New Roman" w:hAnsi="Times New Roman"/>
         </w:rPr>
       </w:pPr>
-      <w:hyperlink r:id="rId22" w:history="1">
+      <w:hyperlink r:id="rId29" w:history="1">
         <w:r>
           <w:rPr>
             <w:rStyle w:val="Hyperlink"/>
           </w:rPr>
-          <w:t>https://docs.microsoft.com/de-de/aspnet/signalr/overview/getting-started/introduction-to-</w:t>
-        </w:r>
-        <w:r>
-          <w:rPr>
-            <w:rStyle w:val="Hyperlink"/>
-          </w:rPr>
-          <w:t>s</w:t>
-        </w:r>
-        <w:r>
-          <w:rPr>
-            <w:rStyle w:val="Hyperlink"/>
-          </w:rPr>
-          <w:t>ignalr</w:t>
+          <w:t>https://docs.microsoft.com/de-de/aspnet/signalr/overview/getting-started/introduction-to-signalr</w:t>
         </w:r>
       </w:hyperlink>
     </w:p>
@@ -9137,7 +9403,7 @@
           <w:lang w:val="en-US"/>
         </w:rPr>
       </w:pPr>
-      <w:bookmarkStart w:id="15" w:name="_Toc32301124"/>
+      <w:bookmarkStart w:id="16" w:name="_Toc32301124"/>
       <w:r>
         <w:rPr>
           <w:noProof/>
@@ -9167,7 +9433,7 @@
                     <pic:cNvPicPr/>
                   </pic:nvPicPr>
                   <pic:blipFill>
-                    <a:blip r:embed="rId23" cstate="print">
+                    <a:blip r:embed="rId30" cstate="print">
                       <a:extLst>
                         <a:ext uri="{28A0092B-C50C-407E-A947-70E740481C1C}">
                           <a14:useLocalDpi xmlns:a14="http://schemas.microsoft.com/office/drawing/2010/main" val="0"/>
@@ -9206,15 +9472,13 @@
         </w:rPr>
         <w:t>Newtonsoft</w:t>
       </w:r>
-      <w:bookmarkEnd w:id="15"/>
+      <w:bookmarkEnd w:id="16"/>
       <w:r>
         <w:rPr>
           <w:lang w:val="en-US"/>
         </w:rPr>
         <w:t>.JSON</w:t>
       </w:r>
-      <w:bookmarkStart w:id="16" w:name="_GoBack"/>
-      <w:bookmarkEnd w:id="16"/>
       <w:proofErr w:type="spellEnd"/>
     </w:p>
     <w:p>
@@ -9291,7 +9555,7 @@
           <w:rFonts w:ascii="Times New Roman" w:hAnsi="Times New Roman"/>
         </w:rPr>
       </w:pPr>
-      <w:hyperlink r:id="rId24" w:history="1">
+      <w:hyperlink r:id="rId31" w:history="1">
         <w:r>
           <w:rPr>
             <w:rStyle w:val="Hyperlink"/>
@@ -9418,11 +9682,16 @@
     </w:p>
     <w:p>
       <w:pPr>
+        <w:spacing w:line="276" w:lineRule="auto"/>
+        <w:jc w:val="left"/>
+      </w:pPr>
+    </w:p>
+    <w:p>
+      <w:pPr>
         <w:pStyle w:val="berschrift1"/>
       </w:pPr>
       <w:bookmarkStart w:id="26" w:name="_Toc32301134"/>
       <w:r>
-        <w:lastRenderedPageBreak/>
         <w:t>Realisierung</w:t>
       </w:r>
       <w:bookmarkEnd w:id="26"/>
@@ -9515,7 +9784,7 @@
                     <pic:cNvPicPr/>
                   </pic:nvPicPr>
                   <pic:blipFill>
-                    <a:blip r:embed="rId25">
+                    <a:blip r:embed="rId32">
                       <a:extLst>
                         <a:ext uri="{28A0092B-C50C-407E-A947-70E740481C1C}">
                           <a14:useLocalDpi xmlns:a14="http://schemas.microsoft.com/office/drawing/2010/main" val="0"/>
@@ -9624,7 +9893,7 @@
                     <pic:cNvPicPr/>
                   </pic:nvPicPr>
                   <pic:blipFill>
-                    <a:blip r:embed="rId26"/>
+                    <a:blip r:embed="rId33"/>
                     <a:stretch>
                       <a:fillRect/>
                     </a:stretch>
@@ -9710,7 +9979,7 @@
                     <pic:cNvPicPr/>
                   </pic:nvPicPr>
                   <pic:blipFill>
-                    <a:blip r:embed="rId27"/>
+                    <a:blip r:embed="rId34"/>
                     <a:stretch>
                       <a:fillRect/>
                     </a:stretch>
@@ -9807,7 +10076,7 @@
                     <pic:cNvPicPr/>
                   </pic:nvPicPr>
                   <pic:blipFill rotWithShape="1">
-                    <a:blip r:embed="rId28"/>
+                    <a:blip r:embed="rId35"/>
                     <a:srcRect b="49099"/>
                     <a:stretch/>
                   </pic:blipFill>
@@ -9978,7 +10247,7 @@
                     <pic:cNvPicPr/>
                   </pic:nvPicPr>
                   <pic:blipFill>
-                    <a:blip r:embed="rId29"/>
+                    <a:blip r:embed="rId36"/>
                     <a:stretch>
                       <a:fillRect/>
                     </a:stretch>
@@ -10048,7 +10317,7 @@
                     <pic:cNvPicPr/>
                   </pic:nvPicPr>
                   <pic:blipFill>
-                    <a:blip r:embed="rId30"/>
+                    <a:blip r:embed="rId37"/>
                     <a:stretch>
                       <a:fillRect/>
                     </a:stretch>
@@ -10117,7 +10386,7 @@
                     <pic:cNvPicPr/>
                   </pic:nvPicPr>
                   <pic:blipFill>
-                    <a:blip r:embed="rId31"/>
+                    <a:blip r:embed="rId38"/>
                     <a:stretch>
                       <a:fillRect/>
                     </a:stretch>
@@ -10159,7 +10428,7 @@
                     <pic:cNvPicPr/>
                   </pic:nvPicPr>
                   <pic:blipFill>
-                    <a:blip r:embed="rId32"/>
+                    <a:blip r:embed="rId39"/>
                     <a:stretch>
                       <a:fillRect/>
                     </a:stretch>
@@ -10212,7 +10481,7 @@
                     <pic:cNvPicPr/>
                   </pic:nvPicPr>
                   <pic:blipFill>
-                    <a:blip r:embed="rId33"/>
+                    <a:blip r:embed="rId40"/>
                     <a:stretch>
                       <a:fillRect/>
                     </a:stretch>
@@ -10272,7 +10541,7 @@
       <w:r>
         <w:t>„</w:t>
       </w:r>
-      <w:hyperlink r:id="rId34" w:history="1">
+      <w:hyperlink r:id="rId41" w:history="1">
         <w:r>
           <w:rPr>
             <w:rStyle w:val="Hyperlink"/>
@@ -10340,7 +10609,7 @@
                     <pic:cNvPicPr/>
                   </pic:nvPicPr>
                   <pic:blipFill>
-                    <a:blip r:embed="rId35"/>
+                    <a:blip r:embed="rId42"/>
                     <a:stretch>
                       <a:fillRect/>
                     </a:stretch>
@@ -10425,7 +10694,7 @@
                     <pic:cNvPicPr/>
                   </pic:nvPicPr>
                   <pic:blipFill>
-                    <a:blip r:embed="rId36">
+                    <a:blip r:embed="rId43">
                       <a:extLst>
                         <a:ext uri="{28A0092B-C50C-407E-A947-70E740481C1C}">
                           <a14:useLocalDpi xmlns:a14="http://schemas.microsoft.com/office/drawing/2010/main" val="0"/>
@@ -10521,7 +10790,7 @@
                     <pic:cNvPicPr/>
                   </pic:nvPicPr>
                   <pic:blipFill>
-                    <a:blip r:embed="rId37" cstate="print">
+                    <a:blip r:embed="rId44" cstate="print">
                       <a:extLst>
                         <a:ext uri="{28A0092B-C50C-407E-A947-70E740481C1C}">
                           <a14:useLocalDpi xmlns:a14="http://schemas.microsoft.com/office/drawing/2010/main" val="0"/>
@@ -10591,7 +10860,7 @@
                     <pic:cNvPicPr/>
                   </pic:nvPicPr>
                   <pic:blipFill>
-                    <a:blip r:embed="rId38"/>
+                    <a:blip r:embed="rId45"/>
                     <a:stretch>
                       <a:fillRect/>
                     </a:stretch>
@@ -10734,7 +11003,7 @@
                 <v:stroke joinstyle="miter"/>
                 <v:path gradientshapeok="t" o:connecttype="rect"/>
               </v:shapetype>
-              <v:shape id="Textfeld 24" o:spid="_x0000_s1026" type="#_x0000_t202" style="position:absolute;left:0;text-align:left;margin-left:0;margin-top:80.05pt;width:267.9pt;height:.05pt;z-index:251706880;visibility:visible;mso-wrap-style:square;mso-wrap-distance-left:9pt;mso-wrap-distance-top:0;mso-wrap-distance-right:9pt;mso-wrap-distance-bottom:0;mso-position-horizontal:absolute;mso-position-horizontal-relative:text;mso-position-vertical:absolute;mso-position-vertical-relative:text;v-text-anchor:top" o:gfxdata="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" stroked="f">
+              <v:shape id="Textfeld 24" o:spid="_x0000_s1026" type="#_x0000_t202" style="position:absolute;left:0;text-align:left;margin-left:0;margin-top:80.05pt;width:267.9pt;height:.05pt;z-index:251706880;visibility:visible;mso-wrap-style:square;mso-wrap-distance-left:9pt;mso-wrap-distance-top:0;mso-wrap-distance-right:9pt;mso-wrap-distance-bottom:0;mso-position-horizontal:absolute;mso-position-horizontal-relative:text;mso-position-vertical:absolute;mso-position-vertical-relative:text;v-text-anchor:top" o:gfxdata="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" stroked="f">
                 <v:textbox style="mso-fit-shape-to-text:t" inset="0,0,0,0">
                   <w:txbxContent>
                     <w:p>
@@ -10795,7 +11064,7 @@
                     <pic:cNvPicPr/>
                   </pic:nvPicPr>
                   <pic:blipFill>
-                    <a:blip r:embed="rId39" cstate="print">
+                    <a:blip r:embed="rId46" cstate="print">
                       <a:extLst>
                         <a:ext uri="{28A0092B-C50C-407E-A947-70E740481C1C}">
                           <a14:useLocalDpi xmlns:a14="http://schemas.microsoft.com/office/drawing/2010/main" val="0"/>
@@ -10956,7 +11225,7 @@
                     <pic:cNvPicPr/>
                   </pic:nvPicPr>
                   <pic:blipFill>
-                    <a:blip r:embed="rId40"/>
+                    <a:blip r:embed="rId47"/>
                     <a:stretch>
                       <a:fillRect/>
                     </a:stretch>
@@ -11013,587 +11282,6 @@
             <wp:extent cx="4714875" cy="1533525"/>
             <wp:effectExtent l="0" t="0" r="9525" b="9525"/>
             <wp:docPr id="465" name="Grafik 465"/>
-            <wp:cNvGraphicFramePr>
-              <a:graphicFrameLocks xmlns:a="http://schemas.openxmlformats.org/drawingml/2006/main" noChangeAspect="1"/>
-            </wp:cNvGraphicFramePr>
-            <a:graphic xmlns:a="http://schemas.openxmlformats.org/drawingml/2006/main">
-              <a:graphicData uri="http://schemas.openxmlformats.org/drawingml/2006/picture">
-                <pic:pic xmlns:pic="http://schemas.openxmlformats.org/drawingml/2006/picture">
-                  <pic:nvPicPr>
-                    <pic:cNvPr id="1" name=""/>
-                    <pic:cNvPicPr/>
-                  </pic:nvPicPr>
-                  <pic:blipFill>
-                    <a:blip r:embed="rId41"/>
-                    <a:stretch>
-                      <a:fillRect/>
-                    </a:stretch>
-                  </pic:blipFill>
-                  <pic:spPr>
-                    <a:xfrm>
-                      <a:off x="0" y="0"/>
-                      <a:ext cx="4714875" cy="1533525"/>
-                    </a:xfrm>
-                    <a:prstGeom prst="rect">
-                      <a:avLst/>
-                    </a:prstGeom>
-                  </pic:spPr>
-                </pic:pic>
-              </a:graphicData>
-            </a:graphic>
-          </wp:inline>
-        </w:drawing>
-      </w:r>
-    </w:p>
-    <w:p/>
-    <w:p>
-      <w:r>
-        <w:t>Die Methode „</w:t>
-      </w:r>
-      <w:proofErr w:type="spellStart"/>
-      <w:r>
-        <w:t>GetCurrentRoom</w:t>
-      </w:r>
-      <w:proofErr w:type="spellEnd"/>
-      <w:r>
-        <w:t>“ liest den Wert für den Raum aus der URL, da dieser ja von der Raumauswahl mitgegeben wurde.</w:t>
-      </w:r>
-    </w:p>
-    <w:p>
-      <w:r>
-        <w:rPr>
-          <w:noProof/>
-        </w:rPr>
-        <w:drawing>
-          <wp:inline distT="0" distB="0" distL="0" distR="0" wp14:anchorId="5A1DDEE8" wp14:editId="0231D0AA">
-            <wp:extent cx="5579745" cy="2087245"/>
-            <wp:effectExtent l="0" t="0" r="1905" b="8255"/>
-            <wp:docPr id="466" name="Grafik 466"/>
-            <wp:cNvGraphicFramePr>
-              <a:graphicFrameLocks xmlns:a="http://schemas.openxmlformats.org/drawingml/2006/main" noChangeAspect="1"/>
-            </wp:cNvGraphicFramePr>
-            <a:graphic xmlns:a="http://schemas.openxmlformats.org/drawingml/2006/main">
-              <a:graphicData uri="http://schemas.openxmlformats.org/drawingml/2006/picture">
-                <pic:pic xmlns:pic="http://schemas.openxmlformats.org/drawingml/2006/picture">
-                  <pic:nvPicPr>
-                    <pic:cNvPr id="1" name=""/>
-                    <pic:cNvPicPr/>
-                  </pic:nvPicPr>
-                  <pic:blipFill>
-                    <a:blip r:embed="rId42"/>
-                    <a:stretch>
-                      <a:fillRect/>
-                    </a:stretch>
-                  </pic:blipFill>
-                  <pic:spPr>
-                    <a:xfrm>
-                      <a:off x="0" y="0"/>
-                      <a:ext cx="5579745" cy="2087245"/>
-                    </a:xfrm>
-                    <a:prstGeom prst="rect">
-                      <a:avLst/>
-                    </a:prstGeom>
-                  </pic:spPr>
-                </pic:pic>
-              </a:graphicData>
-            </a:graphic>
-          </wp:inline>
-        </w:drawing>
-      </w:r>
-    </w:p>
-    <w:p>
-      <w:pPr>
-        <w:spacing w:line="276" w:lineRule="auto"/>
-        <w:jc w:val="left"/>
-      </w:pPr>
-      <w:r>
-        <w:br w:type="page"/>
-      </w:r>
-    </w:p>
-    <w:p>
-      <w:pPr>
-        <w:pStyle w:val="berschrift4"/>
-      </w:pPr>
-      <w:r>
-        <w:lastRenderedPageBreak/>
-        <w:t>Laden der Informationen</w:t>
-      </w:r>
-    </w:p>
-    <w:p>
-      <w:r>
-        <w:t>Wenn die Seite aktualisiert oder zum ersten Mal aufgerufen wird die JavaScript Methode „</w:t>
-      </w:r>
-      <w:proofErr w:type="spellStart"/>
-      <w:r>
-        <w:t>FirstStart</w:t>
-      </w:r>
-      <w:proofErr w:type="spellEnd"/>
-      <w:r>
-        <w:t>“ ausgeführt. Dies geschieht, sobald eine Verbindung zum Hub steht.</w:t>
-      </w:r>
-    </w:p>
-    <w:p>
-      <w:r>
-        <w:rPr>
-          <w:noProof/>
-        </w:rPr>
-        <w:drawing>
-          <wp:inline distT="0" distB="0" distL="0" distR="0" wp14:anchorId="378EE296" wp14:editId="5AFDF9B5">
-            <wp:extent cx="5579745" cy="1557655"/>
-            <wp:effectExtent l="0" t="0" r="1905" b="4445"/>
-            <wp:docPr id="450" name="Grafik 450"/>
-            <wp:cNvGraphicFramePr>
-              <a:graphicFrameLocks xmlns:a="http://schemas.openxmlformats.org/drawingml/2006/main" noChangeAspect="1"/>
-            </wp:cNvGraphicFramePr>
-            <a:graphic xmlns:a="http://schemas.openxmlformats.org/drawingml/2006/main">
-              <a:graphicData uri="http://schemas.openxmlformats.org/drawingml/2006/picture">
-                <pic:pic xmlns:pic="http://schemas.openxmlformats.org/drawingml/2006/picture">
-                  <pic:nvPicPr>
-                    <pic:cNvPr id="1" name=""/>
-                    <pic:cNvPicPr/>
-                  </pic:nvPicPr>
-                  <pic:blipFill>
-                    <a:blip r:embed="rId43"/>
-                    <a:stretch>
-                      <a:fillRect/>
-                    </a:stretch>
-                  </pic:blipFill>
-                  <pic:spPr>
-                    <a:xfrm>
-                      <a:off x="0" y="0"/>
-                      <a:ext cx="5579745" cy="1557655"/>
-                    </a:xfrm>
-                    <a:prstGeom prst="rect">
-                      <a:avLst/>
-                    </a:prstGeom>
-                  </pic:spPr>
-                </pic:pic>
-              </a:graphicData>
-            </a:graphic>
-          </wp:inline>
-        </w:drawing>
-      </w:r>
-    </w:p>
-    <w:p>
-      <w:r>
-        <w:t>Der aktuelle Raum wird von der Methode „</w:t>
-      </w:r>
-      <w:proofErr w:type="spellStart"/>
-      <w:proofErr w:type="gramStart"/>
-      <w:r>
-        <w:t>GetCurrentRoom</w:t>
-      </w:r>
-      <w:proofErr w:type="spellEnd"/>
-      <w:r>
-        <w:t>(</w:t>
-      </w:r>
-      <w:proofErr w:type="gramEnd"/>
-      <w:r>
-        <w:t xml:space="preserve">)“ geliefert. </w:t>
-      </w:r>
-    </w:p>
-    <w:p>
-      <w:r>
-        <w:t>Anschließend wird</w:t>
-      </w:r>
-      <w:r>
-        <w:t xml:space="preserve"> durch das „</w:t>
-      </w:r>
-      <w:proofErr w:type="spellStart"/>
-      <w:proofErr w:type="gramStart"/>
-      <w:r>
-        <w:t>connection.invoke</w:t>
-      </w:r>
-      <w:proofErr w:type="spellEnd"/>
-      <w:proofErr w:type="gramEnd"/>
-      <w:r>
-        <w:t>“</w:t>
-      </w:r>
-      <w:r>
-        <w:t xml:space="preserve"> die asynchrone Hub-Methode </w:t>
-      </w:r>
-      <w:r>
-        <w:t>„</w:t>
-      </w:r>
-      <w:proofErr w:type="spellStart"/>
-      <w:r>
-        <w:t>LoadInformation</w:t>
-      </w:r>
-      <w:proofErr w:type="spellEnd"/>
-      <w:r>
-        <w:t>()“</w:t>
-      </w:r>
-      <w:r>
-        <w:t xml:space="preserve"> aufgerufen</w:t>
-      </w:r>
-      <w:r>
-        <w:t xml:space="preserve"> und der Wert für den aktuellen Raum mitgegeben</w:t>
-      </w:r>
-      <w:r>
-        <w:t>.</w:t>
-      </w:r>
-    </w:p>
-    <w:p>
-      <w:pPr>
-        <w:spacing w:line="276" w:lineRule="auto"/>
-        <w:jc w:val="left"/>
-      </w:pPr>
-      <w:r>
-        <w:br w:type="page"/>
-      </w:r>
-    </w:p>
-    <w:p/>
-    <w:p>
-      <w:r>
-        <w:t>In der Methode wird ein neues JSON Objekt erstellt, welchem je nach Status der Konferenz (</w:t>
-      </w:r>
-      <w:proofErr w:type="spellStart"/>
-      <w:r>
-        <w:t>State_OfConference</w:t>
-      </w:r>
-      <w:proofErr w:type="spellEnd"/>
-      <w:r>
-        <w:t>) Werte zugewiesen werden.</w:t>
-      </w:r>
-    </w:p>
-    <w:p>
-      <w:r>
-        <w:t xml:space="preserve">Die Methode sendet anschließend das JSON-Objekt als </w:t>
-      </w:r>
-      <w:proofErr w:type="spellStart"/>
-      <w:r>
-        <w:t>string</w:t>
-      </w:r>
-      <w:proofErr w:type="spellEnd"/>
-      <w:r>
-        <w:t xml:space="preserve"> an den Client.</w:t>
-      </w:r>
-    </w:p>
-    <w:p>
-      <w:r>
-        <w:rPr>
-          <w:noProof/>
-        </w:rPr>
-        <w:drawing>
-          <wp:inline distT="0" distB="0" distL="0" distR="0" wp14:anchorId="71FEFDAF" wp14:editId="1412345A">
-            <wp:extent cx="3549359" cy="2952750"/>
-            <wp:effectExtent l="0" t="0" r="0" b="0"/>
-            <wp:docPr id="451" name="Grafik 451"/>
-            <wp:cNvGraphicFramePr>
-              <a:graphicFrameLocks xmlns:a="http://schemas.openxmlformats.org/drawingml/2006/main" noChangeAspect="1"/>
-            </wp:cNvGraphicFramePr>
-            <a:graphic xmlns:a="http://schemas.openxmlformats.org/drawingml/2006/main">
-              <a:graphicData uri="http://schemas.openxmlformats.org/drawingml/2006/picture">
-                <pic:pic xmlns:pic="http://schemas.openxmlformats.org/drawingml/2006/picture">
-                  <pic:nvPicPr>
-                    <pic:cNvPr id="1" name=""/>
-                    <pic:cNvPicPr/>
-                  </pic:nvPicPr>
-                  <pic:blipFill>
-                    <a:blip r:embed="rId44"/>
-                    <a:stretch>
-                      <a:fillRect/>
-                    </a:stretch>
-                  </pic:blipFill>
-                  <pic:spPr>
-                    <a:xfrm>
-                      <a:off x="0" y="0"/>
-                      <a:ext cx="3561926" cy="2963205"/>
-                    </a:xfrm>
-                    <a:prstGeom prst="rect">
-                      <a:avLst/>
-                    </a:prstGeom>
-                  </pic:spPr>
-                </pic:pic>
-              </a:graphicData>
-            </a:graphic>
-          </wp:inline>
-        </w:drawing>
-      </w:r>
-    </w:p>
-    <w:p>
-      <w:r>
-        <w:t>Die abgeschlossenen Klassen („</w:t>
-      </w:r>
-      <w:proofErr w:type="spellStart"/>
-      <w:r>
-        <w:t>previous</w:t>
-      </w:r>
-      <w:proofErr w:type="spellEnd"/>
-      <w:r>
-        <w:t>“) und die nächsten Klassen („</w:t>
-      </w:r>
-      <w:proofErr w:type="spellStart"/>
-      <w:r>
-        <w:t>next</w:t>
-      </w:r>
-      <w:proofErr w:type="spellEnd"/>
-      <w:r>
-        <w:t>“)</w:t>
-      </w:r>
-      <w:r>
-        <w:t xml:space="preserve"> werden von der Methode </w:t>
-      </w:r>
-      <w:proofErr w:type="spellStart"/>
-      <w:r>
-        <w:t>Get_classes_from_JSON</w:t>
-      </w:r>
-      <w:proofErr w:type="spellEnd"/>
-      <w:r>
-        <w:t xml:space="preserve"> geliefert.</w:t>
-      </w:r>
-    </w:p>
-    <w:p>
-      <w:r>
-        <w:t>Zuerst werden alle Klassen geladen. Danach wird der Index der aktuellen Klasse gesucht und je nach Anforderung die Klassen vorher bzw. nachher zurückgegeben. Diese Klassen werden als String, getrennt von einem Semikolon, zurückgegeben.</w:t>
-      </w:r>
-    </w:p>
-    <w:p>
-      <w:r>
-        <w:rPr>
-          <w:noProof/>
-        </w:rPr>
-        <w:drawing>
-          <wp:inline distT="0" distB="0" distL="0" distR="0" wp14:anchorId="53844546" wp14:editId="74D36E2B">
-            <wp:extent cx="5579745" cy="1974850"/>
-            <wp:effectExtent l="0" t="0" r="1905" b="6350"/>
-            <wp:docPr id="462" name="Grafik 462"/>
-            <wp:cNvGraphicFramePr>
-              <a:graphicFrameLocks xmlns:a="http://schemas.openxmlformats.org/drawingml/2006/main" noChangeAspect="1"/>
-            </wp:cNvGraphicFramePr>
-            <a:graphic xmlns:a="http://schemas.openxmlformats.org/drawingml/2006/main">
-              <a:graphicData uri="http://schemas.openxmlformats.org/drawingml/2006/picture">
-                <pic:pic xmlns:pic="http://schemas.openxmlformats.org/drawingml/2006/picture">
-                  <pic:nvPicPr>
-                    <pic:cNvPr id="1" name=""/>
-                    <pic:cNvPicPr/>
-                  </pic:nvPicPr>
-                  <pic:blipFill>
-                    <a:blip r:embed="rId45"/>
-                    <a:stretch>
-                      <a:fillRect/>
-                    </a:stretch>
-                  </pic:blipFill>
-                  <pic:spPr>
-                    <a:xfrm>
-                      <a:off x="0" y="0"/>
-                      <a:ext cx="5579745" cy="1974850"/>
-                    </a:xfrm>
-                    <a:prstGeom prst="rect">
-                      <a:avLst/>
-                    </a:prstGeom>
-                  </pic:spPr>
-                </pic:pic>
-              </a:graphicData>
-            </a:graphic>
-          </wp:inline>
-        </w:drawing>
-      </w:r>
-    </w:p>
-    <w:p>
-      <w:pPr>
-        <w:spacing w:line="276" w:lineRule="auto"/>
-        <w:jc w:val="left"/>
-      </w:pPr>
-      <w:r>
-        <w:br w:type="page"/>
-      </w:r>
-    </w:p>
-    <w:p>
-      <w:r>
-        <w:lastRenderedPageBreak/>
-        <w:t>Wenn</w:t>
-      </w:r>
-      <w:r>
-        <w:t xml:space="preserve"> JavaScript </w:t>
-      </w:r>
-      <w:r>
-        <w:t xml:space="preserve">die Daten erhält </w:t>
-      </w:r>
-      <w:r>
-        <w:t xml:space="preserve">wird </w:t>
-      </w:r>
-      <w:r>
-        <w:t>der JSON-String</w:t>
-      </w:r>
-      <w:r>
-        <w:t xml:space="preserve"> gelesen und die Daten in die HTML-Elemente geschrieben.</w:t>
-      </w:r>
-    </w:p>
-    <w:p>
-      <w:r>
-        <w:rPr>
-          <w:noProof/>
-        </w:rPr>
-        <w:drawing>
-          <wp:inline distT="0" distB="0" distL="0" distR="0" wp14:anchorId="52C418B8" wp14:editId="47F52116">
-            <wp:extent cx="5391150" cy="1552575"/>
-            <wp:effectExtent l="0" t="0" r="0" b="9525"/>
-            <wp:docPr id="458" name="Grafik 458"/>
-            <wp:cNvGraphicFramePr>
-              <a:graphicFrameLocks xmlns:a="http://schemas.openxmlformats.org/drawingml/2006/main" noChangeAspect="1"/>
-            </wp:cNvGraphicFramePr>
-            <a:graphic xmlns:a="http://schemas.openxmlformats.org/drawingml/2006/main">
-              <a:graphicData uri="http://schemas.openxmlformats.org/drawingml/2006/picture">
-                <pic:pic xmlns:pic="http://schemas.openxmlformats.org/drawingml/2006/picture">
-                  <pic:nvPicPr>
-                    <pic:cNvPr id="1" name=""/>
-                    <pic:cNvPicPr/>
-                  </pic:nvPicPr>
-                  <pic:blipFill>
-                    <a:blip r:embed="rId46"/>
-                    <a:stretch>
-                      <a:fillRect/>
-                    </a:stretch>
-                  </pic:blipFill>
-                  <pic:spPr>
-                    <a:xfrm>
-                      <a:off x="0" y="0"/>
-                      <a:ext cx="5391150" cy="1552575"/>
-                    </a:xfrm>
-                    <a:prstGeom prst="rect">
-                      <a:avLst/>
-                    </a:prstGeom>
-                  </pic:spPr>
-                </pic:pic>
-              </a:graphicData>
-            </a:graphic>
-          </wp:inline>
-        </w:drawing>
-      </w:r>
-    </w:p>
-    <w:p>
-      <w:pPr>
-        <w:spacing w:line="276" w:lineRule="auto"/>
-        <w:jc w:val="left"/>
-      </w:pPr>
-    </w:p>
-    <w:p>
-      <w:pPr>
-        <w:spacing w:line="276" w:lineRule="auto"/>
-        <w:jc w:val="left"/>
-      </w:pPr>
-      <w:r>
-        <w:t>Da die Klassen mit einem Semikolon getrennt übergeben werden, wird der String zunächst aufgeteilt und jeder wert in den HTML-</w:t>
-      </w:r>
-      <w:proofErr w:type="spellStart"/>
-      <w:r>
-        <w:t>table</w:t>
-      </w:r>
-      <w:proofErr w:type="spellEnd"/>
-      <w:r>
-        <w:t xml:space="preserve"> geschrieben.</w:t>
-      </w:r>
-    </w:p>
-    <w:p>
-      <w:r>
-        <w:rPr>
-          <w:noProof/>
-        </w:rPr>
-        <w:drawing>
-          <wp:inline distT="0" distB="0" distL="0" distR="0" wp14:anchorId="1C0B3C0A" wp14:editId="760B0001">
-            <wp:extent cx="3790950" cy="2476500"/>
-            <wp:effectExtent l="0" t="0" r="0" b="0"/>
-            <wp:docPr id="460" name="Grafik 460"/>
-            <wp:cNvGraphicFramePr>
-              <a:graphicFrameLocks xmlns:a="http://schemas.openxmlformats.org/drawingml/2006/main" noChangeAspect="1"/>
-            </wp:cNvGraphicFramePr>
-            <a:graphic xmlns:a="http://schemas.openxmlformats.org/drawingml/2006/main">
-              <a:graphicData uri="http://schemas.openxmlformats.org/drawingml/2006/picture">
-                <pic:pic xmlns:pic="http://schemas.openxmlformats.org/drawingml/2006/picture">
-                  <pic:nvPicPr>
-                    <pic:cNvPr id="1" name=""/>
-                    <pic:cNvPicPr/>
-                  </pic:nvPicPr>
-                  <pic:blipFill>
-                    <a:blip r:embed="rId47"/>
-                    <a:stretch>
-                      <a:fillRect/>
-                    </a:stretch>
-                  </pic:blipFill>
-                  <pic:spPr>
-                    <a:xfrm>
-                      <a:off x="0" y="0"/>
-                      <a:ext cx="3790950" cy="2476500"/>
-                    </a:xfrm>
-                    <a:prstGeom prst="rect">
-                      <a:avLst/>
-                    </a:prstGeom>
-                  </pic:spPr>
-                </pic:pic>
-              </a:graphicData>
-            </a:graphic>
-          </wp:inline>
-        </w:drawing>
-      </w:r>
-    </w:p>
-    <w:p>
-      <w:pPr>
-        <w:spacing w:line="276" w:lineRule="auto"/>
-        <w:jc w:val="left"/>
-      </w:pPr>
-      <w:r>
-        <w:br w:type="page"/>
-      </w:r>
-    </w:p>
-    <w:p>
-      <w:pPr>
-        <w:pStyle w:val="berschrift4"/>
-      </w:pPr>
-      <w:r>
-        <w:lastRenderedPageBreak/>
-        <w:t>Steuern der Konferenz</w:t>
-      </w:r>
-    </w:p>
-    <w:p>
-      <w:r>
-        <w:t>Die Konferenz kann mit dem Button „</w:t>
-      </w:r>
-      <w:proofErr w:type="spellStart"/>
-      <w:r>
-        <w:t>sendButton</w:t>
-      </w:r>
-      <w:proofErr w:type="spellEnd"/>
-      <w:r>
-        <w:t>“</w:t>
-      </w:r>
-      <w:r>
-        <w:t xml:space="preserve"> gesteuert werden. Sobald die Konferenz einmal gestartet wurde, wird durch Drücken des Knopfes gleich die Besprechung für die nächste Klasse gestartet.</w:t>
-      </w:r>
-    </w:p>
-    <w:p/>
-    <w:p>
-      <w:r>
-        <w:t>Die Hub-Methode „</w:t>
-      </w:r>
-      <w:proofErr w:type="spellStart"/>
-      <w:r>
-        <w:t>ConferenceAction</w:t>
-      </w:r>
-      <w:proofErr w:type="spellEnd"/>
-      <w:r>
-        <w:t>“ wird a</w:t>
-      </w:r>
-      <w:r>
-        <w:t>uf</w:t>
-      </w:r>
-      <w:r>
-        <w:t>gerufen</w:t>
-      </w:r>
-      <w:r>
-        <w:t>, sobald der Knopf gedrückt wird. Hier wird der aktuelle Raum als Parameter übergeben.</w:t>
-      </w:r>
-    </w:p>
-    <w:p>
-      <w:r>
-        <w:rPr>
-          <w:noProof/>
-        </w:rPr>
-        <w:drawing>
-          <wp:inline distT="0" distB="0" distL="0" distR="0" wp14:anchorId="4BCCCF62" wp14:editId="330787CC">
-            <wp:extent cx="5579745" cy="1273810"/>
-            <wp:effectExtent l="0" t="0" r="1905" b="2540"/>
-            <wp:docPr id="472" name="Grafik 472"/>
             <wp:cNvGraphicFramePr>
               <a:graphicFrameLocks xmlns:a="http://schemas.openxmlformats.org/drawingml/2006/main" noChangeAspect="1"/>
             </wp:cNvGraphicFramePr>
@@ -11613,7 +11301,7 @@
                   <pic:spPr>
                     <a:xfrm>
                       <a:off x="0" y="0"/>
-                      <a:ext cx="5579745" cy="1273810"/>
+                      <a:ext cx="4714875" cy="1533525"/>
                     </a:xfrm>
                     <a:prstGeom prst="rect">
                       <a:avLst/>
@@ -11626,55 +11314,19 @@
         </w:drawing>
       </w:r>
     </w:p>
-    <w:p>
-      <w:pPr>
-        <w:spacing w:line="276" w:lineRule="auto"/>
-        <w:jc w:val="left"/>
-      </w:pPr>
-      <w:r>
-        <w:br w:type="page"/>
-      </w:r>
-    </w:p>
-    <w:p>
-      <w:pPr>
-        <w:spacing w:line="276" w:lineRule="auto"/>
-        <w:jc w:val="left"/>
-      </w:pPr>
-      <w:r>
-        <w:lastRenderedPageBreak/>
-        <w:t>Wenn die Konferenz noch nicht gestartet wurde, wird die Methode „</w:t>
+    <w:p/>
+    <w:p>
+      <w:r>
+        <w:t>Die Methode „</w:t>
       </w:r>
       <w:proofErr w:type="spellStart"/>
       <w:r>
-        <w:t>StartConference</w:t>
+        <w:t>GetCurrentRoom</w:t>
       </w:r>
       <w:proofErr w:type="spellEnd"/>
       <w:r>
-        <w:t>“ aufgerufen, ansonsten „</w:t>
-      </w:r>
-      <w:proofErr w:type="spellStart"/>
-      <w:r>
-        <w:t>NextClass</w:t>
-      </w:r>
-      <w:proofErr w:type="spellEnd"/>
-      <w:r>
-        <w:t xml:space="preserve">“. </w:t>
-      </w:r>
-    </w:p>
-    <w:p>
-      <w:pPr>
-        <w:spacing w:line="276" w:lineRule="auto"/>
-        <w:jc w:val="left"/>
-      </w:pPr>
-      <w:r>
-        <w:t>Anschließend werden die Informationen für den Moderator und die Informationen für den normalen Nutzer geladen.</w:t>
-      </w:r>
-    </w:p>
-    <w:p>
-      <w:pPr>
-        <w:spacing w:line="276" w:lineRule="auto"/>
-        <w:jc w:val="left"/>
-      </w:pPr>
+        <w:t>“ liest den Wert für den Raum aus der URL, da dieser ja von der Raumauswahl mitgegeben wurde.</w:t>
+      </w:r>
     </w:p>
     <w:p>
       <w:r>
@@ -11682,10 +11334,10 @@
           <w:noProof/>
         </w:rPr>
         <w:drawing>
-          <wp:inline distT="0" distB="0" distL="0" distR="0" wp14:anchorId="59D3306D" wp14:editId="15F5A50F">
-            <wp:extent cx="4076700" cy="2762250"/>
-            <wp:effectExtent l="0" t="0" r="0" b="0"/>
-            <wp:docPr id="473" name="Grafik 473"/>
+          <wp:inline distT="0" distB="0" distL="0" distR="0" wp14:anchorId="5A1DDEE8" wp14:editId="0231D0AA">
+            <wp:extent cx="5579745" cy="2087245"/>
+            <wp:effectExtent l="0" t="0" r="1905" b="8255"/>
+            <wp:docPr id="466" name="Grafik 466"/>
             <wp:cNvGraphicFramePr>
               <a:graphicFrameLocks xmlns:a="http://schemas.openxmlformats.org/drawingml/2006/main" noChangeAspect="1"/>
             </wp:cNvGraphicFramePr>
@@ -11705,7 +11357,7 @@
                   <pic:spPr>
                     <a:xfrm>
                       <a:off x="0" y="0"/>
-                      <a:ext cx="4076700" cy="2762250"/>
+                      <a:ext cx="5579745" cy="2087245"/>
                     </a:xfrm>
                     <a:prstGeom prst="rect">
                       <a:avLst/>
@@ -11719,33 +11371,35 @@
       </w:r>
     </w:p>
     <w:p>
-      <w:r>
-        <w:t>Durch die Methode „</w:t>
+      <w:pPr>
+        <w:spacing w:line="276" w:lineRule="auto"/>
+        <w:jc w:val="left"/>
+      </w:pPr>
+      <w:r>
+        <w:br w:type="page"/>
+      </w:r>
+    </w:p>
+    <w:p>
+      <w:pPr>
+        <w:pStyle w:val="berschrift4"/>
+      </w:pPr>
+      <w:r>
+        <w:lastRenderedPageBreak/>
+        <w:t>Laden der Informationen</w:t>
+      </w:r>
+    </w:p>
+    <w:p>
+      <w:r>
+        <w:t>Wenn die Seite aktualisiert oder zum ersten Mal aufgerufen wird die JavaScript Methode „</w:t>
       </w:r>
       <w:proofErr w:type="spellStart"/>
       <w:r>
-        <w:t>StartConference</w:t>
+        <w:t>FirstStart</w:t>
       </w:r>
       <w:proofErr w:type="spellEnd"/>
       <w:r>
-        <w:t>“ wird die aktuelle Zeit in die Datenbank geschrieben. Durch den Parameter wird bestimmt, ob die Startzeit oder Endzeit geschrieben wird.</w:t>
-      </w:r>
-    </w:p>
-    <w:p/>
-    <w:p>
-      <w:pPr>
-        <w:rPr>
-          <w:rStyle w:val="Hervorhebung"/>
-        </w:rPr>
-      </w:pPr>
-      <w:proofErr w:type="spellStart"/>
-      <w:r>
-        <w:rPr>
-          <w:rStyle w:val="Hervorhebung"/>
-        </w:rPr>
-        <w:t>StartConference</w:t>
-      </w:r>
-      <w:proofErr w:type="spellEnd"/>
+        <w:t>“ ausgeführt. Dies geschieht, sobald eine Verbindung zum Hub steht.</w:t>
+      </w:r>
     </w:p>
     <w:p>
       <w:r>
@@ -11753,10 +11407,10 @@
           <w:noProof/>
         </w:rPr>
         <w:drawing>
-          <wp:inline distT="0" distB="0" distL="0" distR="0" wp14:anchorId="00002F1F" wp14:editId="221C64C5">
-            <wp:extent cx="2686050" cy="933450"/>
-            <wp:effectExtent l="0" t="0" r="0" b="0"/>
-            <wp:docPr id="13" name="Grafik 13"/>
+          <wp:inline distT="0" distB="0" distL="0" distR="0" wp14:anchorId="378EE296" wp14:editId="5AFDF9B5">
+            <wp:extent cx="5579745" cy="1557655"/>
+            <wp:effectExtent l="0" t="0" r="1905" b="4445"/>
+            <wp:docPr id="450" name="Grafik 450"/>
             <wp:cNvGraphicFramePr>
               <a:graphicFrameLocks xmlns:a="http://schemas.openxmlformats.org/drawingml/2006/main" noChangeAspect="1"/>
             </wp:cNvGraphicFramePr>
@@ -11776,7 +11430,7 @@
                   <pic:spPr>
                     <a:xfrm>
                       <a:off x="0" y="0"/>
-                      <a:ext cx="2686050" cy="933450"/>
+                      <a:ext cx="5579745" cy="1557655"/>
                     </a:xfrm>
                     <a:prstGeom prst="rect">
                       <a:avLst/>
@@ -11791,15 +11445,61 @@
     </w:p>
     <w:p>
       <w:r>
-        <w:t>Anschließend wird der Status der Konferenz auf „</w:t>
+        <w:t>Der aktuelle Raum wird von der Methode „</w:t>
       </w:r>
       <w:proofErr w:type="spellStart"/>
-      <w:r>
-        <w:t>running</w:t>
+      <w:proofErr w:type="gramStart"/>
+      <w:r>
+        <w:t>GetCurrentRoom</w:t>
       </w:r>
       <w:proofErr w:type="spellEnd"/>
       <w:r>
-        <w:t>“ gesetzt. Damit wird signalisiert, dass die Konferenz läuft.</w:t>
+        <w:t>(</w:t>
+      </w:r>
+      <w:proofErr w:type="gramEnd"/>
+      <w:r>
+        <w:t xml:space="preserve">)“ geliefert. </w:t>
+      </w:r>
+    </w:p>
+    <w:p>
+      <w:r>
+        <w:t>Anschließend wird</w:t>
+      </w:r>
+      <w:r>
+        <w:t xml:space="preserve"> durch das „</w:t>
+      </w:r>
+      <w:proofErr w:type="spellStart"/>
+      <w:proofErr w:type="gramStart"/>
+      <w:r>
+        <w:t>connection.invoke</w:t>
+      </w:r>
+      <w:proofErr w:type="spellEnd"/>
+      <w:proofErr w:type="gramEnd"/>
+      <w:r>
+        <w:t>“</w:t>
+      </w:r>
+      <w:r>
+        <w:t xml:space="preserve"> die asynchrone Hub-Methode </w:t>
+      </w:r>
+      <w:r>
+        <w:t>„</w:t>
+      </w:r>
+      <w:proofErr w:type="spellStart"/>
+      <w:r>
+        <w:t>LoadInformation</w:t>
+      </w:r>
+      <w:proofErr w:type="spellEnd"/>
+      <w:r>
+        <w:t>()“</w:t>
+      </w:r>
+      <w:r>
+        <w:t xml:space="preserve"> aufgerufen</w:t>
+      </w:r>
+      <w:r>
+        <w:t xml:space="preserve"> und der Wert für den aktuellen Raum mitgegeben</w:t>
+      </w:r>
+      <w:r>
+        <w:t>.</w:t>
       </w:r>
     </w:p>
     <w:p>
@@ -11811,38 +11511,43 @@
         <w:br w:type="page"/>
       </w:r>
     </w:p>
-    <w:p>
-      <w:pPr>
-        <w:spacing w:line="276" w:lineRule="auto"/>
-        <w:jc w:val="left"/>
-        <w:rPr>
-          <w:rStyle w:val="Hervorhebung"/>
-        </w:rPr>
-      </w:pPr>
+    <w:p/>
+    <w:p>
+      <w:r>
+        <w:t>In der Methode wird ein neues JSON Objekt erstellt, welchem je nach Status der Konferenz (</w:t>
+      </w:r>
       <w:proofErr w:type="spellStart"/>
       <w:r>
-        <w:rPr>
-          <w:rStyle w:val="Hervorhebung"/>
-        </w:rPr>
-        <w:lastRenderedPageBreak/>
-        <w:t>NextClass</w:t>
+        <w:t>State_OfConference</w:t>
       </w:r>
       <w:proofErr w:type="spellEnd"/>
-    </w:p>
-    <w:p>
-      <w:pPr>
-        <w:spacing w:line="276" w:lineRule="auto"/>
-        <w:jc w:val="left"/>
-      </w:pPr>
+      <w:r>
+        <w:t>) Werte zugewiesen werden.</w:t>
+      </w:r>
+    </w:p>
+    <w:p>
+      <w:r>
+        <w:t xml:space="preserve">Die Methode sendet anschließend das JSON-Objekt als </w:t>
+      </w:r>
+      <w:proofErr w:type="spellStart"/>
+      <w:r>
+        <w:t>string</w:t>
+      </w:r>
+      <w:proofErr w:type="spellEnd"/>
+      <w:r>
+        <w:t xml:space="preserve"> an den Client.</w:t>
+      </w:r>
+    </w:p>
+    <w:p>
       <w:r>
         <w:rPr>
           <w:noProof/>
         </w:rPr>
         <w:drawing>
-          <wp:inline distT="0" distB="0" distL="0" distR="0" wp14:anchorId="3652AF5D" wp14:editId="1D1E433A">
-            <wp:extent cx="5424212" cy="1771650"/>
-            <wp:effectExtent l="0" t="0" r="5080" b="0"/>
-            <wp:docPr id="3" name="Grafik 3"/>
+          <wp:inline distT="0" distB="0" distL="0" distR="0" wp14:anchorId="71FEFDAF" wp14:editId="1412345A">
+            <wp:extent cx="3549359" cy="2952750"/>
+            <wp:effectExtent l="0" t="0" r="0" b="0"/>
+            <wp:docPr id="451" name="Grafik 451"/>
             <wp:cNvGraphicFramePr>
               <a:graphicFrameLocks xmlns:a="http://schemas.openxmlformats.org/drawingml/2006/main" noChangeAspect="1"/>
             </wp:cNvGraphicFramePr>
@@ -11862,6 +11567,570 @@
                   <pic:spPr>
                     <a:xfrm>
                       <a:off x="0" y="0"/>
+                      <a:ext cx="3561926" cy="2963205"/>
+                    </a:xfrm>
+                    <a:prstGeom prst="rect">
+                      <a:avLst/>
+                    </a:prstGeom>
+                  </pic:spPr>
+                </pic:pic>
+              </a:graphicData>
+            </a:graphic>
+          </wp:inline>
+        </w:drawing>
+      </w:r>
+    </w:p>
+    <w:p>
+      <w:r>
+        <w:t>Die abgeschlossenen Klassen („</w:t>
+      </w:r>
+      <w:proofErr w:type="spellStart"/>
+      <w:r>
+        <w:t>previous</w:t>
+      </w:r>
+      <w:proofErr w:type="spellEnd"/>
+      <w:r>
+        <w:t>“) und die nächsten Klassen („</w:t>
+      </w:r>
+      <w:proofErr w:type="spellStart"/>
+      <w:r>
+        <w:t>next</w:t>
+      </w:r>
+      <w:proofErr w:type="spellEnd"/>
+      <w:r>
+        <w:t>“)</w:t>
+      </w:r>
+      <w:r>
+        <w:t xml:space="preserve"> werden von der Methode </w:t>
+      </w:r>
+      <w:proofErr w:type="spellStart"/>
+      <w:r>
+        <w:t>Get_classes_from_JSON</w:t>
+      </w:r>
+      <w:proofErr w:type="spellEnd"/>
+      <w:r>
+        <w:t xml:space="preserve"> geliefert.</w:t>
+      </w:r>
+    </w:p>
+    <w:p>
+      <w:r>
+        <w:t>Zuerst werden alle Klassen geladen. Danach wird der Index der aktuellen Klasse gesucht und je nach Anforderung die Klassen vorher bzw. nachher zurückgegeben. Diese Klassen werden als String, getrennt von einem Semikolon, zurückgegeben.</w:t>
+      </w:r>
+    </w:p>
+    <w:p>
+      <w:r>
+        <w:rPr>
+          <w:noProof/>
+        </w:rPr>
+        <w:drawing>
+          <wp:inline distT="0" distB="0" distL="0" distR="0" wp14:anchorId="53844546" wp14:editId="74D36E2B">
+            <wp:extent cx="5579745" cy="1974850"/>
+            <wp:effectExtent l="0" t="0" r="1905" b="6350"/>
+            <wp:docPr id="462" name="Grafik 462"/>
+            <wp:cNvGraphicFramePr>
+              <a:graphicFrameLocks xmlns:a="http://schemas.openxmlformats.org/drawingml/2006/main" noChangeAspect="1"/>
+            </wp:cNvGraphicFramePr>
+            <a:graphic xmlns:a="http://schemas.openxmlformats.org/drawingml/2006/main">
+              <a:graphicData uri="http://schemas.openxmlformats.org/drawingml/2006/picture">
+                <pic:pic xmlns:pic="http://schemas.openxmlformats.org/drawingml/2006/picture">
+                  <pic:nvPicPr>
+                    <pic:cNvPr id="1" name=""/>
+                    <pic:cNvPicPr/>
+                  </pic:nvPicPr>
+                  <pic:blipFill>
+                    <a:blip r:embed="rId52"/>
+                    <a:stretch>
+                      <a:fillRect/>
+                    </a:stretch>
+                  </pic:blipFill>
+                  <pic:spPr>
+                    <a:xfrm>
+                      <a:off x="0" y="0"/>
+                      <a:ext cx="5579745" cy="1974850"/>
+                    </a:xfrm>
+                    <a:prstGeom prst="rect">
+                      <a:avLst/>
+                    </a:prstGeom>
+                  </pic:spPr>
+                </pic:pic>
+              </a:graphicData>
+            </a:graphic>
+          </wp:inline>
+        </w:drawing>
+      </w:r>
+    </w:p>
+    <w:p>
+      <w:pPr>
+        <w:spacing w:line="276" w:lineRule="auto"/>
+        <w:jc w:val="left"/>
+      </w:pPr>
+      <w:r>
+        <w:br w:type="page"/>
+      </w:r>
+    </w:p>
+    <w:p>
+      <w:r>
+        <w:lastRenderedPageBreak/>
+        <w:t>Wenn</w:t>
+      </w:r>
+      <w:r>
+        <w:t xml:space="preserve"> JavaScript </w:t>
+      </w:r>
+      <w:r>
+        <w:t xml:space="preserve">die Daten erhält </w:t>
+      </w:r>
+      <w:r>
+        <w:t xml:space="preserve">wird </w:t>
+      </w:r>
+      <w:r>
+        <w:t>der JSON-String</w:t>
+      </w:r>
+      <w:r>
+        <w:t xml:space="preserve"> gelesen und die Daten in die HTML-Elemente geschrieben.</w:t>
+      </w:r>
+    </w:p>
+    <w:p>
+      <w:r>
+        <w:rPr>
+          <w:noProof/>
+        </w:rPr>
+        <w:drawing>
+          <wp:inline distT="0" distB="0" distL="0" distR="0" wp14:anchorId="52C418B8" wp14:editId="47F52116">
+            <wp:extent cx="5391150" cy="1552575"/>
+            <wp:effectExtent l="0" t="0" r="0" b="9525"/>
+            <wp:docPr id="458" name="Grafik 458"/>
+            <wp:cNvGraphicFramePr>
+              <a:graphicFrameLocks xmlns:a="http://schemas.openxmlformats.org/drawingml/2006/main" noChangeAspect="1"/>
+            </wp:cNvGraphicFramePr>
+            <a:graphic xmlns:a="http://schemas.openxmlformats.org/drawingml/2006/main">
+              <a:graphicData uri="http://schemas.openxmlformats.org/drawingml/2006/picture">
+                <pic:pic xmlns:pic="http://schemas.openxmlformats.org/drawingml/2006/picture">
+                  <pic:nvPicPr>
+                    <pic:cNvPr id="1" name=""/>
+                    <pic:cNvPicPr/>
+                  </pic:nvPicPr>
+                  <pic:blipFill>
+                    <a:blip r:embed="rId53"/>
+                    <a:stretch>
+                      <a:fillRect/>
+                    </a:stretch>
+                  </pic:blipFill>
+                  <pic:spPr>
+                    <a:xfrm>
+                      <a:off x="0" y="0"/>
+                      <a:ext cx="5391150" cy="1552575"/>
+                    </a:xfrm>
+                    <a:prstGeom prst="rect">
+                      <a:avLst/>
+                    </a:prstGeom>
+                  </pic:spPr>
+                </pic:pic>
+              </a:graphicData>
+            </a:graphic>
+          </wp:inline>
+        </w:drawing>
+      </w:r>
+    </w:p>
+    <w:p>
+      <w:pPr>
+        <w:spacing w:line="276" w:lineRule="auto"/>
+        <w:jc w:val="left"/>
+      </w:pPr>
+    </w:p>
+    <w:p>
+      <w:pPr>
+        <w:spacing w:line="276" w:lineRule="auto"/>
+        <w:jc w:val="left"/>
+      </w:pPr>
+      <w:r>
+        <w:t>Da die Klassen mit einem Semikolon getrennt übergeben werden, wird der String zunächst aufgeteilt und jeder wert in den HTML-</w:t>
+      </w:r>
+      <w:proofErr w:type="spellStart"/>
+      <w:r>
+        <w:t>table</w:t>
+      </w:r>
+      <w:proofErr w:type="spellEnd"/>
+      <w:r>
+        <w:t xml:space="preserve"> geschrieben.</w:t>
+      </w:r>
+    </w:p>
+    <w:p>
+      <w:r>
+        <w:rPr>
+          <w:noProof/>
+        </w:rPr>
+        <w:drawing>
+          <wp:inline distT="0" distB="0" distL="0" distR="0" wp14:anchorId="1C0B3C0A" wp14:editId="760B0001">
+            <wp:extent cx="3790950" cy="2476500"/>
+            <wp:effectExtent l="0" t="0" r="0" b="0"/>
+            <wp:docPr id="460" name="Grafik 460"/>
+            <wp:cNvGraphicFramePr>
+              <a:graphicFrameLocks xmlns:a="http://schemas.openxmlformats.org/drawingml/2006/main" noChangeAspect="1"/>
+            </wp:cNvGraphicFramePr>
+            <a:graphic xmlns:a="http://schemas.openxmlformats.org/drawingml/2006/main">
+              <a:graphicData uri="http://schemas.openxmlformats.org/drawingml/2006/picture">
+                <pic:pic xmlns:pic="http://schemas.openxmlformats.org/drawingml/2006/picture">
+                  <pic:nvPicPr>
+                    <pic:cNvPr id="1" name=""/>
+                    <pic:cNvPicPr/>
+                  </pic:nvPicPr>
+                  <pic:blipFill>
+                    <a:blip r:embed="rId54"/>
+                    <a:stretch>
+                      <a:fillRect/>
+                    </a:stretch>
+                  </pic:blipFill>
+                  <pic:spPr>
+                    <a:xfrm>
+                      <a:off x="0" y="0"/>
+                      <a:ext cx="3790950" cy="2476500"/>
+                    </a:xfrm>
+                    <a:prstGeom prst="rect">
+                      <a:avLst/>
+                    </a:prstGeom>
+                  </pic:spPr>
+                </pic:pic>
+              </a:graphicData>
+            </a:graphic>
+          </wp:inline>
+        </w:drawing>
+      </w:r>
+    </w:p>
+    <w:p>
+      <w:pPr>
+        <w:spacing w:line="276" w:lineRule="auto"/>
+        <w:jc w:val="left"/>
+      </w:pPr>
+      <w:r>
+        <w:br w:type="page"/>
+      </w:r>
+    </w:p>
+    <w:p>
+      <w:pPr>
+        <w:pStyle w:val="berschrift4"/>
+      </w:pPr>
+      <w:r>
+        <w:lastRenderedPageBreak/>
+        <w:t>Steuern der Konferenz</w:t>
+      </w:r>
+    </w:p>
+    <w:p>
+      <w:r>
+        <w:t>Die Konferenz kann mit dem Button „</w:t>
+      </w:r>
+      <w:proofErr w:type="spellStart"/>
+      <w:r>
+        <w:t>sendButton</w:t>
+      </w:r>
+      <w:proofErr w:type="spellEnd"/>
+      <w:r>
+        <w:t>“</w:t>
+      </w:r>
+      <w:r>
+        <w:t xml:space="preserve"> gesteuert werden. Sobald die Konferenz einmal gestartet wurde, wird durch Drücken des Knopfes gleich die Besprechung für die nächste Klasse gestartet.</w:t>
+      </w:r>
+    </w:p>
+    <w:p/>
+    <w:p>
+      <w:r>
+        <w:t>Die Hub-Methode „</w:t>
+      </w:r>
+      <w:proofErr w:type="spellStart"/>
+      <w:r>
+        <w:t>ConferenceAction</w:t>
+      </w:r>
+      <w:proofErr w:type="spellEnd"/>
+      <w:r>
+        <w:t>“ wird a</w:t>
+      </w:r>
+      <w:r>
+        <w:t>uf</w:t>
+      </w:r>
+      <w:r>
+        <w:t>gerufen</w:t>
+      </w:r>
+      <w:r>
+        <w:t>, sobald der Knopf gedrückt wird. Hier wird der aktuelle Raum als Parameter übergeben.</w:t>
+      </w:r>
+    </w:p>
+    <w:p>
+      <w:r>
+        <w:rPr>
+          <w:noProof/>
+        </w:rPr>
+        <w:drawing>
+          <wp:inline distT="0" distB="0" distL="0" distR="0" wp14:anchorId="4BCCCF62" wp14:editId="330787CC">
+            <wp:extent cx="5579745" cy="1273810"/>
+            <wp:effectExtent l="0" t="0" r="1905" b="2540"/>
+            <wp:docPr id="472" name="Grafik 472"/>
+            <wp:cNvGraphicFramePr>
+              <a:graphicFrameLocks xmlns:a="http://schemas.openxmlformats.org/drawingml/2006/main" noChangeAspect="1"/>
+            </wp:cNvGraphicFramePr>
+            <a:graphic xmlns:a="http://schemas.openxmlformats.org/drawingml/2006/main">
+              <a:graphicData uri="http://schemas.openxmlformats.org/drawingml/2006/picture">
+                <pic:pic xmlns:pic="http://schemas.openxmlformats.org/drawingml/2006/picture">
+                  <pic:nvPicPr>
+                    <pic:cNvPr id="1" name=""/>
+                    <pic:cNvPicPr/>
+                  </pic:nvPicPr>
+                  <pic:blipFill>
+                    <a:blip r:embed="rId55"/>
+                    <a:stretch>
+                      <a:fillRect/>
+                    </a:stretch>
+                  </pic:blipFill>
+                  <pic:spPr>
+                    <a:xfrm>
+                      <a:off x="0" y="0"/>
+                      <a:ext cx="5579745" cy="1273810"/>
+                    </a:xfrm>
+                    <a:prstGeom prst="rect">
+                      <a:avLst/>
+                    </a:prstGeom>
+                  </pic:spPr>
+                </pic:pic>
+              </a:graphicData>
+            </a:graphic>
+          </wp:inline>
+        </w:drawing>
+      </w:r>
+    </w:p>
+    <w:p>
+      <w:pPr>
+        <w:spacing w:line="276" w:lineRule="auto"/>
+        <w:jc w:val="left"/>
+      </w:pPr>
+      <w:r>
+        <w:br w:type="page"/>
+      </w:r>
+    </w:p>
+    <w:p>
+      <w:pPr>
+        <w:spacing w:line="276" w:lineRule="auto"/>
+        <w:jc w:val="left"/>
+      </w:pPr>
+      <w:r>
+        <w:lastRenderedPageBreak/>
+        <w:t>Wenn die Konferenz noch nicht gestartet wurde, wird die Methode „</w:t>
+      </w:r>
+      <w:proofErr w:type="spellStart"/>
+      <w:r>
+        <w:t>StartConference</w:t>
+      </w:r>
+      <w:proofErr w:type="spellEnd"/>
+      <w:r>
+        <w:t>“ aufgerufen, ansonsten „</w:t>
+      </w:r>
+      <w:proofErr w:type="spellStart"/>
+      <w:r>
+        <w:t>NextClass</w:t>
+      </w:r>
+      <w:proofErr w:type="spellEnd"/>
+      <w:r>
+        <w:t xml:space="preserve">“. </w:t>
+      </w:r>
+    </w:p>
+    <w:p>
+      <w:pPr>
+        <w:spacing w:line="276" w:lineRule="auto"/>
+        <w:jc w:val="left"/>
+      </w:pPr>
+      <w:r>
+        <w:t>Anschließend werden die Informationen für den Moderator und die Informationen für den normalen Nutzer geladen.</w:t>
+      </w:r>
+    </w:p>
+    <w:p>
+      <w:pPr>
+        <w:spacing w:line="276" w:lineRule="auto"/>
+        <w:jc w:val="left"/>
+      </w:pPr>
+    </w:p>
+    <w:p>
+      <w:r>
+        <w:rPr>
+          <w:noProof/>
+        </w:rPr>
+        <w:drawing>
+          <wp:inline distT="0" distB="0" distL="0" distR="0" wp14:anchorId="59D3306D" wp14:editId="15F5A50F">
+            <wp:extent cx="4076700" cy="2762250"/>
+            <wp:effectExtent l="0" t="0" r="0" b="0"/>
+            <wp:docPr id="473" name="Grafik 473"/>
+            <wp:cNvGraphicFramePr>
+              <a:graphicFrameLocks xmlns:a="http://schemas.openxmlformats.org/drawingml/2006/main" noChangeAspect="1"/>
+            </wp:cNvGraphicFramePr>
+            <a:graphic xmlns:a="http://schemas.openxmlformats.org/drawingml/2006/main">
+              <a:graphicData uri="http://schemas.openxmlformats.org/drawingml/2006/picture">
+                <pic:pic xmlns:pic="http://schemas.openxmlformats.org/drawingml/2006/picture">
+                  <pic:nvPicPr>
+                    <pic:cNvPr id="1" name=""/>
+                    <pic:cNvPicPr/>
+                  </pic:nvPicPr>
+                  <pic:blipFill>
+                    <a:blip r:embed="rId56"/>
+                    <a:stretch>
+                      <a:fillRect/>
+                    </a:stretch>
+                  </pic:blipFill>
+                  <pic:spPr>
+                    <a:xfrm>
+                      <a:off x="0" y="0"/>
+                      <a:ext cx="4076700" cy="2762250"/>
+                    </a:xfrm>
+                    <a:prstGeom prst="rect">
+                      <a:avLst/>
+                    </a:prstGeom>
+                  </pic:spPr>
+                </pic:pic>
+              </a:graphicData>
+            </a:graphic>
+          </wp:inline>
+        </w:drawing>
+      </w:r>
+    </w:p>
+    <w:p>
+      <w:r>
+        <w:t>Durch die Methode „</w:t>
+      </w:r>
+      <w:proofErr w:type="spellStart"/>
+      <w:r>
+        <w:t>StartConference</w:t>
+      </w:r>
+      <w:proofErr w:type="spellEnd"/>
+      <w:r>
+        <w:t>“ wird die aktuelle Zeit in die Datenbank geschrieben. Durch den Parameter wird bestimmt, ob die Startzeit oder Endzeit geschrieben wird.</w:t>
+      </w:r>
+    </w:p>
+    <w:p/>
+    <w:p>
+      <w:pPr>
+        <w:rPr>
+          <w:rStyle w:val="Hervorhebung"/>
+        </w:rPr>
+      </w:pPr>
+      <w:proofErr w:type="spellStart"/>
+      <w:r>
+        <w:rPr>
+          <w:rStyle w:val="Hervorhebung"/>
+        </w:rPr>
+        <w:t>StartConference</w:t>
+      </w:r>
+      <w:proofErr w:type="spellEnd"/>
+    </w:p>
+    <w:p>
+      <w:r>
+        <w:rPr>
+          <w:noProof/>
+        </w:rPr>
+        <w:drawing>
+          <wp:inline distT="0" distB="0" distL="0" distR="0" wp14:anchorId="00002F1F" wp14:editId="221C64C5">
+            <wp:extent cx="2686050" cy="933450"/>
+            <wp:effectExtent l="0" t="0" r="0" b="0"/>
+            <wp:docPr id="13" name="Grafik 13"/>
+            <wp:cNvGraphicFramePr>
+              <a:graphicFrameLocks xmlns:a="http://schemas.openxmlformats.org/drawingml/2006/main" noChangeAspect="1"/>
+            </wp:cNvGraphicFramePr>
+            <a:graphic xmlns:a="http://schemas.openxmlformats.org/drawingml/2006/main">
+              <a:graphicData uri="http://schemas.openxmlformats.org/drawingml/2006/picture">
+                <pic:pic xmlns:pic="http://schemas.openxmlformats.org/drawingml/2006/picture">
+                  <pic:nvPicPr>
+                    <pic:cNvPr id="1" name=""/>
+                    <pic:cNvPicPr/>
+                  </pic:nvPicPr>
+                  <pic:blipFill>
+                    <a:blip r:embed="rId57"/>
+                    <a:stretch>
+                      <a:fillRect/>
+                    </a:stretch>
+                  </pic:blipFill>
+                  <pic:spPr>
+                    <a:xfrm>
+                      <a:off x="0" y="0"/>
+                      <a:ext cx="2686050" cy="933450"/>
+                    </a:xfrm>
+                    <a:prstGeom prst="rect">
+                      <a:avLst/>
+                    </a:prstGeom>
+                  </pic:spPr>
+                </pic:pic>
+              </a:graphicData>
+            </a:graphic>
+          </wp:inline>
+        </w:drawing>
+      </w:r>
+    </w:p>
+    <w:p>
+      <w:r>
+        <w:t>Anschließend wird der Status der Konferenz auf „</w:t>
+      </w:r>
+      <w:proofErr w:type="spellStart"/>
+      <w:r>
+        <w:t>running</w:t>
+      </w:r>
+      <w:proofErr w:type="spellEnd"/>
+      <w:r>
+        <w:t>“ gesetzt. Damit wird signalisiert, dass die Konferenz läuft.</w:t>
+      </w:r>
+    </w:p>
+    <w:p>
+      <w:pPr>
+        <w:spacing w:line="276" w:lineRule="auto"/>
+        <w:jc w:val="left"/>
+      </w:pPr>
+      <w:r>
+        <w:br w:type="page"/>
+      </w:r>
+    </w:p>
+    <w:p>
+      <w:pPr>
+        <w:spacing w:line="276" w:lineRule="auto"/>
+        <w:jc w:val="left"/>
+        <w:rPr>
+          <w:rStyle w:val="Hervorhebung"/>
+        </w:rPr>
+      </w:pPr>
+      <w:proofErr w:type="spellStart"/>
+      <w:r>
+        <w:rPr>
+          <w:rStyle w:val="Hervorhebung"/>
+        </w:rPr>
+        <w:lastRenderedPageBreak/>
+        <w:t>NextClass</w:t>
+      </w:r>
+      <w:proofErr w:type="spellEnd"/>
+    </w:p>
+    <w:p>
+      <w:pPr>
+        <w:spacing w:line="276" w:lineRule="auto"/>
+        <w:jc w:val="left"/>
+      </w:pPr>
+      <w:r>
+        <w:rPr>
+          <w:noProof/>
+        </w:rPr>
+        <w:drawing>
+          <wp:inline distT="0" distB="0" distL="0" distR="0" wp14:anchorId="3652AF5D" wp14:editId="1D1E433A">
+            <wp:extent cx="5424212" cy="1771650"/>
+            <wp:effectExtent l="0" t="0" r="5080" b="0"/>
+            <wp:docPr id="3" name="Grafik 3"/>
+            <wp:cNvGraphicFramePr>
+              <a:graphicFrameLocks xmlns:a="http://schemas.openxmlformats.org/drawingml/2006/main" noChangeAspect="1"/>
+            </wp:cNvGraphicFramePr>
+            <a:graphic xmlns:a="http://schemas.openxmlformats.org/drawingml/2006/main">
+              <a:graphicData uri="http://schemas.openxmlformats.org/drawingml/2006/picture">
+                <pic:pic xmlns:pic="http://schemas.openxmlformats.org/drawingml/2006/picture">
+                  <pic:nvPicPr>
+                    <pic:cNvPr id="1" name=""/>
+                    <pic:cNvPicPr/>
+                  </pic:nvPicPr>
+                  <pic:blipFill>
+                    <a:blip r:embed="rId58"/>
+                    <a:stretch>
+                      <a:fillRect/>
+                    </a:stretch>
+                  </pic:blipFill>
+                  <pic:spPr>
+                    <a:xfrm>
+                      <a:off x="0" y="0"/>
                       <a:ext cx="5441175" cy="1777190"/>
                     </a:xfrm>
                     <a:prstGeom prst="rect">
@@ -12117,7 +12386,7 @@
                     <pic:cNvPicPr/>
                   </pic:nvPicPr>
                   <pic:blipFill rotWithShape="1">
-                    <a:blip r:embed="rId52"/>
+                    <a:blip r:embed="rId59"/>
                     <a:srcRect l="660"/>
                     <a:stretch/>
                   </pic:blipFill>
@@ -12179,7 +12448,7 @@
                     <pic:cNvPicPr/>
                   </pic:nvPicPr>
                   <pic:blipFill>
-                    <a:blip r:embed="rId53"/>
+                    <a:blip r:embed="rId60"/>
                     <a:stretch>
                       <a:fillRect/>
                     </a:stretch>
@@ -12292,7 +12561,7 @@
                     <pic:cNvPicPr/>
                   </pic:nvPicPr>
                   <pic:blipFill>
-                    <a:blip r:embed="rId54"/>
+                    <a:blip r:embed="rId61"/>
                     <a:stretch>
                       <a:fillRect/>
                     </a:stretch>
@@ -12351,7 +12620,7 @@
                     <pic:cNvPicPr/>
                   </pic:nvPicPr>
                   <pic:blipFill>
-                    <a:blip r:embed="rId55"/>
+                    <a:blip r:embed="rId62"/>
                     <a:stretch>
                       <a:fillRect/>
                     </a:stretch>
@@ -12437,7 +12706,7 @@
                     <pic:cNvPicPr/>
                   </pic:nvPicPr>
                   <pic:blipFill>
-                    <a:blip r:embed="rId56"/>
+                    <a:blip r:embed="rId63"/>
                     <a:stretch>
                       <a:fillRect/>
                     </a:stretch>
@@ -12517,7 +12786,7 @@
                     <pic:cNvPicPr/>
                   </pic:nvPicPr>
                   <pic:blipFill>
-                    <a:blip r:embed="rId57"/>
+                    <a:blip r:embed="rId64"/>
                     <a:stretch>
                       <a:fillRect/>
                     </a:stretch>
@@ -12590,7 +12859,7 @@
                     <pic:cNvPicPr/>
                   </pic:nvPicPr>
                   <pic:blipFill>
-                    <a:blip r:embed="rId58">
+                    <a:blip r:embed="rId65">
                       <a:extLst>
                         <a:ext uri="{28A0092B-C50C-407E-A947-70E740481C1C}">
                           <a14:useLocalDpi xmlns:a14="http://schemas.microsoft.com/office/drawing/2010/main" val="0"/>
@@ -12668,7 +12937,7 @@
                     <pic:cNvPicPr/>
                   </pic:nvPicPr>
                   <pic:blipFill>
-                    <a:blip r:embed="rId59"/>
+                    <a:blip r:embed="rId66"/>
                     <a:stretch>
                       <a:fillRect/>
                     </a:stretch>
@@ -12765,14 +13034,14 @@
                       <pic:pic xmlns:pic="http://schemas.openxmlformats.org/drawingml/2006/picture">
                         <pic:nvPicPr>
                           <pic:cNvPr id="49" name="Bild 3" descr="Bildergebnis für pinnadel clipart">
-                            <a:hlinkClick r:id="rId60"/>
+                            <a:hlinkClick r:id="rId67"/>
                           </pic:cNvPr>
                           <pic:cNvPicPr>
                             <a:picLocks noChangeAspect="1"/>
                           </pic:cNvPicPr>
                         </pic:nvPicPr>
                         <pic:blipFill>
-                          <a:blip r:embed="rId61">
+                          <a:blip r:embed="rId68">
                             <a:extLst>
                               <a:ext uri="{28A0092B-C50C-407E-A947-70E740481C1C}">
                                 <a14:useLocalDpi xmlns:a14="http://schemas.microsoft.com/office/drawing/2010/main" val="0"/>
@@ -12882,7 +13151,7 @@
           </mc:Choice>
           <mc:Fallback>
             <w:pict>
-              <v:group w14:anchorId="72312AED" id="Gruppieren 497" o:spid="_x0000_s1027" style="position:absolute;left:0;text-align:left;margin-left:262.75pt;margin-top:5.35pt;width:188.65pt;height:191.3pt;z-index:251659776;mso-width-relative:margin;mso-height-relative:margin" coordsize="21824,21824" o:gfxdata="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">
+              <v:group w14:anchorId="72312AED" id="Gruppieren 497" o:spid="_x0000_s1027" style="position:absolute;left:0;text-align:left;margin-left:262.75pt;margin-top:5.35pt;width:188.65pt;height:191.3pt;z-index:251659776;mso-width-relative:margin;mso-height-relative:margin" coordsize="21824,21824" o:gfxdata="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">
                 <v:shapetype id="_x0000_t75" coordsize="21600,21600" o:spt="75" o:preferrelative="t" path="m@4@5l@4@11@9@11@9@5xe" filled="f" stroked="f">
                   <v:stroke joinstyle="miter"/>
                   <v:formulas>
@@ -12902,11 +13171,11 @@
                   <v:path o:extrusionok="f" gradientshapeok="t" o:connecttype="rect"/>
                   <o:lock v:ext="edit" aspectratio="t"/>
                 </v:shapetype>
-                <v:shape id="Bild 3" o:spid="_x0000_s1028" type="#_x0000_t75" alt="Bildergebnis für pinnadel clipart" href="https://www.google.at/imgres?imgurl=https://previews.123rf.com/images/daksel/daksel1111/daksel111100005/11137191-gelben-Aufkleber-beigef-gten-Zeichnung-pin-Lizenzfreie-Bilder.jpg&amp;imgrefurl=https://de.123rf.com/clipart-vektorgrafiken/stift_icon.html&amp;docid=hNG3z7d6vhg7fM&amp;tbnid=AFQGbeFzQxalXM:&amp;vet=10ahUKEwjZhtLw7IPUAhXJIJoKHbiQCo4QMwhbKDEwMQ..i&amp;w=1300&amp;h=1300&amp;bih=822&amp;biw=1593&amp;q=pinnadel%20clipart&amp;ved=0ahUKEwjZhtLw7IPUAhXJIJoKHbiQCo4QMwhbKDEwMQ&amp;iact=mrc&amp;uact=8" style="position:absolute;width:21824;height:21824;rotation:191692fd;visibility:visible;mso-wrap-style:square" o:gfxdata="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" o:button="t">
+                <v:shape id="Bild 3" o:spid="_x0000_s1028" type="#_x0000_t75" alt="Bildergebnis für pinnadel clipart" href="https://www.google.at/imgres?imgurl=https://previews.123rf.com/images/daksel/daksel1111/daksel111100005/11137191-gelben-Aufkleber-beigef-gten-Zeichnung-pin-Lizenzfreie-Bilder.jpg&amp;imgrefurl=https://de.123rf.com/clipart-vektorgrafiken/stift_icon.html&amp;docid=hNG3z7d6vhg7fM&amp;tbnid=AFQGbeFzQxalXM:&amp;vet=10ahUKEwjZhtLw7IPUAhXJIJoKHbiQCo4QMwhbKDEwMQ..i&amp;w=1300&amp;h=1300&amp;bih=822&amp;biw=1593&amp;q=pinnadel%20clipart&amp;ved=0ahUKEwjZhtLw7IPUAhXJIJoKHbiQCo4QMwhbKDEwMQ&amp;iact=mrc&amp;uact=8" style="position:absolute;width:21824;height:21824;rotation:191692fd;visibility:visible;mso-wrap-style:square" o:gfxdata="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" o:button="t">
                   <v:fill o:detectmouseclick="t"/>
-                  <v:imagedata r:id="rId62" o:title="Bildergebnis für pinnadel clipart"/>
+                  <v:imagedata r:id="rId69" o:title="Bildergebnis für pinnadel clipart"/>
                 </v:shape>
-                <v:shape id="Textfeld 48" o:spid="_x0000_s1029" type="#_x0000_t202" style="position:absolute;left:2146;top:5050;width:16079;height:14961;rotation:187184fd;visibility:visible;mso-wrap-style:square;v-text-anchor:top" o:gfxdata="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" filled="f" stroked="f" strokeweight=".5pt">
+                <v:shape id="Textfeld 48" o:spid="_x0000_s1029" type="#_x0000_t202" style="position:absolute;left:2146;top:5050;width:16079;height:14961;rotation:187184fd;visibility:visible;mso-wrap-style:square;v-text-anchor:top" o:gfxdata="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" filled="f" stroked="f" strokeweight=".5pt">
                   <v:textbox>
                     <w:txbxContent>
                       <w:p>
@@ -13077,8 +13346,8 @@
     <w:p>
       <w:pPr>
         <w:sectPr>
-          <w:headerReference w:type="default" r:id="rId63"/>
-          <w:footerReference w:type="default" r:id="rId64"/>
+          <w:headerReference w:type="default" r:id="rId70"/>
+          <w:footerReference w:type="default" r:id="rId71"/>
           <w:pgSz w:w="11906" w:h="16838"/>
           <w:pgMar w:top="1985" w:right="1134" w:bottom="1134" w:left="1418" w:header="709" w:footer="709" w:gutter="567"/>
           <w:cols w:space="708"/>
@@ -13234,14 +13503,14 @@
                       <pic:pic xmlns:pic="http://schemas.openxmlformats.org/drawingml/2006/picture">
                         <pic:nvPicPr>
                           <pic:cNvPr id="501" name="Bild 3" descr="Bildergebnis für pinnadel clipart">
-                            <a:hlinkClick r:id="rId60"/>
+                            <a:hlinkClick r:id="rId67"/>
                           </pic:cNvPr>
                           <pic:cNvPicPr>
                             <a:picLocks noChangeAspect="1"/>
                           </pic:cNvPicPr>
                         </pic:nvPicPr>
                         <pic:blipFill>
-                          <a:blip r:embed="rId61">
+                          <a:blip r:embed="rId68">
                             <a:extLst>
                               <a:ext uri="{28A0092B-C50C-407E-A947-70E740481C1C}">
                                 <a14:useLocalDpi xmlns:a14="http://schemas.microsoft.com/office/drawing/2010/main" val="0"/>
@@ -13330,12 +13599,12 @@
           </mc:Choice>
           <mc:Fallback>
             <w:pict>
-              <v:group w14:anchorId="7773E62B" id="Gruppieren 500" o:spid="_x0000_s1030" style="position:absolute;left:0;text-align:left;margin-left:399.05pt;margin-top:13.3pt;width:177.45pt;height:178.3pt;z-index:-251654656;mso-position-horizontal-relative:page;mso-width-relative:margin;mso-height-relative:margin" coordsize="25044,25044" o:gfxdata="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">
-                <v:shape id="Bild 3" o:spid="_x0000_s1031" type="#_x0000_t75" alt="Bildergebnis für pinnadel clipart" href="https://www.google.at/imgres?imgurl=https://previews.123rf.com/images/daksel/daksel1111/daksel111100005/11137191-gelben-Aufkleber-beigef-gten-Zeichnung-pin-Lizenzfreie-Bilder.jpg&amp;imgrefurl=https://de.123rf.com/clipart-vektorgrafiken/stift_icon.html&amp;docid=hNG3z7d6vhg7fM&amp;tbnid=AFQGbeFzQxalXM:&amp;vet=10ahUKEwjZhtLw7IPUAhXJIJoKHbiQCo4QMwhbKDEwMQ..i&amp;w=1300&amp;h=1300&amp;bih=822&amp;biw=1593&amp;q=pinnadel%20clipart&amp;ved=0ahUKEwjZhtLw7IPUAhXJIJoKHbiQCo4QMwhbKDEwMQ&amp;iact=mrc&amp;uact=8" style="position:absolute;width:25044;height:25044;rotation:191692fd;visibility:visible;mso-wrap-style:square" o:gfxdata="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" o:button="t">
+              <v:group w14:anchorId="7773E62B" id="Gruppieren 500" o:spid="_x0000_s1030" style="position:absolute;left:0;text-align:left;margin-left:399.05pt;margin-top:13.3pt;width:177.45pt;height:178.3pt;z-index:-251654656;mso-position-horizontal-relative:page;mso-width-relative:margin;mso-height-relative:margin" coordsize="25044,25044" o:gfxdata="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">
+                <v:shape id="Bild 3" o:spid="_x0000_s1031" type="#_x0000_t75" alt="Bildergebnis für pinnadel clipart" href="https://www.google.at/imgres?imgurl=https://previews.123rf.com/images/daksel/daksel1111/daksel111100005/11137191-gelben-Aufkleber-beigef-gten-Zeichnung-pin-Lizenzfreie-Bilder.jpg&amp;imgrefurl=https://de.123rf.com/clipart-vektorgrafiken/stift_icon.html&amp;docid=hNG3z7d6vhg7fM&amp;tbnid=AFQGbeFzQxalXM:&amp;vet=10ahUKEwjZhtLw7IPUAhXJIJoKHbiQCo4QMwhbKDEwMQ..i&amp;w=1300&amp;h=1300&amp;bih=822&amp;biw=1593&amp;q=pinnadel%20clipart&amp;ved=0ahUKEwjZhtLw7IPUAhXJIJoKHbiQCo4QMwhbKDEwMQ&amp;iact=mrc&amp;uact=8" style="position:absolute;width:25044;height:25044;rotation:191692fd;visibility:visible;mso-wrap-style:square" o:gfxdata="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" o:button="t">
                   <v:fill o:detectmouseclick="t"/>
-                  <v:imagedata r:id="rId62" o:title="Bildergebnis für pinnadel clipart"/>
+                  <v:imagedata r:id="rId69" o:title="Bildergebnis für pinnadel clipart"/>
                 </v:shape>
-                <v:shape id="Textfeld 502" o:spid="_x0000_s1032" type="#_x0000_t202" style="position:absolute;left:4301;top:3873;width:16078;height:17844;rotation:187184fd;visibility:visible;mso-wrap-style:square;v-text-anchor:top" o:gfxdata="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" filled="f" stroked="f" strokeweight=".5pt">
+                <v:shape id="Textfeld 502" o:spid="_x0000_s1032" type="#_x0000_t202" style="position:absolute;left:4301;top:3873;width:16078;height:17844;rotation:187184fd;visibility:visible;mso-wrap-style:square;v-text-anchor:top" o:gfxdata="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" filled="f" stroked="f" strokeweight=".5pt">
                   <v:textbox>
                     <w:txbxContent>
                       <w:p>
@@ -13649,7 +13918,7 @@
     <w:p>
       <w:pPr>
         <w:sectPr>
-          <w:headerReference w:type="default" r:id="rId65"/>
+          <w:headerReference w:type="default" r:id="rId72"/>
           <w:pgSz w:w="11906" w:h="16838"/>
           <w:pgMar w:top="1985" w:right="1134" w:bottom="1134" w:left="1418" w:header="709" w:footer="709" w:gutter="567"/>
           <w:cols w:space="708"/>
@@ -13684,7 +13953,7 @@
     <w:p>
       <w:pPr>
         <w:sectPr>
-          <w:headerReference w:type="default" r:id="rId66"/>
+          <w:headerReference w:type="default" r:id="rId73"/>
           <w:pgSz w:w="11906" w:h="16838"/>
           <w:pgMar w:top="1985" w:right="1134" w:bottom="1134" w:left="1418" w:header="709" w:footer="709" w:gutter="567"/>
           <w:cols w:space="708"/>
@@ -14059,7 +14328,7 @@
           </mc:Choice>
           <mc:Fallback>
             <w:pict>
-              <v:shape w14:anchorId="47ADC089" id="Textfeld 8" o:spid="_x0000_s1033" type="#_x0000_t202" style="position:absolute;left:0;text-align:left;margin-left:83.85pt;margin-top:69.5pt;width:139.5pt;height:162.15pt;rotation:187184fd;z-index:251689472;visibility:visible;mso-wrap-style:square;mso-width-percent:0;mso-height-percent:0;mso-wrap-distance-left:9pt;mso-wrap-distance-top:0;mso-wrap-distance-right:9pt;mso-wrap-distance-bottom:0;mso-position-horizontal:absolute;mso-position-horizontal-relative:text;mso-position-vertical:absolute;mso-position-vertical-relative:text;mso-width-percent:0;mso-height-percent:0;mso-width-relative:margin;mso-height-relative:margin;v-text-anchor:top" o:gfxdata="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" filled="f" stroked="f" strokeweight=".5pt">
+              <v:shape w14:anchorId="47ADC089" id="Textfeld 8" o:spid="_x0000_s1033" type="#_x0000_t202" style="position:absolute;left:0;text-align:left;margin-left:83.85pt;margin-top:69.5pt;width:139.5pt;height:162.15pt;rotation:187184fd;z-index:251689472;visibility:visible;mso-wrap-style:square;mso-width-percent:0;mso-height-percent:0;mso-wrap-distance-left:9pt;mso-wrap-distance-top:0;mso-wrap-distance-right:9pt;mso-wrap-distance-bottom:0;mso-position-horizontal:absolute;mso-position-horizontal-relative:text;mso-position-vertical:absolute;mso-position-vertical-relative:text;mso-width-percent:0;mso-height-percent:0;mso-width-relative:margin;mso-height-relative:margin;v-text-anchor:top" o:gfxdata="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" filled="f" stroked="f" strokeweight=".5pt">
                 <v:textbox>
                   <w:txbxContent>
                     <w:p>
@@ -14109,7 +14378,7 @@
             <wp:effectExtent l="76200" t="76200" r="78740" b="66040"/>
             <wp:wrapNone/>
             <wp:docPr id="10" name="Bild 3" descr="Bildergebnis für pinnadel clipart">
-              <a:hlinkClick xmlns:a="http://schemas.openxmlformats.org/drawingml/2006/main" r:id="rId60"/>
+              <a:hlinkClick xmlns:a="http://schemas.openxmlformats.org/drawingml/2006/main" r:id="rId67"/>
             </wp:docPr>
             <wp:cNvGraphicFramePr>
               <a:graphicFrameLocks xmlns:a="http://schemas.openxmlformats.org/drawingml/2006/main" noChangeAspect="1"/>
@@ -14119,14 +14388,14 @@
                 <pic:pic xmlns:pic="http://schemas.openxmlformats.org/drawingml/2006/picture">
                   <pic:nvPicPr>
                     <pic:cNvPr id="501" name="Bild 3" descr="Bildergebnis für pinnadel clipart">
-                      <a:hlinkClick r:id="rId60"/>
+                      <a:hlinkClick r:id="rId67"/>
                     </pic:cNvPr>
                     <pic:cNvPicPr>
                       <a:picLocks noChangeAspect="1"/>
                     </pic:cNvPicPr>
                   </pic:nvPicPr>
                   <pic:blipFill>
-                    <a:blip r:embed="rId61">
+                    <a:blip r:embed="rId68">
                       <a:extLst>
                         <a:ext uri="{28A0092B-C50C-407E-A947-70E740481C1C}">
                           <a14:useLocalDpi xmlns:a14="http://schemas.microsoft.com/office/drawing/2010/main" val="0"/>
@@ -14192,7 +14461,7 @@
                     <pic:cNvPicPr/>
                   </pic:nvPicPr>
                   <pic:blipFill>
-                    <a:blip r:embed="rId67">
+                    <a:blip r:embed="rId74">
                       <a:extLst>
                         <a:ext uri="{28A0092B-C50C-407E-A947-70E740481C1C}">
                           <a14:useLocalDpi xmlns:a14="http://schemas.microsoft.com/office/drawing/2010/main" val="0"/>
@@ -14317,7 +14586,7 @@
                     <pic:cNvPicPr/>
                   </pic:nvPicPr>
                   <pic:blipFill rotWithShape="1">
-                    <a:blip r:embed="rId68" cstate="print">
+                    <a:blip r:embed="rId75" cstate="print">
                       <a:extLst>
                         <a:ext uri="{28A0092B-C50C-407E-A947-70E740481C1C}">
                           <a14:useLocalDpi xmlns:a14="http://schemas.microsoft.com/office/drawing/2010/main" val="0"/>
@@ -14423,7 +14692,7 @@
                           </pic:cNvPicPr>
                         </pic:nvPicPr>
                         <pic:blipFill rotWithShape="1">
-                          <a:blip r:embed="rId69" cstate="print">
+                          <a:blip r:embed="rId76" cstate="print">
                             <a:extLst>
                               <a:ext uri="{28A0092B-C50C-407E-A947-70E740481C1C}">
                                 <a14:useLocalDpi xmlns:a14="http://schemas.microsoft.com/office/drawing/2010/main" val="0"/>
@@ -14547,7 +14816,7 @@
             <w:pict>
               <v:group w14:anchorId="23468268" id="Gruppieren 505" o:spid="_x0000_s1026" style="position:absolute;margin-left:-13.65pt;margin-top:40.5pt;width:453pt;height:642.35pt;z-index:-251651584;mso-position-horizontal-relative:margin" coordsize="57531,81578" o:gfxdata="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">
                 <v:shape id="Grafik 506" o:spid="_x0000_s1027" type="#_x0000_t75" style="position:absolute;width:57531;height:81578;visibility:visible;mso-wrap-style:square" o:gfxdata="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">
-                  <v:imagedata r:id="rId70" o:title="" croptop="3595f" cropbottom="5398f" cropleft="4624f" cropright="4493f"/>
+                  <v:imagedata r:id="rId77" o:title="" croptop="3595f" cropbottom="5398f" cropleft="4624f" cropright="4493f"/>
                   <v:path arrowok="t"/>
                 </v:shape>
                 <v:rect id="Rechteck 507" o:spid="_x0000_s1028" style="position:absolute;left:1714;top:1905;width:17431;height:2476;visibility:visible;mso-wrap-style:square;v-text-anchor:middle" o:gfxdata="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" fillcolor="white [3212]" strokecolor="white [3212]" strokeweight="2pt"/>
@@ -14705,7 +14974,7 @@
                     </pic:cNvPicPr>
                   </pic:nvPicPr>
                   <pic:blipFill>
-                    <a:blip r:embed="rId71">
+                    <a:blip r:embed="rId78">
                       <a:extLst>
                         <a:ext uri="{28A0092B-C50C-407E-A947-70E740481C1C}">
                           <a14:useLocalDpi xmlns:a14="http://schemas.microsoft.com/office/drawing/2010/main" val="0"/>
@@ -15043,7 +15312,7 @@
                     <pic:cNvPicPr/>
                   </pic:nvPicPr>
                   <pic:blipFill>
-                    <a:blip r:embed="rId72"/>
+                    <a:blip r:embed="rId79"/>
                     <a:stretch>
                       <a:fillRect/>
                     </a:stretch>
@@ -15158,7 +15427,7 @@
                     </pic:cNvPicPr>
                   </pic:nvPicPr>
                   <pic:blipFill>
-                    <a:blip r:embed="rId73">
+                    <a:blip r:embed="rId80">
                       <a:extLst>
                         <a:ext uri="{28A0092B-C50C-407E-A947-70E740481C1C}">
                           <a14:useLocalDpi xmlns:a14="http://schemas.microsoft.com/office/drawing/2010/main" val="0"/>
@@ -15413,7 +15682,7 @@
                           </pic:cNvPicPr>
                         </pic:nvPicPr>
                         <pic:blipFill rotWithShape="1">
-                          <a:blip r:embed="rId74">
+                          <a:blip r:embed="rId81">
                             <a:extLst>
                               <a:ext uri="{28A0092B-C50C-407E-A947-70E740481C1C}">
                                 <a14:useLocalDpi xmlns:a14="http://schemas.microsoft.com/office/drawing/2010/main" val="0"/>
@@ -15505,11 +15774,11 @@
           </mc:Choice>
           <mc:Fallback>
             <w:pict>
-              <v:group w14:anchorId="0FFC2E8E" id="Gruppieren 15" o:spid="_x0000_s1034" style="position:absolute;left:0;text-align:left;margin-left:64.45pt;margin-top:50.2pt;width:267.75pt;height:213.4pt;z-index:251670016" coordsize="34004,27101" o:gfxdata="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">
-                <v:shape id="Grafik 9" o:spid="_x0000_s1035" type="#_x0000_t75" style="position:absolute;width:34004;height:22675;visibility:visible;mso-wrap-style:square" o:gfxdata="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">
-                  <v:imagedata r:id="rId75" o:title="" croptop="1519f" cropbottom="1897f" cropleft="1283f" cropright="1424f"/>
+              <v:group w14:anchorId="0FFC2E8E" id="Gruppieren 15" o:spid="_x0000_s1034" style="position:absolute;left:0;text-align:left;margin-left:64.45pt;margin-top:50.2pt;width:267.75pt;height:213.4pt;z-index:251670016" coordsize="34004,27101" o:gfxdata="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">
+                <v:shape id="Grafik 9" o:spid="_x0000_s1035" type="#_x0000_t75" style="position:absolute;width:34004;height:22675;visibility:visible;mso-wrap-style:square" o:gfxdata="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">
+                  <v:imagedata r:id="rId82" o:title="" croptop="1519f" cropbottom="1897f" cropleft="1283f" cropright="1424f"/>
                 </v:shape>
-                <v:shape id="Textfeld 14" o:spid="_x0000_s1036" type="#_x0000_t202" style="position:absolute;top:23202;width:34004;height:3899;visibility:visible;mso-wrap-style:square;v-text-anchor:top" o:gfxdata="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" stroked="f">
+                <v:shape id="Textfeld 14" o:spid="_x0000_s1036" type="#_x0000_t202" style="position:absolute;top:23202;width:34004;height:3899;visibility:visible;mso-wrap-style:square;v-text-anchor:top" o:gfxdata="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" stroked="f">
                   <v:textbox style="mso-fit-shape-to-text:t" inset="0,0,0,0">
                     <w:txbxContent>
                       <w:p>
@@ -23283,7 +23552,7 @@
 </file>
 
 <file path=customXml/itemProps1.xml><?xml version="1.0" encoding="utf-8"?>
-<ds:datastoreItem xmlns:ds="http://schemas.openxmlformats.org/officeDocument/2006/customXml" ds:itemID="{DD4ED613-9EAD-2640-B404-E8296867D9AD}">
+<ds:datastoreItem xmlns:ds="http://schemas.openxmlformats.org/officeDocument/2006/customXml" ds:itemID="{EDF2B435-2468-4B86-8BC5-399207D2E7F9}">
   <ds:schemaRefs>
     <ds:schemaRef ds:uri="http://schemas.openxmlformats.org/officeDocument/2006/bibliography"/>
   </ds:schemaRefs>

</xml_diff>

<commit_message>
added Model Classes documentation
</commit_message>
<xml_diff>
--- a/DA-Buch/Diplomarbeit-Höller-Werth.docx
+++ b/DA-Buch/Diplomarbeit-Höller-Werth.docx
@@ -3874,7 +3874,7 @@
             <w:rPr>
               <w:noProof/>
             </w:rPr>
-            <w:instrText xml:space="preserve"> PAGEREF _Toc33080906 \h </w:instrText>
+            <w:instrText xml:space="preserve"> PAGEREF _Toc33170980 \h </w:instrText>
           </w:r>
           <w:r>
             <w:rPr>
@@ -3951,7 +3951,7 @@
             <w:rPr>
               <w:noProof/>
             </w:rPr>
-            <w:instrText xml:space="preserve"> PAGEREF _Toc33080907 \h </w:instrText>
+            <w:instrText xml:space="preserve"> PAGEREF _Toc33170981 \h </w:instrText>
           </w:r>
           <w:r>
             <w:rPr>
@@ -4028,7 +4028,7 @@
             <w:rPr>
               <w:noProof/>
             </w:rPr>
-            <w:instrText xml:space="preserve"> PAGEREF _Toc33080908 \h </w:instrText>
+            <w:instrText xml:space="preserve"> PAGEREF _Toc33170982 \h </w:instrText>
           </w:r>
           <w:r>
             <w:rPr>
@@ -4105,7 +4105,7 @@
             <w:rPr>
               <w:noProof/>
             </w:rPr>
-            <w:instrText xml:space="preserve"> PAGEREF _Toc33080909 \h </w:instrText>
+            <w:instrText xml:space="preserve"> PAGEREF _Toc33170983 \h </w:instrText>
           </w:r>
           <w:r>
             <w:rPr>
@@ -4182,7 +4182,7 @@
             <w:rPr>
               <w:noProof/>
             </w:rPr>
-            <w:instrText xml:space="preserve"> PAGEREF _Toc33080910 \h </w:instrText>
+            <w:instrText xml:space="preserve"> PAGEREF _Toc33170984 \h </w:instrText>
           </w:r>
           <w:r>
             <w:rPr>
@@ -4259,7 +4259,7 @@
             <w:rPr>
               <w:noProof/>
             </w:rPr>
-            <w:instrText xml:space="preserve"> PAGEREF _Toc33080911 \h </w:instrText>
+            <w:instrText xml:space="preserve"> PAGEREF _Toc33170985 \h </w:instrText>
           </w:r>
           <w:r>
             <w:rPr>
@@ -4336,7 +4336,7 @@
             <w:rPr>
               <w:noProof/>
             </w:rPr>
-            <w:instrText xml:space="preserve"> PAGEREF _Toc33080912 \h </w:instrText>
+            <w:instrText xml:space="preserve"> PAGEREF _Toc33170986 \h </w:instrText>
           </w:r>
           <w:r>
             <w:rPr>
@@ -4413,7 +4413,7 @@
             <w:rPr>
               <w:noProof/>
             </w:rPr>
-            <w:instrText xml:space="preserve"> PAGEREF _Toc33080913 \h </w:instrText>
+            <w:instrText xml:space="preserve"> PAGEREF _Toc33170987 \h </w:instrText>
           </w:r>
           <w:r>
             <w:rPr>
@@ -4490,7 +4490,7 @@
             <w:rPr>
               <w:noProof/>
             </w:rPr>
-            <w:instrText xml:space="preserve"> PAGEREF _Toc33080914 \h </w:instrText>
+            <w:instrText xml:space="preserve"> PAGEREF _Toc33170988 \h </w:instrText>
           </w:r>
           <w:r>
             <w:rPr>
@@ -4563,7 +4563,7 @@
             <w:rPr>
               <w:noProof/>
             </w:rPr>
-            <w:instrText xml:space="preserve"> PAGEREF _Toc33080915 \h </w:instrText>
+            <w:instrText xml:space="preserve"> PAGEREF _Toc33170989 \h </w:instrText>
           </w:r>
           <w:r>
             <w:rPr>
@@ -4600,13 +4600,13 @@
               <w:rFonts w:asciiTheme="minorHAnsi" w:eastAsiaTheme="minorEastAsia" w:hAnsiTheme="minorHAnsi"/>
               <w:noProof/>
               <w:sz w:val="22"/>
-              <w:lang w:val="en-US" w:eastAsia="de-AT"/>
+              <w:lang w:val="en-GB" w:eastAsia="de-AT"/>
             </w:rPr>
           </w:pPr>
           <w:r>
             <w:rPr>
               <w:noProof/>
-              <w:lang w:val="en-US"/>
+              <w:lang w:val="en-GB"/>
             </w:rPr>
             <w:t>2.1</w:t>
           </w:r>
@@ -4615,21 +4615,21 @@
               <w:rFonts w:asciiTheme="minorHAnsi" w:eastAsiaTheme="minorEastAsia" w:hAnsiTheme="minorHAnsi"/>
               <w:noProof/>
               <w:sz w:val="22"/>
-              <w:lang w:val="en-US" w:eastAsia="de-AT"/>
+              <w:lang w:val="en-GB" w:eastAsia="de-AT"/>
             </w:rPr>
             <w:tab/>
           </w:r>
           <w:r>
             <w:rPr>
               <w:noProof/>
-              <w:lang w:val="en-US"/>
+              <w:lang w:val="en-GB"/>
             </w:rPr>
             <w:t>Visual Studio</w:t>
           </w:r>
           <w:r>
             <w:rPr>
               <w:noProof/>
-              <w:lang w:val="en-US"/>
+              <w:lang w:val="en-GB"/>
             </w:rPr>
             <w:tab/>
           </w:r>
@@ -4642,9 +4642,9 @@
           <w:r>
             <w:rPr>
               <w:noProof/>
-              <w:lang w:val="en-US"/>
-            </w:rPr>
-            <w:instrText xml:space="preserve"> PAGEREF _Toc33080916 \h </w:instrText>
+              <w:lang w:val="en-GB"/>
+            </w:rPr>
+            <w:instrText xml:space="preserve"> PAGEREF _Toc33170990 \h </w:instrText>
           </w:r>
           <w:r>
             <w:rPr>
@@ -4660,7 +4660,7 @@
           <w:r>
             <w:rPr>
               <w:noProof/>
-              <w:lang w:val="en-US"/>
+              <w:lang w:val="en-GB"/>
             </w:rPr>
             <w:t>11</w:t>
           </w:r>
@@ -4682,13 +4682,13 @@
               <w:rFonts w:asciiTheme="minorHAnsi" w:eastAsiaTheme="minorEastAsia" w:hAnsiTheme="minorHAnsi"/>
               <w:noProof/>
               <w:sz w:val="22"/>
-              <w:lang w:val="en-US" w:eastAsia="de-AT"/>
+              <w:lang w:val="en-GB" w:eastAsia="de-AT"/>
             </w:rPr>
           </w:pPr>
           <w:r>
             <w:rPr>
               <w:noProof/>
-              <w:lang w:val="en-US"/>
+              <w:lang w:val="en-GB"/>
             </w:rPr>
             <w:t>2.2</w:t>
           </w:r>
@@ -4697,21 +4697,21 @@
               <w:rFonts w:asciiTheme="minorHAnsi" w:eastAsiaTheme="minorEastAsia" w:hAnsiTheme="minorHAnsi"/>
               <w:noProof/>
               <w:sz w:val="22"/>
-              <w:lang w:val="en-US" w:eastAsia="de-AT"/>
+              <w:lang w:val="en-GB" w:eastAsia="de-AT"/>
             </w:rPr>
             <w:tab/>
           </w:r>
           <w:r>
             <w:rPr>
               <w:noProof/>
-              <w:lang w:val="en-US"/>
+              <w:lang w:val="en-GB"/>
             </w:rPr>
             <w:t>DB Browser for SQLite</w:t>
           </w:r>
           <w:r>
             <w:rPr>
               <w:noProof/>
-              <w:lang w:val="en-US"/>
+              <w:lang w:val="en-GB"/>
             </w:rPr>
             <w:tab/>
           </w:r>
@@ -4724,9 +4724,9 @@
           <w:r>
             <w:rPr>
               <w:noProof/>
-              <w:lang w:val="en-US"/>
-            </w:rPr>
-            <w:instrText xml:space="preserve"> PAGEREF _Toc33080917 \h </w:instrText>
+              <w:lang w:val="en-GB"/>
+            </w:rPr>
+            <w:instrText xml:space="preserve"> PAGEREF _Toc33170991 \h </w:instrText>
           </w:r>
           <w:r>
             <w:rPr>
@@ -4742,7 +4742,7 @@
           <w:r>
             <w:rPr>
               <w:noProof/>
-              <w:lang w:val="en-US"/>
+              <w:lang w:val="en-GB"/>
             </w:rPr>
             <w:t>11</w:t>
           </w:r>
@@ -4804,7 +4804,7 @@
             <w:rPr>
               <w:noProof/>
             </w:rPr>
-            <w:instrText xml:space="preserve"> PAGEREF _Toc33080918 \h </w:instrText>
+            <w:instrText xml:space="preserve"> PAGEREF _Toc33170992 \h </w:instrText>
           </w:r>
           <w:r>
             <w:rPr>
@@ -4881,7 +4881,7 @@
             <w:rPr>
               <w:noProof/>
             </w:rPr>
-            <w:instrText xml:space="preserve"> PAGEREF _Toc33080919 \h </w:instrText>
+            <w:instrText xml:space="preserve"> PAGEREF _Toc33170993 \h </w:instrText>
           </w:r>
           <w:r>
             <w:rPr>
@@ -4958,7 +4958,7 @@
             <w:rPr>
               <w:noProof/>
             </w:rPr>
-            <w:instrText xml:space="preserve"> PAGEREF _Toc33080920 \h </w:instrText>
+            <w:instrText xml:space="preserve"> PAGEREF _Toc33170994 \h </w:instrText>
           </w:r>
           <w:r>
             <w:rPr>
@@ -5035,7 +5035,7 @@
             <w:rPr>
               <w:noProof/>
             </w:rPr>
-            <w:instrText xml:space="preserve"> PAGEREF _Toc33080921 \h </w:instrText>
+            <w:instrText xml:space="preserve"> PAGEREF _Toc33170995 \h </w:instrText>
           </w:r>
           <w:r>
             <w:rPr>
@@ -5072,7 +5072,7 @@
               <w:rFonts w:asciiTheme="minorHAnsi" w:eastAsiaTheme="minorEastAsia" w:hAnsiTheme="minorHAnsi"/>
               <w:noProof/>
               <w:sz w:val="22"/>
-              <w:lang w:val="en-US" w:eastAsia="de-AT"/>
+              <w:lang w:val="en-GB" w:eastAsia="de-AT"/>
             </w:rPr>
           </w:pPr>
           <w:r>
@@ -5087,7 +5087,7 @@
               <w:rFonts w:asciiTheme="minorHAnsi" w:eastAsiaTheme="minorEastAsia" w:hAnsiTheme="minorHAnsi"/>
               <w:noProof/>
               <w:sz w:val="22"/>
-              <w:lang w:val="en-US" w:eastAsia="de-AT"/>
+              <w:lang w:val="en-GB" w:eastAsia="de-AT"/>
             </w:rPr>
             <w:tab/>
           </w:r>
@@ -5101,7 +5101,7 @@
           <w:r>
             <w:rPr>
               <w:noProof/>
-              <w:lang w:val="en-US"/>
+              <w:lang w:val="en-GB"/>
             </w:rPr>
             <w:tab/>
           </w:r>
@@ -5114,9 +5114,9 @@
           <w:r>
             <w:rPr>
               <w:noProof/>
-              <w:lang w:val="en-US"/>
-            </w:rPr>
-            <w:instrText xml:space="preserve"> PAGEREF _Toc33080922 \h </w:instrText>
+              <w:lang w:val="en-GB"/>
+            </w:rPr>
+            <w:instrText xml:space="preserve"> PAGEREF _Toc33170996 \h </w:instrText>
           </w:r>
           <w:r>
             <w:rPr>
@@ -5132,7 +5132,7 @@
           <w:r>
             <w:rPr>
               <w:noProof/>
-              <w:lang w:val="en-US"/>
+              <w:lang w:val="en-GB"/>
             </w:rPr>
             <w:t>13</w:t>
           </w:r>
@@ -5154,7 +5154,7 @@
               <w:rFonts w:asciiTheme="minorHAnsi" w:eastAsiaTheme="minorEastAsia" w:hAnsiTheme="minorHAnsi"/>
               <w:noProof/>
               <w:sz w:val="22"/>
-              <w:lang w:val="en-US" w:eastAsia="de-AT"/>
+              <w:lang w:val="en-GB" w:eastAsia="de-AT"/>
             </w:rPr>
           </w:pPr>
           <w:r>
@@ -5169,7 +5169,7 @@
               <w:rFonts w:asciiTheme="minorHAnsi" w:eastAsiaTheme="minorEastAsia" w:hAnsiTheme="minorHAnsi"/>
               <w:noProof/>
               <w:sz w:val="22"/>
-              <w:lang w:val="en-US" w:eastAsia="de-AT"/>
+              <w:lang w:val="en-GB" w:eastAsia="de-AT"/>
             </w:rPr>
             <w:tab/>
           </w:r>
@@ -5183,7 +5183,7 @@
           <w:r>
             <w:rPr>
               <w:noProof/>
-              <w:lang w:val="en-US"/>
+              <w:lang w:val="en-GB"/>
             </w:rPr>
             <w:tab/>
           </w:r>
@@ -5196,9 +5196,9 @@
           <w:r>
             <w:rPr>
               <w:noProof/>
-              <w:lang w:val="en-US"/>
-            </w:rPr>
-            <w:instrText xml:space="preserve"> PAGEREF _Toc33080923 \h </w:instrText>
+              <w:lang w:val="en-GB"/>
+            </w:rPr>
+            <w:instrText xml:space="preserve"> PAGEREF _Toc33170997 \h </w:instrText>
           </w:r>
           <w:r>
             <w:rPr>
@@ -5214,7 +5214,7 @@
           <w:r>
             <w:rPr>
               <w:noProof/>
-              <w:lang w:val="en-US"/>
+              <w:lang w:val="en-GB"/>
             </w:rPr>
             <w:t>13</w:t>
           </w:r>
@@ -5236,7 +5236,7 @@
               <w:rFonts w:asciiTheme="minorHAnsi" w:eastAsiaTheme="minorEastAsia" w:hAnsiTheme="minorHAnsi"/>
               <w:noProof/>
               <w:sz w:val="22"/>
-              <w:lang w:val="en-US" w:eastAsia="de-AT"/>
+              <w:lang w:val="en-GB" w:eastAsia="de-AT"/>
             </w:rPr>
           </w:pPr>
           <w:r>
@@ -5251,7 +5251,7 @@
               <w:rFonts w:asciiTheme="minorHAnsi" w:eastAsiaTheme="minorEastAsia" w:hAnsiTheme="minorHAnsi"/>
               <w:noProof/>
               <w:sz w:val="22"/>
-              <w:lang w:val="en-US" w:eastAsia="de-AT"/>
+              <w:lang w:val="en-GB" w:eastAsia="de-AT"/>
             </w:rPr>
             <w:tab/>
           </w:r>
@@ -5265,7 +5265,7 @@
           <w:r>
             <w:rPr>
               <w:noProof/>
-              <w:lang w:val="en-US"/>
+              <w:lang w:val="en-GB"/>
             </w:rPr>
             <w:tab/>
           </w:r>
@@ -5278,9 +5278,9 @@
           <w:r>
             <w:rPr>
               <w:noProof/>
-              <w:lang w:val="en-US"/>
-            </w:rPr>
-            <w:instrText xml:space="preserve"> PAGEREF _Toc33080924 \h </w:instrText>
+              <w:lang w:val="en-GB"/>
+            </w:rPr>
+            <w:instrText xml:space="preserve"> PAGEREF _Toc33170998 \h </w:instrText>
           </w:r>
           <w:r>
             <w:rPr>
@@ -5296,7 +5296,7 @@
           <w:r>
             <w:rPr>
               <w:noProof/>
-              <w:lang w:val="en-US"/>
+              <w:lang w:val="en-GB"/>
             </w:rPr>
             <w:t>13</w:t>
           </w:r>
@@ -5318,7 +5318,7 @@
               <w:rFonts w:asciiTheme="minorHAnsi" w:eastAsiaTheme="minorEastAsia" w:hAnsiTheme="minorHAnsi"/>
               <w:noProof/>
               <w:sz w:val="22"/>
-              <w:lang w:val="en-US" w:eastAsia="de-AT"/>
+              <w:lang w:val="en-GB" w:eastAsia="de-AT"/>
             </w:rPr>
           </w:pPr>
           <w:r>
@@ -5333,7 +5333,7 @@
               <w:rFonts w:asciiTheme="minorHAnsi" w:eastAsiaTheme="minorEastAsia" w:hAnsiTheme="minorHAnsi"/>
               <w:noProof/>
               <w:sz w:val="22"/>
-              <w:lang w:val="en-US" w:eastAsia="de-AT"/>
+              <w:lang w:val="en-GB" w:eastAsia="de-AT"/>
             </w:rPr>
             <w:tab/>
           </w:r>
@@ -5347,7 +5347,7 @@
           <w:r>
             <w:rPr>
               <w:noProof/>
-              <w:lang w:val="en-US"/>
+              <w:lang w:val="en-GB"/>
             </w:rPr>
             <w:tab/>
           </w:r>
@@ -5360,9 +5360,9 @@
           <w:r>
             <w:rPr>
               <w:noProof/>
-              <w:lang w:val="en-US"/>
-            </w:rPr>
-            <w:instrText xml:space="preserve"> PAGEREF _Toc33080925 \h </w:instrText>
+              <w:lang w:val="en-GB"/>
+            </w:rPr>
+            <w:instrText xml:space="preserve"> PAGEREF _Toc33170999 \h </w:instrText>
           </w:r>
           <w:r>
             <w:rPr>
@@ -5378,7 +5378,7 @@
           <w:r>
             <w:rPr>
               <w:noProof/>
-              <w:lang w:val="en-US"/>
+              <w:lang w:val="en-GB"/>
             </w:rPr>
             <w:t>14</w:t>
           </w:r>
@@ -5400,13 +5400,13 @@
               <w:rFonts w:asciiTheme="minorHAnsi" w:eastAsiaTheme="minorEastAsia" w:hAnsiTheme="minorHAnsi"/>
               <w:noProof/>
               <w:sz w:val="22"/>
-              <w:lang w:val="en-US" w:eastAsia="de-AT"/>
+              <w:lang w:val="en-GB" w:eastAsia="de-AT"/>
             </w:rPr>
           </w:pPr>
           <w:r>
             <w:rPr>
               <w:noProof/>
-              <w:lang w:val="en-US"/>
+              <w:lang w:val="en-GB"/>
             </w:rPr>
             <w:t>2.6.5</w:t>
           </w:r>
@@ -5415,21 +5415,21 @@
               <w:rFonts w:asciiTheme="minorHAnsi" w:eastAsiaTheme="minorEastAsia" w:hAnsiTheme="minorHAnsi"/>
               <w:noProof/>
               <w:sz w:val="22"/>
-              <w:lang w:val="en-US" w:eastAsia="de-AT"/>
+              <w:lang w:val="en-GB" w:eastAsia="de-AT"/>
             </w:rPr>
             <w:tab/>
           </w:r>
           <w:r>
             <w:rPr>
               <w:noProof/>
-              <w:lang w:val="en-US"/>
+              <w:lang w:val="en-GB"/>
             </w:rPr>
             <w:t>Bootstrap</w:t>
           </w:r>
           <w:r>
             <w:rPr>
               <w:noProof/>
-              <w:lang w:val="en-US"/>
+              <w:lang w:val="en-GB"/>
             </w:rPr>
             <w:tab/>
           </w:r>
@@ -5442,9 +5442,9 @@
           <w:r>
             <w:rPr>
               <w:noProof/>
-              <w:lang w:val="en-US"/>
-            </w:rPr>
-            <w:instrText xml:space="preserve"> PAGEREF _Toc33080926 \h </w:instrText>
+              <w:lang w:val="en-GB"/>
+            </w:rPr>
+            <w:instrText xml:space="preserve"> PAGEREF _Toc33171000 \h </w:instrText>
           </w:r>
           <w:r>
             <w:rPr>
@@ -5460,7 +5460,7 @@
           <w:r>
             <w:rPr>
               <w:noProof/>
-              <w:lang w:val="en-US"/>
+              <w:lang w:val="en-GB"/>
             </w:rPr>
             <w:t>14</w:t>
           </w:r>
@@ -5478,13 +5478,13 @@
               <w:rFonts w:asciiTheme="minorHAnsi" w:eastAsiaTheme="minorEastAsia" w:hAnsiTheme="minorHAnsi"/>
               <w:noProof/>
               <w:sz w:val="22"/>
-              <w:lang w:val="en-US" w:eastAsia="de-AT"/>
+              <w:lang w:val="en-GB" w:eastAsia="de-AT"/>
             </w:rPr>
           </w:pPr>
           <w:r>
             <w:rPr>
               <w:noProof/>
-              <w:lang w:val="en-US"/>
+              <w:lang w:val="en-GB"/>
             </w:rPr>
             <w:t>3</w:t>
           </w:r>
@@ -5493,21 +5493,21 @@
               <w:rFonts w:asciiTheme="minorHAnsi" w:eastAsiaTheme="minorEastAsia" w:hAnsiTheme="minorHAnsi"/>
               <w:noProof/>
               <w:sz w:val="22"/>
-              <w:lang w:val="en-US" w:eastAsia="de-AT"/>
+              <w:lang w:val="en-GB" w:eastAsia="de-AT"/>
             </w:rPr>
             <w:tab/>
           </w:r>
           <w:r>
             <w:rPr>
               <w:noProof/>
-              <w:lang w:val="en-US"/>
+              <w:lang w:val="en-GB"/>
             </w:rPr>
             <w:t>Sprachen</w:t>
           </w:r>
           <w:r>
             <w:rPr>
               <w:noProof/>
-              <w:lang w:val="en-US"/>
+              <w:lang w:val="en-GB"/>
             </w:rPr>
             <w:tab/>
           </w:r>
@@ -5520,9 +5520,9 @@
           <w:r>
             <w:rPr>
               <w:noProof/>
-              <w:lang w:val="en-US"/>
-            </w:rPr>
-            <w:instrText xml:space="preserve"> PAGEREF _Toc33080927 \h </w:instrText>
+              <w:lang w:val="en-GB"/>
+            </w:rPr>
+            <w:instrText xml:space="preserve"> PAGEREF _Toc33171001 \h </w:instrText>
           </w:r>
           <w:r>
             <w:rPr>
@@ -5538,7 +5538,7 @@
           <w:r>
             <w:rPr>
               <w:noProof/>
-              <w:lang w:val="en-US"/>
+              <w:lang w:val="en-GB"/>
             </w:rPr>
             <w:t>15</w:t>
           </w:r>
@@ -5560,13 +5560,13 @@
               <w:rFonts w:asciiTheme="minorHAnsi" w:eastAsiaTheme="minorEastAsia" w:hAnsiTheme="minorHAnsi"/>
               <w:noProof/>
               <w:sz w:val="22"/>
-              <w:lang w:val="en-US" w:eastAsia="de-AT"/>
+              <w:lang w:val="en-GB" w:eastAsia="de-AT"/>
             </w:rPr>
           </w:pPr>
           <w:r>
             <w:rPr>
               <w:noProof/>
-              <w:lang w:val="en-US"/>
+              <w:lang w:val="en-GB"/>
             </w:rPr>
             <w:t>3.1</w:t>
           </w:r>
@@ -5575,21 +5575,21 @@
               <w:rFonts w:asciiTheme="minorHAnsi" w:eastAsiaTheme="minorEastAsia" w:hAnsiTheme="minorHAnsi"/>
               <w:noProof/>
               <w:sz w:val="22"/>
-              <w:lang w:val="en-US" w:eastAsia="de-AT"/>
+              <w:lang w:val="en-GB" w:eastAsia="de-AT"/>
             </w:rPr>
             <w:tab/>
           </w:r>
           <w:r>
             <w:rPr>
               <w:noProof/>
-              <w:lang w:val="en-US"/>
+              <w:lang w:val="en-GB"/>
             </w:rPr>
             <w:t>C#</w:t>
           </w:r>
           <w:r>
             <w:rPr>
               <w:noProof/>
-              <w:lang w:val="en-US"/>
+              <w:lang w:val="en-GB"/>
             </w:rPr>
             <w:tab/>
           </w:r>
@@ -5602,9 +5602,9 @@
           <w:r>
             <w:rPr>
               <w:noProof/>
-              <w:lang w:val="en-US"/>
-            </w:rPr>
-            <w:instrText xml:space="preserve"> PAGEREF _Toc33080928 \h </w:instrText>
+              <w:lang w:val="en-GB"/>
+            </w:rPr>
+            <w:instrText xml:space="preserve"> PAGEREF _Toc33171002 \h </w:instrText>
           </w:r>
           <w:r>
             <w:rPr>
@@ -5620,7 +5620,7 @@
           <w:r>
             <w:rPr>
               <w:noProof/>
-              <w:lang w:val="en-US"/>
+              <w:lang w:val="en-GB"/>
             </w:rPr>
             <w:t>15</w:t>
           </w:r>
@@ -5642,13 +5642,13 @@
               <w:rFonts w:asciiTheme="minorHAnsi" w:eastAsiaTheme="minorEastAsia" w:hAnsiTheme="minorHAnsi"/>
               <w:noProof/>
               <w:sz w:val="22"/>
-              <w:lang w:val="en-US" w:eastAsia="de-AT"/>
+              <w:lang w:val="en-GB" w:eastAsia="de-AT"/>
             </w:rPr>
           </w:pPr>
           <w:r>
             <w:rPr>
               <w:noProof/>
-              <w:lang w:val="en-US"/>
+              <w:lang w:val="en-GB"/>
             </w:rPr>
             <w:t>3.2</w:t>
           </w:r>
@@ -5657,21 +5657,21 @@
               <w:rFonts w:asciiTheme="minorHAnsi" w:eastAsiaTheme="minorEastAsia" w:hAnsiTheme="minorHAnsi"/>
               <w:noProof/>
               <w:sz w:val="22"/>
-              <w:lang w:val="en-US" w:eastAsia="de-AT"/>
+              <w:lang w:val="en-GB" w:eastAsia="de-AT"/>
             </w:rPr>
             <w:tab/>
           </w:r>
           <w:r>
             <w:rPr>
               <w:noProof/>
-              <w:lang w:val="en-US"/>
+              <w:lang w:val="en-GB"/>
             </w:rPr>
             <w:t>HTML</w:t>
           </w:r>
           <w:r>
             <w:rPr>
               <w:noProof/>
-              <w:lang w:val="en-US"/>
+              <w:lang w:val="en-GB"/>
             </w:rPr>
             <w:tab/>
           </w:r>
@@ -5684,9 +5684,9 @@
           <w:r>
             <w:rPr>
               <w:noProof/>
-              <w:lang w:val="en-US"/>
-            </w:rPr>
-            <w:instrText xml:space="preserve"> PAGEREF _Toc33080929 \h </w:instrText>
+              <w:lang w:val="en-GB"/>
+            </w:rPr>
+            <w:instrText xml:space="preserve"> PAGEREF _Toc33171003 \h </w:instrText>
           </w:r>
           <w:r>
             <w:rPr>
@@ -5702,7 +5702,7 @@
           <w:r>
             <w:rPr>
               <w:noProof/>
-              <w:lang w:val="en-US"/>
+              <w:lang w:val="en-GB"/>
             </w:rPr>
             <w:t>15</w:t>
           </w:r>
@@ -5724,13 +5724,13 @@
               <w:rFonts w:asciiTheme="minorHAnsi" w:eastAsiaTheme="minorEastAsia" w:hAnsiTheme="minorHAnsi"/>
               <w:noProof/>
               <w:sz w:val="22"/>
-              <w:lang w:val="en-US" w:eastAsia="de-AT"/>
+              <w:lang w:val="en-GB" w:eastAsia="de-AT"/>
             </w:rPr>
           </w:pPr>
           <w:r>
             <w:rPr>
               <w:noProof/>
-              <w:lang w:val="en-US"/>
+              <w:lang w:val="en-GB"/>
             </w:rPr>
             <w:lastRenderedPageBreak/>
             <w:t>3.3</w:t>
@@ -5740,21 +5740,21 @@
               <w:rFonts w:asciiTheme="minorHAnsi" w:eastAsiaTheme="minorEastAsia" w:hAnsiTheme="minorHAnsi"/>
               <w:noProof/>
               <w:sz w:val="22"/>
-              <w:lang w:val="en-US" w:eastAsia="de-AT"/>
+              <w:lang w:val="en-GB" w:eastAsia="de-AT"/>
             </w:rPr>
             <w:tab/>
           </w:r>
           <w:r>
             <w:rPr>
               <w:noProof/>
-              <w:lang w:val="en-US"/>
+              <w:lang w:val="en-GB"/>
             </w:rPr>
             <w:t>CSS</w:t>
           </w:r>
           <w:r>
             <w:rPr>
               <w:noProof/>
-              <w:lang w:val="en-US"/>
+              <w:lang w:val="en-GB"/>
             </w:rPr>
             <w:tab/>
           </w:r>
@@ -5767,9 +5767,9 @@
           <w:r>
             <w:rPr>
               <w:noProof/>
-              <w:lang w:val="en-US"/>
-            </w:rPr>
-            <w:instrText xml:space="preserve"> PAGEREF _Toc33080930 \h </w:instrText>
+              <w:lang w:val="en-GB"/>
+            </w:rPr>
+            <w:instrText xml:space="preserve"> PAGEREF _Toc33171004 \h </w:instrText>
           </w:r>
           <w:r>
             <w:rPr>
@@ -5785,7 +5785,7 @@
           <w:r>
             <w:rPr>
               <w:noProof/>
-              <w:lang w:val="en-US"/>
+              <w:lang w:val="en-GB"/>
             </w:rPr>
             <w:t>16</w:t>
           </w:r>
@@ -5807,13 +5807,13 @@
               <w:rFonts w:asciiTheme="minorHAnsi" w:eastAsiaTheme="minorEastAsia" w:hAnsiTheme="minorHAnsi"/>
               <w:noProof/>
               <w:sz w:val="22"/>
-              <w:lang w:val="en-US" w:eastAsia="de-AT"/>
+              <w:lang w:val="en-GB" w:eastAsia="de-AT"/>
             </w:rPr>
           </w:pPr>
           <w:r>
             <w:rPr>
               <w:noProof/>
-              <w:lang w:val="en-US"/>
+              <w:lang w:val="en-GB"/>
             </w:rPr>
             <w:t>3.4</w:t>
           </w:r>
@@ -5822,21 +5822,21 @@
               <w:rFonts w:asciiTheme="minorHAnsi" w:eastAsiaTheme="minorEastAsia" w:hAnsiTheme="minorHAnsi"/>
               <w:noProof/>
               <w:sz w:val="22"/>
-              <w:lang w:val="en-US" w:eastAsia="de-AT"/>
+              <w:lang w:val="en-GB" w:eastAsia="de-AT"/>
             </w:rPr>
             <w:tab/>
           </w:r>
           <w:r>
             <w:rPr>
               <w:noProof/>
-              <w:lang w:val="en-US"/>
+              <w:lang w:val="en-GB"/>
             </w:rPr>
             <w:t>jQuery</w:t>
           </w:r>
           <w:r>
             <w:rPr>
               <w:noProof/>
-              <w:lang w:val="en-US"/>
+              <w:lang w:val="en-GB"/>
             </w:rPr>
             <w:tab/>
           </w:r>
@@ -5849,9 +5849,9 @@
           <w:r>
             <w:rPr>
               <w:noProof/>
-              <w:lang w:val="en-US"/>
-            </w:rPr>
-            <w:instrText xml:space="preserve"> PAGEREF _Toc33080931 \h </w:instrText>
+              <w:lang w:val="en-GB"/>
+            </w:rPr>
+            <w:instrText xml:space="preserve"> PAGEREF _Toc33171005 \h </w:instrText>
           </w:r>
           <w:r>
             <w:rPr>
@@ -5867,7 +5867,7 @@
           <w:r>
             <w:rPr>
               <w:noProof/>
-              <w:lang w:val="en-US"/>
+              <w:lang w:val="en-GB"/>
             </w:rPr>
             <w:t>16</w:t>
           </w:r>
@@ -5889,13 +5889,13 @@
               <w:rFonts w:asciiTheme="minorHAnsi" w:eastAsiaTheme="minorEastAsia" w:hAnsiTheme="minorHAnsi"/>
               <w:noProof/>
               <w:sz w:val="22"/>
-              <w:lang w:val="en-US" w:eastAsia="de-AT"/>
+              <w:lang w:val="en-GB" w:eastAsia="de-AT"/>
             </w:rPr>
           </w:pPr>
           <w:r>
             <w:rPr>
               <w:noProof/>
-              <w:lang w:val="en-US"/>
+              <w:lang w:val="en-GB"/>
             </w:rPr>
             <w:t>3.5</w:t>
           </w:r>
@@ -5904,21 +5904,21 @@
               <w:rFonts w:asciiTheme="minorHAnsi" w:eastAsiaTheme="minorEastAsia" w:hAnsiTheme="minorHAnsi"/>
               <w:noProof/>
               <w:sz w:val="22"/>
-              <w:lang w:val="en-US" w:eastAsia="de-AT"/>
+              <w:lang w:val="en-GB" w:eastAsia="de-AT"/>
             </w:rPr>
             <w:tab/>
           </w:r>
           <w:r>
             <w:rPr>
               <w:noProof/>
-              <w:lang w:val="en-US"/>
+              <w:lang w:val="en-GB"/>
             </w:rPr>
             <w:t>JavaScript</w:t>
           </w:r>
           <w:r>
             <w:rPr>
               <w:noProof/>
-              <w:lang w:val="en-US"/>
+              <w:lang w:val="en-GB"/>
             </w:rPr>
             <w:tab/>
           </w:r>
@@ -5931,9 +5931,9 @@
           <w:r>
             <w:rPr>
               <w:noProof/>
-              <w:lang w:val="en-US"/>
-            </w:rPr>
-            <w:instrText xml:space="preserve"> PAGEREF _Toc33080932 \h </w:instrText>
+              <w:lang w:val="en-GB"/>
+            </w:rPr>
+            <w:instrText xml:space="preserve"> PAGEREF _Toc33171006 \h </w:instrText>
           </w:r>
           <w:r>
             <w:rPr>
@@ -5949,7 +5949,7 @@
           <w:r>
             <w:rPr>
               <w:noProof/>
-              <w:lang w:val="en-US"/>
+              <w:lang w:val="en-GB"/>
             </w:rPr>
             <w:t>16</w:t>
           </w:r>
@@ -6011,7 +6011,7 @@
             <w:rPr>
               <w:noProof/>
             </w:rPr>
-            <w:instrText xml:space="preserve"> PAGEREF _Toc33080933 \h </w:instrText>
+            <w:instrText xml:space="preserve"> PAGEREF _Toc33171007 \h </w:instrText>
           </w:r>
           <w:r>
             <w:rPr>
@@ -6084,7 +6084,84 @@
             <w:rPr>
               <w:noProof/>
             </w:rPr>
-            <w:instrText xml:space="preserve"> PAGEREF _Toc33080934 \h </w:instrText>
+            <w:instrText xml:space="preserve"> PAGEREF _Toc33171008 \h </w:instrText>
+          </w:r>
+          <w:r>
+            <w:rPr>
+              <w:noProof/>
+            </w:rPr>
+          </w:r>
+          <w:r>
+            <w:rPr>
+              <w:noProof/>
+            </w:rPr>
+            <w:fldChar w:fldCharType="separate"/>
+          </w:r>
+          <w:r>
+            <w:rPr>
+              <w:noProof/>
+            </w:rPr>
+            <w:t>18</w:t>
+          </w:r>
+          <w:r>
+            <w:rPr>
+              <w:noProof/>
+            </w:rPr>
+            <w:fldChar w:fldCharType="end"/>
+          </w:r>
+        </w:p>
+        <w:p>
+          <w:pPr>
+            <w:pStyle w:val="Verzeichnis2"/>
+            <w:tabs>
+              <w:tab w:val="left" w:pos="880"/>
+              <w:tab w:val="right" w:leader="dot" w:pos="8777"/>
+            </w:tabs>
+            <w:rPr>
+              <w:rFonts w:asciiTheme="minorHAnsi" w:eastAsiaTheme="minorEastAsia" w:hAnsiTheme="minorHAnsi"/>
+              <w:noProof/>
+              <w:sz w:val="22"/>
+              <w:lang w:eastAsia="de-AT"/>
+            </w:rPr>
+          </w:pPr>
+          <w:r>
+            <w:rPr>
+              <w:noProof/>
+            </w:rPr>
+            <w:t>4.1</w:t>
+          </w:r>
+          <w:r>
+            <w:rPr>
+              <w:rFonts w:asciiTheme="minorHAnsi" w:eastAsiaTheme="minorEastAsia" w:hAnsiTheme="minorHAnsi"/>
+              <w:noProof/>
+              <w:sz w:val="22"/>
+              <w:lang w:eastAsia="de-AT"/>
+            </w:rPr>
+            <w:tab/>
+          </w:r>
+          <w:r>
+            <w:rPr>
+              <w:noProof/>
+            </w:rPr>
+            <w:t>Datenhandhabung</w:t>
+          </w:r>
+          <w:r>
+            <w:rPr>
+              <w:noProof/>
+            </w:rPr>
+            <w:tab/>
+          </w:r>
+          <w:r>
+            <w:rPr>
+              <w:noProof/>
+            </w:rPr>
+            <w:fldChar w:fldCharType="begin"/>
+          </w:r>
+          <w:r>
+            <w:rPr>
+              <w:noProof/>
+            </w:rPr>
+            <w:instrText xml:space="preserve"> PAGEREF _Toc33171009 \h </w:instrText>
           </w:r>
           <w:r>
             <w:rPr>
@@ -6143,7 +6220,7 @@
             <w:rPr>
               <w:noProof/>
             </w:rPr>
-            <w:t>Datenhandhabung</w:t>
+            <w:t>JSON</w:t>
           </w:r>
           <w:r>
             <w:rPr>
@@ -6161,7 +6238,7 @@
             <w:rPr>
               <w:noProof/>
             </w:rPr>
-            <w:instrText xml:space="preserve"> PAGEREF _Toc33080935 \h </w:instrText>
+            <w:instrText xml:space="preserve"> PAGEREF _Toc33171010 \h </w:instrText>
           </w:r>
           <w:r>
             <w:rPr>
@@ -6220,7 +6297,7 @@
             <w:rPr>
               <w:noProof/>
             </w:rPr>
-            <w:t>SignalR</w:t>
+            <w:t>SQLite</w:t>
           </w:r>
           <w:r>
             <w:rPr>
@@ -6238,7 +6315,7 @@
             <w:rPr>
               <w:noProof/>
             </w:rPr>
-            <w:instrText xml:space="preserve"> PAGEREF _Toc33080936 \h </w:instrText>
+            <w:instrText xml:space="preserve"> PAGEREF _Toc33171011 \h </w:instrText>
           </w:r>
           <w:r>
             <w:rPr>
@@ -6255,7 +6332,7 @@
             <w:rPr>
               <w:noProof/>
             </w:rPr>
-            <w:t>22</w:t>
+            <w:t>20</w:t>
           </w:r>
           <w:r>
             <w:rPr>
@@ -6297,6 +6374,89 @@
             <w:rPr>
               <w:noProof/>
             </w:rPr>
+            <w:t>SignalR</w:t>
+          </w:r>
+          <w:r>
+            <w:rPr>
+              <w:noProof/>
+            </w:rPr>
+            <w:tab/>
+          </w:r>
+          <w:r>
+            <w:rPr>
+              <w:noProof/>
+            </w:rPr>
+            <w:fldChar w:fldCharType="begin"/>
+          </w:r>
+          <w:r>
+            <w:rPr>
+              <w:noProof/>
+            </w:rPr>
+            <w:instrText xml:space="preserve"> PAGEREF _Toc33171012 \h </w:instrText>
+          </w:r>
+          <w:r>
+            <w:rPr>
+              <w:noProof/>
+            </w:rPr>
+          </w:r>
+          <w:r>
+            <w:rPr>
+              <w:noProof/>
+            </w:rPr>
+            <w:fldChar w:fldCharType="separate"/>
+          </w:r>
+          <w:r>
+            <w:rPr>
+              <w:noProof/>
+            </w:rPr>
+            <w:t>2</w:t>
+          </w:r>
+          <w:r>
+            <w:rPr>
+              <w:noProof/>
+            </w:rPr>
+            <w:t>2</w:t>
+          </w:r>
+          <w:r>
+            <w:rPr>
+              <w:noProof/>
+            </w:rPr>
+            <w:fldChar w:fldCharType="end"/>
+          </w:r>
+        </w:p>
+        <w:p>
+          <w:pPr>
+            <w:pStyle w:val="Verzeichnis2"/>
+            <w:tabs>
+              <w:tab w:val="left" w:pos="880"/>
+              <w:tab w:val="right" w:leader="dot" w:pos="8777"/>
+            </w:tabs>
+            <w:rPr>
+              <w:rFonts w:asciiTheme="minorHAnsi" w:eastAsiaTheme="minorEastAsia" w:hAnsiTheme="minorHAnsi"/>
+              <w:noProof/>
+              <w:sz w:val="22"/>
+              <w:lang w:eastAsia="de-AT"/>
+            </w:rPr>
+          </w:pPr>
+          <w:r>
+            <w:rPr>
+              <w:noProof/>
+            </w:rPr>
+            <w:t>4.3</w:t>
+          </w:r>
+          <w:r>
+            <w:rPr>
+              <w:rFonts w:asciiTheme="minorHAnsi" w:eastAsiaTheme="minorEastAsia" w:hAnsiTheme="minorHAnsi"/>
+              <w:noProof/>
+              <w:sz w:val="22"/>
+              <w:lang w:eastAsia="de-AT"/>
+            </w:rPr>
+            <w:tab/>
+          </w:r>
+          <w:r>
+            <w:rPr>
+              <w:noProof/>
+            </w:rPr>
             <w:t>Ansicht-Moderator</w:t>
           </w:r>
           <w:r>
@@ -6315,7 +6475,7 @@
             <w:rPr>
               <w:noProof/>
             </w:rPr>
-            <w:instrText xml:space="preserve"> PAGEREF _Toc33080937 \h </w:instrText>
+            <w:instrText xml:space="preserve"> PAGEREF _Toc33171013 \h </w:instrText>
           </w:r>
           <w:r>
             <w:rPr>
@@ -6359,7 +6519,7 @@
             <w:rPr>
               <w:noProof/>
             </w:rPr>
-            <w:t>4.2.1</w:t>
+            <w:t>4.3.1</w:t>
           </w:r>
           <w:r>
             <w:rPr>
@@ -6392,7 +6552,7 @@
             <w:rPr>
               <w:noProof/>
             </w:rPr>
-            <w:instrText xml:space="preserve"> PAGEREF _Toc33080938 \h </w:instrText>
+            <w:instrText xml:space="preserve"> PAGEREF _Toc33171014 \h </w:instrText>
           </w:r>
           <w:r>
             <w:rPr>
@@ -6436,7 +6596,7 @@
             <w:rPr>
               <w:noProof/>
             </w:rPr>
-            <w:t>4.2.2</w:t>
+            <w:t>4.3.2</w:t>
           </w:r>
           <w:r>
             <w:rPr>
@@ -6469,7 +6629,7 @@
             <w:rPr>
               <w:noProof/>
             </w:rPr>
-            <w:instrText xml:space="preserve"> PAGEREF _Toc33080939 \h </w:instrText>
+            <w:instrText xml:space="preserve"> PAGEREF _Toc33171015 \h </w:instrText>
           </w:r>
           <w:r>
             <w:rPr>
@@ -6513,7 +6673,7 @@
             <w:rPr>
               <w:noProof/>
             </w:rPr>
-            <w:t>4.3</w:t>
+            <w:t>4.4</w:t>
           </w:r>
           <w:r>
             <w:rPr>
@@ -6546,7 +6706,7 @@
             <w:rPr>
               <w:noProof/>
             </w:rPr>
-            <w:instrText xml:space="preserve"> PAGEREF _Toc33080940 \h </w:instrText>
+            <w:instrText xml:space="preserve"> PAGEREF _Toc33171016 \h </w:instrText>
           </w:r>
           <w:r>
             <w:rPr>
@@ -6563,7 +6723,7 @@
             <w:rPr>
               <w:noProof/>
             </w:rPr>
-            <w:t>38</w:t>
+            <w:t>39</w:t>
           </w:r>
           <w:r>
             <w:rPr>
@@ -6590,7 +6750,7 @@
             <w:rPr>
               <w:noProof/>
             </w:rPr>
-            <w:t>4.3.1</w:t>
+            <w:t>4.4.1</w:t>
           </w:r>
           <w:r>
             <w:rPr>
@@ -6623,7 +6783,7 @@
             <w:rPr>
               <w:noProof/>
             </w:rPr>
-            <w:instrText xml:space="preserve"> PAGEREF _Toc33080941 \h </w:instrText>
+            <w:instrText xml:space="preserve"> PAGEREF _Toc33171017 \h </w:instrText>
           </w:r>
           <w:r>
             <w:rPr>
@@ -6640,7 +6800,7 @@
             <w:rPr>
               <w:noProof/>
             </w:rPr>
-            <w:t>38</w:t>
+            <w:t>39</w:t>
           </w:r>
           <w:r>
             <w:rPr>
@@ -6667,7 +6827,7 @@
             <w:rPr>
               <w:noProof/>
             </w:rPr>
-            <w:t>4.3.2</w:t>
+            <w:t>4.4.2</w:t>
           </w:r>
           <w:r>
             <w:rPr>
@@ -6700,7 +6860,7 @@
             <w:rPr>
               <w:noProof/>
             </w:rPr>
-            <w:instrText xml:space="preserve"> PAGEREF _Toc33080942 \h </w:instrText>
+            <w:instrText xml:space="preserve"> PAGEREF _Toc33171018 \h </w:instrText>
           </w:r>
           <w:r>
             <w:rPr>
@@ -6717,7 +6877,315 @@
             <w:rPr>
               <w:noProof/>
             </w:rPr>
-            <w:t>40</w:t>
+            <w:t>42</w:t>
+          </w:r>
+          <w:r>
+            <w:rPr>
+              <w:noProof/>
+            </w:rPr>
+            <w:fldChar w:fldCharType="end"/>
+          </w:r>
+        </w:p>
+        <w:p>
+          <w:pPr>
+            <w:pStyle w:val="Verzeichnis2"/>
+            <w:tabs>
+              <w:tab w:val="left" w:pos="880"/>
+              <w:tab w:val="right" w:leader="dot" w:pos="8777"/>
+            </w:tabs>
+            <w:rPr>
+              <w:rFonts w:asciiTheme="minorHAnsi" w:eastAsiaTheme="minorEastAsia" w:hAnsiTheme="minorHAnsi"/>
+              <w:noProof/>
+              <w:sz w:val="22"/>
+              <w:lang w:eastAsia="de-AT"/>
+            </w:rPr>
+          </w:pPr>
+          <w:r>
+            <w:rPr>
+              <w:noProof/>
+            </w:rPr>
+            <w:t>4.5</w:t>
+          </w:r>
+          <w:r>
+            <w:rPr>
+              <w:rFonts w:asciiTheme="minorHAnsi" w:eastAsiaTheme="minorEastAsia" w:hAnsiTheme="minorHAnsi"/>
+              <w:noProof/>
+              <w:sz w:val="22"/>
+              <w:lang w:eastAsia="de-AT"/>
+            </w:rPr>
+            <w:tab/>
+          </w:r>
+          <w:r>
+            <w:rPr>
+              <w:noProof/>
+            </w:rPr>
+            <w:t>Authentifizierung mit Microsoft Azure AD</w:t>
+          </w:r>
+          <w:r>
+            <w:rPr>
+              <w:noProof/>
+            </w:rPr>
+            <w:tab/>
+          </w:r>
+          <w:r>
+            <w:rPr>
+              <w:noProof/>
+            </w:rPr>
+            <w:fldChar w:fldCharType="begin"/>
+          </w:r>
+          <w:r>
+            <w:rPr>
+              <w:noProof/>
+            </w:rPr>
+            <w:instrText xml:space="preserve"> PAGEREF _Toc33171019 \h </w:instrText>
+          </w:r>
+          <w:r>
+            <w:rPr>
+              <w:noProof/>
+            </w:rPr>
+          </w:r>
+          <w:r>
+            <w:rPr>
+              <w:noProof/>
+            </w:rPr>
+            <w:fldChar w:fldCharType="separate"/>
+          </w:r>
+          <w:r>
+            <w:rPr>
+              <w:noProof/>
+            </w:rPr>
+            <w:t>45</w:t>
+          </w:r>
+          <w:r>
+            <w:rPr>
+              <w:noProof/>
+            </w:rPr>
+            <w:fldChar w:fldCharType="end"/>
+          </w:r>
+        </w:p>
+        <w:p>
+          <w:pPr>
+            <w:pStyle w:val="Verzeichnis3"/>
+            <w:tabs>
+              <w:tab w:val="left" w:pos="1320"/>
+              <w:tab w:val="right" w:leader="dot" w:pos="8777"/>
+            </w:tabs>
+            <w:rPr>
+              <w:rFonts w:asciiTheme="minorHAnsi" w:eastAsiaTheme="minorEastAsia" w:hAnsiTheme="minorHAnsi"/>
+              <w:noProof/>
+              <w:sz w:val="22"/>
+              <w:lang w:eastAsia="de-AT"/>
+            </w:rPr>
+          </w:pPr>
+          <w:r>
+            <w:rPr>
+              <w:noProof/>
+            </w:rPr>
+            <w:t>4.5.1</w:t>
+          </w:r>
+          <w:r>
+            <w:rPr>
+              <w:rFonts w:asciiTheme="minorHAnsi" w:eastAsiaTheme="minorEastAsia" w:hAnsiTheme="minorHAnsi"/>
+              <w:noProof/>
+              <w:sz w:val="22"/>
+              <w:lang w:eastAsia="de-AT"/>
+            </w:rPr>
+            <w:tab/>
+          </w:r>
+          <w:r>
+            <w:rPr>
+              <w:noProof/>
+            </w:rPr>
+            <w:t>Registrierung im Azure-Portal</w:t>
+          </w:r>
+          <w:r>
+            <w:rPr>
+              <w:noProof/>
+            </w:rPr>
+            <w:tab/>
+          </w:r>
+          <w:r>
+            <w:rPr>
+              <w:noProof/>
+            </w:rPr>
+            <w:fldChar w:fldCharType="begin"/>
+          </w:r>
+          <w:r>
+            <w:rPr>
+              <w:noProof/>
+            </w:rPr>
+            <w:instrText xml:space="preserve"> PAGEREF _Toc33171020 \h </w:instrText>
+          </w:r>
+          <w:r>
+            <w:rPr>
+              <w:noProof/>
+            </w:rPr>
+          </w:r>
+          <w:r>
+            <w:rPr>
+              <w:noProof/>
+            </w:rPr>
+            <w:fldChar w:fldCharType="separate"/>
+          </w:r>
+          <w:r>
+            <w:rPr>
+              <w:noProof/>
+            </w:rPr>
+            <w:t>45</w:t>
+          </w:r>
+          <w:r>
+            <w:rPr>
+              <w:noProof/>
+            </w:rPr>
+            <w:fldChar w:fldCharType="end"/>
+          </w:r>
+        </w:p>
+        <w:p>
+          <w:pPr>
+            <w:pStyle w:val="Verzeichnis3"/>
+            <w:tabs>
+              <w:tab w:val="left" w:pos="1320"/>
+              <w:tab w:val="right" w:leader="dot" w:pos="8777"/>
+            </w:tabs>
+            <w:rPr>
+              <w:rFonts w:asciiTheme="minorHAnsi" w:eastAsiaTheme="minorEastAsia" w:hAnsiTheme="minorHAnsi"/>
+              <w:noProof/>
+              <w:sz w:val="22"/>
+              <w:lang w:eastAsia="de-AT"/>
+            </w:rPr>
+          </w:pPr>
+          <w:r>
+            <w:rPr>
+              <w:noProof/>
+            </w:rPr>
+            <w:t>4.5.2</w:t>
+          </w:r>
+          <w:r>
+            <w:rPr>
+              <w:rFonts w:asciiTheme="minorHAnsi" w:eastAsiaTheme="minorEastAsia" w:hAnsiTheme="minorHAnsi"/>
+              <w:noProof/>
+              <w:sz w:val="22"/>
+              <w:lang w:eastAsia="de-AT"/>
+            </w:rPr>
+            <w:tab/>
+          </w:r>
+          <w:r>
+            <w:rPr>
+              <w:noProof/>
+            </w:rPr>
+            <w:t>Konfiguration der Applikation</w:t>
+          </w:r>
+          <w:r>
+            <w:rPr>
+              <w:noProof/>
+            </w:rPr>
+            <w:tab/>
+          </w:r>
+          <w:r>
+            <w:rPr>
+              <w:noProof/>
+            </w:rPr>
+            <w:fldChar w:fldCharType="begin"/>
+          </w:r>
+          <w:r>
+            <w:rPr>
+              <w:noProof/>
+            </w:rPr>
+            <w:instrText xml:space="preserve"> PAGEREF _Toc33171021 \h </w:instrText>
+          </w:r>
+          <w:r>
+            <w:rPr>
+              <w:noProof/>
+            </w:rPr>
+          </w:r>
+          <w:r>
+            <w:rPr>
+              <w:noProof/>
+            </w:rPr>
+            <w:fldChar w:fldCharType="separate"/>
+          </w:r>
+          <w:r>
+            <w:rPr>
+              <w:noProof/>
+            </w:rPr>
+            <w:t>46</w:t>
+          </w:r>
+          <w:r>
+            <w:rPr>
+              <w:noProof/>
+            </w:rPr>
+            <w:fldChar w:fldCharType="end"/>
+          </w:r>
+        </w:p>
+        <w:p>
+          <w:pPr>
+            <w:pStyle w:val="Verzeichnis3"/>
+            <w:tabs>
+              <w:tab w:val="left" w:pos="1320"/>
+              <w:tab w:val="right" w:leader="dot" w:pos="8777"/>
+            </w:tabs>
+            <w:rPr>
+              <w:rFonts w:asciiTheme="minorHAnsi" w:eastAsiaTheme="minorEastAsia" w:hAnsiTheme="minorHAnsi"/>
+              <w:noProof/>
+              <w:sz w:val="22"/>
+              <w:lang w:eastAsia="de-AT"/>
+            </w:rPr>
+          </w:pPr>
+          <w:r>
+            <w:rPr>
+              <w:noProof/>
+            </w:rPr>
+            <w:t>4.5.3</w:t>
+          </w:r>
+          <w:r>
+            <w:rPr>
+              <w:rFonts w:asciiTheme="minorHAnsi" w:eastAsiaTheme="minorEastAsia" w:hAnsiTheme="minorHAnsi"/>
+              <w:noProof/>
+              <w:sz w:val="22"/>
+              <w:lang w:eastAsia="de-AT"/>
+            </w:rPr>
+            <w:tab/>
+          </w:r>
+          <w:r>
+            <w:rPr>
+              <w:noProof/>
+            </w:rPr>
+            <w:t>Implementierung des Logins</w:t>
+          </w:r>
+          <w:r>
+            <w:rPr>
+              <w:noProof/>
+            </w:rPr>
+            <w:tab/>
+          </w:r>
+          <w:r>
+            <w:rPr>
+              <w:noProof/>
+            </w:rPr>
+            <w:fldChar w:fldCharType="begin"/>
+          </w:r>
+          <w:r>
+            <w:rPr>
+              <w:noProof/>
+            </w:rPr>
+            <w:instrText xml:space="preserve"> PAGEREF _Toc33171022 \h </w:instrText>
+          </w:r>
+          <w:r>
+            <w:rPr>
+              <w:noProof/>
+            </w:rPr>
+          </w:r>
+          <w:r>
+            <w:rPr>
+              <w:noProof/>
+            </w:rPr>
+            <w:fldChar w:fldCharType="separate"/>
+          </w:r>
+          <w:r>
+            <w:rPr>
+              <w:noProof/>
+            </w:rPr>
+            <w:t>47</w:t>
           </w:r>
           <w:r>
             <w:rPr>
@@ -6773,7 +7241,7 @@
             <w:rPr>
               <w:noProof/>
             </w:rPr>
-            <w:instrText xml:space="preserve"> PAGEREF _Toc33080943 \h </w:instrText>
+            <w:instrText xml:space="preserve"> PAGEREF _Toc33171023 \h </w:instrText>
           </w:r>
           <w:r>
             <w:rPr>
@@ -6790,7 +7258,7 @@
             <w:rPr>
               <w:noProof/>
             </w:rPr>
-            <w:t>43</w:t>
+            <w:t>51</w:t>
           </w:r>
           <w:r>
             <w:rPr>
@@ -6846,7 +7314,7 @@
             <w:rPr>
               <w:noProof/>
             </w:rPr>
-            <w:instrText xml:space="preserve"> PAGEREF _Toc33080944 \h </w:instrText>
+            <w:instrText xml:space="preserve"> PAGEREF _Toc33171024 \h </w:instrText>
           </w:r>
           <w:r>
             <w:rPr>
@@ -6863,7 +7331,7 @@
             <w:rPr>
               <w:noProof/>
             </w:rPr>
-            <w:t>44</w:t>
+            <w:t>52</w:t>
           </w:r>
           <w:r>
             <w:rPr>
@@ -6919,7 +7387,7 @@
             <w:rPr>
               <w:noProof/>
             </w:rPr>
-            <w:instrText xml:space="preserve"> PAGEREF _Toc33080945 \h </w:instrText>
+            <w:instrText xml:space="preserve"> PAGEREF _Toc33171025 \h </w:instrText>
           </w:r>
           <w:r>
             <w:rPr>
@@ -6936,7 +7404,7 @@
             <w:rPr>
               <w:noProof/>
             </w:rPr>
-            <w:t>46</w:t>
+            <w:t>54</w:t>
           </w:r>
           <w:r>
             <w:rPr>
@@ -6992,7 +7460,7 @@
             <w:rPr>
               <w:noProof/>
             </w:rPr>
-            <w:instrText xml:space="preserve"> PAGEREF _Toc33080946 \h </w:instrText>
+            <w:instrText xml:space="preserve"> PAGEREF _Toc33171026 \h </w:instrText>
           </w:r>
           <w:r>
             <w:rPr>
@@ -7009,7 +7477,7 @@
             <w:rPr>
               <w:noProof/>
             </w:rPr>
-            <w:t>47</w:t>
+            <w:t>55</w:t>
           </w:r>
           <w:r>
             <w:rPr>
@@ -7065,7 +7533,7 @@
             <w:rPr>
               <w:noProof/>
             </w:rPr>
-            <w:instrText xml:space="preserve"> PAGEREF _Toc33080947 \h </w:instrText>
+            <w:instrText xml:space="preserve"> PAGEREF _Toc33171027 \h </w:instrText>
           </w:r>
           <w:r>
             <w:rPr>
@@ -7082,7 +7550,7 @@
             <w:rPr>
               <w:noProof/>
             </w:rPr>
-            <w:t>47</w:t>
+            <w:t>55</w:t>
           </w:r>
           <w:r>
             <w:rPr>
@@ -7141,7 +7609,7 @@
             <w:rPr>
               <w:noProof/>
             </w:rPr>
-            <w:instrText xml:space="preserve"> PAGEREF _Toc33080948 \h </w:instrText>
+            <w:instrText xml:space="preserve"> PAGEREF _Toc33171028 \h </w:instrText>
           </w:r>
           <w:r>
             <w:rPr>
@@ -7158,7 +7626,7 @@
             <w:rPr>
               <w:noProof/>
             </w:rPr>
-            <w:t>48</w:t>
+            <w:t>56</w:t>
           </w:r>
           <w:r>
             <w:rPr>
@@ -7217,7 +7685,7 @@
             <w:rPr>
               <w:noProof/>
             </w:rPr>
-            <w:instrText xml:space="preserve"> PAGEREF _Toc33080949 \h </w:instrText>
+            <w:instrText xml:space="preserve"> PAGEREF _Toc33171029 \h </w:instrText>
           </w:r>
           <w:r>
             <w:rPr>
@@ -7234,7 +7702,7 @@
             <w:rPr>
               <w:noProof/>
             </w:rPr>
-            <w:t>49</w:t>
+            <w:t>57</w:t>
           </w:r>
           <w:r>
             <w:rPr>
@@ -7293,7 +7761,7 @@
             <w:rPr>
               <w:noProof/>
             </w:rPr>
-            <w:instrText xml:space="preserve"> PAGEREF _Toc33080950 \h </w:instrText>
+            <w:instrText xml:space="preserve"> PAGEREF _Toc33171030 \h </w:instrText>
           </w:r>
           <w:r>
             <w:rPr>
@@ -7310,7 +7778,7 @@
             <w:rPr>
               <w:noProof/>
             </w:rPr>
-            <w:t>50</w:t>
+            <w:t>58</w:t>
           </w:r>
           <w:r>
             <w:rPr>
@@ -7336,6 +7804,7 @@
             <w:rPr>
               <w:noProof/>
             </w:rPr>
+            <w:lastRenderedPageBreak/>
             <w:t>ANHANG D</w:t>
           </w:r>
           <w:r>
@@ -7369,7 +7838,7 @@
             <w:rPr>
               <w:noProof/>
             </w:rPr>
-            <w:instrText xml:space="preserve"> PAGEREF _Toc33080951 \h </w:instrText>
+            <w:instrText xml:space="preserve"> PAGEREF _Toc33171031 \h </w:instrText>
           </w:r>
           <w:r>
             <w:rPr>
@@ -7386,7 +7855,7 @@
             <w:rPr>
               <w:noProof/>
             </w:rPr>
-            <w:t>51</w:t>
+            <w:t>59</w:t>
           </w:r>
           <w:r>
             <w:rPr>
@@ -7445,7 +7914,7 @@
             <w:rPr>
               <w:noProof/>
             </w:rPr>
-            <w:instrText xml:space="preserve"> PAGEREF _Toc33080952 \h </w:instrText>
+            <w:instrText xml:space="preserve"> PAGEREF _Toc33171032 \h </w:instrText>
           </w:r>
           <w:r>
             <w:rPr>
@@ -7462,7 +7931,7 @@
             <w:rPr>
               <w:noProof/>
             </w:rPr>
-            <w:t>52</w:t>
+            <w:t>60</w:t>
           </w:r>
           <w:r>
             <w:rPr>
@@ -7505,7 +7974,7 @@
       <w:pPr>
         <w:pStyle w:val="berschrift1"/>
       </w:pPr>
-      <w:bookmarkStart w:id="0" w:name="_Toc33080906"/>
+      <w:bookmarkStart w:id="0" w:name="_Toc33170980"/>
       <w:r>
         <w:lastRenderedPageBreak/>
         <w:t>Allgemeines</w:t>
@@ -7516,7 +7985,7 @@
       <w:pPr>
         <w:pStyle w:val="berschrift2"/>
       </w:pPr>
-      <w:bookmarkStart w:id="1" w:name="_Toc33080907"/>
+      <w:bookmarkStart w:id="1" w:name="_Toc33170981"/>
       <w:r>
         <w:t>Vorstellung des Projektteams</w:t>
       </w:r>
@@ -7526,7 +7995,7 @@
       <w:pPr>
         <w:pStyle w:val="berschrift3"/>
       </w:pPr>
-      <w:bookmarkStart w:id="2" w:name="_Toc33080908"/>
+      <w:bookmarkStart w:id="2" w:name="_Toc33170982"/>
       <w:r>
         <w:t>Diplomanden</w:t>
       </w:r>
@@ -8266,7 +8735,7 @@
           <w:rFonts w:ascii="Times New Roman" w:hAnsi="Times New Roman"/>
         </w:rPr>
       </w:pPr>
-      <w:bookmarkStart w:id="3" w:name="_Toc33080909"/>
+      <w:bookmarkStart w:id="3" w:name="_Toc33170983"/>
       <w:r>
         <w:rPr>
           <w:rFonts w:ascii="ArialMT" w:hAnsi="ArialMT"/>
@@ -8520,7 +8989,7 @@
       <w:pPr>
         <w:pStyle w:val="berschrift2"/>
       </w:pPr>
-      <w:bookmarkStart w:id="4" w:name="_Toc33080910"/>
+      <w:bookmarkStart w:id="4" w:name="_Toc33170984"/>
       <w:r>
         <w:lastRenderedPageBreak/>
         <w:t>Aufgabenstellung der Diplomarbeit</w:t>
@@ -8536,7 +9005,7 @@
       <w:pPr>
         <w:pStyle w:val="berschrift2"/>
       </w:pPr>
-      <w:bookmarkStart w:id="5" w:name="_Toc33080911"/>
+      <w:bookmarkStart w:id="5" w:name="_Toc33170985"/>
       <w:r>
         <w:t>Ausgangssituation</w:t>
       </w:r>
@@ -8561,7 +9030,7 @@
       <w:pPr>
         <w:pStyle w:val="berschrift2"/>
       </w:pPr>
-      <w:bookmarkStart w:id="6" w:name="_Toc33080912"/>
+      <w:bookmarkStart w:id="6" w:name="_Toc33170986"/>
       <w:r>
         <w:lastRenderedPageBreak/>
         <w:t>Individuelle Zielsetzungen</w:t>
@@ -8572,7 +9041,7 @@
       <w:pPr>
         <w:pStyle w:val="berschrift3"/>
       </w:pPr>
-      <w:bookmarkStart w:id="7" w:name="_Toc33080913"/>
+      <w:bookmarkStart w:id="7" w:name="_Toc33170987"/>
       <w:r>
         <w:t>Zielsetzung Höller</w:t>
       </w:r>
@@ -8825,7 +9294,7 @@
       <w:pPr>
         <w:pStyle w:val="berschrift3"/>
       </w:pPr>
-      <w:bookmarkStart w:id="8" w:name="_Toc33080914"/>
+      <w:bookmarkStart w:id="8" w:name="_Toc33170988"/>
       <w:r>
         <w:lastRenderedPageBreak/>
         <w:t>Zielsetzung Werth</w:t>
@@ -9075,7 +9544,7 @@
       <w:pPr>
         <w:pStyle w:val="berschrift1"/>
       </w:pPr>
-      <w:bookmarkStart w:id="9" w:name="_Toc33080915"/>
+      <w:bookmarkStart w:id="9" w:name="_Toc33170989"/>
       <w:r>
         <w:lastRenderedPageBreak/>
         <w:t>Verwendete Programme und Tools</w:t>
@@ -9086,7 +9555,7 @@
       <w:pPr>
         <w:pStyle w:val="berschrift2"/>
       </w:pPr>
-      <w:bookmarkStart w:id="10" w:name="_Toc33080916"/>
+      <w:bookmarkStart w:id="10" w:name="_Toc33170990"/>
       <w:r>
         <w:rPr>
           <w:noProof/>
@@ -9232,7 +9701,7 @@
       <w:pPr>
         <w:pStyle w:val="berschrift2"/>
       </w:pPr>
-      <w:bookmarkStart w:id="11" w:name="_Toc33080917"/>
+      <w:bookmarkStart w:id="11" w:name="_Toc33170991"/>
       <w:r>
         <w:rPr>
           <w:noProof/>
@@ -9374,7 +9843,7 @@
       <w:pPr>
         <w:pStyle w:val="berschrift2"/>
       </w:pPr>
-      <w:bookmarkStart w:id="12" w:name="_Toc33080918"/>
+      <w:bookmarkStart w:id="12" w:name="_Toc33170992"/>
       <w:proofErr w:type="spellStart"/>
       <w:r>
         <w:t>Git</w:t>
@@ -9420,7 +9889,7 @@
       <w:pPr>
         <w:pStyle w:val="berschrift2"/>
       </w:pPr>
-      <w:bookmarkStart w:id="13" w:name="_Toc33080919"/>
+      <w:bookmarkStart w:id="13" w:name="_Toc33170993"/>
       <w:r>
         <w:t>GitHub</w:t>
       </w:r>
@@ -9438,7 +9907,7 @@
       <w:pPr>
         <w:pStyle w:val="berschrift2"/>
       </w:pPr>
-      <w:bookmarkStart w:id="14" w:name="_Toc33080920"/>
+      <w:bookmarkStart w:id="14" w:name="_Toc33170994"/>
       <w:r>
         <w:lastRenderedPageBreak/>
         <w:t>JSON-Formatierung</w:t>
@@ -9608,7 +10077,7 @@
           <w:lang w:val="en-US"/>
         </w:rPr>
       </w:pPr>
-      <w:bookmarkStart w:id="15" w:name="_Toc33080921"/>
+      <w:bookmarkStart w:id="15" w:name="_Toc33170995"/>
       <w:r>
         <w:rPr>
           <w:lang w:val="en-US"/>
@@ -9639,7 +10108,7 @@
           <w:lang w:val="en-US"/>
         </w:rPr>
       </w:pPr>
-      <w:bookmarkStart w:id="16" w:name="_Toc33080922"/>
+      <w:bookmarkStart w:id="16" w:name="_Toc33170996"/>
       <w:r>
         <w:rPr>
           <w:lang w:val="en-US"/>
@@ -9773,7 +10242,7 @@
           <w:lang w:val="en-US"/>
         </w:rPr>
       </w:pPr>
-      <w:bookmarkStart w:id="17" w:name="_Toc33080923"/>
+      <w:bookmarkStart w:id="17" w:name="_Toc33170997"/>
       <w:r>
         <w:rPr>
           <w:lang w:val="en-US"/>
@@ -9937,7 +10406,7 @@
           <w:lang w:val="en-US"/>
         </w:rPr>
       </w:pPr>
-      <w:bookmarkStart w:id="18" w:name="_Toc33080924"/>
+      <w:bookmarkStart w:id="18" w:name="_Toc33170998"/>
       <w:proofErr w:type="spellStart"/>
       <w:r>
         <w:rPr>
@@ -10069,7 +10538,7 @@
           <w:lang w:val="en-US"/>
         </w:rPr>
       </w:pPr>
-      <w:bookmarkStart w:id="19" w:name="_Toc33080925"/>
+      <w:bookmarkStart w:id="19" w:name="_Toc33170999"/>
       <w:r>
         <w:rPr>
           <w:lang w:val="en-US"/>
@@ -10312,7 +10781,7 @@
       <w:pPr>
         <w:pStyle w:val="berschrift3"/>
       </w:pPr>
-      <w:bookmarkStart w:id="20" w:name="_Toc33080926"/>
+      <w:bookmarkStart w:id="20" w:name="_Toc33171000"/>
       <w:r>
         <w:t>Bootstrap</w:t>
       </w:r>
@@ -10491,7 +10960,7 @@
       <w:pPr>
         <w:pStyle w:val="berschrift1"/>
       </w:pPr>
-      <w:bookmarkStart w:id="21" w:name="_Toc33080927"/>
+      <w:bookmarkStart w:id="21" w:name="_Toc33171001"/>
       <w:r>
         <w:lastRenderedPageBreak/>
         <w:t>Sprachen</w:t>
@@ -10502,7 +10971,7 @@
       <w:pPr>
         <w:pStyle w:val="berschrift2"/>
       </w:pPr>
-      <w:bookmarkStart w:id="22" w:name="_Toc33080928"/>
+      <w:bookmarkStart w:id="22" w:name="_Toc33171002"/>
       <w:r>
         <w:t>C#</w:t>
       </w:r>
@@ -10634,7 +11103,7 @@
       <w:pPr>
         <w:pStyle w:val="berschrift2"/>
       </w:pPr>
-      <w:bookmarkStart w:id="23" w:name="_Toc33080929"/>
+      <w:bookmarkStart w:id="23" w:name="_Toc33171003"/>
       <w:r>
         <w:t>HTML</w:t>
       </w:r>
@@ -10775,7 +11244,7 @@
       <w:pPr>
         <w:pStyle w:val="berschrift2"/>
       </w:pPr>
-      <w:bookmarkStart w:id="24" w:name="_Toc33080930"/>
+      <w:bookmarkStart w:id="24" w:name="_Toc33171004"/>
       <w:r>
         <w:lastRenderedPageBreak/>
         <w:t>CSS</w:t>
@@ -10899,7 +11368,7 @@
       <w:pPr>
         <w:pStyle w:val="berschrift2"/>
       </w:pPr>
-      <w:bookmarkStart w:id="25" w:name="_Toc33080931"/>
+      <w:bookmarkStart w:id="25" w:name="_Toc33171005"/>
       <w:r>
         <w:t>j</w:t>
       </w:r>
@@ -11030,7 +11499,7 @@
       <w:pPr>
         <w:pStyle w:val="berschrift2"/>
       </w:pPr>
-      <w:bookmarkStart w:id="26" w:name="_Toc33080932"/>
+      <w:bookmarkStart w:id="26" w:name="_Toc33171006"/>
       <w:r>
         <w:t>JavaScript</w:t>
       </w:r>
@@ -11159,7 +11628,7 @@
       <w:pPr>
         <w:pStyle w:val="berschrift2"/>
       </w:pPr>
-      <w:bookmarkStart w:id="27" w:name="_Toc33080933"/>
+      <w:bookmarkStart w:id="27" w:name="_Toc33171007"/>
       <w:r>
         <w:t>MySQL</w:t>
       </w:r>
@@ -11277,7 +11746,7 @@
       <w:pPr>
         <w:pStyle w:val="berschrift1"/>
       </w:pPr>
-      <w:bookmarkStart w:id="28" w:name="_Toc33080934"/>
+      <w:bookmarkStart w:id="28" w:name="_Toc33171008"/>
       <w:r>
         <w:lastRenderedPageBreak/>
         <w:t>Realisierung</w:t>
@@ -11288,7 +11757,7 @@
       <w:pPr>
         <w:pStyle w:val="berschrift2"/>
       </w:pPr>
-      <w:bookmarkStart w:id="29" w:name="_Toc33080935"/>
+      <w:bookmarkStart w:id="29" w:name="_Toc33171009"/>
       <w:r>
         <w:t>Datenhandhabung</w:t>
       </w:r>
@@ -11333,9 +11802,11 @@
       <w:pPr>
         <w:pStyle w:val="berschrift3"/>
       </w:pPr>
+      <w:bookmarkStart w:id="30" w:name="_Toc33171010"/>
       <w:r>
         <w:t>JSON</w:t>
       </w:r>
+      <w:bookmarkEnd w:id="30"/>
     </w:p>
     <w:p>
       <w:r>
@@ -12855,10 +13326,12 @@
       <w:pPr>
         <w:pStyle w:val="berschrift3"/>
       </w:pPr>
+      <w:bookmarkStart w:id="31" w:name="_Toc33171011"/>
       <w:r>
         <w:lastRenderedPageBreak/>
         <w:t>SQLite</w:t>
       </w:r>
+      <w:bookmarkEnd w:id="31"/>
     </w:p>
     <w:p>
       <w:r>
@@ -13098,15 +13571,15 @@
     </w:p>
     <w:p>
       <w:pPr>
-        <w:pStyle w:val="berschrift3"/>
-      </w:pPr>
-      <w:bookmarkStart w:id="30" w:name="_Toc33080936"/>
+        <w:pStyle w:val="berschrift2"/>
+      </w:pPr>
+      <w:bookmarkStart w:id="32" w:name="_Toc33171012"/>
       <w:proofErr w:type="spellStart"/>
       <w:r>
         <w:lastRenderedPageBreak/>
         <w:t>SignalR</w:t>
       </w:r>
-      <w:bookmarkEnd w:id="30"/>
+      <w:bookmarkEnd w:id="32"/>
       <w:proofErr w:type="spellEnd"/>
     </w:p>
     <w:p>
@@ -14570,23 +15043,1687 @@
     <w:p>
       <w:pPr>
         <w:pStyle w:val="berschrift2"/>
-      </w:pPr>
-      <w:bookmarkStart w:id="31" w:name="_Toc33080937"/>
-      <w:r>
+        <w:rPr>
+          <w:lang w:val="de-DE"/>
+        </w:rPr>
+      </w:pPr>
+      <w:r>
+        <w:rPr>
+          <w:lang w:val="de-DE"/>
+        </w:rPr>
         <w:lastRenderedPageBreak/>
+        <w:t>Modellklassen</w:t>
+      </w:r>
+    </w:p>
+    <w:p>
+      <w:pPr>
+        <w:rPr>
+          <w:lang w:val="de-DE"/>
+        </w:rPr>
+      </w:pPr>
+      <w:r>
+        <w:rPr>
+          <w:lang w:val="de-DE"/>
+        </w:rPr>
+        <w:t xml:space="preserve">Um die erhaltenen JSON-Dateien in ein Objekt umzuwandeln, wurden sogenannte Modellklassen erstellt. </w:t>
+      </w:r>
+    </w:p>
+    <w:p>
+      <w:pPr>
+        <w:rPr>
+          <w:lang w:val="de-DE"/>
+        </w:rPr>
+      </w:pPr>
+      <w:r>
+        <w:rPr>
+          <w:lang w:val="de-DE"/>
+        </w:rPr>
+        <w:t xml:space="preserve">Wenn </w:t>
+      </w:r>
+      <w:r>
+        <w:rPr>
+          <w:lang w:val="de-DE"/>
+        </w:rPr>
+        <w:tab/>
+        <w:t xml:space="preserve">JSON Dateien erhalten werden, können diese sofort mithilfe von Newtonsoft in Objekte umgewandelt werden. Um dies zu ermöglichen müssen Klassen erstellt werden, in welchen die Namen </w:t>
+      </w:r>
+      <w:bookmarkStart w:id="33" w:name="_GoBack"/>
+      <w:bookmarkEnd w:id="33"/>
+      <w:r>
+        <w:rPr>
+          <w:lang w:val="de-DE"/>
+        </w:rPr>
+        <w:t>der Eigenschaften mit jenen aus der JSON-Datei übereinstimmen.</w:t>
+      </w:r>
+    </w:p>
+    <w:p>
+      <w:pPr>
+        <w:rPr>
+          <w:b/>
+          <w:bCs/>
+          <w:u w:val="single"/>
+          <w:lang w:val="en-GB"/>
+        </w:rPr>
+      </w:pPr>
+      <w:r>
+        <w:rPr>
+          <w:b/>
+          <w:bCs/>
+          <w:u w:val="single"/>
+          <w:lang w:val="en-GB"/>
+        </w:rPr>
+        <w:t>Lehrer</w:t>
+      </w:r>
+    </w:p>
+    <w:p>
+      <w:pPr>
+        <w:autoSpaceDE w:val="0"/>
+        <w:autoSpaceDN w:val="0"/>
+        <w:adjustRightInd w:val="0"/>
+        <w:spacing w:after="0" w:line="240" w:lineRule="auto"/>
+        <w:jc w:val="left"/>
+        <w:rPr>
+          <w:rFonts w:ascii="Consolas" w:hAnsi="Consolas" w:cs="Consolas"/>
+          <w:color w:val="000000"/>
+          <w:sz w:val="19"/>
+          <w:szCs w:val="19"/>
+          <w:lang w:val="en-GB"/>
+        </w:rPr>
+      </w:pPr>
+      <w:r>
+        <w:rPr>
+          <w:rFonts w:ascii="Consolas" w:hAnsi="Consolas" w:cs="Consolas"/>
+          <w:color w:val="0000FF"/>
+          <w:sz w:val="19"/>
+          <w:szCs w:val="19"/>
+          <w:lang w:val="en-GB"/>
+        </w:rPr>
+        <w:t>public</w:t>
+      </w:r>
+      <w:r>
+        <w:rPr>
+          <w:rFonts w:ascii="Consolas" w:hAnsi="Consolas" w:cs="Consolas"/>
+          <w:color w:val="000000"/>
+          <w:sz w:val="19"/>
+          <w:szCs w:val="19"/>
+          <w:lang w:val="en-GB"/>
+        </w:rPr>
+        <w:t xml:space="preserve"> </w:t>
+      </w:r>
+      <w:r>
+        <w:rPr>
+          <w:rFonts w:ascii="Consolas" w:hAnsi="Consolas" w:cs="Consolas"/>
+          <w:color w:val="0000FF"/>
+          <w:sz w:val="19"/>
+          <w:szCs w:val="19"/>
+          <w:lang w:val="en-GB"/>
+        </w:rPr>
+        <w:t>class</w:t>
+      </w:r>
+      <w:r>
+        <w:rPr>
+          <w:rFonts w:ascii="Consolas" w:hAnsi="Consolas" w:cs="Consolas"/>
+          <w:color w:val="000000"/>
+          <w:sz w:val="19"/>
+          <w:szCs w:val="19"/>
+          <w:lang w:val="en-GB"/>
+        </w:rPr>
+        <w:t xml:space="preserve"> </w:t>
+      </w:r>
+      <w:r>
+        <w:rPr>
+          <w:rFonts w:ascii="Consolas" w:hAnsi="Consolas" w:cs="Consolas"/>
+          <w:color w:val="2B91AF"/>
+          <w:sz w:val="19"/>
+          <w:szCs w:val="19"/>
+          <w:lang w:val="en-GB"/>
+        </w:rPr>
+        <w:t>Teacher</w:t>
+      </w:r>
+    </w:p>
+    <w:p>
+      <w:pPr>
+        <w:autoSpaceDE w:val="0"/>
+        <w:autoSpaceDN w:val="0"/>
+        <w:adjustRightInd w:val="0"/>
+        <w:spacing w:after="0" w:line="240" w:lineRule="auto"/>
+        <w:jc w:val="left"/>
+        <w:rPr>
+          <w:rFonts w:ascii="Consolas" w:hAnsi="Consolas" w:cs="Consolas"/>
+          <w:color w:val="000000"/>
+          <w:sz w:val="19"/>
+          <w:szCs w:val="19"/>
+          <w:lang w:val="en-GB"/>
+        </w:rPr>
+      </w:pPr>
+      <w:r>
+        <w:rPr>
+          <w:rFonts w:ascii="Consolas" w:hAnsi="Consolas" w:cs="Consolas"/>
+          <w:color w:val="000000"/>
+          <w:sz w:val="19"/>
+          <w:szCs w:val="19"/>
+          <w:lang w:val="en-GB"/>
+        </w:rPr>
+        <w:t>{</w:t>
+      </w:r>
+    </w:p>
+    <w:p>
+      <w:pPr>
+        <w:autoSpaceDE w:val="0"/>
+        <w:autoSpaceDN w:val="0"/>
+        <w:adjustRightInd w:val="0"/>
+        <w:spacing w:after="0" w:line="240" w:lineRule="auto"/>
+        <w:jc w:val="left"/>
+        <w:rPr>
+          <w:rFonts w:ascii="Consolas" w:hAnsi="Consolas" w:cs="Consolas"/>
+          <w:color w:val="000000"/>
+          <w:sz w:val="19"/>
+          <w:szCs w:val="19"/>
+          <w:lang w:val="en-GB"/>
+        </w:rPr>
+      </w:pPr>
+      <w:r>
+        <w:rPr>
+          <w:rFonts w:ascii="Consolas" w:hAnsi="Consolas" w:cs="Consolas"/>
+          <w:color w:val="000000"/>
+          <w:sz w:val="19"/>
+          <w:szCs w:val="19"/>
+          <w:lang w:val="en-GB"/>
+        </w:rPr>
+        <w:t xml:space="preserve">    </w:t>
+      </w:r>
+      <w:r>
+        <w:rPr>
+          <w:rFonts w:ascii="Consolas" w:hAnsi="Consolas" w:cs="Consolas"/>
+          <w:color w:val="0000FF"/>
+          <w:sz w:val="19"/>
+          <w:szCs w:val="19"/>
+          <w:lang w:val="en-GB"/>
+        </w:rPr>
+        <w:t>public</w:t>
+      </w:r>
+      <w:r>
+        <w:rPr>
+          <w:rFonts w:ascii="Consolas" w:hAnsi="Consolas" w:cs="Consolas"/>
+          <w:color w:val="000000"/>
+          <w:sz w:val="19"/>
+          <w:szCs w:val="19"/>
+          <w:lang w:val="en-GB"/>
+        </w:rPr>
+        <w:t xml:space="preserve"> </w:t>
+      </w:r>
+      <w:r>
+        <w:rPr>
+          <w:rFonts w:ascii="Consolas" w:hAnsi="Consolas" w:cs="Consolas"/>
+          <w:color w:val="0000FF"/>
+          <w:sz w:val="19"/>
+          <w:szCs w:val="19"/>
+          <w:lang w:val="en-GB"/>
+        </w:rPr>
+        <w:t>string</w:t>
+      </w:r>
+      <w:r>
+        <w:rPr>
+          <w:rFonts w:ascii="Consolas" w:hAnsi="Consolas" w:cs="Consolas"/>
+          <w:color w:val="000000"/>
+          <w:sz w:val="19"/>
+          <w:szCs w:val="19"/>
+          <w:lang w:val="en-GB"/>
+        </w:rPr>
+        <w:t xml:space="preserve"> ID </w:t>
+      </w:r>
+      <w:proofErr w:type="gramStart"/>
+      <w:r>
+        <w:rPr>
+          <w:rFonts w:ascii="Consolas" w:hAnsi="Consolas" w:cs="Consolas"/>
+          <w:color w:val="000000"/>
+          <w:sz w:val="19"/>
+          <w:szCs w:val="19"/>
+          <w:lang w:val="en-GB"/>
+        </w:rPr>
+        <w:t xml:space="preserve">{ </w:t>
+      </w:r>
+      <w:r>
+        <w:rPr>
+          <w:rFonts w:ascii="Consolas" w:hAnsi="Consolas" w:cs="Consolas"/>
+          <w:color w:val="0000FF"/>
+          <w:sz w:val="19"/>
+          <w:szCs w:val="19"/>
+          <w:lang w:val="en-GB"/>
+        </w:rPr>
+        <w:t>get</w:t>
+      </w:r>
+      <w:proofErr w:type="gramEnd"/>
+      <w:r>
+        <w:rPr>
+          <w:rFonts w:ascii="Consolas" w:hAnsi="Consolas" w:cs="Consolas"/>
+          <w:color w:val="000000"/>
+          <w:sz w:val="19"/>
+          <w:szCs w:val="19"/>
+          <w:lang w:val="en-GB"/>
+        </w:rPr>
+        <w:t xml:space="preserve">; </w:t>
+      </w:r>
+      <w:r>
+        <w:rPr>
+          <w:rFonts w:ascii="Consolas" w:hAnsi="Consolas" w:cs="Consolas"/>
+          <w:color w:val="0000FF"/>
+          <w:sz w:val="19"/>
+          <w:szCs w:val="19"/>
+          <w:lang w:val="en-GB"/>
+        </w:rPr>
+        <w:t>set</w:t>
+      </w:r>
+      <w:r>
+        <w:rPr>
+          <w:rFonts w:ascii="Consolas" w:hAnsi="Consolas" w:cs="Consolas"/>
+          <w:color w:val="000000"/>
+          <w:sz w:val="19"/>
+          <w:szCs w:val="19"/>
+          <w:lang w:val="en-GB"/>
+        </w:rPr>
+        <w:t>; }</w:t>
+      </w:r>
+    </w:p>
+    <w:p>
+      <w:pPr>
+        <w:autoSpaceDE w:val="0"/>
+        <w:autoSpaceDN w:val="0"/>
+        <w:adjustRightInd w:val="0"/>
+        <w:spacing w:after="0" w:line="240" w:lineRule="auto"/>
+        <w:jc w:val="left"/>
+        <w:rPr>
+          <w:rFonts w:ascii="Consolas" w:hAnsi="Consolas" w:cs="Consolas"/>
+          <w:color w:val="000000"/>
+          <w:sz w:val="19"/>
+          <w:szCs w:val="19"/>
+          <w:lang w:val="en-GB"/>
+        </w:rPr>
+      </w:pPr>
+      <w:r>
+        <w:rPr>
+          <w:rFonts w:ascii="Consolas" w:hAnsi="Consolas" w:cs="Consolas"/>
+          <w:color w:val="000000"/>
+          <w:sz w:val="19"/>
+          <w:szCs w:val="19"/>
+          <w:lang w:val="en-GB"/>
+        </w:rPr>
+        <w:t xml:space="preserve">    </w:t>
+      </w:r>
+      <w:r>
+        <w:rPr>
+          <w:rFonts w:ascii="Consolas" w:hAnsi="Consolas" w:cs="Consolas"/>
+          <w:color w:val="0000FF"/>
+          <w:sz w:val="19"/>
+          <w:szCs w:val="19"/>
+          <w:lang w:val="en-GB"/>
+        </w:rPr>
+        <w:t>public</w:t>
+      </w:r>
+      <w:r>
+        <w:rPr>
+          <w:rFonts w:ascii="Consolas" w:hAnsi="Consolas" w:cs="Consolas"/>
+          <w:color w:val="000000"/>
+          <w:sz w:val="19"/>
+          <w:szCs w:val="19"/>
+          <w:lang w:val="en-GB"/>
+        </w:rPr>
+        <w:t xml:space="preserve"> </w:t>
+      </w:r>
+      <w:r>
+        <w:rPr>
+          <w:rFonts w:ascii="Consolas" w:hAnsi="Consolas" w:cs="Consolas"/>
+          <w:color w:val="0000FF"/>
+          <w:sz w:val="19"/>
+          <w:szCs w:val="19"/>
+          <w:lang w:val="en-GB"/>
+        </w:rPr>
+        <w:t>string</w:t>
+      </w:r>
+      <w:r>
+        <w:rPr>
+          <w:rFonts w:ascii="Consolas" w:hAnsi="Consolas" w:cs="Consolas"/>
+          <w:color w:val="000000"/>
+          <w:sz w:val="19"/>
+          <w:szCs w:val="19"/>
+          <w:lang w:val="en-GB"/>
+        </w:rPr>
+        <w:t xml:space="preserve"> Name </w:t>
+      </w:r>
+      <w:proofErr w:type="gramStart"/>
+      <w:r>
+        <w:rPr>
+          <w:rFonts w:ascii="Consolas" w:hAnsi="Consolas" w:cs="Consolas"/>
+          <w:color w:val="000000"/>
+          <w:sz w:val="19"/>
+          <w:szCs w:val="19"/>
+          <w:lang w:val="en-GB"/>
+        </w:rPr>
+        <w:t xml:space="preserve">{ </w:t>
+      </w:r>
+      <w:r>
+        <w:rPr>
+          <w:rFonts w:ascii="Consolas" w:hAnsi="Consolas" w:cs="Consolas"/>
+          <w:color w:val="0000FF"/>
+          <w:sz w:val="19"/>
+          <w:szCs w:val="19"/>
+          <w:lang w:val="en-GB"/>
+        </w:rPr>
+        <w:t>get</w:t>
+      </w:r>
+      <w:proofErr w:type="gramEnd"/>
+      <w:r>
+        <w:rPr>
+          <w:rFonts w:ascii="Consolas" w:hAnsi="Consolas" w:cs="Consolas"/>
+          <w:color w:val="000000"/>
+          <w:sz w:val="19"/>
+          <w:szCs w:val="19"/>
+          <w:lang w:val="en-GB"/>
+        </w:rPr>
+        <w:t xml:space="preserve">; </w:t>
+      </w:r>
+      <w:r>
+        <w:rPr>
+          <w:rFonts w:ascii="Consolas" w:hAnsi="Consolas" w:cs="Consolas"/>
+          <w:color w:val="0000FF"/>
+          <w:sz w:val="19"/>
+          <w:szCs w:val="19"/>
+          <w:lang w:val="en-GB"/>
+        </w:rPr>
+        <w:t>set</w:t>
+      </w:r>
+      <w:r>
+        <w:rPr>
+          <w:rFonts w:ascii="Consolas" w:hAnsi="Consolas" w:cs="Consolas"/>
+          <w:color w:val="000000"/>
+          <w:sz w:val="19"/>
+          <w:szCs w:val="19"/>
+          <w:lang w:val="en-GB"/>
+        </w:rPr>
+        <w:t>; }</w:t>
+      </w:r>
+    </w:p>
+    <w:p>
+      <w:pPr>
+        <w:autoSpaceDE w:val="0"/>
+        <w:autoSpaceDN w:val="0"/>
+        <w:adjustRightInd w:val="0"/>
+        <w:spacing w:after="0" w:line="240" w:lineRule="auto"/>
+        <w:jc w:val="left"/>
+        <w:rPr>
+          <w:rFonts w:ascii="Consolas" w:hAnsi="Consolas" w:cs="Consolas"/>
+          <w:color w:val="000000"/>
+          <w:sz w:val="19"/>
+          <w:szCs w:val="19"/>
+        </w:rPr>
+      </w:pPr>
+      <w:r>
+        <w:rPr>
+          <w:rFonts w:ascii="Consolas" w:hAnsi="Consolas" w:cs="Consolas"/>
+          <w:color w:val="000000"/>
+          <w:sz w:val="19"/>
+          <w:szCs w:val="19"/>
+        </w:rPr>
+        <w:t>}</w:t>
+      </w:r>
+    </w:p>
+    <w:p>
+      <w:pPr>
+        <w:autoSpaceDE w:val="0"/>
+        <w:autoSpaceDN w:val="0"/>
+        <w:adjustRightInd w:val="0"/>
+        <w:spacing w:after="0" w:line="240" w:lineRule="auto"/>
+        <w:jc w:val="left"/>
+        <w:rPr>
+          <w:rFonts w:ascii="Consolas" w:hAnsi="Consolas" w:cs="Consolas"/>
+          <w:color w:val="000000"/>
+          <w:sz w:val="19"/>
+          <w:szCs w:val="19"/>
+        </w:rPr>
+      </w:pPr>
+    </w:p>
+    <w:p>
+      <w:pPr>
+        <w:rPr>
+          <w:b/>
+          <w:bCs/>
+          <w:u w:val="single"/>
+          <w:lang w:val="de-DE"/>
+        </w:rPr>
+      </w:pPr>
+      <w:r>
+        <w:rPr>
+          <w:b/>
+          <w:bCs/>
+          <w:u w:val="single"/>
+          <w:lang w:val="de-DE"/>
+        </w:rPr>
+        <w:t>Klasse</w:t>
+      </w:r>
+    </w:p>
+    <w:p>
+      <w:pPr>
+        <w:autoSpaceDE w:val="0"/>
+        <w:autoSpaceDN w:val="0"/>
+        <w:adjustRightInd w:val="0"/>
+        <w:spacing w:after="0" w:line="240" w:lineRule="auto"/>
+        <w:jc w:val="left"/>
+        <w:rPr>
+          <w:rFonts w:ascii="Consolas" w:hAnsi="Consolas" w:cs="Consolas"/>
+          <w:color w:val="000000"/>
+          <w:sz w:val="19"/>
+          <w:szCs w:val="19"/>
+          <w:lang w:val="en-GB"/>
+        </w:rPr>
+      </w:pPr>
+      <w:r>
+        <w:rPr>
+          <w:rFonts w:ascii="Consolas" w:hAnsi="Consolas" w:cs="Consolas"/>
+          <w:color w:val="0000FF"/>
+          <w:sz w:val="19"/>
+          <w:szCs w:val="19"/>
+          <w:lang w:val="en-GB"/>
+        </w:rPr>
+        <w:t>public</w:t>
+      </w:r>
+      <w:r>
+        <w:rPr>
+          <w:rFonts w:ascii="Consolas" w:hAnsi="Consolas" w:cs="Consolas"/>
+          <w:color w:val="000000"/>
+          <w:sz w:val="19"/>
+          <w:szCs w:val="19"/>
+          <w:lang w:val="en-GB"/>
+        </w:rPr>
+        <w:t xml:space="preserve"> </w:t>
+      </w:r>
+      <w:r>
+        <w:rPr>
+          <w:rFonts w:ascii="Consolas" w:hAnsi="Consolas" w:cs="Consolas"/>
+          <w:color w:val="0000FF"/>
+          <w:sz w:val="19"/>
+          <w:szCs w:val="19"/>
+          <w:lang w:val="en-GB"/>
+        </w:rPr>
+        <w:t>class</w:t>
+      </w:r>
+      <w:r>
+        <w:rPr>
+          <w:rFonts w:ascii="Consolas" w:hAnsi="Consolas" w:cs="Consolas"/>
+          <w:color w:val="000000"/>
+          <w:sz w:val="19"/>
+          <w:szCs w:val="19"/>
+          <w:lang w:val="en-GB"/>
+        </w:rPr>
+        <w:t xml:space="preserve"> </w:t>
+      </w:r>
+      <w:proofErr w:type="spellStart"/>
+      <w:r>
+        <w:rPr>
+          <w:rFonts w:ascii="Consolas" w:hAnsi="Consolas" w:cs="Consolas"/>
+          <w:color w:val="2B91AF"/>
+          <w:sz w:val="19"/>
+          <w:szCs w:val="19"/>
+          <w:lang w:val="en-GB"/>
+        </w:rPr>
+        <w:t>MyClasses</w:t>
+      </w:r>
+      <w:proofErr w:type="spellEnd"/>
+    </w:p>
+    <w:p>
+      <w:pPr>
+        <w:autoSpaceDE w:val="0"/>
+        <w:autoSpaceDN w:val="0"/>
+        <w:adjustRightInd w:val="0"/>
+        <w:spacing w:after="0" w:line="240" w:lineRule="auto"/>
+        <w:jc w:val="left"/>
+        <w:rPr>
+          <w:rFonts w:ascii="Consolas" w:hAnsi="Consolas" w:cs="Consolas"/>
+          <w:color w:val="000000"/>
+          <w:sz w:val="19"/>
+          <w:szCs w:val="19"/>
+          <w:lang w:val="en-GB"/>
+        </w:rPr>
+      </w:pPr>
+      <w:r>
+        <w:rPr>
+          <w:rFonts w:ascii="Consolas" w:hAnsi="Consolas" w:cs="Consolas"/>
+          <w:color w:val="000000"/>
+          <w:sz w:val="19"/>
+          <w:szCs w:val="19"/>
+          <w:lang w:val="en-GB"/>
+        </w:rPr>
+        <w:t>{</w:t>
+      </w:r>
+    </w:p>
+    <w:p>
+      <w:pPr>
+        <w:autoSpaceDE w:val="0"/>
+        <w:autoSpaceDN w:val="0"/>
+        <w:adjustRightInd w:val="0"/>
+        <w:spacing w:after="0" w:line="240" w:lineRule="auto"/>
+        <w:jc w:val="left"/>
+        <w:rPr>
+          <w:rFonts w:ascii="Consolas" w:hAnsi="Consolas" w:cs="Consolas"/>
+          <w:color w:val="000000"/>
+          <w:sz w:val="19"/>
+          <w:szCs w:val="19"/>
+          <w:lang w:val="en-GB"/>
+        </w:rPr>
+      </w:pPr>
+      <w:r>
+        <w:rPr>
+          <w:rFonts w:ascii="Consolas" w:hAnsi="Consolas" w:cs="Consolas"/>
+          <w:color w:val="000000"/>
+          <w:sz w:val="19"/>
+          <w:szCs w:val="19"/>
+          <w:lang w:val="en-GB"/>
+        </w:rPr>
+        <w:t xml:space="preserve">    </w:t>
+      </w:r>
+      <w:r>
+        <w:rPr>
+          <w:rFonts w:ascii="Consolas" w:hAnsi="Consolas" w:cs="Consolas"/>
+          <w:color w:val="0000FF"/>
+          <w:sz w:val="19"/>
+          <w:szCs w:val="19"/>
+          <w:lang w:val="en-GB"/>
+        </w:rPr>
+        <w:t>public</w:t>
+      </w:r>
+      <w:r>
+        <w:rPr>
+          <w:rFonts w:ascii="Consolas" w:hAnsi="Consolas" w:cs="Consolas"/>
+          <w:color w:val="000000"/>
+          <w:sz w:val="19"/>
+          <w:szCs w:val="19"/>
+          <w:lang w:val="en-GB"/>
+        </w:rPr>
+        <w:t xml:space="preserve"> </w:t>
+      </w:r>
+      <w:r>
+        <w:rPr>
+          <w:rFonts w:ascii="Consolas" w:hAnsi="Consolas" w:cs="Consolas"/>
+          <w:color w:val="0000FF"/>
+          <w:sz w:val="19"/>
+          <w:szCs w:val="19"/>
+          <w:lang w:val="en-GB"/>
+        </w:rPr>
+        <w:t>string</w:t>
+      </w:r>
+      <w:r>
+        <w:rPr>
+          <w:rFonts w:ascii="Consolas" w:hAnsi="Consolas" w:cs="Consolas"/>
+          <w:color w:val="000000"/>
+          <w:sz w:val="19"/>
+          <w:szCs w:val="19"/>
+          <w:lang w:val="en-GB"/>
+        </w:rPr>
+        <w:t xml:space="preserve"> </w:t>
+      </w:r>
+      <w:proofErr w:type="spellStart"/>
+      <w:r>
+        <w:rPr>
+          <w:rFonts w:ascii="Consolas" w:hAnsi="Consolas" w:cs="Consolas"/>
+          <w:color w:val="000000"/>
+          <w:sz w:val="19"/>
+          <w:szCs w:val="19"/>
+          <w:lang w:val="en-GB"/>
+        </w:rPr>
+        <w:t>ClassName</w:t>
+      </w:r>
+      <w:proofErr w:type="spellEnd"/>
+      <w:r>
+        <w:rPr>
+          <w:rFonts w:ascii="Consolas" w:hAnsi="Consolas" w:cs="Consolas"/>
+          <w:color w:val="000000"/>
+          <w:sz w:val="19"/>
+          <w:szCs w:val="19"/>
+          <w:lang w:val="en-GB"/>
+        </w:rPr>
+        <w:t xml:space="preserve"> </w:t>
+      </w:r>
+      <w:proofErr w:type="gramStart"/>
+      <w:r>
+        <w:rPr>
+          <w:rFonts w:ascii="Consolas" w:hAnsi="Consolas" w:cs="Consolas"/>
+          <w:color w:val="000000"/>
+          <w:sz w:val="19"/>
+          <w:szCs w:val="19"/>
+          <w:lang w:val="en-GB"/>
+        </w:rPr>
+        <w:t xml:space="preserve">{ </w:t>
+      </w:r>
+      <w:r>
+        <w:rPr>
+          <w:rFonts w:ascii="Consolas" w:hAnsi="Consolas" w:cs="Consolas"/>
+          <w:color w:val="0000FF"/>
+          <w:sz w:val="19"/>
+          <w:szCs w:val="19"/>
+          <w:lang w:val="en-GB"/>
+        </w:rPr>
+        <w:t>get</w:t>
+      </w:r>
+      <w:proofErr w:type="gramEnd"/>
+      <w:r>
+        <w:rPr>
+          <w:rFonts w:ascii="Consolas" w:hAnsi="Consolas" w:cs="Consolas"/>
+          <w:color w:val="000000"/>
+          <w:sz w:val="19"/>
+          <w:szCs w:val="19"/>
+          <w:lang w:val="en-GB"/>
+        </w:rPr>
+        <w:t xml:space="preserve">; </w:t>
+      </w:r>
+      <w:r>
+        <w:rPr>
+          <w:rFonts w:ascii="Consolas" w:hAnsi="Consolas" w:cs="Consolas"/>
+          <w:color w:val="0000FF"/>
+          <w:sz w:val="19"/>
+          <w:szCs w:val="19"/>
+          <w:lang w:val="en-GB"/>
+        </w:rPr>
+        <w:t>set</w:t>
+      </w:r>
+      <w:r>
+        <w:rPr>
+          <w:rFonts w:ascii="Consolas" w:hAnsi="Consolas" w:cs="Consolas"/>
+          <w:color w:val="000000"/>
+          <w:sz w:val="19"/>
+          <w:szCs w:val="19"/>
+          <w:lang w:val="en-GB"/>
+        </w:rPr>
+        <w:t>; }</w:t>
+      </w:r>
+    </w:p>
+    <w:p>
+      <w:pPr>
+        <w:autoSpaceDE w:val="0"/>
+        <w:autoSpaceDN w:val="0"/>
+        <w:adjustRightInd w:val="0"/>
+        <w:spacing w:after="0" w:line="240" w:lineRule="auto"/>
+        <w:jc w:val="left"/>
+        <w:rPr>
+          <w:rFonts w:ascii="Consolas" w:hAnsi="Consolas" w:cs="Consolas"/>
+          <w:color w:val="000000"/>
+          <w:sz w:val="19"/>
+          <w:szCs w:val="19"/>
+          <w:lang w:val="en-GB"/>
+        </w:rPr>
+      </w:pPr>
+      <w:r>
+        <w:rPr>
+          <w:rFonts w:ascii="Consolas" w:hAnsi="Consolas" w:cs="Consolas"/>
+          <w:color w:val="000000"/>
+          <w:sz w:val="19"/>
+          <w:szCs w:val="19"/>
+          <w:lang w:val="en-GB"/>
+        </w:rPr>
+        <w:t xml:space="preserve">    </w:t>
+      </w:r>
+      <w:r>
+        <w:rPr>
+          <w:rFonts w:ascii="Consolas" w:hAnsi="Consolas" w:cs="Consolas"/>
+          <w:color w:val="0000FF"/>
+          <w:sz w:val="19"/>
+          <w:szCs w:val="19"/>
+          <w:lang w:val="en-GB"/>
+        </w:rPr>
+        <w:t>public</w:t>
+      </w:r>
+      <w:r>
+        <w:rPr>
+          <w:rFonts w:ascii="Consolas" w:hAnsi="Consolas" w:cs="Consolas"/>
+          <w:color w:val="000000"/>
+          <w:sz w:val="19"/>
+          <w:szCs w:val="19"/>
+          <w:lang w:val="en-GB"/>
+        </w:rPr>
+        <w:t xml:space="preserve"> </w:t>
+      </w:r>
+      <w:r>
+        <w:rPr>
+          <w:rFonts w:ascii="Consolas" w:hAnsi="Consolas" w:cs="Consolas"/>
+          <w:color w:val="0000FF"/>
+          <w:sz w:val="19"/>
+          <w:szCs w:val="19"/>
+          <w:lang w:val="en-GB"/>
+        </w:rPr>
+        <w:t>string</w:t>
+      </w:r>
+      <w:r>
+        <w:rPr>
+          <w:rFonts w:ascii="Consolas" w:hAnsi="Consolas" w:cs="Consolas"/>
+          <w:color w:val="000000"/>
+          <w:sz w:val="19"/>
+          <w:szCs w:val="19"/>
+          <w:lang w:val="en-GB"/>
+        </w:rPr>
+        <w:t xml:space="preserve"> </w:t>
+      </w:r>
+      <w:proofErr w:type="spellStart"/>
+      <w:r>
+        <w:rPr>
+          <w:rFonts w:ascii="Consolas" w:hAnsi="Consolas" w:cs="Consolas"/>
+          <w:color w:val="000000"/>
+          <w:sz w:val="19"/>
+          <w:szCs w:val="19"/>
+          <w:lang w:val="en-GB"/>
+        </w:rPr>
+        <w:t>HeadOfDepartment</w:t>
+      </w:r>
+      <w:proofErr w:type="spellEnd"/>
+      <w:r>
+        <w:rPr>
+          <w:rFonts w:ascii="Consolas" w:hAnsi="Consolas" w:cs="Consolas"/>
+          <w:color w:val="000000"/>
+          <w:sz w:val="19"/>
+          <w:szCs w:val="19"/>
+          <w:lang w:val="en-GB"/>
+        </w:rPr>
+        <w:t xml:space="preserve"> </w:t>
+      </w:r>
+      <w:proofErr w:type="gramStart"/>
+      <w:r>
+        <w:rPr>
+          <w:rFonts w:ascii="Consolas" w:hAnsi="Consolas" w:cs="Consolas"/>
+          <w:color w:val="000000"/>
+          <w:sz w:val="19"/>
+          <w:szCs w:val="19"/>
+          <w:lang w:val="en-GB"/>
+        </w:rPr>
+        <w:t xml:space="preserve">{ </w:t>
+      </w:r>
+      <w:r>
+        <w:rPr>
+          <w:rFonts w:ascii="Consolas" w:hAnsi="Consolas" w:cs="Consolas"/>
+          <w:color w:val="0000FF"/>
+          <w:sz w:val="19"/>
+          <w:szCs w:val="19"/>
+          <w:lang w:val="en-GB"/>
+        </w:rPr>
+        <w:t>get</w:t>
+      </w:r>
+      <w:proofErr w:type="gramEnd"/>
+      <w:r>
+        <w:rPr>
+          <w:rFonts w:ascii="Consolas" w:hAnsi="Consolas" w:cs="Consolas"/>
+          <w:color w:val="000000"/>
+          <w:sz w:val="19"/>
+          <w:szCs w:val="19"/>
+          <w:lang w:val="en-GB"/>
+        </w:rPr>
+        <w:t xml:space="preserve">; </w:t>
+      </w:r>
+      <w:r>
+        <w:rPr>
+          <w:rFonts w:ascii="Consolas" w:hAnsi="Consolas" w:cs="Consolas"/>
+          <w:color w:val="0000FF"/>
+          <w:sz w:val="19"/>
+          <w:szCs w:val="19"/>
+          <w:lang w:val="en-GB"/>
+        </w:rPr>
+        <w:t>set</w:t>
+      </w:r>
+      <w:r>
+        <w:rPr>
+          <w:rFonts w:ascii="Consolas" w:hAnsi="Consolas" w:cs="Consolas"/>
+          <w:color w:val="000000"/>
+          <w:sz w:val="19"/>
+          <w:szCs w:val="19"/>
+          <w:lang w:val="en-GB"/>
+        </w:rPr>
+        <w:t>;}</w:t>
+      </w:r>
+    </w:p>
+    <w:p>
+      <w:pPr>
+        <w:autoSpaceDE w:val="0"/>
+        <w:autoSpaceDN w:val="0"/>
+        <w:adjustRightInd w:val="0"/>
+        <w:spacing w:after="0" w:line="240" w:lineRule="auto"/>
+        <w:jc w:val="left"/>
+        <w:rPr>
+          <w:rFonts w:ascii="Consolas" w:hAnsi="Consolas" w:cs="Consolas"/>
+          <w:color w:val="000000"/>
+          <w:sz w:val="19"/>
+          <w:szCs w:val="19"/>
+          <w:lang w:val="en-GB"/>
+        </w:rPr>
+      </w:pPr>
+      <w:r>
+        <w:rPr>
+          <w:rFonts w:ascii="Consolas" w:hAnsi="Consolas" w:cs="Consolas"/>
+          <w:color w:val="000000"/>
+          <w:sz w:val="19"/>
+          <w:szCs w:val="19"/>
+          <w:lang w:val="en-GB"/>
+        </w:rPr>
+        <w:t xml:space="preserve">    </w:t>
+      </w:r>
+      <w:r>
+        <w:rPr>
+          <w:rFonts w:ascii="Consolas" w:hAnsi="Consolas" w:cs="Consolas"/>
+          <w:color w:val="0000FF"/>
+          <w:sz w:val="19"/>
+          <w:szCs w:val="19"/>
+          <w:lang w:val="en-GB"/>
+        </w:rPr>
+        <w:t>public</w:t>
+      </w:r>
+      <w:r>
+        <w:rPr>
+          <w:rFonts w:ascii="Consolas" w:hAnsi="Consolas" w:cs="Consolas"/>
+          <w:color w:val="000000"/>
+          <w:sz w:val="19"/>
+          <w:szCs w:val="19"/>
+          <w:lang w:val="en-GB"/>
+        </w:rPr>
+        <w:t xml:space="preserve"> </w:t>
+      </w:r>
+      <w:r>
+        <w:rPr>
+          <w:rFonts w:ascii="Consolas" w:hAnsi="Consolas" w:cs="Consolas"/>
+          <w:color w:val="0000FF"/>
+          <w:sz w:val="19"/>
+          <w:szCs w:val="19"/>
+          <w:lang w:val="en-GB"/>
+        </w:rPr>
+        <w:t>string</w:t>
+      </w:r>
+      <w:r>
+        <w:rPr>
+          <w:rFonts w:ascii="Consolas" w:hAnsi="Consolas" w:cs="Consolas"/>
+          <w:color w:val="000000"/>
+          <w:sz w:val="19"/>
+          <w:szCs w:val="19"/>
+          <w:lang w:val="en-GB"/>
+        </w:rPr>
+        <w:t xml:space="preserve"> </w:t>
+      </w:r>
+      <w:proofErr w:type="spellStart"/>
+      <w:r>
+        <w:rPr>
+          <w:rFonts w:ascii="Consolas" w:hAnsi="Consolas" w:cs="Consolas"/>
+          <w:color w:val="000000"/>
+          <w:sz w:val="19"/>
+          <w:szCs w:val="19"/>
+          <w:lang w:val="en-GB"/>
+        </w:rPr>
+        <w:t>FormTeacher</w:t>
+      </w:r>
+      <w:proofErr w:type="spellEnd"/>
+      <w:r>
+        <w:rPr>
+          <w:rFonts w:ascii="Consolas" w:hAnsi="Consolas" w:cs="Consolas"/>
+          <w:color w:val="000000"/>
+          <w:sz w:val="19"/>
+          <w:szCs w:val="19"/>
+          <w:lang w:val="en-GB"/>
+        </w:rPr>
+        <w:t xml:space="preserve"> </w:t>
+      </w:r>
+      <w:proofErr w:type="gramStart"/>
+      <w:r>
+        <w:rPr>
+          <w:rFonts w:ascii="Consolas" w:hAnsi="Consolas" w:cs="Consolas"/>
+          <w:color w:val="000000"/>
+          <w:sz w:val="19"/>
+          <w:szCs w:val="19"/>
+          <w:lang w:val="en-GB"/>
+        </w:rPr>
+        <w:t xml:space="preserve">{ </w:t>
+      </w:r>
+      <w:r>
+        <w:rPr>
+          <w:rFonts w:ascii="Consolas" w:hAnsi="Consolas" w:cs="Consolas"/>
+          <w:color w:val="0000FF"/>
+          <w:sz w:val="19"/>
+          <w:szCs w:val="19"/>
+          <w:lang w:val="en-GB"/>
+        </w:rPr>
+        <w:t>get</w:t>
+      </w:r>
+      <w:proofErr w:type="gramEnd"/>
+      <w:r>
+        <w:rPr>
+          <w:rFonts w:ascii="Consolas" w:hAnsi="Consolas" w:cs="Consolas"/>
+          <w:color w:val="000000"/>
+          <w:sz w:val="19"/>
+          <w:szCs w:val="19"/>
+          <w:lang w:val="en-GB"/>
+        </w:rPr>
+        <w:t xml:space="preserve">; </w:t>
+      </w:r>
+      <w:r>
+        <w:rPr>
+          <w:rFonts w:ascii="Consolas" w:hAnsi="Consolas" w:cs="Consolas"/>
+          <w:color w:val="0000FF"/>
+          <w:sz w:val="19"/>
+          <w:szCs w:val="19"/>
+          <w:lang w:val="en-GB"/>
+        </w:rPr>
+        <w:t>set</w:t>
+      </w:r>
+      <w:r>
+        <w:rPr>
+          <w:rFonts w:ascii="Consolas" w:hAnsi="Consolas" w:cs="Consolas"/>
+          <w:color w:val="000000"/>
+          <w:sz w:val="19"/>
+          <w:szCs w:val="19"/>
+          <w:lang w:val="en-GB"/>
+        </w:rPr>
+        <w:t>; }</w:t>
+      </w:r>
+    </w:p>
+    <w:p>
+      <w:pPr>
+        <w:autoSpaceDE w:val="0"/>
+        <w:autoSpaceDN w:val="0"/>
+        <w:adjustRightInd w:val="0"/>
+        <w:spacing w:after="0" w:line="240" w:lineRule="auto"/>
+        <w:jc w:val="left"/>
+        <w:rPr>
+          <w:rFonts w:ascii="Consolas" w:hAnsi="Consolas" w:cs="Consolas"/>
+          <w:color w:val="000000"/>
+          <w:sz w:val="19"/>
+          <w:szCs w:val="19"/>
+          <w:lang w:val="en-GB"/>
+        </w:rPr>
+      </w:pPr>
+      <w:r>
+        <w:rPr>
+          <w:rFonts w:ascii="Consolas" w:hAnsi="Consolas" w:cs="Consolas"/>
+          <w:color w:val="000000"/>
+          <w:sz w:val="19"/>
+          <w:szCs w:val="19"/>
+          <w:lang w:val="en-GB"/>
+        </w:rPr>
+        <w:t xml:space="preserve">    </w:t>
+      </w:r>
+      <w:r>
+        <w:rPr>
+          <w:rFonts w:ascii="Consolas" w:hAnsi="Consolas" w:cs="Consolas"/>
+          <w:color w:val="0000FF"/>
+          <w:sz w:val="19"/>
+          <w:szCs w:val="19"/>
+          <w:lang w:val="en-GB"/>
+        </w:rPr>
+        <w:t>public</w:t>
+      </w:r>
+      <w:r>
+        <w:rPr>
+          <w:rFonts w:ascii="Consolas" w:hAnsi="Consolas" w:cs="Consolas"/>
+          <w:color w:val="000000"/>
+          <w:sz w:val="19"/>
+          <w:szCs w:val="19"/>
+          <w:lang w:val="en-GB"/>
+        </w:rPr>
+        <w:t xml:space="preserve"> List&lt;Teacher&gt; Teachers </w:t>
+      </w:r>
+      <w:proofErr w:type="gramStart"/>
+      <w:r>
+        <w:rPr>
+          <w:rFonts w:ascii="Consolas" w:hAnsi="Consolas" w:cs="Consolas"/>
+          <w:color w:val="000000"/>
+          <w:sz w:val="19"/>
+          <w:szCs w:val="19"/>
+          <w:lang w:val="en-GB"/>
+        </w:rPr>
+        <w:t xml:space="preserve">{ </w:t>
+      </w:r>
+      <w:r>
+        <w:rPr>
+          <w:rFonts w:ascii="Consolas" w:hAnsi="Consolas" w:cs="Consolas"/>
+          <w:color w:val="0000FF"/>
+          <w:sz w:val="19"/>
+          <w:szCs w:val="19"/>
+          <w:lang w:val="en-GB"/>
+        </w:rPr>
+        <w:t>get</w:t>
+      </w:r>
+      <w:proofErr w:type="gramEnd"/>
+      <w:r>
+        <w:rPr>
+          <w:rFonts w:ascii="Consolas" w:hAnsi="Consolas" w:cs="Consolas"/>
+          <w:color w:val="000000"/>
+          <w:sz w:val="19"/>
+          <w:szCs w:val="19"/>
+          <w:lang w:val="en-GB"/>
+        </w:rPr>
+        <w:t xml:space="preserve">; </w:t>
+      </w:r>
+      <w:r>
+        <w:rPr>
+          <w:rFonts w:ascii="Consolas" w:hAnsi="Consolas" w:cs="Consolas"/>
+          <w:color w:val="0000FF"/>
+          <w:sz w:val="19"/>
+          <w:szCs w:val="19"/>
+          <w:lang w:val="en-GB"/>
+        </w:rPr>
+        <w:t>set</w:t>
+      </w:r>
+      <w:r>
+        <w:rPr>
+          <w:rFonts w:ascii="Consolas" w:hAnsi="Consolas" w:cs="Consolas"/>
+          <w:color w:val="000000"/>
+          <w:sz w:val="19"/>
+          <w:szCs w:val="19"/>
+          <w:lang w:val="en-GB"/>
+        </w:rPr>
+        <w:t>; }</w:t>
+      </w:r>
+    </w:p>
+    <w:p>
+      <w:pPr>
+        <w:rPr>
+          <w:rFonts w:ascii="Consolas" w:hAnsi="Consolas" w:cs="Consolas"/>
+          <w:color w:val="000000"/>
+          <w:sz w:val="19"/>
+          <w:szCs w:val="19"/>
+        </w:rPr>
+      </w:pPr>
+      <w:r>
+        <w:rPr>
+          <w:rFonts w:ascii="Consolas" w:hAnsi="Consolas" w:cs="Consolas"/>
+          <w:color w:val="000000"/>
+          <w:sz w:val="19"/>
+          <w:szCs w:val="19"/>
+        </w:rPr>
+        <w:t>}</w:t>
+      </w:r>
+    </w:p>
+    <w:p>
+      <w:pPr>
+        <w:rPr>
+          <w:b/>
+          <w:bCs/>
+          <w:u w:val="single"/>
+        </w:rPr>
+      </w:pPr>
+      <w:r>
+        <w:rPr>
+          <w:b/>
+          <w:bCs/>
+          <w:u w:val="single"/>
+        </w:rPr>
+        <w:t>Reihenfolge</w:t>
+      </w:r>
+    </w:p>
+    <w:p>
+      <w:pPr>
+        <w:autoSpaceDE w:val="0"/>
+        <w:autoSpaceDN w:val="0"/>
+        <w:adjustRightInd w:val="0"/>
+        <w:spacing w:after="0" w:line="240" w:lineRule="auto"/>
+        <w:jc w:val="left"/>
+        <w:rPr>
+          <w:rFonts w:ascii="Consolas" w:hAnsi="Consolas" w:cs="Consolas"/>
+          <w:color w:val="000000"/>
+          <w:sz w:val="19"/>
+          <w:szCs w:val="19"/>
+          <w:lang w:val="en-GB"/>
+        </w:rPr>
+      </w:pPr>
+      <w:r>
+        <w:rPr>
+          <w:rFonts w:ascii="Consolas" w:hAnsi="Consolas" w:cs="Consolas"/>
+          <w:color w:val="0000FF"/>
+          <w:sz w:val="19"/>
+          <w:szCs w:val="19"/>
+          <w:lang w:val="en-GB"/>
+        </w:rPr>
+        <w:t>public</w:t>
+      </w:r>
+      <w:r>
+        <w:rPr>
+          <w:rFonts w:ascii="Consolas" w:hAnsi="Consolas" w:cs="Consolas"/>
+          <w:color w:val="000000"/>
+          <w:sz w:val="19"/>
+          <w:szCs w:val="19"/>
+          <w:lang w:val="en-GB"/>
+        </w:rPr>
+        <w:t xml:space="preserve"> </w:t>
+      </w:r>
+      <w:r>
+        <w:rPr>
+          <w:rFonts w:ascii="Consolas" w:hAnsi="Consolas" w:cs="Consolas"/>
+          <w:color w:val="0000FF"/>
+          <w:sz w:val="19"/>
+          <w:szCs w:val="19"/>
+          <w:lang w:val="en-GB"/>
+        </w:rPr>
+        <w:t>class</w:t>
+      </w:r>
+      <w:r>
+        <w:rPr>
+          <w:rFonts w:ascii="Consolas" w:hAnsi="Consolas" w:cs="Consolas"/>
+          <w:color w:val="000000"/>
+          <w:sz w:val="19"/>
+          <w:szCs w:val="19"/>
+          <w:lang w:val="en-GB"/>
+        </w:rPr>
+        <w:t xml:space="preserve"> </w:t>
+      </w:r>
+      <w:r>
+        <w:rPr>
+          <w:rFonts w:ascii="Consolas" w:hAnsi="Consolas" w:cs="Consolas"/>
+          <w:color w:val="2B91AF"/>
+          <w:sz w:val="19"/>
+          <w:szCs w:val="19"/>
+          <w:lang w:val="en-GB"/>
+        </w:rPr>
+        <w:t>Order</w:t>
+      </w:r>
+    </w:p>
+    <w:p>
+      <w:pPr>
+        <w:autoSpaceDE w:val="0"/>
+        <w:autoSpaceDN w:val="0"/>
+        <w:adjustRightInd w:val="0"/>
+        <w:spacing w:after="0" w:line="240" w:lineRule="auto"/>
+        <w:jc w:val="left"/>
+        <w:rPr>
+          <w:rFonts w:ascii="Consolas" w:hAnsi="Consolas" w:cs="Consolas"/>
+          <w:color w:val="000000"/>
+          <w:sz w:val="19"/>
+          <w:szCs w:val="19"/>
+          <w:lang w:val="en-GB"/>
+        </w:rPr>
+      </w:pPr>
+      <w:r>
+        <w:rPr>
+          <w:rFonts w:ascii="Consolas" w:hAnsi="Consolas" w:cs="Consolas"/>
+          <w:color w:val="000000"/>
+          <w:sz w:val="19"/>
+          <w:szCs w:val="19"/>
+          <w:lang w:val="en-GB"/>
+        </w:rPr>
+        <w:t>{</w:t>
+      </w:r>
+    </w:p>
+    <w:p>
+      <w:pPr>
+        <w:autoSpaceDE w:val="0"/>
+        <w:autoSpaceDN w:val="0"/>
+        <w:adjustRightInd w:val="0"/>
+        <w:spacing w:after="0" w:line="240" w:lineRule="auto"/>
+        <w:jc w:val="left"/>
+        <w:rPr>
+          <w:rFonts w:ascii="Consolas" w:hAnsi="Consolas" w:cs="Consolas"/>
+          <w:color w:val="000000"/>
+          <w:sz w:val="19"/>
+          <w:szCs w:val="19"/>
+          <w:lang w:val="en-GB"/>
+        </w:rPr>
+      </w:pPr>
+      <w:r>
+        <w:rPr>
+          <w:rFonts w:ascii="Consolas" w:hAnsi="Consolas" w:cs="Consolas"/>
+          <w:color w:val="000000"/>
+          <w:sz w:val="19"/>
+          <w:szCs w:val="19"/>
+          <w:lang w:val="en-GB"/>
+        </w:rPr>
+        <w:t xml:space="preserve">    </w:t>
+      </w:r>
+      <w:r>
+        <w:rPr>
+          <w:rFonts w:ascii="Consolas" w:hAnsi="Consolas" w:cs="Consolas"/>
+          <w:color w:val="0000FF"/>
+          <w:sz w:val="19"/>
+          <w:szCs w:val="19"/>
+          <w:lang w:val="en-GB"/>
+        </w:rPr>
+        <w:t>public</w:t>
+      </w:r>
+      <w:r>
+        <w:rPr>
+          <w:rFonts w:ascii="Consolas" w:hAnsi="Consolas" w:cs="Consolas"/>
+          <w:color w:val="000000"/>
+          <w:sz w:val="19"/>
+          <w:szCs w:val="19"/>
+          <w:lang w:val="en-GB"/>
+        </w:rPr>
+        <w:t xml:space="preserve"> </w:t>
+      </w:r>
+      <w:r>
+        <w:rPr>
+          <w:rFonts w:ascii="Consolas" w:hAnsi="Consolas" w:cs="Consolas"/>
+          <w:color w:val="0000FF"/>
+          <w:sz w:val="19"/>
+          <w:szCs w:val="19"/>
+          <w:lang w:val="en-GB"/>
+        </w:rPr>
+        <w:t>string</w:t>
+      </w:r>
+      <w:r>
+        <w:rPr>
+          <w:rFonts w:ascii="Consolas" w:hAnsi="Consolas" w:cs="Consolas"/>
+          <w:color w:val="000000"/>
+          <w:sz w:val="19"/>
+          <w:szCs w:val="19"/>
+          <w:lang w:val="en-GB"/>
+        </w:rPr>
+        <w:t xml:space="preserve"> Room </w:t>
+      </w:r>
+      <w:proofErr w:type="gramStart"/>
+      <w:r>
+        <w:rPr>
+          <w:rFonts w:ascii="Consolas" w:hAnsi="Consolas" w:cs="Consolas"/>
+          <w:color w:val="000000"/>
+          <w:sz w:val="19"/>
+          <w:szCs w:val="19"/>
+          <w:lang w:val="en-GB"/>
+        </w:rPr>
+        <w:t xml:space="preserve">{ </w:t>
+      </w:r>
+      <w:r>
+        <w:rPr>
+          <w:rFonts w:ascii="Consolas" w:hAnsi="Consolas" w:cs="Consolas"/>
+          <w:color w:val="0000FF"/>
+          <w:sz w:val="19"/>
+          <w:szCs w:val="19"/>
+          <w:lang w:val="en-GB"/>
+        </w:rPr>
+        <w:t>get</w:t>
+      </w:r>
+      <w:proofErr w:type="gramEnd"/>
+      <w:r>
+        <w:rPr>
+          <w:rFonts w:ascii="Consolas" w:hAnsi="Consolas" w:cs="Consolas"/>
+          <w:color w:val="000000"/>
+          <w:sz w:val="19"/>
+          <w:szCs w:val="19"/>
+          <w:lang w:val="en-GB"/>
+        </w:rPr>
+        <w:t xml:space="preserve">; </w:t>
+      </w:r>
+      <w:r>
+        <w:rPr>
+          <w:rFonts w:ascii="Consolas" w:hAnsi="Consolas" w:cs="Consolas"/>
+          <w:color w:val="0000FF"/>
+          <w:sz w:val="19"/>
+          <w:szCs w:val="19"/>
+          <w:lang w:val="en-GB"/>
+        </w:rPr>
+        <w:t>set</w:t>
+      </w:r>
+      <w:r>
+        <w:rPr>
+          <w:rFonts w:ascii="Consolas" w:hAnsi="Consolas" w:cs="Consolas"/>
+          <w:color w:val="000000"/>
+          <w:sz w:val="19"/>
+          <w:szCs w:val="19"/>
+          <w:lang w:val="en-GB"/>
+        </w:rPr>
+        <w:t>; }</w:t>
+      </w:r>
+    </w:p>
+    <w:p>
+      <w:pPr>
+        <w:autoSpaceDE w:val="0"/>
+        <w:autoSpaceDN w:val="0"/>
+        <w:adjustRightInd w:val="0"/>
+        <w:spacing w:after="0" w:line="240" w:lineRule="auto"/>
+        <w:jc w:val="left"/>
+        <w:rPr>
+          <w:rFonts w:ascii="Consolas" w:hAnsi="Consolas" w:cs="Consolas"/>
+          <w:color w:val="000000"/>
+          <w:sz w:val="19"/>
+          <w:szCs w:val="19"/>
+          <w:lang w:val="en-GB"/>
+        </w:rPr>
+      </w:pPr>
+      <w:r>
+        <w:rPr>
+          <w:rFonts w:ascii="Consolas" w:hAnsi="Consolas" w:cs="Consolas"/>
+          <w:color w:val="000000"/>
+          <w:sz w:val="19"/>
+          <w:szCs w:val="19"/>
+          <w:lang w:val="en-GB"/>
+        </w:rPr>
+        <w:t xml:space="preserve">    </w:t>
+      </w:r>
+      <w:r>
+        <w:rPr>
+          <w:rFonts w:ascii="Consolas" w:hAnsi="Consolas" w:cs="Consolas"/>
+          <w:color w:val="0000FF"/>
+          <w:sz w:val="19"/>
+          <w:szCs w:val="19"/>
+          <w:lang w:val="en-GB"/>
+        </w:rPr>
+        <w:t>public</w:t>
+      </w:r>
+      <w:r>
+        <w:rPr>
+          <w:rFonts w:ascii="Consolas" w:hAnsi="Consolas" w:cs="Consolas"/>
+          <w:color w:val="000000"/>
+          <w:sz w:val="19"/>
+          <w:szCs w:val="19"/>
+          <w:lang w:val="en-GB"/>
+        </w:rPr>
+        <w:t xml:space="preserve"> List&lt;</w:t>
+      </w:r>
+      <w:r>
+        <w:rPr>
+          <w:rFonts w:ascii="Consolas" w:hAnsi="Consolas" w:cs="Consolas"/>
+          <w:color w:val="0000FF"/>
+          <w:sz w:val="19"/>
+          <w:szCs w:val="19"/>
+          <w:lang w:val="en-GB"/>
+        </w:rPr>
+        <w:t>string</w:t>
+      </w:r>
+      <w:r>
+        <w:rPr>
+          <w:rFonts w:ascii="Consolas" w:hAnsi="Consolas" w:cs="Consolas"/>
+          <w:color w:val="000000"/>
+          <w:sz w:val="19"/>
+          <w:szCs w:val="19"/>
+          <w:lang w:val="en-GB"/>
+        </w:rPr>
+        <w:t xml:space="preserve">&gt; Classes </w:t>
+      </w:r>
+      <w:proofErr w:type="gramStart"/>
+      <w:r>
+        <w:rPr>
+          <w:rFonts w:ascii="Consolas" w:hAnsi="Consolas" w:cs="Consolas"/>
+          <w:color w:val="000000"/>
+          <w:sz w:val="19"/>
+          <w:szCs w:val="19"/>
+          <w:lang w:val="en-GB"/>
+        </w:rPr>
+        <w:t xml:space="preserve">{ </w:t>
+      </w:r>
+      <w:r>
+        <w:rPr>
+          <w:rFonts w:ascii="Consolas" w:hAnsi="Consolas" w:cs="Consolas"/>
+          <w:color w:val="0000FF"/>
+          <w:sz w:val="19"/>
+          <w:szCs w:val="19"/>
+          <w:lang w:val="en-GB"/>
+        </w:rPr>
+        <w:t>get</w:t>
+      </w:r>
+      <w:proofErr w:type="gramEnd"/>
+      <w:r>
+        <w:rPr>
+          <w:rFonts w:ascii="Consolas" w:hAnsi="Consolas" w:cs="Consolas"/>
+          <w:color w:val="000000"/>
+          <w:sz w:val="19"/>
+          <w:szCs w:val="19"/>
+          <w:lang w:val="en-GB"/>
+        </w:rPr>
+        <w:t xml:space="preserve">; </w:t>
+      </w:r>
+      <w:r>
+        <w:rPr>
+          <w:rFonts w:ascii="Consolas" w:hAnsi="Consolas" w:cs="Consolas"/>
+          <w:color w:val="0000FF"/>
+          <w:sz w:val="19"/>
+          <w:szCs w:val="19"/>
+          <w:lang w:val="en-GB"/>
+        </w:rPr>
+        <w:t>set</w:t>
+      </w:r>
+      <w:r>
+        <w:rPr>
+          <w:rFonts w:ascii="Consolas" w:hAnsi="Consolas" w:cs="Consolas"/>
+          <w:color w:val="000000"/>
+          <w:sz w:val="19"/>
+          <w:szCs w:val="19"/>
+          <w:lang w:val="en-GB"/>
+        </w:rPr>
+        <w:t>; }</w:t>
+      </w:r>
+    </w:p>
+    <w:p>
+      <w:pPr>
+        <w:autoSpaceDE w:val="0"/>
+        <w:autoSpaceDN w:val="0"/>
+        <w:adjustRightInd w:val="0"/>
+        <w:spacing w:after="0" w:line="240" w:lineRule="auto"/>
+        <w:jc w:val="left"/>
+        <w:rPr>
+          <w:rFonts w:ascii="Consolas" w:hAnsi="Consolas" w:cs="Consolas"/>
+          <w:color w:val="000000"/>
+          <w:sz w:val="19"/>
+          <w:szCs w:val="19"/>
+          <w:lang w:val="en-GB"/>
+        </w:rPr>
+      </w:pPr>
+      <w:r>
+        <w:rPr>
+          <w:rFonts w:ascii="Consolas" w:hAnsi="Consolas" w:cs="Consolas"/>
+          <w:color w:val="000000"/>
+          <w:sz w:val="19"/>
+          <w:szCs w:val="19"/>
+          <w:lang w:val="en-GB"/>
+        </w:rPr>
+        <w:t xml:space="preserve">    </w:t>
+      </w:r>
+      <w:r>
+        <w:rPr>
+          <w:rFonts w:ascii="Consolas" w:hAnsi="Consolas" w:cs="Consolas"/>
+          <w:color w:val="0000FF"/>
+          <w:sz w:val="19"/>
+          <w:szCs w:val="19"/>
+          <w:lang w:val="en-GB"/>
+        </w:rPr>
+        <w:t>public</w:t>
+      </w:r>
+      <w:r>
+        <w:rPr>
+          <w:rFonts w:ascii="Consolas" w:hAnsi="Consolas" w:cs="Consolas"/>
+          <w:color w:val="000000"/>
+          <w:sz w:val="19"/>
+          <w:szCs w:val="19"/>
+          <w:lang w:val="en-GB"/>
+        </w:rPr>
+        <w:t xml:space="preserve"> </w:t>
+      </w:r>
+      <w:r>
+        <w:rPr>
+          <w:rFonts w:ascii="Consolas" w:hAnsi="Consolas" w:cs="Consolas"/>
+          <w:color w:val="0000FF"/>
+          <w:sz w:val="19"/>
+          <w:szCs w:val="19"/>
+          <w:lang w:val="en-GB"/>
+        </w:rPr>
+        <w:t>string</w:t>
+      </w:r>
+      <w:r>
+        <w:rPr>
+          <w:rFonts w:ascii="Consolas" w:hAnsi="Consolas" w:cs="Consolas"/>
+          <w:color w:val="000000"/>
+          <w:sz w:val="19"/>
+          <w:szCs w:val="19"/>
+          <w:lang w:val="en-GB"/>
+        </w:rPr>
+        <w:t xml:space="preserve"> </w:t>
+      </w:r>
+      <w:proofErr w:type="spellStart"/>
+      <w:r>
+        <w:rPr>
+          <w:rFonts w:ascii="Consolas" w:hAnsi="Consolas" w:cs="Consolas"/>
+          <w:color w:val="000000"/>
+          <w:sz w:val="19"/>
+          <w:szCs w:val="19"/>
+          <w:lang w:val="en-GB"/>
+        </w:rPr>
+        <w:t>Room</w:t>
+      </w:r>
+      <w:r>
+        <w:rPr>
+          <w:rFonts w:ascii="Consolas" w:hAnsi="Consolas" w:cs="Consolas"/>
+          <w:color w:val="000000"/>
+          <w:sz w:val="19"/>
+          <w:szCs w:val="19"/>
+          <w:lang w:val="en-GB"/>
+        </w:rPr>
+        <w:t>O</w:t>
+      </w:r>
+      <w:r>
+        <w:rPr>
+          <w:rFonts w:ascii="Consolas" w:hAnsi="Consolas" w:cs="Consolas"/>
+          <w:color w:val="000000"/>
+          <w:sz w:val="19"/>
+          <w:szCs w:val="19"/>
+          <w:lang w:val="en-GB"/>
+        </w:rPr>
+        <w:t>nly</w:t>
+      </w:r>
+      <w:proofErr w:type="spellEnd"/>
+      <w:r>
+        <w:rPr>
+          <w:rFonts w:ascii="Consolas" w:hAnsi="Consolas" w:cs="Consolas"/>
+          <w:color w:val="000000"/>
+          <w:sz w:val="19"/>
+          <w:szCs w:val="19"/>
+          <w:lang w:val="en-GB"/>
+        </w:rPr>
+        <w:t xml:space="preserve"> </w:t>
+      </w:r>
+      <w:proofErr w:type="gramStart"/>
+      <w:r>
+        <w:rPr>
+          <w:rFonts w:ascii="Consolas" w:hAnsi="Consolas" w:cs="Consolas"/>
+          <w:color w:val="000000"/>
+          <w:sz w:val="19"/>
+          <w:szCs w:val="19"/>
+          <w:lang w:val="en-GB"/>
+        </w:rPr>
+        <w:t xml:space="preserve">{ </w:t>
+      </w:r>
+      <w:r>
+        <w:rPr>
+          <w:rFonts w:ascii="Consolas" w:hAnsi="Consolas" w:cs="Consolas"/>
+          <w:color w:val="0000FF"/>
+          <w:sz w:val="19"/>
+          <w:szCs w:val="19"/>
+          <w:lang w:val="en-GB"/>
+        </w:rPr>
+        <w:t>get</w:t>
+      </w:r>
+      <w:proofErr w:type="gramEnd"/>
+      <w:r>
+        <w:rPr>
+          <w:rFonts w:ascii="Consolas" w:hAnsi="Consolas" w:cs="Consolas"/>
+          <w:color w:val="000000"/>
+          <w:sz w:val="19"/>
+          <w:szCs w:val="19"/>
+          <w:lang w:val="en-GB"/>
+        </w:rPr>
+        <w:t xml:space="preserve">; </w:t>
+      </w:r>
+      <w:r>
+        <w:rPr>
+          <w:rFonts w:ascii="Consolas" w:hAnsi="Consolas" w:cs="Consolas"/>
+          <w:color w:val="0000FF"/>
+          <w:sz w:val="19"/>
+          <w:szCs w:val="19"/>
+          <w:lang w:val="en-GB"/>
+        </w:rPr>
+        <w:t>set</w:t>
+      </w:r>
+      <w:r>
+        <w:rPr>
+          <w:rFonts w:ascii="Consolas" w:hAnsi="Consolas" w:cs="Consolas"/>
+          <w:color w:val="000000"/>
+          <w:sz w:val="19"/>
+          <w:szCs w:val="19"/>
+          <w:lang w:val="en-GB"/>
+        </w:rPr>
+        <w:t>; }</w:t>
+      </w:r>
+    </w:p>
+    <w:p>
+      <w:pPr>
+        <w:rPr>
+          <w:rFonts w:ascii="Consolas" w:hAnsi="Consolas" w:cs="Consolas"/>
+          <w:color w:val="000000"/>
+          <w:sz w:val="19"/>
+          <w:szCs w:val="19"/>
+        </w:rPr>
+      </w:pPr>
+      <w:r>
+        <w:rPr>
+          <w:rFonts w:ascii="Consolas" w:hAnsi="Consolas" w:cs="Consolas"/>
+          <w:color w:val="000000"/>
+          <w:sz w:val="19"/>
+          <w:szCs w:val="19"/>
+        </w:rPr>
+        <w:t>}</w:t>
+      </w:r>
+    </w:p>
+    <w:p>
+      <w:pPr>
+        <w:rPr>
+          <w:lang w:val="de-DE"/>
+        </w:rPr>
+      </w:pPr>
+      <w:r>
+        <w:rPr>
+          <w:lang w:val="de-DE"/>
+        </w:rPr>
+        <w:t>Da der Raum in der JSON-Datei aus Raum und Klassenname besteht (z.B. R001 2AHWII) wurde zusätzlich die Eigenschaft „</w:t>
+      </w:r>
+      <w:proofErr w:type="spellStart"/>
+      <w:r>
+        <w:rPr>
+          <w:lang w:val="de-DE"/>
+        </w:rPr>
+        <w:t>RoomOnly</w:t>
+      </w:r>
+      <w:proofErr w:type="spellEnd"/>
+      <w:r>
+        <w:rPr>
+          <w:lang w:val="de-DE"/>
+        </w:rPr>
+        <w:t>“ hinzugefügt. Für diese Eigenschaft wird anschließend nur der Raum gespeichert und nicht zusätzlich auch die Klasse.</w:t>
+      </w:r>
+    </w:p>
+    <w:p>
+      <w:pPr>
+        <w:rPr>
+          <w:lang w:val="de-DE"/>
+        </w:rPr>
+      </w:pPr>
+      <w:r>
+        <w:br w:type="page"/>
+      </w:r>
+    </w:p>
+    <w:p>
+      <w:pPr>
+        <w:spacing w:line="276" w:lineRule="auto"/>
+        <w:jc w:val="left"/>
+      </w:pPr>
+    </w:p>
+    <w:p>
+      <w:pPr>
+        <w:spacing w:line="276" w:lineRule="auto"/>
+        <w:jc w:val="left"/>
+      </w:pPr>
+    </w:p>
+    <w:p>
+      <w:pPr>
+        <w:pStyle w:val="berschrift2"/>
+      </w:pPr>
+      <w:bookmarkStart w:id="34" w:name="_Toc33171013"/>
+      <w:r>
         <w:t>Ansicht-Moderator</w:t>
       </w:r>
-      <w:bookmarkEnd w:id="31"/>
+      <w:bookmarkEnd w:id="34"/>
     </w:p>
     <w:p>
       <w:pPr>
         <w:pStyle w:val="berschrift3"/>
       </w:pPr>
-      <w:bookmarkStart w:id="32" w:name="_Toc33080938"/>
+      <w:bookmarkStart w:id="35" w:name="_Toc33171014"/>
       <w:r>
         <w:t>Raumauswahl</w:t>
       </w:r>
-      <w:bookmarkEnd w:id="32"/>
+      <w:bookmarkEnd w:id="35"/>
     </w:p>
     <w:p>
       <w:r>
@@ -16704,12 +18841,12 @@
       <w:pPr>
         <w:pStyle w:val="berschrift3"/>
       </w:pPr>
-      <w:bookmarkStart w:id="33" w:name="_Toc33080939"/>
+      <w:bookmarkStart w:id="36" w:name="_Toc33171015"/>
       <w:r>
         <w:lastRenderedPageBreak/>
         <w:t>Steuerung der Konferenz</w:t>
       </w:r>
-      <w:bookmarkEnd w:id="33"/>
+      <w:bookmarkEnd w:id="36"/>
     </w:p>
     <w:p>
       <w:r>
@@ -27111,6 +29248,7 @@
           <w:color w:val="000000"/>
           <w:sz w:val="19"/>
           <w:szCs w:val="19"/>
+          <w:lang w:val="en-GB"/>
         </w:rPr>
       </w:pPr>
       <w:proofErr w:type="spellStart"/>
@@ -27121,6 +29259,7 @@
           <w:color w:val="000000"/>
           <w:sz w:val="19"/>
           <w:szCs w:val="19"/>
+          <w:lang w:val="en-GB"/>
         </w:rPr>
         <w:t>document.getElementById</w:t>
       </w:r>
@@ -27132,6 +29271,7 @@
           <w:color w:val="000000"/>
           <w:sz w:val="19"/>
           <w:szCs w:val="19"/>
+          <w:lang w:val="en-GB"/>
         </w:rPr>
         <w:t>(</w:t>
       </w:r>
@@ -27141,6 +29281,7 @@
           <w:color w:val="A31515"/>
           <w:sz w:val="19"/>
           <w:szCs w:val="19"/>
+          <w:lang w:val="en-GB"/>
         </w:rPr>
         <w:t>"</w:t>
       </w:r>
@@ -27151,6 +29292,7 @@
           <w:color w:val="A31515"/>
           <w:sz w:val="19"/>
           <w:szCs w:val="19"/>
+          <w:lang w:val="en-GB"/>
         </w:rPr>
         <w:t>sendButton</w:t>
       </w:r>
@@ -27161,6 +29303,7 @@
           <w:color w:val="A31515"/>
           <w:sz w:val="19"/>
           <w:szCs w:val="19"/>
+          <w:lang w:val="en-GB"/>
         </w:rPr>
         <w:t>"</w:t>
       </w:r>
@@ -27170,6 +29313,7 @@
           <w:color w:val="000000"/>
           <w:sz w:val="19"/>
           <w:szCs w:val="19"/>
+          <w:lang w:val="en-GB"/>
         </w:rPr>
         <w:t>).</w:t>
       </w:r>
@@ -27180,6 +29324,7 @@
           <w:color w:val="000000"/>
           <w:sz w:val="19"/>
           <w:szCs w:val="19"/>
+          <w:lang w:val="en-GB"/>
         </w:rPr>
         <w:t>addEventListener</w:t>
       </w:r>
@@ -27190,6 +29335,7 @@
           <w:color w:val="000000"/>
           <w:sz w:val="19"/>
           <w:szCs w:val="19"/>
+          <w:lang w:val="en-GB"/>
         </w:rPr>
         <w:t>(</w:t>
       </w:r>
@@ -27199,77 +29345,39 @@
           <w:color w:val="A31515"/>
           <w:sz w:val="19"/>
           <w:szCs w:val="19"/>
-        </w:rPr>
-        <w:t>"</w:t>
-      </w:r>
-      <w:proofErr w:type="spellStart"/>
-      <w:r>
-        <w:rPr>
-          <w:rFonts w:ascii="Consolas" w:hAnsi="Consolas" w:cs="Consolas"/>
-          <w:color w:val="A31515"/>
-          <w:sz w:val="19"/>
-          <w:szCs w:val="19"/>
-        </w:rPr>
-        <w:t>click</w:t>
-      </w:r>
-      <w:proofErr w:type="spellEnd"/>
-      <w:r>
-        <w:rPr>
-          <w:rFonts w:ascii="Consolas" w:hAnsi="Consolas" w:cs="Consolas"/>
-          <w:color w:val="A31515"/>
-          <w:sz w:val="19"/>
-          <w:szCs w:val="19"/>
-        </w:rPr>
-        <w:t>"</w:t>
-      </w:r>
-      <w:r>
-        <w:rPr>
-          <w:rFonts w:ascii="Consolas" w:hAnsi="Consolas" w:cs="Consolas"/>
-          <w:color w:val="000000"/>
-          <w:sz w:val="19"/>
-          <w:szCs w:val="19"/>
+          <w:lang w:val="en-GB"/>
+        </w:rPr>
+        <w:t>"click"</w:t>
+      </w:r>
+      <w:r>
+        <w:rPr>
+          <w:rFonts w:ascii="Consolas" w:hAnsi="Consolas" w:cs="Consolas"/>
+          <w:color w:val="000000"/>
+          <w:sz w:val="19"/>
+          <w:szCs w:val="19"/>
+          <w:lang w:val="en-GB"/>
         </w:rPr>
         <w:t xml:space="preserve">, </w:t>
       </w:r>
-      <w:proofErr w:type="spellStart"/>
       <w:r>
         <w:rPr>
           <w:rFonts w:ascii="Consolas" w:hAnsi="Consolas" w:cs="Consolas"/>
           <w:color w:val="0000FF"/>
           <w:sz w:val="19"/>
           <w:szCs w:val="19"/>
+          <w:lang w:val="en-GB"/>
         </w:rPr>
         <w:t>function</w:t>
       </w:r>
-      <w:proofErr w:type="spellEnd"/>
-      <w:r>
-        <w:rPr>
-          <w:rFonts w:ascii="Consolas" w:hAnsi="Consolas" w:cs="Consolas"/>
-          <w:color w:val="000000"/>
-          <w:sz w:val="19"/>
-          <w:szCs w:val="19"/>
-        </w:rPr>
-        <w:t xml:space="preserve"> (</w:t>
-      </w:r>
-      <w:proofErr w:type="spellStart"/>
-      <w:r>
-        <w:rPr>
-          <w:rFonts w:ascii="Consolas" w:hAnsi="Consolas" w:cs="Consolas"/>
-          <w:color w:val="000000"/>
-          <w:sz w:val="19"/>
-          <w:szCs w:val="19"/>
-        </w:rPr>
-        <w:t>event</w:t>
-      </w:r>
-      <w:proofErr w:type="spellEnd"/>
-      <w:r>
-        <w:rPr>
-          <w:rFonts w:ascii="Consolas" w:hAnsi="Consolas" w:cs="Consolas"/>
-          <w:color w:val="000000"/>
-          <w:sz w:val="19"/>
-          <w:szCs w:val="19"/>
-        </w:rPr>
-        <w:t>) {</w:t>
+      <w:r>
+        <w:rPr>
+          <w:rFonts w:ascii="Consolas" w:hAnsi="Consolas" w:cs="Consolas"/>
+          <w:color w:val="000000"/>
+          <w:sz w:val="19"/>
+          <w:szCs w:val="19"/>
+          <w:lang w:val="en-GB"/>
+        </w:rPr>
+        <w:t xml:space="preserve"> (event) {</w:t>
       </w:r>
     </w:p>
     <w:p>
@@ -27284,6 +29392,7 @@
           <w:color w:val="000000"/>
           <w:sz w:val="19"/>
           <w:szCs w:val="19"/>
+          <w:lang w:val="en-GB"/>
         </w:rPr>
       </w:pPr>
     </w:p>
@@ -27308,6 +29417,7 @@
           <w:color w:val="000000"/>
           <w:sz w:val="19"/>
           <w:szCs w:val="19"/>
+          <w:lang w:val="en-GB"/>
         </w:rPr>
         <w:t xml:space="preserve">    </w:t>
       </w:r>
@@ -28556,6 +30666,9 @@
       <w:pPr>
         <w:spacing w:line="276" w:lineRule="auto"/>
         <w:jc w:val="left"/>
+        <w:rPr>
+          <w:lang w:val="en-GB"/>
+        </w:rPr>
       </w:pPr>
       <w:r>
         <w:rPr>
@@ -28573,17 +30686,30 @@
           <w:color w:val="000000"/>
           <w:sz w:val="19"/>
           <w:szCs w:val="19"/>
+          <w:lang w:val="en-GB"/>
         </w:rPr>
         <w:t>}</w:t>
       </w:r>
     </w:p>
-    <w:p/>
+    <w:p>
+      <w:pPr>
+        <w:rPr>
+          <w:lang w:val="en-GB"/>
+        </w:rPr>
+      </w:pPr>
+    </w:p>
     <w:p>
       <w:pPr>
         <w:spacing w:line="276" w:lineRule="auto"/>
         <w:jc w:val="left"/>
-      </w:pPr>
-      <w:r>
+        <w:rPr>
+          <w:lang w:val="en-GB"/>
+        </w:rPr>
+      </w:pPr>
+      <w:r>
+        <w:rPr>
+          <w:lang w:val="en-GB"/>
+        </w:rPr>
         <w:br w:type="page"/>
       </w:r>
     </w:p>
@@ -28591,12 +30717,14 @@
       <w:pPr>
         <w:rPr>
           <w:rStyle w:val="Hervorhebung"/>
+          <w:lang w:val="en-GB"/>
         </w:rPr>
       </w:pPr>
       <w:proofErr w:type="spellStart"/>
       <w:r>
         <w:rPr>
           <w:rStyle w:val="Hervorhebung"/>
+          <w:lang w:val="en-GB"/>
         </w:rPr>
         <w:lastRenderedPageBreak/>
         <w:t>StartConference</w:t>
@@ -30614,17 +32742,13 @@
     <w:p>
       <w:pPr>
         <w:pStyle w:val="berschrift2"/>
-        <w:numPr>
-          <w:ilvl w:val="1"/>
-          <w:numId w:val="1"/>
-        </w:numPr>
-      </w:pPr>
-      <w:bookmarkStart w:id="34" w:name="_Toc33080940"/>
+      </w:pPr>
+      <w:bookmarkStart w:id="37" w:name="_Toc33171016"/>
       <w:r>
         <w:lastRenderedPageBreak/>
         <w:t>Ansicht-Nutzer</w:t>
       </w:r>
-      <w:bookmarkEnd w:id="34"/>
+      <w:bookmarkEnd w:id="37"/>
     </w:p>
     <w:p>
       <w:r>
@@ -30722,13 +32846,13 @@
     </w:p>
     <w:p>
       <w:pPr>
-        <w:pStyle w:val="berschrift2"/>
-      </w:pPr>
-      <w:bookmarkStart w:id="35" w:name="_Toc33080941"/>
+        <w:pStyle w:val="berschrift3"/>
+      </w:pPr>
+      <w:bookmarkStart w:id="38" w:name="_Toc33171017"/>
       <w:r>
         <w:t>Laden der Räume</w:t>
       </w:r>
-      <w:bookmarkEnd w:id="35"/>
+      <w:bookmarkEnd w:id="38"/>
       <w:r>
         <w:t xml:space="preserve"> </w:t>
       </w:r>
@@ -33171,14 +35295,14 @@
     </w:p>
     <w:p>
       <w:pPr>
-        <w:pStyle w:val="berschrift2"/>
-      </w:pPr>
-      <w:bookmarkStart w:id="36" w:name="_Toc33080942"/>
+        <w:pStyle w:val="berschrift3"/>
+      </w:pPr>
+      <w:bookmarkStart w:id="39" w:name="_Toc33171018"/>
       <w:r>
         <w:lastRenderedPageBreak/>
         <w:t>Laden der Informationen</w:t>
       </w:r>
-      <w:bookmarkEnd w:id="36"/>
+      <w:bookmarkEnd w:id="39"/>
     </w:p>
     <w:p>
       <w:r>
@@ -34353,7 +36477,6 @@
           <w:color w:val="000000"/>
           <w:sz w:val="19"/>
           <w:szCs w:val="19"/>
-          <w:lang w:val="en-GB"/>
         </w:rPr>
         <w:t xml:space="preserve">            </w:t>
       </w:r>
@@ -35779,7 +37902,6 @@
           <w:color w:val="000000"/>
           <w:sz w:val="19"/>
           <w:szCs w:val="19"/>
-          <w:lang w:val="en-GB"/>
         </w:rPr>
       </w:pPr>
       <w:r>
@@ -35800,7 +37922,6 @@
           <w:color w:val="000000"/>
           <w:sz w:val="19"/>
           <w:szCs w:val="19"/>
-          <w:lang w:val="en-GB"/>
         </w:rPr>
         <w:t>information.Add</w:t>
       </w:r>
@@ -35812,7 +37933,6 @@
           <w:color w:val="000000"/>
           <w:sz w:val="19"/>
           <w:szCs w:val="19"/>
-          <w:lang w:val="en-GB"/>
         </w:rPr>
         <w:t>(</w:t>
       </w:r>
@@ -35822,17 +37942,35 @@
           <w:color w:val="A31515"/>
           <w:sz w:val="19"/>
           <w:szCs w:val="19"/>
-          <w:lang w:val="en-GB"/>
-        </w:rPr>
-        <w:t>"room"</w:t>
-      </w:r>
-      <w:r>
-        <w:rPr>
-          <w:rFonts w:ascii="Consolas" w:hAnsi="Consolas" w:cs="Consolas"/>
-          <w:color w:val="000000"/>
-          <w:sz w:val="19"/>
-          <w:szCs w:val="19"/>
-          <w:lang w:val="en-GB"/>
+        </w:rPr>
+        <w:t>"</w:t>
+      </w:r>
+      <w:proofErr w:type="spellStart"/>
+      <w:r>
+        <w:rPr>
+          <w:rFonts w:ascii="Consolas" w:hAnsi="Consolas" w:cs="Consolas"/>
+          <w:color w:val="A31515"/>
+          <w:sz w:val="19"/>
+          <w:szCs w:val="19"/>
+        </w:rPr>
+        <w:t>room</w:t>
+      </w:r>
+      <w:proofErr w:type="spellEnd"/>
+      <w:r>
+        <w:rPr>
+          <w:rFonts w:ascii="Consolas" w:hAnsi="Consolas" w:cs="Consolas"/>
+          <w:color w:val="A31515"/>
+          <w:sz w:val="19"/>
+          <w:szCs w:val="19"/>
+        </w:rPr>
+        <w:t>"</w:t>
+      </w:r>
+      <w:r>
+        <w:rPr>
+          <w:rFonts w:ascii="Consolas" w:hAnsi="Consolas" w:cs="Consolas"/>
+          <w:color w:val="000000"/>
+          <w:sz w:val="19"/>
+          <w:szCs w:val="19"/>
         </w:rPr>
         <w:t xml:space="preserve">, </w:t>
       </w:r>
@@ -35843,7 +37981,6 @@
           <w:color w:val="000000"/>
           <w:sz w:val="19"/>
           <w:szCs w:val="19"/>
-          <w:lang w:val="en-GB"/>
         </w:rPr>
         <w:t>Currentroom</w:t>
       </w:r>
@@ -35854,7 +37991,6 @@
           <w:color w:val="000000"/>
           <w:sz w:val="19"/>
           <w:szCs w:val="19"/>
-          <w:lang w:val="en-GB"/>
         </w:rPr>
         <w:t>);</w:t>
       </w:r>
@@ -35879,7 +38015,6 @@
           <w:color w:val="000000"/>
           <w:sz w:val="19"/>
           <w:szCs w:val="19"/>
-          <w:lang w:val="en-GB"/>
         </w:rPr>
         <w:t xml:space="preserve">            </w:t>
       </w:r>
@@ -36803,6 +38938,7 @@
           <w:color w:val="000000"/>
           <w:sz w:val="19"/>
           <w:szCs w:val="19"/>
+          <w:lang w:val="en-GB"/>
         </w:rPr>
       </w:pPr>
       <w:proofErr w:type="spellStart"/>
@@ -36813,6 +38949,7 @@
           <w:color w:val="000000"/>
           <w:sz w:val="19"/>
           <w:szCs w:val="19"/>
+          <w:lang w:val="en-GB"/>
         </w:rPr>
         <w:t>connection.on</w:t>
       </w:r>
@@ -36824,6 +38961,7 @@
           <w:color w:val="000000"/>
           <w:sz w:val="19"/>
           <w:szCs w:val="19"/>
+          <w:lang w:val="en-GB"/>
         </w:rPr>
         <w:t>(</w:t>
       </w:r>
@@ -36833,6 +38971,7 @@
           <w:color w:val="A31515"/>
           <w:sz w:val="19"/>
           <w:szCs w:val="19"/>
+          <w:lang w:val="en-GB"/>
         </w:rPr>
         <w:t>"</w:t>
       </w:r>
@@ -36843,6 +38982,7 @@
           <w:color w:val="A31515"/>
           <w:sz w:val="19"/>
           <w:szCs w:val="19"/>
+          <w:lang w:val="en-GB"/>
         </w:rPr>
         <w:t>ReceiveUserViewInfo</w:t>
       </w:r>
@@ -36853,6 +38993,7 @@
           <w:color w:val="A31515"/>
           <w:sz w:val="19"/>
           <w:szCs w:val="19"/>
+          <w:lang w:val="en-GB"/>
         </w:rPr>
         <w:t>"</w:t>
       </w:r>
@@ -36862,18 +39003,40 @@
           <w:color w:val="000000"/>
           <w:sz w:val="19"/>
           <w:szCs w:val="19"/>
+          <w:lang w:val="en-GB"/>
         </w:rPr>
         <w:t xml:space="preserve">, </w:t>
       </w:r>
+      <w:r>
+        <w:rPr>
+          <w:rFonts w:ascii="Consolas" w:hAnsi="Consolas" w:cs="Consolas"/>
+          <w:color w:val="0000FF"/>
+          <w:sz w:val="19"/>
+          <w:szCs w:val="19"/>
+          <w:lang w:val="en-GB"/>
+        </w:rPr>
+        <w:t>function</w:t>
+      </w:r>
+      <w:r>
+        <w:rPr>
+          <w:rFonts w:ascii="Consolas" w:hAnsi="Consolas" w:cs="Consolas"/>
+          <w:color w:val="000000"/>
+          <w:sz w:val="19"/>
+          <w:szCs w:val="19"/>
+          <w:lang w:val="en-GB"/>
+        </w:rPr>
+        <w:t xml:space="preserve"> (</w:t>
+      </w:r>
       <w:proofErr w:type="spellStart"/>
       <w:r>
         <w:rPr>
           <w:rFonts w:ascii="Consolas" w:hAnsi="Consolas" w:cs="Consolas"/>
-          <w:color w:val="0000FF"/>
-          <w:sz w:val="19"/>
-          <w:szCs w:val="19"/>
-        </w:rPr>
-        <w:t>function</w:t>
+          <w:color w:val="000000"/>
+          <w:sz w:val="19"/>
+          <w:szCs w:val="19"/>
+          <w:lang w:val="en-GB"/>
+        </w:rPr>
+        <w:t>myobject</w:t>
       </w:r>
       <w:proofErr w:type="spellEnd"/>
       <w:r>
@@ -36882,26 +39045,7 @@
           <w:color w:val="000000"/>
           <w:sz w:val="19"/>
           <w:szCs w:val="19"/>
-        </w:rPr>
-        <w:t xml:space="preserve"> (</w:t>
-      </w:r>
-      <w:proofErr w:type="spellStart"/>
-      <w:r>
-        <w:rPr>
-          <w:rFonts w:ascii="Consolas" w:hAnsi="Consolas" w:cs="Consolas"/>
-          <w:color w:val="000000"/>
-          <w:sz w:val="19"/>
-          <w:szCs w:val="19"/>
-        </w:rPr>
-        <w:t>myobject</w:t>
-      </w:r>
-      <w:proofErr w:type="spellEnd"/>
-      <w:r>
-        <w:rPr>
-          <w:rFonts w:ascii="Consolas" w:hAnsi="Consolas" w:cs="Consolas"/>
-          <w:color w:val="000000"/>
-          <w:sz w:val="19"/>
-          <w:szCs w:val="19"/>
+          <w:lang w:val="en-GB"/>
         </w:rPr>
         <w:t>) {</w:t>
       </w:r>
@@ -36918,6 +39062,7 @@
           <w:color w:val="000000"/>
           <w:sz w:val="19"/>
           <w:szCs w:val="19"/>
+          <w:lang w:val="en-GB"/>
         </w:rPr>
       </w:pPr>
     </w:p>
@@ -36942,6 +39087,7 @@
           <w:color w:val="000000"/>
           <w:sz w:val="19"/>
           <w:szCs w:val="19"/>
+          <w:lang w:val="en-GB"/>
         </w:rPr>
         <w:t xml:space="preserve">    </w:t>
       </w:r>
@@ -38852,8 +40998,6 @@
           <w:lang w:val="en-GB"/>
         </w:rPr>
       </w:pPr>
-      <w:bookmarkStart w:id="37" w:name="_GoBack"/>
-      <w:bookmarkEnd w:id="37"/>
     </w:p>
     <w:p>
       <w:pPr>
@@ -39427,18 +41571,22 @@
       <w:pPr>
         <w:pStyle w:val="berschrift2"/>
       </w:pPr>
+      <w:bookmarkStart w:id="40" w:name="_Toc33171019"/>
       <w:r>
         <w:lastRenderedPageBreak/>
         <w:t>Authentifizierung mit Microsoft Azure AD</w:t>
       </w:r>
+      <w:bookmarkEnd w:id="40"/>
     </w:p>
     <w:p>
       <w:pPr>
         <w:pStyle w:val="berschrift3"/>
       </w:pPr>
+      <w:bookmarkStart w:id="41" w:name="_Toc33171020"/>
       <w:r>
         <w:t>Registrierung im Azure-Portal</w:t>
       </w:r>
+      <w:bookmarkEnd w:id="41"/>
     </w:p>
     <w:p>
       <w:r>
@@ -39601,10 +41749,12 @@
       <w:pPr>
         <w:pStyle w:val="berschrift3"/>
       </w:pPr>
+      <w:bookmarkStart w:id="42" w:name="_Toc33171021"/>
       <w:r>
         <w:lastRenderedPageBreak/>
         <w:t>Konfiguration der Applikation</w:t>
       </w:r>
+      <w:bookmarkEnd w:id="42"/>
     </w:p>
     <w:p>
       <w:r>
@@ -40420,12 +42570,14 @@
       <w:pPr>
         <w:pStyle w:val="berschrift3"/>
       </w:pPr>
+      <w:bookmarkStart w:id="43" w:name="_Toc33171022"/>
       <w:r>
         <w:t xml:space="preserve">Implementierung </w:t>
       </w:r>
       <w:r>
         <w:t>des Logins</w:t>
       </w:r>
+      <w:bookmarkEnd w:id="43"/>
     </w:p>
     <w:p>
       <w:r>
@@ -44027,7 +46179,7 @@
       <w:pPr>
         <w:pStyle w:val="berschrift1"/>
       </w:pPr>
-      <w:bookmarkStart w:id="38" w:name="_Toc33080943"/>
+      <w:bookmarkStart w:id="44" w:name="_Toc33171023"/>
       <w:r>
         <w:lastRenderedPageBreak/>
         <w:t>Dokumentation</w:t>
@@ -44041,7 +46193,7 @@
       <w:r>
         <w:t xml:space="preserve"> Themenstellung 1</w:t>
       </w:r>
-      <w:bookmarkEnd w:id="38"/>
+      <w:bookmarkEnd w:id="44"/>
     </w:p>
     <w:p>
       <w:r>
@@ -44423,7 +46575,7 @@
       <w:pPr>
         <w:pStyle w:val="berschrift1"/>
       </w:pPr>
-      <w:bookmarkStart w:id="39" w:name="_Toc33080944"/>
+      <w:bookmarkStart w:id="45" w:name="_Toc33171024"/>
       <w:r>
         <w:lastRenderedPageBreak/>
         <w:t>Dokumentation der individuelle</w:t>
@@ -44434,7 +46586,7 @@
       <w:r>
         <w:t xml:space="preserve"> Themenstellung 2</w:t>
       </w:r>
-      <w:bookmarkEnd w:id="39"/>
+      <w:bookmarkEnd w:id="45"/>
     </w:p>
     <w:p>
       <w:r>
@@ -44994,12 +47146,12 @@
       <w:pPr>
         <w:pStyle w:val="berschrift1"/>
       </w:pPr>
-      <w:bookmarkStart w:id="40" w:name="_Toc33080945"/>
+      <w:bookmarkStart w:id="46" w:name="_Toc33171025"/>
       <w:r>
         <w:lastRenderedPageBreak/>
         <w:t>Zusammenfassung</w:t>
       </w:r>
-      <w:bookmarkEnd w:id="40"/>
+      <w:bookmarkEnd w:id="46"/>
     </w:p>
     <w:p>
       <w:r>
@@ -45029,12 +47181,12 @@
       <w:pPr>
         <w:pStyle w:val="berschrift1"/>
       </w:pPr>
-      <w:bookmarkStart w:id="41" w:name="_Toc33080946"/>
+      <w:bookmarkStart w:id="47" w:name="_Toc33171026"/>
       <w:r>
         <w:lastRenderedPageBreak/>
         <w:t>Literatur- und Quellverzeichnis</w:t>
       </w:r>
-      <w:bookmarkEnd w:id="41"/>
+      <w:bookmarkEnd w:id="47"/>
     </w:p>
     <w:p>
       <w:pPr>
@@ -45082,11 +47234,11 @@
       <w:r>
         <w:fldChar w:fldCharType="end"/>
       </w:r>
-      <w:bookmarkStart w:id="42" w:name="_Toc33080947"/>
+      <w:bookmarkStart w:id="48" w:name="_Toc33171027"/>
       <w:r>
         <w:t>Abbildungsverzeichnis</w:t>
       </w:r>
-      <w:bookmarkEnd w:id="42"/>
+      <w:bookmarkEnd w:id="48"/>
     </w:p>
     <w:p>
       <w:pPr>
@@ -45291,15 +47443,15 @@
         <w:lastRenderedPageBreak/>
         <w:fldChar w:fldCharType="end"/>
       </w:r>
-      <w:bookmarkStart w:id="43" w:name="_Toc33080948"/>
-      <w:bookmarkStart w:id="44" w:name="_Toc483949187"/>
+      <w:bookmarkStart w:id="49" w:name="_Toc483949187"/>
+      <w:bookmarkStart w:id="50" w:name="_Toc33171028"/>
       <w:r>
         <w:t xml:space="preserve">- </w:t>
       </w:r>
       <w:r>
         <w:t>Terminplan</w:t>
       </w:r>
-      <w:bookmarkEnd w:id="43"/>
+      <w:bookmarkEnd w:id="50"/>
     </w:p>
     <w:p>
       <w:pPr>
@@ -45601,7 +47753,7 @@
       <w:pPr>
         <w:pStyle w:val="berschrift6"/>
       </w:pPr>
-      <w:bookmarkStart w:id="45" w:name="_Toc33080949"/>
+      <w:bookmarkStart w:id="51" w:name="_Toc33171029"/>
       <w:r>
         <w:lastRenderedPageBreak/>
         <w:t xml:space="preserve">- </w:t>
@@ -45609,8 +47761,8 @@
       <w:r>
         <w:t>Begleitprotokolle</w:t>
       </w:r>
-      <w:bookmarkEnd w:id="44"/>
-      <w:bookmarkEnd w:id="45"/>
+      <w:bookmarkEnd w:id="49"/>
+      <w:bookmarkEnd w:id="51"/>
       <w:r>
         <w:t xml:space="preserve"> </w:t>
       </w:r>
@@ -45708,8 +47860,8 @@
         <w:t>Begleitprotokoll.pdf</w:t>
       </w:r>
     </w:p>
-    <w:bookmarkStart w:id="46" w:name="_Toc483949188"/>
-    <w:bookmarkStart w:id="47" w:name="_Toc33080950"/>
+    <w:bookmarkStart w:id="52" w:name="_Toc483949188"/>
+    <w:bookmarkStart w:id="53" w:name="_Toc33171030"/>
     <w:p>
       <w:pPr>
         <w:pStyle w:val="berschrift6"/>
@@ -45894,8 +48046,8 @@
       <w:r>
         <w:t>- Tätigkeitsprotokolle</w:t>
       </w:r>
-      <w:bookmarkEnd w:id="46"/>
-      <w:bookmarkEnd w:id="47"/>
+      <w:bookmarkEnd w:id="52"/>
+      <w:bookmarkEnd w:id="53"/>
     </w:p>
     <w:p>
       <w:r>
@@ -45938,8 +48090,8 @@
       <w:pPr>
         <w:pStyle w:val="berschrift6"/>
       </w:pPr>
-      <w:bookmarkStart w:id="48" w:name="_Toc483949189"/>
-      <w:bookmarkStart w:id="49" w:name="_Toc33080951"/>
+      <w:bookmarkStart w:id="54" w:name="_Toc483949189"/>
+      <w:bookmarkStart w:id="55" w:name="_Toc33171031"/>
       <w:r>
         <w:lastRenderedPageBreak/>
         <w:t>-</w:t>
@@ -45947,8 +48099,8 @@
       <w:r>
         <w:t xml:space="preserve"> Dokumentationen</w:t>
       </w:r>
-      <w:bookmarkEnd w:id="48"/>
-      <w:bookmarkEnd w:id="49"/>
+      <w:bookmarkEnd w:id="54"/>
+      <w:bookmarkEnd w:id="55"/>
       <w:r>
         <w:t xml:space="preserve"> </w:t>
       </w:r>
@@ -45969,9 +48121,9 @@
       <w:pPr>
         <w:pStyle w:val="berschrift6"/>
       </w:pPr>
-      <w:bookmarkStart w:id="50" w:name="_Ref483995738"/>
-      <w:bookmarkStart w:id="51" w:name="_Ref483995751"/>
-      <w:bookmarkStart w:id="52" w:name="_Toc33080952"/>
+      <w:bookmarkStart w:id="56" w:name="_Ref483995738"/>
+      <w:bookmarkStart w:id="57" w:name="_Ref483995751"/>
+      <w:bookmarkStart w:id="58" w:name="_Toc33171032"/>
       <w:r>
         <w:lastRenderedPageBreak/>
         <w:t xml:space="preserve">- </w:t>
@@ -45979,9 +48131,9 @@
       <w:r>
         <w:t>Layouts und Verzeichnisse in Microsoft WORD</w:t>
       </w:r>
-      <w:bookmarkEnd w:id="50"/>
-      <w:bookmarkEnd w:id="51"/>
-      <w:bookmarkEnd w:id="52"/>
+      <w:bookmarkEnd w:id="56"/>
+      <w:bookmarkEnd w:id="57"/>
+      <w:bookmarkEnd w:id="58"/>
       <w:r>
         <w:t xml:space="preserve"> </w:t>
       </w:r>
@@ -46072,7 +48224,7 @@
           <w:rFonts w:cs="Tahoma"/>
         </w:rPr>
       </w:pPr>
-      <w:bookmarkStart w:id="53" w:name="_Toc483995885"/>
+      <w:bookmarkStart w:id="59" w:name="_Toc483995885"/>
       <w:r>
         <w:t xml:space="preserve">Abbildung </w:t>
       </w:r>
@@ -46090,7 +48242,7 @@
       <w:r>
         <w:t>Screenshot Formatvorlage ändern</w:t>
       </w:r>
-      <w:bookmarkEnd w:id="53"/>
+      <w:bookmarkEnd w:id="59"/>
     </w:p>
     <w:p>
       <w:pPr>
@@ -46404,8 +48556,8 @@
           <w:noProof/>
         </w:rPr>
       </w:pPr>
-      <w:bookmarkStart w:id="54" w:name="_Ref483994166"/>
-      <w:bookmarkStart w:id="55" w:name="_Toc483995886"/>
+      <w:bookmarkStart w:id="60" w:name="_Ref483994166"/>
+      <w:bookmarkStart w:id="61" w:name="_Toc483995886"/>
       <w:r>
         <w:t>Abbildung</w:t>
       </w:r>
@@ -46420,11 +48572,11 @@
           <w:t>6</w:t>
         </w:r>
       </w:fldSimple>
-      <w:bookmarkEnd w:id="54"/>
+      <w:bookmarkEnd w:id="60"/>
       <w:r>
         <w:t xml:space="preserve"> Screenshot Quelle erstellen</w:t>
       </w:r>
-      <w:bookmarkEnd w:id="55"/>
+      <w:bookmarkEnd w:id="61"/>
     </w:p>
     <w:p>
       <w:pPr>
@@ -46801,7 +48953,7 @@
                                   <w:noProof/>
                                 </w:rPr>
                               </w:pPr>
-                              <w:bookmarkStart w:id="56" w:name="_Toc483995887"/>
+                              <w:bookmarkStart w:id="62" w:name="_Toc483995887"/>
                               <w:r>
                                 <w:t xml:space="preserve">Abbildung </w:t>
                               </w:r>
@@ -46819,7 +48971,7 @@
                                 </w:rPr>
                                 <w:t xml:space="preserve"> Screenshot Beschriftung einfügen</w:t>
                               </w:r>
-                              <w:bookmarkEnd w:id="56"/>
+                              <w:bookmarkEnd w:id="62"/>
                             </w:p>
                           </w:txbxContent>
                         </wps:txbx>
@@ -46852,7 +49004,7 @@
                             <w:noProof/>
                           </w:rPr>
                         </w:pPr>
-                        <w:bookmarkStart w:id="57" w:name="_Toc483995887"/>
+                        <w:bookmarkStart w:id="63" w:name="_Toc483995887"/>
                         <w:r>
                           <w:t xml:space="preserve">Abbildung </w:t>
                         </w:r>
@@ -46870,7 +49022,7 @@
                           </w:rPr>
                           <w:t xml:space="preserve"> Screenshot Beschriftung einfügen</w:t>
                         </w:r>
-                        <w:bookmarkEnd w:id="57"/>
+                        <w:bookmarkEnd w:id="63"/>
                       </w:p>
                     </w:txbxContent>
                   </v:textbox>
@@ -54194,7 +56346,6 @@
   <w:style w:type="character" w:default="1" w:styleId="Absatz-Standardschriftart">
     <w:name w:val="Default Paragraph Font"/>
     <w:uiPriority w:val="1"/>
-    <w:semiHidden/>
     <w:unhideWhenUsed/>
   </w:style>
   <w:style w:type="table" w:default="1" w:styleId="NormaleTabelle">
@@ -55165,7 +57316,7 @@
 </file>
 
 <file path=customXml/itemProps1.xml><?xml version="1.0" encoding="utf-8"?>
-<ds:datastoreItem xmlns:ds="http://schemas.openxmlformats.org/officeDocument/2006/customXml" ds:itemID="{735FD8E8-0E92-4BBC-8D34-7055A98EBDDE}">
+<ds:datastoreItem xmlns:ds="http://schemas.openxmlformats.org/officeDocument/2006/customXml" ds:itemID="{5A295AA5-687C-4FB1-9E28-99BF93992F1A}">
   <ds:schemaRefs>
     <ds:schemaRef ds:uri="http://schemas.openxmlformats.org/officeDocument/2006/bibliography"/>
   </ds:schemaRefs>

</xml_diff>